<commit_message>
added ads, remake setting panel, add store panel, add statistic panel, rearrange game UI
</commit_message>
<xml_diff>
--- a/Game Document/Specs-TilesTeaser.docx
+++ b/Game Document/Specs-TilesTeaser.docx
@@ -1974,8 +1974,16 @@
           <w:ilvl w:val="0"/>
           <w:numId w:val="18"/>
         </w:numPr>
-      </w:pPr>
-      <w:r>
+        <w:rPr>
+          <w:strike/>
+          <w:color w:val="215868" w:themeColor="accent5" w:themeShade="80"/>
+        </w:rPr>
+      </w:pPr>
+      <w:r>
+        <w:rPr>
+          <w:strike/>
+          <w:color w:val="215868" w:themeColor="accent5" w:themeShade="80"/>
+        </w:rPr>
         <w:t>Start New Game (select level)</w:t>
       </w:r>
     </w:p>
@@ -1986,8 +1994,16 @@
           <w:ilvl w:val="1"/>
           <w:numId w:val="18"/>
         </w:numPr>
-      </w:pPr>
-      <w:r>
+        <w:rPr>
+          <w:strike/>
+          <w:color w:val="215868" w:themeColor="accent5" w:themeShade="80"/>
+        </w:rPr>
+      </w:pPr>
+      <w:r>
+        <w:rPr>
+          <w:strike/>
+          <w:color w:val="215868" w:themeColor="accent5" w:themeShade="80"/>
+        </w:rPr>
         <w:t>Easy</w:t>
       </w:r>
     </w:p>
@@ -1998,8 +2014,16 @@
           <w:ilvl w:val="1"/>
           <w:numId w:val="18"/>
         </w:numPr>
-      </w:pPr>
-      <w:r>
+        <w:rPr>
+          <w:strike/>
+          <w:color w:val="215868" w:themeColor="accent5" w:themeShade="80"/>
+        </w:rPr>
+      </w:pPr>
+      <w:r>
+        <w:rPr>
+          <w:strike/>
+          <w:color w:val="215868" w:themeColor="accent5" w:themeShade="80"/>
+        </w:rPr>
         <w:t>Medium</w:t>
       </w:r>
     </w:p>
@@ -2010,8 +2034,16 @@
           <w:ilvl w:val="1"/>
           <w:numId w:val="18"/>
         </w:numPr>
-      </w:pPr>
-      <w:r>
+        <w:rPr>
+          <w:strike/>
+          <w:color w:val="215868" w:themeColor="accent5" w:themeShade="80"/>
+        </w:rPr>
+      </w:pPr>
+      <w:r>
+        <w:rPr>
+          <w:strike/>
+          <w:color w:val="215868" w:themeColor="accent5" w:themeShade="80"/>
+        </w:rPr>
         <w:t>Hard</w:t>
       </w:r>
     </w:p>
@@ -2022,8 +2054,16 @@
           <w:ilvl w:val="1"/>
           <w:numId w:val="18"/>
         </w:numPr>
-      </w:pPr>
-      <w:r>
+        <w:rPr>
+          <w:strike/>
+          <w:color w:val="215868" w:themeColor="accent5" w:themeShade="80"/>
+        </w:rPr>
+      </w:pPr>
+      <w:r>
+        <w:rPr>
+          <w:strike/>
+          <w:color w:val="215868" w:themeColor="accent5" w:themeShade="80"/>
+        </w:rPr>
         <w:t>Expert</w:t>
       </w:r>
     </w:p>
@@ -2034,8 +2074,16 @@
           <w:ilvl w:val="1"/>
           <w:numId w:val="18"/>
         </w:numPr>
-      </w:pPr>
-      <w:r>
+        <w:rPr>
+          <w:strike/>
+          <w:color w:val="215868" w:themeColor="accent5" w:themeShade="80"/>
+        </w:rPr>
+      </w:pPr>
+      <w:r>
+        <w:rPr>
+          <w:strike/>
+          <w:color w:val="215868" w:themeColor="accent5" w:themeShade="80"/>
+        </w:rPr>
         <w:t>Giant</w:t>
       </w:r>
     </w:p>
@@ -2058,8 +2106,14 @@
           <w:ilvl w:val="0"/>
           <w:numId w:val="18"/>
         </w:numPr>
-      </w:pPr>
-      <w:r>
+        <w:rPr>
+          <w:color w:val="215868" w:themeColor="accent5" w:themeShade="80"/>
+        </w:rPr>
+      </w:pPr>
+      <w:r>
+        <w:rPr>
+          <w:color w:val="215868" w:themeColor="accent5" w:themeShade="80"/>
+        </w:rPr>
         <w:t>Challenges</w:t>
       </w:r>
     </w:p>
@@ -2070,8 +2124,14 @@
           <w:ilvl w:val="0"/>
           <w:numId w:val="18"/>
         </w:numPr>
-      </w:pPr>
-      <w:r>
+        <w:rPr>
+          <w:color w:val="215868" w:themeColor="accent5" w:themeShade="80"/>
+        </w:rPr>
+      </w:pPr>
+      <w:r>
+        <w:rPr>
+          <w:color w:val="215868" w:themeColor="accent5" w:themeShade="80"/>
+        </w:rPr>
         <w:t>Store</w:t>
       </w:r>
     </w:p>
@@ -2082,8 +2142,14 @@
           <w:ilvl w:val="0"/>
           <w:numId w:val="18"/>
         </w:numPr>
-      </w:pPr>
-      <w:r>
+        <w:rPr>
+          <w:color w:val="215868" w:themeColor="accent5" w:themeShade="80"/>
+        </w:rPr>
+      </w:pPr>
+      <w:r>
+        <w:rPr>
+          <w:color w:val="215868" w:themeColor="accent5" w:themeShade="80"/>
+        </w:rPr>
         <w:t>Statistics</w:t>
       </w:r>
     </w:p>
@@ -2094,8 +2160,14 @@
           <w:ilvl w:val="0"/>
           <w:numId w:val="18"/>
         </w:numPr>
-      </w:pPr>
-      <w:r>
+        <w:rPr>
+          <w:color w:val="215868" w:themeColor="accent5" w:themeShade="80"/>
+        </w:rPr>
+      </w:pPr>
+      <w:r>
+        <w:rPr>
+          <w:color w:val="215868" w:themeColor="accent5" w:themeShade="80"/>
+        </w:rPr>
         <w:t>Design settings</w:t>
       </w:r>
     </w:p>
@@ -2106,11 +2178,20 @@
           <w:ilvl w:val="0"/>
           <w:numId w:val="18"/>
         </w:numPr>
-      </w:pPr>
-      <w:r>
+        <w:rPr>
+          <w:color w:val="215868" w:themeColor="accent5" w:themeShade="80"/>
+        </w:rPr>
+      </w:pPr>
+      <w:r>
+        <w:rPr>
+          <w:color w:val="215868" w:themeColor="accent5" w:themeShade="80"/>
+        </w:rPr>
         <w:t>Accessibility s</w:t>
       </w:r>
       <w:r>
+        <w:rPr>
+          <w:color w:val="215868" w:themeColor="accent5" w:themeShade="80"/>
+        </w:rPr>
         <w:t>ettings</w:t>
       </w:r>
     </w:p>
@@ -2131,8 +2212,16 @@
           <w:ilvl w:val="0"/>
           <w:numId w:val="20"/>
         </w:numPr>
-      </w:pPr>
-      <w:r>
+        <w:rPr>
+          <w:strike/>
+          <w:color w:val="215868" w:themeColor="accent5" w:themeShade="80"/>
+        </w:rPr>
+      </w:pPr>
+      <w:r>
+        <w:rPr>
+          <w:strike/>
+          <w:color w:val="215868" w:themeColor="accent5" w:themeShade="80"/>
+        </w:rPr>
         <w:t>Puzzle is generated on the fly. Means, no pre-stored boards at all.</w:t>
       </w:r>
     </w:p>
@@ -2143,14 +2232,30 @@
           <w:ilvl w:val="0"/>
           <w:numId w:val="20"/>
         </w:numPr>
-      </w:pPr>
-      <w:r>
+        <w:rPr>
+          <w:strike/>
+          <w:color w:val="215868" w:themeColor="accent5" w:themeShade="80"/>
+        </w:rPr>
+      </w:pPr>
+      <w:r>
+        <w:rPr>
+          <w:strike/>
+          <w:color w:val="215868" w:themeColor="accent5" w:themeShade="80"/>
+        </w:rPr>
         <w:t>The puzzle size (or grid) depends upon the level chosen</w:t>
       </w:r>
       <w:r>
+        <w:rPr>
+          <w:strike/>
+          <w:color w:val="215868" w:themeColor="accent5" w:themeShade="80"/>
+        </w:rPr>
         <w:t xml:space="preserve"> (see table below)</w:t>
       </w:r>
       <w:r>
+        <w:rPr>
+          <w:strike/>
+          <w:color w:val="215868" w:themeColor="accent5" w:themeShade="80"/>
+        </w:rPr>
         <w:t>.</w:t>
       </w:r>
     </w:p>
@@ -2161,14 +2266,30 @@
           <w:ilvl w:val="0"/>
           <w:numId w:val="20"/>
         </w:numPr>
-      </w:pPr>
-      <w:r>
+        <w:rPr>
+          <w:strike/>
+          <w:color w:val="215868" w:themeColor="accent5" w:themeShade="80"/>
+        </w:rPr>
+      </w:pPr>
+      <w:r>
+        <w:rPr>
+          <w:strike/>
+          <w:color w:val="215868" w:themeColor="accent5" w:themeShade="80"/>
+        </w:rPr>
         <w:t xml:space="preserve">To generate a puzzle, assume that all the boxes in the given </w:t>
       </w:r>
       <w:r>
+        <w:rPr>
+          <w:strike/>
+          <w:color w:val="215868" w:themeColor="accent5" w:themeShade="80"/>
+        </w:rPr>
         <w:t>grid</w:t>
       </w:r>
       <w:r>
+        <w:rPr>
+          <w:strike/>
+          <w:color w:val="215868" w:themeColor="accent5" w:themeShade="80"/>
+        </w:rPr>
         <w:t xml:space="preserve"> are all Black in the start. </w:t>
       </w:r>
     </w:p>
@@ -2179,14 +2300,30 @@
           <w:ilvl w:val="0"/>
           <w:numId w:val="20"/>
         </w:numPr>
-      </w:pPr>
-      <w:r>
+        <w:rPr>
+          <w:strike/>
+          <w:color w:val="215868" w:themeColor="accent5" w:themeShade="80"/>
+        </w:rPr>
+      </w:pPr>
+      <w:r>
+        <w:rPr>
+          <w:strike/>
+          <w:color w:val="215868" w:themeColor="accent5" w:themeShade="80"/>
+        </w:rPr>
         <w:t xml:space="preserve">Then, pre-click (virtually) the random boxes some number of times </w:t>
       </w:r>
       <w:r>
+        <w:rPr>
+          <w:strike/>
+          <w:color w:val="215868" w:themeColor="accent5" w:themeShade="80"/>
+        </w:rPr>
         <w:t xml:space="preserve">(see table below) </w:t>
       </w:r>
       <w:r>
+        <w:rPr>
+          <w:strike/>
+          <w:color w:val="215868" w:themeColor="accent5" w:themeShade="80"/>
+        </w:rPr>
         <w:t>to generate the complex puzzle (to be solved by the user).</w:t>
       </w:r>
     </w:p>
@@ -2197,8 +2334,16 @@
           <w:ilvl w:val="0"/>
           <w:numId w:val="20"/>
         </w:numPr>
-      </w:pPr>
-      <w:r>
+        <w:rPr>
+          <w:strike/>
+          <w:color w:val="215868" w:themeColor="accent5" w:themeShade="80"/>
+        </w:rPr>
+      </w:pPr>
+      <w:r>
+        <w:rPr>
+          <w:strike/>
+          <w:color w:val="215868" w:themeColor="accent5" w:themeShade="80"/>
+        </w:rPr>
         <w:t>While pre-clicking, do not click on the same box that was clicked just before that new click.</w:t>
       </w:r>
     </w:p>
@@ -2479,6 +2624,7 @@
                 <w:color w:val="0070C0"/>
               </w:rPr>
             </w:pPr>
+            <w:bookmarkStart w:id="3" w:name="_GoBack" w:colFirst="3" w:colLast="4"/>
             <w:r>
               <w:rPr>
                 <w:strike/>
@@ -2529,8 +2675,16 @@
           <w:p>
             <w:pPr>
               <w:jc w:val="center"/>
-            </w:pPr>
-            <w:r>
+              <w:rPr>
+                <w:strike/>
+                <w:color w:val="215868" w:themeColor="accent5" w:themeShade="80"/>
+              </w:rPr>
+            </w:pPr>
+            <w:r>
+              <w:rPr>
+                <w:strike/>
+                <w:color w:val="215868" w:themeColor="accent5" w:themeShade="80"/>
+              </w:rPr>
               <w:t>50</w:t>
             </w:r>
           </w:p>
@@ -2542,8 +2696,16 @@
           <w:p>
             <w:pPr>
               <w:jc w:val="center"/>
-            </w:pPr>
-            <w:r>
+              <w:rPr>
+                <w:strike/>
+                <w:color w:val="215868" w:themeColor="accent5" w:themeShade="80"/>
+              </w:rPr>
+            </w:pPr>
+            <w:r>
+              <w:rPr>
+                <w:strike/>
+                <w:color w:val="215868" w:themeColor="accent5" w:themeShade="80"/>
+              </w:rPr>
               <w:t>90</w:t>
             </w:r>
           </w:p>
@@ -2624,8 +2786,16 @@
           <w:p>
             <w:pPr>
               <w:jc w:val="center"/>
-            </w:pPr>
-            <w:r>
+              <w:rPr>
+                <w:strike/>
+                <w:color w:val="215868" w:themeColor="accent5" w:themeShade="80"/>
+              </w:rPr>
+            </w:pPr>
+            <w:r>
+              <w:rPr>
+                <w:strike/>
+                <w:color w:val="215868" w:themeColor="accent5" w:themeShade="80"/>
+              </w:rPr>
               <w:t>40</w:t>
             </w:r>
           </w:p>
@@ -2637,8 +2807,16 @@
           <w:p>
             <w:pPr>
               <w:jc w:val="center"/>
-            </w:pPr>
-            <w:r>
+              <w:rPr>
+                <w:strike/>
+                <w:color w:val="215868" w:themeColor="accent5" w:themeShade="80"/>
+              </w:rPr>
+            </w:pPr>
+            <w:r>
+              <w:rPr>
+                <w:strike/>
+                <w:color w:val="215868" w:themeColor="accent5" w:themeShade="80"/>
+              </w:rPr>
               <w:t>80</w:t>
             </w:r>
           </w:p>
@@ -2719,8 +2897,16 @@
           <w:p>
             <w:pPr>
               <w:jc w:val="center"/>
-            </w:pPr>
-            <w:r>
+              <w:rPr>
+                <w:strike/>
+                <w:color w:val="215868" w:themeColor="accent5" w:themeShade="80"/>
+              </w:rPr>
+            </w:pPr>
+            <w:r>
+              <w:rPr>
+                <w:strike/>
+                <w:color w:val="215868" w:themeColor="accent5" w:themeShade="80"/>
+              </w:rPr>
               <w:t>30</w:t>
             </w:r>
           </w:p>
@@ -2732,8 +2918,16 @@
           <w:p>
             <w:pPr>
               <w:jc w:val="center"/>
-            </w:pPr>
-            <w:r>
+              <w:rPr>
+                <w:strike/>
+                <w:color w:val="215868" w:themeColor="accent5" w:themeShade="80"/>
+              </w:rPr>
+            </w:pPr>
+            <w:r>
+              <w:rPr>
+                <w:strike/>
+                <w:color w:val="215868" w:themeColor="accent5" w:themeShade="80"/>
+              </w:rPr>
               <w:t>70</w:t>
             </w:r>
           </w:p>
@@ -2817,8 +3011,16 @@
           <w:p>
             <w:pPr>
               <w:jc w:val="center"/>
-            </w:pPr>
-            <w:r>
+              <w:rPr>
+                <w:strike/>
+                <w:color w:val="215868" w:themeColor="accent5" w:themeShade="80"/>
+              </w:rPr>
+            </w:pPr>
+            <w:r>
+              <w:rPr>
+                <w:strike/>
+                <w:color w:val="215868" w:themeColor="accent5" w:themeShade="80"/>
+              </w:rPr>
               <w:t>20</w:t>
             </w:r>
           </w:p>
@@ -2830,8 +3032,16 @@
           <w:p>
             <w:pPr>
               <w:jc w:val="center"/>
-            </w:pPr>
-            <w:r>
+              <w:rPr>
+                <w:strike/>
+                <w:color w:val="215868" w:themeColor="accent5" w:themeShade="80"/>
+              </w:rPr>
+            </w:pPr>
+            <w:r>
+              <w:rPr>
+                <w:strike/>
+                <w:color w:val="215868" w:themeColor="accent5" w:themeShade="80"/>
+              </w:rPr>
               <w:t>60</w:t>
             </w:r>
           </w:p>
@@ -2855,11 +3065,12 @@
       <w:pPr>
         <w:pStyle w:val="Heading1"/>
       </w:pPr>
-      <w:bookmarkStart w:id="3" w:name="_Toc54905366"/>
+      <w:bookmarkStart w:id="4" w:name="_Toc54905366"/>
+      <w:bookmarkEnd w:id="3"/>
       <w:r>
         <w:t>The Scoring</w:t>
       </w:r>
-      <w:bookmarkEnd w:id="3"/>
+      <w:bookmarkEnd w:id="4"/>
     </w:p>
     <w:p>
       <w:pPr>
@@ -2868,14 +3079,26 @@
           <w:ilvl w:val="0"/>
           <w:numId w:val="24"/>
         </w:numPr>
-      </w:pPr>
-      <w:r>
+        <w:rPr>
+          <w:color w:val="215868" w:themeColor="accent5" w:themeShade="80"/>
+        </w:rPr>
+      </w:pPr>
+      <w:r>
+        <w:rPr>
+          <w:color w:val="215868" w:themeColor="accent5" w:themeShade="80"/>
+        </w:rPr>
         <w:t xml:space="preserve">On successfully completing the puzzle, get points (to that level) = </w:t>
       </w:r>
       <w:r>
+        <w:rPr>
+          <w:color w:val="215868" w:themeColor="accent5" w:themeShade="80"/>
+        </w:rPr>
         <w:t xml:space="preserve">grid </w:t>
       </w:r>
       <w:r>
+        <w:rPr>
+          <w:color w:val="215868" w:themeColor="accent5" w:themeShade="80"/>
+        </w:rPr>
         <w:t xml:space="preserve">size. </w:t>
       </w:r>
     </w:p>
@@ -2886,26 +3109,50 @@
           <w:ilvl w:val="0"/>
           <w:numId w:val="24"/>
         </w:numPr>
-      </w:pPr>
-      <w:r>
+        <w:rPr>
+          <w:color w:val="215868" w:themeColor="accent5" w:themeShade="80"/>
+        </w:rPr>
+      </w:pPr>
+      <w:r>
+        <w:rPr>
+          <w:color w:val="215868" w:themeColor="accent5" w:themeShade="80"/>
+        </w:rPr>
         <w:t xml:space="preserve">This means, if a Giant </w:t>
       </w:r>
       <w:r>
+        <w:rPr>
+          <w:color w:val="215868" w:themeColor="accent5" w:themeShade="80"/>
+        </w:rPr>
         <w:t xml:space="preserve">level puzzle </w:t>
       </w:r>
       <w:r>
+        <w:rPr>
+          <w:color w:val="215868" w:themeColor="accent5" w:themeShade="80"/>
+        </w:rPr>
         <w:t>is</w:t>
       </w:r>
       <w:r>
+        <w:rPr>
+          <w:color w:val="215868" w:themeColor="accent5" w:themeShade="80"/>
+        </w:rPr>
         <w:t xml:space="preserve"> solved, the player will get 8</w:t>
       </w:r>
       <w:r>
+        <w:rPr>
+          <w:color w:val="215868" w:themeColor="accent5" w:themeShade="80"/>
+        </w:rPr>
         <w:t>x8=64</w:t>
       </w:r>
       <w:r>
+        <w:rPr>
+          <w:color w:val="215868" w:themeColor="accent5" w:themeShade="80"/>
+        </w:rPr>
         <w:t xml:space="preserve"> points.</w:t>
       </w:r>
       <w:r>
+        <w:rPr>
+          <w:color w:val="215868" w:themeColor="accent5" w:themeShade="80"/>
+        </w:rPr>
         <w:t xml:space="preserve"> </w:t>
       </w:r>
     </w:p>
@@ -2913,11 +3160,11 @@
       <w:pPr>
         <w:pStyle w:val="Heading1"/>
       </w:pPr>
-      <w:bookmarkStart w:id="4" w:name="_Toc54905367"/>
+      <w:bookmarkStart w:id="5" w:name="_Toc54905367"/>
       <w:r>
         <w:t>Reasons to Lose</w:t>
       </w:r>
-      <w:bookmarkEnd w:id="4"/>
+      <w:bookmarkEnd w:id="5"/>
     </w:p>
     <w:p>
       <w:pPr>
@@ -2926,8 +3173,14 @@
           <w:ilvl w:val="0"/>
           <w:numId w:val="26"/>
         </w:numPr>
-      </w:pPr>
-      <w:r>
+        <w:rPr>
+          <w:color w:val="215868" w:themeColor="accent5" w:themeShade="80"/>
+        </w:rPr>
+      </w:pPr>
+      <w:r>
+        <w:rPr>
+          <w:color w:val="215868" w:themeColor="accent5" w:themeShade="80"/>
+        </w:rPr>
         <w:t>Time out</w:t>
       </w:r>
     </w:p>
@@ -2950,11 +3203,11 @@
       <w:pPr>
         <w:pStyle w:val="Heading1"/>
       </w:pPr>
-      <w:bookmarkStart w:id="5" w:name="_Toc54905368"/>
+      <w:bookmarkStart w:id="6" w:name="_Toc54905368"/>
       <w:r>
         <w:t>When Player Wins</w:t>
       </w:r>
-      <w:bookmarkEnd w:id="5"/>
+      <w:bookmarkEnd w:id="6"/>
     </w:p>
     <w:p>
       <w:pPr>
@@ -3021,11 +3274,11 @@
       <w:pPr>
         <w:pStyle w:val="Heading1"/>
       </w:pPr>
-      <w:bookmarkStart w:id="6" w:name="_Toc54905369"/>
+      <w:bookmarkStart w:id="7" w:name="_Toc54905369"/>
       <w:r>
         <w:t>When Player Loses</w:t>
       </w:r>
-      <w:bookmarkEnd w:id="6"/>
+      <w:bookmarkEnd w:id="7"/>
     </w:p>
     <w:p>
       <w:pPr>
@@ -3116,7 +3369,7 @@
       <w:pPr>
         <w:pStyle w:val="Heading1"/>
       </w:pPr>
-      <w:bookmarkStart w:id="7" w:name="_Toc54905370"/>
+      <w:bookmarkStart w:id="8" w:name="_Toc54905370"/>
       <w:r>
         <w:t>T</w:t>
       </w:r>
@@ -3129,7 +3382,7 @@
       <w:r>
         <w:t xml:space="preserve"> Screen</w:t>
       </w:r>
-      <w:bookmarkEnd w:id="7"/>
+      <w:bookmarkEnd w:id="8"/>
     </w:p>
     <w:p>
       <w:pPr>
@@ -3173,20 +3426,71 @@
           <w:numId w:val="22"/>
         </w:numPr>
         <w:rPr>
+          <w:strike/>
           <w:color w:val="215868" w:themeColor="accent5" w:themeShade="80"/>
         </w:rPr>
       </w:pPr>
       <w:r>
         <w:rPr>
+          <w:strike/>
           <w:color w:val="215868" w:themeColor="accent5" w:themeShade="80"/>
         </w:rPr>
         <w:t>Points</w:t>
       </w:r>
       <w:r>
         <w:rPr>
+          <w:strike/>
           <w:color w:val="215868" w:themeColor="accent5" w:themeShade="80"/>
         </w:rPr>
         <w:t xml:space="preserve"> scored so far in that level.</w:t>
+      </w:r>
+    </w:p>
+    <w:p>
+      <w:pPr>
+        <w:pStyle w:val="ListParagraph"/>
+        <w:numPr>
+          <w:ilvl w:val="0"/>
+          <w:numId w:val="22"/>
+        </w:numPr>
+        <w:rPr>
+          <w:strike/>
+          <w:color w:val="215868" w:themeColor="accent5" w:themeShade="80"/>
+        </w:rPr>
+      </w:pPr>
+      <w:r>
+        <w:rPr>
+          <w:strike/>
+          <w:color w:val="215868" w:themeColor="accent5" w:themeShade="80"/>
+        </w:rPr>
+        <w:t>Pause button (</w:t>
+      </w:r>
+      <w:r>
+        <w:rPr>
+          <w:strike/>
+          <w:color w:val="215868" w:themeColor="accent5" w:themeShade="80"/>
+        </w:rPr>
+        <w:t xml:space="preserve">when </w:t>
+      </w:r>
+      <w:r>
+        <w:rPr>
+          <w:strike/>
+          <w:color w:val="215868" w:themeColor="accent5" w:themeShade="80"/>
+        </w:rPr>
+        <w:t xml:space="preserve">pressed, </w:t>
+      </w:r>
+      <w:r>
+        <w:rPr>
+          <w:strike/>
+          <w:color w:val="215868" w:themeColor="accent5" w:themeShade="80"/>
+        </w:rPr>
+        <w:t xml:space="preserve">hold/stop the timer, </w:t>
+      </w:r>
+      <w:r>
+        <w:rPr>
+          <w:strike/>
+          <w:color w:val="215868" w:themeColor="accent5" w:themeShade="80"/>
+        </w:rPr>
+        <w:t>hide the puzzle, show an overlay window with the time left, moves left and level + Resume puzzle button)</w:t>
       </w:r>
     </w:p>
     <w:p>
@@ -3200,37 +3504,49 @@
           <w:color w:val="215868" w:themeColor="accent5" w:themeShade="80"/>
         </w:rPr>
       </w:pPr>
-      <w:bookmarkStart w:id="8" w:name="_GoBack"/>
-      <w:bookmarkEnd w:id="8"/>
       <w:r>
         <w:rPr>
           <w:color w:val="215868" w:themeColor="accent5" w:themeShade="80"/>
         </w:rPr>
-        <w:t>Pause button (</w:t>
+        <w:t>Also s</w:t>
       </w:r>
       <w:r>
         <w:rPr>
           <w:color w:val="215868" w:themeColor="accent5" w:themeShade="80"/>
         </w:rPr>
-        <w:t xml:space="preserve">when </w:t>
+        <w:t>top the timer if the player</w:t>
       </w:r>
       <w:r>
         <w:rPr>
           <w:color w:val="215868" w:themeColor="accent5" w:themeShade="80"/>
         </w:rPr>
-        <w:t xml:space="preserve">pressed, </w:t>
+        <w:t xml:space="preserve"> wants to go back to the home screen or closes the app.</w:t>
       </w:r>
       <w:r>
         <w:rPr>
           <w:color w:val="215868" w:themeColor="accent5" w:themeShade="80"/>
         </w:rPr>
-        <w:t xml:space="preserve">hold/stop the timer, </w:t>
-      </w:r>
-      <w:r>
+        <w:t xml:space="preserve"> Continue from the same time when the player was left.</w:t>
+      </w:r>
+    </w:p>
+    <w:p>
+      <w:pPr>
+        <w:pStyle w:val="ListParagraph"/>
+        <w:numPr>
+          <w:ilvl w:val="0"/>
+          <w:numId w:val="22"/>
+        </w:numPr>
         <w:rPr>
+          <w:strike/>
           <w:color w:val="215868" w:themeColor="accent5" w:themeShade="80"/>
         </w:rPr>
-        <w:t>hide the puzzle, show an overlay window with the time left, moves left and level + Resume puzzle button)</w:t>
+      </w:pPr>
+      <w:r>
+        <w:rPr>
+          <w:strike/>
+          <w:color w:val="215868" w:themeColor="accent5" w:themeShade="80"/>
+        </w:rPr>
+        <w:t>Undo button</w:t>
       </w:r>
     </w:p>
     <w:p>
@@ -3248,25 +3564,7 @@
         <w:rPr>
           <w:color w:val="215868" w:themeColor="accent5" w:themeShade="80"/>
         </w:rPr>
-        <w:t>Also s</w:t>
-      </w:r>
-      <w:r>
-        <w:rPr>
-          <w:color w:val="215868" w:themeColor="accent5" w:themeShade="80"/>
-        </w:rPr>
-        <w:t>top the timer if the player</w:t>
-      </w:r>
-      <w:r>
-        <w:rPr>
-          <w:color w:val="215868" w:themeColor="accent5" w:themeShade="80"/>
-        </w:rPr>
-        <w:t xml:space="preserve"> wants to go back to the home screen or closes the app.</w:t>
-      </w:r>
-      <w:r>
-        <w:rPr>
-          <w:color w:val="215868" w:themeColor="accent5" w:themeShade="80"/>
-        </w:rPr>
-        <w:t xml:space="preserve"> Continue from the same time when the player was left.</w:t>
+        <w:t>Flip horizontal (count one move)</w:t>
       </w:r>
     </w:p>
     <w:p>
@@ -3284,7 +3582,62 @@
         <w:rPr>
           <w:color w:val="215868" w:themeColor="accent5" w:themeShade="80"/>
         </w:rPr>
-        <w:t>Undo button</w:t>
+        <w:t xml:space="preserve">Flip </w:t>
+      </w:r>
+      <w:r>
+        <w:rPr>
+          <w:color w:val="215868" w:themeColor="accent5" w:themeShade="80"/>
+        </w:rPr>
+        <w:t>vertical</w:t>
+      </w:r>
+      <w:r>
+        <w:rPr>
+          <w:color w:val="215868" w:themeColor="accent5" w:themeShade="80"/>
+        </w:rPr>
+        <w:t xml:space="preserve"> (count one move)</w:t>
+      </w:r>
+    </w:p>
+    <w:p>
+      <w:pPr>
+        <w:pStyle w:val="ListParagraph"/>
+        <w:numPr>
+          <w:ilvl w:val="0"/>
+          <w:numId w:val="22"/>
+        </w:numPr>
+        <w:rPr>
+          <w:strike/>
+          <w:color w:val="215868" w:themeColor="accent5" w:themeShade="80"/>
+        </w:rPr>
+      </w:pPr>
+      <w:r>
+        <w:rPr>
+          <w:strike/>
+          <w:color w:val="215868" w:themeColor="accent5" w:themeShade="80"/>
+        </w:rPr>
+        <w:t>Flip</w:t>
+      </w:r>
+      <w:r>
+        <w:rPr>
+          <w:strike/>
+          <w:color w:val="215868" w:themeColor="accent5" w:themeShade="80"/>
+        </w:rPr>
+        <w:t xml:space="preserve"> </w:t>
+      </w:r>
+      <w:proofErr w:type="spellStart"/>
+      <w:r>
+        <w:rPr>
+          <w:strike/>
+          <w:color w:val="215868" w:themeColor="accent5" w:themeShade="80"/>
+        </w:rPr>
+        <w:t>colors</w:t>
+      </w:r>
+      <w:proofErr w:type="spellEnd"/>
+      <w:r>
+        <w:rPr>
+          <w:strike/>
+          <w:color w:val="215868" w:themeColor="accent5" w:themeShade="80"/>
+        </w:rPr>
+        <w:t xml:space="preserve"> (count one move)</w:t>
       </w:r>
     </w:p>
     <w:p>
@@ -3302,7 +3655,7 @@
         <w:rPr>
           <w:color w:val="215868" w:themeColor="accent5" w:themeShade="80"/>
         </w:rPr>
-        <w:t>Flip horizontal (count one move)</w:t>
+        <w:t>Infinity timer: If the add-on is available, stop the timer.</w:t>
       </w:r>
     </w:p>
     <w:p>
@@ -3320,19 +3673,19 @@
         <w:rPr>
           <w:color w:val="215868" w:themeColor="accent5" w:themeShade="80"/>
         </w:rPr>
-        <w:t xml:space="preserve">Flip </w:t>
+        <w:t>Infinity moves:</w:t>
       </w:r>
       <w:r>
         <w:rPr>
           <w:color w:val="215868" w:themeColor="accent5" w:themeShade="80"/>
         </w:rPr>
-        <w:t>vertical</w:t>
+        <w:t xml:space="preserve"> If the add-on is available,</w:t>
       </w:r>
       <w:r>
         <w:rPr>
           <w:color w:val="215868" w:themeColor="accent5" w:themeShade="80"/>
         </w:rPr>
-        <w:t xml:space="preserve"> (count one move)</w:t>
+        <w:t xml:space="preserve"> stop counting the moves at all.</w:t>
       </w:r>
     </w:p>
     <w:p>
@@ -3350,83 +3703,27 @@
         <w:rPr>
           <w:color w:val="215868" w:themeColor="accent5" w:themeShade="80"/>
         </w:rPr>
-        <w:t>Flip</w:t>
+        <w:lastRenderedPageBreak/>
+        <w:t xml:space="preserve">Exploder: </w:t>
       </w:r>
       <w:r>
         <w:rPr>
           <w:color w:val="215868" w:themeColor="accent5" w:themeShade="80"/>
         </w:rPr>
-        <w:t xml:space="preserve"> </w:t>
+        <w:t xml:space="preserve">If available and is clicked and then a box is clicked after that as well, the </w:t>
       </w:r>
       <w:proofErr w:type="spellStart"/>
       <w:r>
         <w:rPr>
           <w:color w:val="215868" w:themeColor="accent5" w:themeShade="80"/>
         </w:rPr>
-        <w:t>colors</w:t>
+        <w:t>color</w:t>
       </w:r>
       <w:proofErr w:type="spellEnd"/>
       <w:r>
         <w:rPr>
           <w:color w:val="215868" w:themeColor="accent5" w:themeShade="80"/>
         </w:rPr>
-        <w:t xml:space="preserve"> (count one move)</w:t>
-      </w:r>
-    </w:p>
-    <w:p>
-      <w:pPr>
-        <w:pStyle w:val="ListParagraph"/>
-        <w:numPr>
-          <w:ilvl w:val="0"/>
-          <w:numId w:val="22"/>
-        </w:numPr>
-      </w:pPr>
-      <w:r>
-        <w:t>Infinity timer: If the add-on is available, stop the timer.</w:t>
-      </w:r>
-    </w:p>
-    <w:p>
-      <w:pPr>
-        <w:pStyle w:val="ListParagraph"/>
-        <w:numPr>
-          <w:ilvl w:val="0"/>
-          <w:numId w:val="22"/>
-        </w:numPr>
-      </w:pPr>
-      <w:r>
-        <w:t>Infinity moves:</w:t>
-      </w:r>
-      <w:r>
-        <w:t xml:space="preserve"> </w:t>
-      </w:r>
-      <w:r>
-        <w:t>If the add-on is available,</w:t>
-      </w:r>
-      <w:r>
-        <w:t xml:space="preserve"> stop counting the moves at all.</w:t>
-      </w:r>
-    </w:p>
-    <w:p>
-      <w:pPr>
-        <w:pStyle w:val="ListParagraph"/>
-        <w:numPr>
-          <w:ilvl w:val="0"/>
-          <w:numId w:val="22"/>
-        </w:numPr>
-      </w:pPr>
-      <w:r>
-        <w:lastRenderedPageBreak/>
-        <w:t xml:space="preserve">Exploder: </w:t>
-      </w:r>
-      <w:r>
-        <w:t xml:space="preserve">If available and is clicked and then a box is clicked after that as well, the </w:t>
-      </w:r>
-      <w:proofErr w:type="spellStart"/>
-      <w:r>
-        <w:t>color</w:t>
-      </w:r>
-      <w:proofErr w:type="spellEnd"/>
-      <w:r>
         <w:t xml:space="preserve"> of that box is reversed (and not its surroundings)</w:t>
       </w:r>
     </w:p>
@@ -3659,11 +3956,13 @@
               <w:jc w:val="center"/>
               <w:rPr>
                 <w:b/>
+                <w:color w:val="215868" w:themeColor="accent5" w:themeShade="80"/>
               </w:rPr>
             </w:pPr>
             <w:r>
               <w:rPr>
                 <w:b/>
+                <w:color w:val="215868" w:themeColor="accent5" w:themeShade="80"/>
               </w:rPr>
               <w:t>Item</w:t>
             </w:r>
@@ -3678,11 +3977,13 @@
               <w:jc w:val="center"/>
               <w:rPr>
                 <w:b/>
+                <w:color w:val="215868" w:themeColor="accent5" w:themeShade="80"/>
               </w:rPr>
             </w:pPr>
             <w:r>
               <w:rPr>
                 <w:b/>
+                <w:color w:val="215868" w:themeColor="accent5" w:themeShade="80"/>
               </w:rPr>
               <w:t>Price ($)</w:t>
             </w:r>
@@ -3695,10 +3996,21 @@
             <w:tcW w:w="4621" w:type="dxa"/>
           </w:tcPr>
           <w:p>
-            <w:r>
+            <w:pPr>
+              <w:rPr>
+                <w:color w:val="215868" w:themeColor="accent5" w:themeShade="80"/>
+              </w:rPr>
+            </w:pPr>
+            <w:r>
+              <w:rPr>
+                <w:color w:val="215868" w:themeColor="accent5" w:themeShade="80"/>
+              </w:rPr>
               <w:t>Infinite</w:t>
             </w:r>
             <w:r>
+              <w:rPr>
+                <w:color w:val="215868" w:themeColor="accent5" w:themeShade="80"/>
+              </w:rPr>
               <w:t xml:space="preserve"> puzzles</w:t>
             </w:r>
           </w:p>
@@ -3710,8 +4022,14 @@
           <w:p>
             <w:pPr>
               <w:jc w:val="center"/>
-            </w:pPr>
-            <w:r>
+              <w:rPr>
+                <w:color w:val="215868" w:themeColor="accent5" w:themeShade="80"/>
+              </w:rPr>
+            </w:pPr>
+            <w:r>
+              <w:rPr>
+                <w:color w:val="215868" w:themeColor="accent5" w:themeShade="80"/>
+              </w:rPr>
               <w:t>$5.99 for 30 days</w:t>
             </w:r>
           </w:p>
@@ -3723,7 +4041,15 @@
             <w:tcW w:w="4621" w:type="dxa"/>
           </w:tcPr>
           <w:p>
-            <w:r>
+            <w:pPr>
+              <w:rPr>
+                <w:color w:val="215868" w:themeColor="accent5" w:themeShade="80"/>
+              </w:rPr>
+            </w:pPr>
+            <w:r>
+              <w:rPr>
+                <w:color w:val="215868" w:themeColor="accent5" w:themeShade="80"/>
+              </w:rPr>
               <w:t>Go Ad free</w:t>
             </w:r>
           </w:p>
@@ -3735,8 +4061,14 @@
           <w:p>
             <w:pPr>
               <w:jc w:val="center"/>
-            </w:pPr>
-            <w:r>
+              <w:rPr>
+                <w:color w:val="215868" w:themeColor="accent5" w:themeShade="80"/>
+              </w:rPr>
+            </w:pPr>
+            <w:r>
+              <w:rPr>
+                <w:color w:val="215868" w:themeColor="accent5" w:themeShade="80"/>
+              </w:rPr>
               <w:t>$3.99 for 30 days</w:t>
             </w:r>
           </w:p>
@@ -3748,7 +4080,15 @@
             <w:tcW w:w="4621" w:type="dxa"/>
           </w:tcPr>
           <w:p>
-            <w:r>
+            <w:pPr>
+              <w:rPr>
+                <w:color w:val="215868" w:themeColor="accent5" w:themeShade="80"/>
+              </w:rPr>
+            </w:pPr>
+            <w:r>
+              <w:rPr>
+                <w:color w:val="215868" w:themeColor="accent5" w:themeShade="80"/>
+              </w:rPr>
               <w:t>10 solutions</w:t>
             </w:r>
           </w:p>
@@ -3760,8 +4100,14 @@
           <w:p>
             <w:pPr>
               <w:jc w:val="center"/>
-            </w:pPr>
-            <w:r>
+              <w:rPr>
+                <w:color w:val="215868" w:themeColor="accent5" w:themeShade="80"/>
+              </w:rPr>
+            </w:pPr>
+            <w:r>
+              <w:rPr>
+                <w:color w:val="215868" w:themeColor="accent5" w:themeShade="80"/>
+              </w:rPr>
               <w:t>$1.99</w:t>
             </w:r>
           </w:p>
@@ -3773,7 +4119,15 @@
             <w:tcW w:w="4621" w:type="dxa"/>
           </w:tcPr>
           <w:p>
-            <w:r>
+            <w:pPr>
+              <w:rPr>
+                <w:color w:val="215868" w:themeColor="accent5" w:themeShade="80"/>
+              </w:rPr>
+            </w:pPr>
+            <w:r>
+              <w:rPr>
+                <w:color w:val="215868" w:themeColor="accent5" w:themeShade="80"/>
+              </w:rPr>
               <w:t>10 Infinity timers</w:t>
             </w:r>
           </w:p>
@@ -3785,8 +4139,14 @@
           <w:p>
             <w:pPr>
               <w:jc w:val="center"/>
-            </w:pPr>
-            <w:r>
+              <w:rPr>
+                <w:color w:val="215868" w:themeColor="accent5" w:themeShade="80"/>
+              </w:rPr>
+            </w:pPr>
+            <w:r>
+              <w:rPr>
+                <w:color w:val="215868" w:themeColor="accent5" w:themeShade="80"/>
+              </w:rPr>
               <w:t>$1.99</w:t>
             </w:r>
           </w:p>
@@ -3798,7 +4158,15 @@
             <w:tcW w:w="4621" w:type="dxa"/>
           </w:tcPr>
           <w:p>
-            <w:r>
+            <w:pPr>
+              <w:rPr>
+                <w:color w:val="215868" w:themeColor="accent5" w:themeShade="80"/>
+              </w:rPr>
+            </w:pPr>
+            <w:r>
+              <w:rPr>
+                <w:color w:val="215868" w:themeColor="accent5" w:themeShade="80"/>
+              </w:rPr>
               <w:t>10 Infinity moves</w:t>
             </w:r>
           </w:p>
@@ -3810,8 +4178,14 @@
           <w:p>
             <w:pPr>
               <w:jc w:val="center"/>
-            </w:pPr>
-            <w:r>
+              <w:rPr>
+                <w:color w:val="215868" w:themeColor="accent5" w:themeShade="80"/>
+              </w:rPr>
+            </w:pPr>
+            <w:r>
+              <w:rPr>
+                <w:color w:val="215868" w:themeColor="accent5" w:themeShade="80"/>
+              </w:rPr>
               <w:t>$1.99</w:t>
             </w:r>
           </w:p>
@@ -3823,7 +4197,15 @@
             <w:tcW w:w="4621" w:type="dxa"/>
           </w:tcPr>
           <w:p>
-            <w:r>
+            <w:pPr>
+              <w:rPr>
+                <w:color w:val="215868" w:themeColor="accent5" w:themeShade="80"/>
+              </w:rPr>
+            </w:pPr>
+            <w:r>
+              <w:rPr>
+                <w:color w:val="215868" w:themeColor="accent5" w:themeShade="80"/>
+              </w:rPr>
               <w:t>10 Exploders</w:t>
             </w:r>
           </w:p>
@@ -3835,8 +4217,14 @@
           <w:p>
             <w:pPr>
               <w:jc w:val="center"/>
-            </w:pPr>
-            <w:r>
+              <w:rPr>
+                <w:color w:val="215868" w:themeColor="accent5" w:themeShade="80"/>
+              </w:rPr>
+            </w:pPr>
+            <w:r>
+              <w:rPr>
+                <w:color w:val="215868" w:themeColor="accent5" w:themeShade="80"/>
+              </w:rPr>
               <w:t>$1.99</w:t>
             </w:r>
           </w:p>
@@ -5558,8 +5946,16 @@
           <w:ilvl w:val="0"/>
           <w:numId w:val="19"/>
         </w:numPr>
-      </w:pPr>
-      <w:r>
+        <w:rPr>
+          <w:strike/>
+          <w:color w:val="215868" w:themeColor="accent5" w:themeShade="80"/>
+        </w:rPr>
+      </w:pPr>
+      <w:r>
+        <w:rPr>
+          <w:strike/>
+          <w:color w:val="215868" w:themeColor="accent5" w:themeShade="80"/>
+        </w:rPr>
         <w:t>Banner ad: Show somewhere at the bottom of screen.</w:t>
       </w:r>
     </w:p>
@@ -6783,7 +7179,7 @@
           <w:rPr>
             <w:noProof/>
           </w:rPr>
-          <w:t>6</w:t>
+          <w:t>3</w:t>
         </w:r>
         <w:r>
           <w:rPr>
@@ -12761,7 +13157,7 @@
 </file>
 
 <file path=customXml/itemProps1.xml><?xml version="1.0" encoding="utf-8"?>
-<ds:datastoreItem xmlns:ds="http://schemas.openxmlformats.org/officeDocument/2006/customXml" ds:itemID="{FEB5AC91-7DA3-43F7-9AA8-8178DC37FA1B}">
+<ds:datastoreItem xmlns:ds="http://schemas.openxmlformats.org/officeDocument/2006/customXml" ds:itemID="{5A00CCA0-B46D-417F-8E00-E44DD26B1BE1}">
   <ds:schemaRefs>
     <ds:schemaRef ds:uri="http://schemas.openxmlformats.org/officeDocument/2006/bibliography"/>
   </ds:schemaRefs>

</xml_diff>

<commit_message>
before upload to freelancer, added game item, added new tile pattern, added many UI
</commit_message>
<xml_diff>
--- a/Game Document/Specs-TilesTeaser.docx
+++ b/Game Document/Specs-TilesTeaser.docx
@@ -2094,8 +2094,16 @@
           <w:ilvl w:val="0"/>
           <w:numId w:val="18"/>
         </w:numPr>
-      </w:pPr>
-      <w:r>
+        <w:rPr>
+          <w:strike/>
+          <w:color w:val="215868" w:themeColor="accent5" w:themeShade="80"/>
+        </w:rPr>
+      </w:pPr>
+      <w:r>
+        <w:rPr>
+          <w:strike/>
+          <w:color w:val="215868" w:themeColor="accent5" w:themeShade="80"/>
+        </w:rPr>
         <w:t>Continue old game (if started before)</w:t>
       </w:r>
     </w:p>
@@ -2143,11 +2151,13 @@
           <w:numId w:val="18"/>
         </w:numPr>
         <w:rPr>
-          <w:color w:val="215868" w:themeColor="accent5" w:themeShade="80"/>
-        </w:rPr>
-      </w:pPr>
-      <w:r>
-        <w:rPr>
+          <w:strike/>
+          <w:color w:val="215868" w:themeColor="accent5" w:themeShade="80"/>
+        </w:rPr>
+      </w:pPr>
+      <w:r>
+        <w:rPr>
+          <w:strike/>
           <w:color w:val="215868" w:themeColor="accent5" w:themeShade="80"/>
         </w:rPr>
         <w:t>Statistics</w:t>
@@ -2161,11 +2171,13 @@
           <w:numId w:val="18"/>
         </w:numPr>
         <w:rPr>
-          <w:color w:val="215868" w:themeColor="accent5" w:themeShade="80"/>
-        </w:rPr>
-      </w:pPr>
-      <w:r>
-        <w:rPr>
+          <w:strike/>
+          <w:color w:val="215868" w:themeColor="accent5" w:themeShade="80"/>
+        </w:rPr>
+      </w:pPr>
+      <w:r>
+        <w:rPr>
+          <w:strike/>
           <w:color w:val="215868" w:themeColor="accent5" w:themeShade="80"/>
         </w:rPr>
         <w:t>Design settings</w:t>
@@ -2179,17 +2191,20 @@
           <w:numId w:val="18"/>
         </w:numPr>
         <w:rPr>
-          <w:color w:val="215868" w:themeColor="accent5" w:themeShade="80"/>
-        </w:rPr>
-      </w:pPr>
-      <w:r>
-        <w:rPr>
+          <w:strike/>
+          <w:color w:val="215868" w:themeColor="accent5" w:themeShade="80"/>
+        </w:rPr>
+      </w:pPr>
+      <w:r>
+        <w:rPr>
+          <w:strike/>
           <w:color w:val="215868" w:themeColor="accent5" w:themeShade="80"/>
         </w:rPr>
         <w:t>Accessibility s</w:t>
       </w:r>
       <w:r>
         <w:rPr>
+          <w:strike/>
           <w:color w:val="215868" w:themeColor="accent5" w:themeShade="80"/>
         </w:rPr>
         <w:t>ettings</w:t>
@@ -2605,8 +2620,16 @@
           <w:p>
             <w:pPr>
               <w:jc w:val="center"/>
+              <w:rPr>
+                <w:strike/>
+                <w:color w:val="215868" w:themeColor="accent5" w:themeShade="80"/>
+              </w:rPr>
             </w:pPr>
             <w:r>
+              <w:rPr>
+                <w:strike/>
+                <w:color w:val="215868" w:themeColor="accent5" w:themeShade="80"/>
+              </w:rPr>
               <w:t>20</w:t>
             </w:r>
           </w:p>
@@ -2624,7 +2647,6 @@
                 <w:color w:val="0070C0"/>
               </w:rPr>
             </w:pPr>
-            <w:bookmarkStart w:id="3" w:name="_GoBack" w:colFirst="3" w:colLast="4"/>
             <w:r>
               <w:rPr>
                 <w:strike/>
@@ -2717,8 +2739,16 @@
           <w:p>
             <w:pPr>
               <w:jc w:val="center"/>
+              <w:rPr>
+                <w:strike/>
+                <w:color w:val="215868" w:themeColor="accent5" w:themeShade="80"/>
+              </w:rPr>
             </w:pPr>
             <w:r>
+              <w:rPr>
+                <w:strike/>
+                <w:color w:val="215868" w:themeColor="accent5" w:themeShade="80"/>
+              </w:rPr>
               <w:t>15</w:t>
             </w:r>
           </w:p>
@@ -2828,8 +2858,16 @@
           <w:p>
             <w:pPr>
               <w:jc w:val="center"/>
+              <w:rPr>
+                <w:strike/>
+                <w:color w:val="215868" w:themeColor="accent5" w:themeShade="80"/>
+              </w:rPr>
             </w:pPr>
             <w:r>
+              <w:rPr>
+                <w:strike/>
+                <w:color w:val="215868" w:themeColor="accent5" w:themeShade="80"/>
+              </w:rPr>
               <w:t>10</w:t>
             </w:r>
           </w:p>
@@ -2939,8 +2977,16 @@
           <w:p>
             <w:pPr>
               <w:jc w:val="center"/>
+              <w:rPr>
+                <w:strike/>
+                <w:color w:val="215868" w:themeColor="accent5" w:themeShade="80"/>
+              </w:rPr>
             </w:pPr>
             <w:r>
+              <w:rPr>
+                <w:strike/>
+                <w:color w:val="215868" w:themeColor="accent5" w:themeShade="80"/>
+              </w:rPr>
               <w:t>5</w:t>
             </w:r>
           </w:p>
@@ -3053,8 +3099,16 @@
           <w:p>
             <w:pPr>
               <w:jc w:val="center"/>
+              <w:rPr>
+                <w:strike/>
+                <w:color w:val="215868" w:themeColor="accent5" w:themeShade="80"/>
+              </w:rPr>
             </w:pPr>
             <w:r>
+              <w:rPr>
+                <w:strike/>
+                <w:color w:val="215868" w:themeColor="accent5" w:themeShade="80"/>
+              </w:rPr>
               <w:t>1</w:t>
             </w:r>
           </w:p>
@@ -3065,12 +3119,11 @@
       <w:pPr>
         <w:pStyle w:val="Heading1"/>
       </w:pPr>
-      <w:bookmarkStart w:id="4" w:name="_Toc54905366"/>
+      <w:bookmarkStart w:id="3" w:name="_Toc54905366"/>
+      <w:r>
+        <w:t>The Scoring</w:t>
+      </w:r>
       <w:bookmarkEnd w:id="3"/>
-      <w:r>
-        <w:t>The Scoring</w:t>
-      </w:r>
-      <w:bookmarkEnd w:id="4"/>
     </w:p>
     <w:p>
       <w:pPr>
@@ -3080,23 +3133,27 @@
           <w:numId w:val="24"/>
         </w:numPr>
         <w:rPr>
-          <w:color w:val="215868" w:themeColor="accent5" w:themeShade="80"/>
-        </w:rPr>
-      </w:pPr>
-      <w:r>
-        <w:rPr>
+          <w:strike/>
+          <w:color w:val="215868" w:themeColor="accent5" w:themeShade="80"/>
+        </w:rPr>
+      </w:pPr>
+      <w:r>
+        <w:rPr>
+          <w:strike/>
           <w:color w:val="215868" w:themeColor="accent5" w:themeShade="80"/>
         </w:rPr>
         <w:t xml:space="preserve">On successfully completing the puzzle, get points (to that level) = </w:t>
       </w:r>
       <w:r>
         <w:rPr>
+          <w:strike/>
           <w:color w:val="215868" w:themeColor="accent5" w:themeShade="80"/>
         </w:rPr>
         <w:t xml:space="preserve">grid </w:t>
       </w:r>
       <w:r>
         <w:rPr>
+          <w:strike/>
           <w:color w:val="215868" w:themeColor="accent5" w:themeShade="80"/>
         </w:rPr>
         <w:t xml:space="preserve">size. </w:t>
@@ -3110,47 +3167,55 @@
           <w:numId w:val="24"/>
         </w:numPr>
         <w:rPr>
-          <w:color w:val="215868" w:themeColor="accent5" w:themeShade="80"/>
-        </w:rPr>
-      </w:pPr>
-      <w:r>
-        <w:rPr>
+          <w:strike/>
+          <w:color w:val="215868" w:themeColor="accent5" w:themeShade="80"/>
+        </w:rPr>
+      </w:pPr>
+      <w:r>
+        <w:rPr>
+          <w:strike/>
           <w:color w:val="215868" w:themeColor="accent5" w:themeShade="80"/>
         </w:rPr>
         <w:t xml:space="preserve">This means, if a Giant </w:t>
       </w:r>
       <w:r>
         <w:rPr>
+          <w:strike/>
           <w:color w:val="215868" w:themeColor="accent5" w:themeShade="80"/>
         </w:rPr>
         <w:t xml:space="preserve">level puzzle </w:t>
       </w:r>
       <w:r>
         <w:rPr>
+          <w:strike/>
           <w:color w:val="215868" w:themeColor="accent5" w:themeShade="80"/>
         </w:rPr>
         <w:t>is</w:t>
       </w:r>
       <w:r>
         <w:rPr>
+          <w:strike/>
           <w:color w:val="215868" w:themeColor="accent5" w:themeShade="80"/>
         </w:rPr>
         <w:t xml:space="preserve"> solved, the player will get 8</w:t>
       </w:r>
       <w:r>
         <w:rPr>
+          <w:strike/>
           <w:color w:val="215868" w:themeColor="accent5" w:themeShade="80"/>
         </w:rPr>
         <w:t>x8=64</w:t>
       </w:r>
       <w:r>
         <w:rPr>
+          <w:strike/>
           <w:color w:val="215868" w:themeColor="accent5" w:themeShade="80"/>
         </w:rPr>
         <w:t xml:space="preserve"> points.</w:t>
       </w:r>
       <w:r>
         <w:rPr>
+          <w:strike/>
           <w:color w:val="215868" w:themeColor="accent5" w:themeShade="80"/>
         </w:rPr>
         <w:t xml:space="preserve"> </w:t>
@@ -3160,11 +3225,11 @@
       <w:pPr>
         <w:pStyle w:val="Heading1"/>
       </w:pPr>
-      <w:bookmarkStart w:id="5" w:name="_Toc54905367"/>
+      <w:bookmarkStart w:id="4" w:name="_Toc54905367"/>
       <w:r>
         <w:t>Reasons to Lose</w:t>
       </w:r>
-      <w:bookmarkEnd w:id="5"/>
+      <w:bookmarkEnd w:id="4"/>
     </w:p>
     <w:p>
       <w:pPr>
@@ -3174,11 +3239,13 @@
           <w:numId w:val="26"/>
         </w:numPr>
         <w:rPr>
-          <w:color w:val="215868" w:themeColor="accent5" w:themeShade="80"/>
-        </w:rPr>
-      </w:pPr>
-      <w:r>
-        <w:rPr>
+          <w:strike/>
+          <w:color w:val="215868" w:themeColor="accent5" w:themeShade="80"/>
+        </w:rPr>
+      </w:pPr>
+      <w:r>
+        <w:rPr>
+          <w:strike/>
           <w:color w:val="215868" w:themeColor="accent5" w:themeShade="80"/>
         </w:rPr>
         <w:t>Time out</w:t>
@@ -3203,11 +3270,11 @@
       <w:pPr>
         <w:pStyle w:val="Heading1"/>
       </w:pPr>
-      <w:bookmarkStart w:id="6" w:name="_Toc54905368"/>
+      <w:bookmarkStart w:id="5" w:name="_Toc54905368"/>
       <w:r>
         <w:t>When Player Wins</w:t>
       </w:r>
-      <w:bookmarkEnd w:id="6"/>
+      <w:bookmarkEnd w:id="5"/>
     </w:p>
     <w:p>
       <w:pPr>
@@ -3216,8 +3283,16 @@
           <w:ilvl w:val="0"/>
           <w:numId w:val="26"/>
         </w:numPr>
-      </w:pPr>
-      <w:r>
+        <w:rPr>
+          <w:strike/>
+          <w:color w:val="215868" w:themeColor="accent5" w:themeShade="80"/>
+        </w:rPr>
+      </w:pPr>
+      <w:r>
+        <w:rPr>
+          <w:strike/>
+          <w:color w:val="215868" w:themeColor="accent5" w:themeShade="80"/>
+        </w:rPr>
         <w:t>Show the addition in score</w:t>
       </w:r>
     </w:p>
@@ -3228,16 +3303,32 @@
           <w:ilvl w:val="0"/>
           <w:numId w:val="26"/>
         </w:numPr>
-      </w:pPr>
-      <w:r>
+        <w:rPr>
+          <w:strike/>
+          <w:color w:val="215868" w:themeColor="accent5" w:themeShade="80"/>
+        </w:rPr>
+      </w:pPr>
+      <w:r>
+        <w:rPr>
+          <w:strike/>
+          <w:color w:val="215868" w:themeColor="accent5" w:themeShade="80"/>
+        </w:rPr>
         <w:t xml:space="preserve">Take away 1 game from </w:t>
       </w:r>
       <w:proofErr w:type="gramStart"/>
       <w:r>
+        <w:rPr>
+          <w:strike/>
+          <w:color w:val="215868" w:themeColor="accent5" w:themeShade="80"/>
+        </w:rPr>
         <w:t>the that</w:t>
       </w:r>
       <w:proofErr w:type="gramEnd"/>
       <w:r>
+        <w:rPr>
+          <w:strike/>
+          <w:color w:val="215868" w:themeColor="accent5" w:themeShade="80"/>
+        </w:rPr>
         <w:t xml:space="preserve"> level (see the available puzzles per day).</w:t>
       </w:r>
     </w:p>
@@ -3274,11 +3365,11 @@
       <w:pPr>
         <w:pStyle w:val="Heading1"/>
       </w:pPr>
-      <w:bookmarkStart w:id="7" w:name="_Toc54905369"/>
+      <w:bookmarkStart w:id="6" w:name="_Toc54905369"/>
       <w:r>
         <w:t>When Player Loses</w:t>
       </w:r>
-      <w:bookmarkEnd w:id="7"/>
+      <w:bookmarkEnd w:id="6"/>
     </w:p>
     <w:p>
       <w:pPr>
@@ -3287,22 +3378,46 @@
           <w:ilvl w:val="0"/>
           <w:numId w:val="27"/>
         </w:numPr>
-      </w:pPr>
-      <w:r>
+        <w:rPr>
+          <w:strike/>
+          <w:color w:val="215868" w:themeColor="accent5" w:themeShade="80"/>
+        </w:rPr>
+      </w:pPr>
+      <w:r>
+        <w:rPr>
+          <w:strike/>
+          <w:color w:val="215868" w:themeColor="accent5" w:themeShade="80"/>
+        </w:rPr>
         <w:t xml:space="preserve">Take away 1 game from </w:t>
       </w:r>
       <w:proofErr w:type="gramStart"/>
       <w:r>
+        <w:rPr>
+          <w:strike/>
+          <w:color w:val="215868" w:themeColor="accent5" w:themeShade="80"/>
+        </w:rPr>
         <w:t xml:space="preserve">the </w:t>
       </w:r>
       <w:r>
+        <w:rPr>
+          <w:strike/>
+          <w:color w:val="215868" w:themeColor="accent5" w:themeShade="80"/>
+        </w:rPr>
         <w:t>that</w:t>
       </w:r>
       <w:proofErr w:type="gramEnd"/>
       <w:r>
+        <w:rPr>
+          <w:strike/>
+          <w:color w:val="215868" w:themeColor="accent5" w:themeShade="80"/>
+        </w:rPr>
         <w:t xml:space="preserve"> level (see the available puzzles per day)</w:t>
       </w:r>
       <w:r>
+        <w:rPr>
+          <w:strike/>
+          <w:color w:val="215868" w:themeColor="accent5" w:themeShade="80"/>
+        </w:rPr>
         <w:t>.</w:t>
       </w:r>
     </w:p>
@@ -3369,7 +3484,7 @@
       <w:pPr>
         <w:pStyle w:val="Heading1"/>
       </w:pPr>
-      <w:bookmarkStart w:id="8" w:name="_Toc54905370"/>
+      <w:bookmarkStart w:id="7" w:name="_Toc54905370"/>
       <w:r>
         <w:t>T</w:t>
       </w:r>
@@ -3382,7 +3497,7 @@
       <w:r>
         <w:t xml:space="preserve"> Screen</w:t>
       </w:r>
-      <w:bookmarkEnd w:id="8"/>
+      <w:bookmarkEnd w:id="7"/>
     </w:p>
     <w:p>
       <w:pPr>
@@ -3731,11 +3846,11 @@
       <w:pPr>
         <w:pStyle w:val="Heading1"/>
       </w:pPr>
-      <w:bookmarkStart w:id="9" w:name="_Toc54905371"/>
+      <w:bookmarkStart w:id="8" w:name="_Toc54905371"/>
       <w:r>
         <w:t>Tutorial</w:t>
       </w:r>
-      <w:bookmarkEnd w:id="9"/>
+      <w:bookmarkEnd w:id="8"/>
     </w:p>
     <w:p>
       <w:pPr>
@@ -3753,7 +3868,7 @@
       <w:pPr>
         <w:pStyle w:val="Heading1"/>
       </w:pPr>
-      <w:bookmarkStart w:id="10" w:name="_Toc54905372"/>
+      <w:bookmarkStart w:id="9" w:name="_Toc54905372"/>
       <w:r>
         <w:t>The Default Ad-</w:t>
       </w:r>
@@ -3761,7 +3876,7 @@
       <w:r>
         <w:t>ons</w:t>
       </w:r>
-      <w:bookmarkEnd w:id="10"/>
+      <w:bookmarkEnd w:id="9"/>
       <w:proofErr w:type="spellEnd"/>
     </w:p>
     <w:p>
@@ -3930,11 +4045,11 @@
       <w:pPr>
         <w:pStyle w:val="Heading1"/>
       </w:pPr>
-      <w:bookmarkStart w:id="11" w:name="_Toc54905373"/>
+      <w:bookmarkStart w:id="10" w:name="_Toc54905373"/>
       <w:r>
         <w:t>Store / In-app Purchase</w:t>
       </w:r>
-      <w:bookmarkEnd w:id="11"/>
+      <w:bookmarkEnd w:id="10"/>
     </w:p>
     <w:tbl>
       <w:tblPr>
@@ -4235,14 +4350,14 @@
       <w:pPr>
         <w:pStyle w:val="Heading1"/>
       </w:pPr>
-      <w:bookmarkStart w:id="12" w:name="_Toc54905374"/>
+      <w:bookmarkStart w:id="11" w:name="_Toc54905374"/>
       <w:r>
         <w:t>Challenges</w:t>
       </w:r>
       <w:r>
         <w:t xml:space="preserve"> (or Achievements)</w:t>
       </w:r>
-      <w:bookmarkEnd w:id="12"/>
+      <w:bookmarkEnd w:id="11"/>
     </w:p>
     <w:p>
       <w:pPr>
@@ -5282,11 +5397,11 @@
       <w:pPr>
         <w:pStyle w:val="Heading1"/>
       </w:pPr>
-      <w:bookmarkStart w:id="13" w:name="_Toc54905375"/>
+      <w:bookmarkStart w:id="12" w:name="_Toc54905375"/>
       <w:r>
         <w:t>The Statistics Screen</w:t>
       </w:r>
-      <w:bookmarkEnd w:id="13"/>
+      <w:bookmarkEnd w:id="12"/>
     </w:p>
     <w:p>
       <w:pPr>
@@ -5295,14 +5410,26 @@
           <w:ilvl w:val="0"/>
           <w:numId w:val="28"/>
         </w:numPr>
-      </w:pPr>
-      <w:r>
+        <w:rPr>
+          <w:color w:val="215868" w:themeColor="accent5" w:themeShade="80"/>
+        </w:rPr>
+      </w:pPr>
+      <w:r>
+        <w:rPr>
+          <w:color w:val="215868" w:themeColor="accent5" w:themeShade="80"/>
+        </w:rPr>
         <w:t>Show</w:t>
       </w:r>
       <w:r>
+        <w:rPr>
+          <w:color w:val="215868" w:themeColor="accent5" w:themeShade="80"/>
+        </w:rPr>
         <w:t xml:space="preserve"> the OVERALL tab and the tabs</w:t>
       </w:r>
       <w:r>
+        <w:rPr>
+          <w:color w:val="215868" w:themeColor="accent5" w:themeShade="80"/>
+        </w:rPr>
         <w:t>, one for each level.</w:t>
       </w:r>
     </w:p>
@@ -5313,8 +5440,16 @@
           <w:ilvl w:val="0"/>
           <w:numId w:val="28"/>
         </w:numPr>
-      </w:pPr>
-      <w:r>
+        <w:rPr>
+          <w:strike/>
+          <w:color w:val="215868" w:themeColor="accent5" w:themeShade="80"/>
+        </w:rPr>
+      </w:pPr>
+      <w:r>
+        <w:rPr>
+          <w:strike/>
+          <w:color w:val="215868" w:themeColor="accent5" w:themeShade="80"/>
+        </w:rPr>
         <w:t>Under each tab, show the following stats:</w:t>
       </w:r>
     </w:p>
@@ -5325,8 +5460,16 @@
           <w:ilvl w:val="1"/>
           <w:numId w:val="28"/>
         </w:numPr>
-      </w:pPr>
-      <w:r>
+        <w:rPr>
+          <w:strike/>
+          <w:color w:val="215868" w:themeColor="accent5" w:themeShade="80"/>
+        </w:rPr>
+      </w:pPr>
+      <w:r>
+        <w:rPr>
+          <w:strike/>
+          <w:color w:val="215868" w:themeColor="accent5" w:themeShade="80"/>
+        </w:rPr>
         <w:t>Score:</w:t>
       </w:r>
     </w:p>
@@ -5337,8 +5480,16 @@
           <w:ilvl w:val="2"/>
           <w:numId w:val="28"/>
         </w:numPr>
-      </w:pPr>
-      <w:r>
+        <w:rPr>
+          <w:strike/>
+          <w:color w:val="215868" w:themeColor="accent5" w:themeShade="80"/>
+        </w:rPr>
+      </w:pPr>
+      <w:r>
+        <w:rPr>
+          <w:strike/>
+          <w:color w:val="215868" w:themeColor="accent5" w:themeShade="80"/>
+        </w:rPr>
         <w:t>The score</w:t>
       </w:r>
     </w:p>
@@ -5349,8 +5500,16 @@
           <w:ilvl w:val="1"/>
           <w:numId w:val="28"/>
         </w:numPr>
-      </w:pPr>
-      <w:r>
+        <w:rPr>
+          <w:strike/>
+          <w:color w:val="215868" w:themeColor="accent5" w:themeShade="80"/>
+        </w:rPr>
+      </w:pPr>
+      <w:r>
+        <w:rPr>
+          <w:strike/>
+          <w:color w:val="215868" w:themeColor="accent5" w:themeShade="80"/>
+        </w:rPr>
         <w:t>Games:</w:t>
       </w:r>
     </w:p>
@@ -5361,8 +5520,16 @@
           <w:ilvl w:val="2"/>
           <w:numId w:val="28"/>
         </w:numPr>
-      </w:pPr>
-      <w:r>
+        <w:rPr>
+          <w:strike/>
+          <w:color w:val="215868" w:themeColor="accent5" w:themeShade="80"/>
+        </w:rPr>
+      </w:pPr>
+      <w:r>
+        <w:rPr>
+          <w:strike/>
+          <w:color w:val="215868" w:themeColor="accent5" w:themeShade="80"/>
+        </w:rPr>
         <w:t>Games played</w:t>
       </w:r>
     </w:p>
@@ -5373,8 +5540,16 @@
           <w:ilvl w:val="2"/>
           <w:numId w:val="28"/>
         </w:numPr>
-      </w:pPr>
-      <w:r>
+        <w:rPr>
+          <w:strike/>
+          <w:color w:val="215868" w:themeColor="accent5" w:themeShade="80"/>
+        </w:rPr>
+      </w:pPr>
+      <w:r>
+        <w:rPr>
+          <w:strike/>
+          <w:color w:val="215868" w:themeColor="accent5" w:themeShade="80"/>
+        </w:rPr>
         <w:t>Games won</w:t>
       </w:r>
     </w:p>
@@ -5385,8 +5560,16 @@
           <w:ilvl w:val="2"/>
           <w:numId w:val="28"/>
         </w:numPr>
-      </w:pPr>
-      <w:r>
+        <w:rPr>
+          <w:strike/>
+          <w:color w:val="215868" w:themeColor="accent5" w:themeShade="80"/>
+        </w:rPr>
+      </w:pPr>
+      <w:r>
+        <w:rPr>
+          <w:strike/>
+          <w:color w:val="215868" w:themeColor="accent5" w:themeShade="80"/>
+        </w:rPr>
         <w:t>Win rate (games won / games played)</w:t>
       </w:r>
     </w:p>
@@ -5397,8 +5580,16 @@
           <w:ilvl w:val="1"/>
           <w:numId w:val="28"/>
         </w:numPr>
-      </w:pPr>
-      <w:r>
+        <w:rPr>
+          <w:strike/>
+          <w:color w:val="215868" w:themeColor="accent5" w:themeShade="80"/>
+        </w:rPr>
+      </w:pPr>
+      <w:r>
+        <w:rPr>
+          <w:strike/>
+          <w:color w:val="215868" w:themeColor="accent5" w:themeShade="80"/>
+        </w:rPr>
         <w:t>Time:</w:t>
       </w:r>
     </w:p>
@@ -5409,8 +5600,16 @@
           <w:ilvl w:val="2"/>
           <w:numId w:val="28"/>
         </w:numPr>
-      </w:pPr>
-      <w:r>
+        <w:rPr>
+          <w:strike/>
+          <w:color w:val="215868" w:themeColor="accent5" w:themeShade="80"/>
+        </w:rPr>
+      </w:pPr>
+      <w:r>
+        <w:rPr>
+          <w:strike/>
+          <w:color w:val="215868" w:themeColor="accent5" w:themeShade="80"/>
+        </w:rPr>
         <w:t>Best time (shortest one)</w:t>
       </w:r>
     </w:p>
@@ -5421,8 +5620,14 @@
           <w:ilvl w:val="2"/>
           <w:numId w:val="28"/>
         </w:numPr>
-      </w:pPr>
-      <w:r>
+        <w:rPr>
+          <w:color w:val="215868" w:themeColor="accent5" w:themeShade="80"/>
+        </w:rPr>
+      </w:pPr>
+      <w:r>
+        <w:rPr>
+          <w:color w:val="215868" w:themeColor="accent5" w:themeShade="80"/>
+        </w:rPr>
         <w:t>Average time</w:t>
       </w:r>
     </w:p>
@@ -5433,8 +5638,14 @@
           <w:ilvl w:val="1"/>
           <w:numId w:val="28"/>
         </w:numPr>
-      </w:pPr>
-      <w:r>
+        <w:rPr>
+          <w:color w:val="215868" w:themeColor="accent5" w:themeShade="80"/>
+        </w:rPr>
+      </w:pPr>
+      <w:r>
+        <w:rPr>
+          <w:color w:val="215868" w:themeColor="accent5" w:themeShade="80"/>
+        </w:rPr>
         <w:t>Streaks:</w:t>
       </w:r>
     </w:p>
@@ -5445,8 +5656,14 @@
           <w:ilvl w:val="2"/>
           <w:numId w:val="28"/>
         </w:numPr>
-      </w:pPr>
-      <w:r>
+        <w:rPr>
+          <w:color w:val="215868" w:themeColor="accent5" w:themeShade="80"/>
+        </w:rPr>
+      </w:pPr>
+      <w:r>
+        <w:rPr>
+          <w:color w:val="215868" w:themeColor="accent5" w:themeShade="80"/>
+        </w:rPr>
         <w:t>Current streak</w:t>
       </w:r>
     </w:p>
@@ -5457,11 +5674,20 @@
           <w:ilvl w:val="2"/>
           <w:numId w:val="28"/>
         </w:numPr>
-      </w:pPr>
-      <w:r>
+        <w:rPr>
+          <w:color w:val="215868" w:themeColor="accent5" w:themeShade="80"/>
+        </w:rPr>
+      </w:pPr>
+      <w:r>
+        <w:rPr>
+          <w:color w:val="215868" w:themeColor="accent5" w:themeShade="80"/>
+        </w:rPr>
         <w:t xml:space="preserve">Best (longest) </w:t>
       </w:r>
       <w:r>
+        <w:rPr>
+          <w:color w:val="215868" w:themeColor="accent5" w:themeShade="80"/>
+        </w:rPr>
         <w:t>win streak</w:t>
       </w:r>
     </w:p>
@@ -5469,11 +5695,11 @@
       <w:pPr>
         <w:pStyle w:val="Heading1"/>
       </w:pPr>
-      <w:bookmarkStart w:id="14" w:name="_Toc54905376"/>
+      <w:bookmarkStart w:id="13" w:name="_Toc54905376"/>
       <w:r>
         <w:t>The Design Settings</w:t>
       </w:r>
-      <w:bookmarkEnd w:id="14"/>
+      <w:bookmarkEnd w:id="13"/>
     </w:p>
     <w:p>
       <w:r>
@@ -5885,11 +6111,11 @@
       <w:pPr>
         <w:pStyle w:val="Heading1"/>
       </w:pPr>
-      <w:bookmarkStart w:id="15" w:name="_Toc54905377"/>
+      <w:bookmarkStart w:id="14" w:name="_Toc54905377"/>
       <w:r>
         <w:t>The Accessibility Settings</w:t>
       </w:r>
-      <w:bookmarkEnd w:id="15"/>
+      <w:bookmarkEnd w:id="14"/>
     </w:p>
     <w:p>
       <w:pPr>
@@ -5933,11 +6159,11 @@
       <w:pPr>
         <w:pStyle w:val="Heading1"/>
       </w:pPr>
-      <w:bookmarkStart w:id="16" w:name="_Toc54905378"/>
+      <w:bookmarkStart w:id="15" w:name="_Toc54905378"/>
       <w:r>
         <w:t>Ads</w:t>
       </w:r>
-      <w:bookmarkEnd w:id="16"/>
+      <w:bookmarkEnd w:id="15"/>
     </w:p>
     <w:p>
       <w:pPr>
@@ -5966,12 +6192,17 @@
           <w:ilvl w:val="0"/>
           <w:numId w:val="19"/>
         </w:numPr>
-      </w:pPr>
-      <w:r>
-        <w:t>Interstitial ads</w:t>
-      </w:r>
-      <w:r>
-        <w:t xml:space="preserve">: </w:t>
+        <w:rPr>
+          <w:strike/>
+          <w:color w:val="215868" w:themeColor="accent5" w:themeShade="80"/>
+        </w:rPr>
+      </w:pPr>
+      <w:r>
+        <w:rPr>
+          <w:strike/>
+          <w:color w:val="215868" w:themeColor="accent5" w:themeShade="80"/>
+        </w:rPr>
+        <w:t xml:space="preserve">Interstitial ads: </w:t>
       </w:r>
     </w:p>
     <w:p>
@@ -5981,14 +6212,30 @@
           <w:ilvl w:val="1"/>
           <w:numId w:val="19"/>
         </w:numPr>
-      </w:pPr>
-      <w:r>
+        <w:rPr>
+          <w:strike/>
+          <w:color w:val="215868" w:themeColor="accent5" w:themeShade="80"/>
+        </w:rPr>
+      </w:pPr>
+      <w:r>
+        <w:rPr>
+          <w:strike/>
+          <w:color w:val="215868" w:themeColor="accent5" w:themeShade="80"/>
+        </w:rPr>
         <w:t xml:space="preserve">Show whenever the </w:t>
       </w:r>
       <w:r>
+        <w:rPr>
+          <w:strike/>
+          <w:color w:val="215868" w:themeColor="accent5" w:themeShade="80"/>
+        </w:rPr>
         <w:t xml:space="preserve">puzzle </w:t>
       </w:r>
       <w:r>
+        <w:rPr>
+          <w:strike/>
+          <w:color w:val="215868" w:themeColor="accent5" w:themeShade="80"/>
+        </w:rPr>
         <w:t>is won or lost</w:t>
       </w:r>
     </w:p>
@@ -5999,8 +6246,16 @@
           <w:ilvl w:val="1"/>
           <w:numId w:val="19"/>
         </w:numPr>
-      </w:pPr>
-      <w:r>
+        <w:rPr>
+          <w:strike/>
+          <w:color w:val="215868" w:themeColor="accent5" w:themeShade="80"/>
+        </w:rPr>
+      </w:pPr>
+      <w:r>
+        <w:rPr>
+          <w:strike/>
+          <w:color w:val="215868" w:themeColor="accent5" w:themeShade="80"/>
+        </w:rPr>
         <w:t>Maximum ads: 1 ad per minute</w:t>
       </w:r>
     </w:p>
@@ -6011,13 +6266,27 @@
           <w:ilvl w:val="0"/>
           <w:numId w:val="19"/>
         </w:numPr>
-      </w:pPr>
-      <w:r>
+        <w:rPr>
+          <w:strike/>
+          <w:color w:val="215868" w:themeColor="accent5" w:themeShade="80"/>
+        </w:rPr>
+      </w:pPr>
+      <w:r>
+        <w:rPr>
+          <w:strike/>
+          <w:color w:val="215868" w:themeColor="accent5" w:themeShade="80"/>
+        </w:rPr>
         <w:t>Rewarded video ads</w:t>
       </w:r>
       <w:r>
+        <w:rPr>
+          <w:strike/>
+          <w:color w:val="215868" w:themeColor="accent5" w:themeShade="80"/>
+        </w:rPr>
         <w:t>:</w:t>
       </w:r>
+      <w:bookmarkStart w:id="16" w:name="_GoBack"/>
+      <w:bookmarkEnd w:id="16"/>
     </w:p>
     <w:p>
       <w:pPr>
@@ -7105,6 +7374,131 @@
           <w:tab w:val="left" w:pos="5245"/>
         </w:tabs>
       </w:pPr>
+      <w:proofErr w:type="spellStart"/>
+      <w:r>
+        <w:t>Tugas</w:t>
+      </w:r>
+      <w:proofErr w:type="spellEnd"/>
+      <w:r>
+        <w:t xml:space="preserve"> </w:t>
+      </w:r>
+      <w:proofErr w:type="spellStart"/>
+      <w:r>
+        <w:t>hari</w:t>
+      </w:r>
+      <w:proofErr w:type="spellEnd"/>
+      <w:r>
+        <w:t xml:space="preserve"> </w:t>
+      </w:r>
+      <w:proofErr w:type="spellStart"/>
+      <w:r>
+        <w:t>ini</w:t>
+      </w:r>
+      <w:proofErr w:type="spellEnd"/>
+      <w:r>
+        <w:t>:</w:t>
+      </w:r>
+    </w:p>
+    <w:p>
+      <w:pPr>
+        <w:tabs>
+          <w:tab w:val="left" w:pos="5245"/>
+        </w:tabs>
+        <w:rPr>
+          <w:strike/>
+          <w:color w:val="215868" w:themeColor="accent5" w:themeShade="80"/>
+        </w:rPr>
+      </w:pPr>
+      <w:r>
+        <w:rPr>
+          <w:strike/>
+          <w:color w:val="215868" w:themeColor="accent5" w:themeShade="80"/>
+        </w:rPr>
+        <w:t>Saving system</w:t>
+      </w:r>
+    </w:p>
+    <w:p>
+      <w:pPr>
+        <w:tabs>
+          <w:tab w:val="left" w:pos="5245"/>
+        </w:tabs>
+        <w:rPr>
+          <w:strike/>
+          <w:color w:val="215868" w:themeColor="accent5" w:themeShade="80"/>
+        </w:rPr>
+      </w:pPr>
+      <w:r>
+        <w:rPr>
+          <w:strike/>
+          <w:color w:val="215868" w:themeColor="accent5" w:themeShade="80"/>
+        </w:rPr>
+        <w:t>Continue button work</w:t>
+      </w:r>
+    </w:p>
+    <w:p>
+      <w:pPr>
+        <w:tabs>
+          <w:tab w:val="left" w:pos="5245"/>
+        </w:tabs>
+        <w:rPr>
+          <w:color w:val="215868" w:themeColor="accent5" w:themeShade="80"/>
+        </w:rPr>
+      </w:pPr>
+      <w:r>
+        <w:rPr>
+          <w:color w:val="215868" w:themeColor="accent5" w:themeShade="80"/>
+        </w:rPr>
+        <w:t>Statistic work</w:t>
+      </w:r>
+    </w:p>
+    <w:p>
+      <w:pPr>
+        <w:tabs>
+          <w:tab w:val="left" w:pos="5245"/>
+        </w:tabs>
+      </w:pPr>
+      <w:proofErr w:type="spellStart"/>
+      <w:r>
+        <w:t>Multi screen</w:t>
+      </w:r>
+      <w:proofErr w:type="spellEnd"/>
+      <w:r>
+        <w:t xml:space="preserve"> work</w:t>
+      </w:r>
+    </w:p>
+    <w:p>
+      <w:pPr>
+        <w:tabs>
+          <w:tab w:val="left" w:pos="5245"/>
+        </w:tabs>
+      </w:pPr>
+      <w:r>
+        <w:t>Interstitial add</w:t>
+      </w:r>
+    </w:p>
+    <w:p>
+      <w:pPr>
+        <w:tabs>
+          <w:tab w:val="left" w:pos="5245"/>
+        </w:tabs>
+      </w:pPr>
+      <w:r>
+        <w:t>Sprite document</w:t>
+      </w:r>
+    </w:p>
+    <w:p>
+      <w:pPr>
+        <w:tabs>
+          <w:tab w:val="left" w:pos="5245"/>
+        </w:tabs>
+      </w:pPr>
+    </w:p>
+    <w:p>
+      <w:pPr>
+        <w:tabs>
+          <w:tab w:val="left" w:pos="5245"/>
+        </w:tabs>
+      </w:pPr>
     </w:p>
     <w:sectPr>
       <w:footerReference w:type="default" r:id="rId13"/>
@@ -7179,7 +7573,7 @@
           <w:rPr>
             <w:noProof/>
           </w:rPr>
-          <w:t>3</w:t>
+          <w:t>6</w:t>
         </w:r>
         <w:r>
           <w:rPr>
@@ -13157,7 +13551,7 @@
 </file>
 
 <file path=customXml/itemProps1.xml><?xml version="1.0" encoding="utf-8"?>
-<ds:datastoreItem xmlns:ds="http://schemas.openxmlformats.org/officeDocument/2006/customXml" ds:itemID="{5A00CCA0-B46D-417F-8E00-E44DD26B1BE1}">
+<ds:datastoreItem xmlns:ds="http://schemas.openxmlformats.org/officeDocument/2006/customXml" ds:itemID="{D7E1B408-2766-48FE-9C24-5D4CD2F819B6}">
   <ds:schemaRefs>
     <ds:schemaRef ds:uri="http://schemas.openxmlformats.org/officeDocument/2006/bibliography"/>
   </ds:schemaRefs>

</xml_diff>

<commit_message>
added keystore to the game, added challenge system, reworking saving data, added reward system after completing a challenge
</commit_message>
<xml_diff>
--- a/Game Document/Specs-TilesTeaser.docx
+++ b/Game Document/Specs-TilesTeaser.docx
@@ -3880,8 +3880,23 @@
       <w:proofErr w:type="spellEnd"/>
     </w:p>
     <w:p>
-      <w:r>
-        <w:t>When the game is installed, the following are available by default.</w:t>
+      <w:pPr>
+        <w:rPr>
+          <w:color w:val="215868" w:themeColor="accent5" w:themeShade="80"/>
+        </w:rPr>
+      </w:pPr>
+      <w:r>
+        <w:rPr>
+          <w:strike/>
+          <w:color w:val="215868" w:themeColor="accent5" w:themeShade="80"/>
+        </w:rPr>
+        <w:t>When the game is installed, the following are available by default</w:t>
+      </w:r>
+      <w:r>
+        <w:rPr>
+          <w:color w:val="215868" w:themeColor="accent5" w:themeShade="80"/>
+        </w:rPr>
+        <w:t>.</w:t>
       </w:r>
     </w:p>
     <w:tbl>
@@ -3940,13 +3955,31 @@
             <w:tcW w:w="4621" w:type="dxa"/>
           </w:tcPr>
           <w:p>
-            <w:r>
+            <w:pPr>
+              <w:rPr>
+                <w:strike/>
+                <w:color w:val="215868" w:themeColor="accent5" w:themeShade="80"/>
+              </w:rPr>
+            </w:pPr>
+            <w:r>
+              <w:rPr>
+                <w:strike/>
+                <w:color w:val="215868" w:themeColor="accent5" w:themeShade="80"/>
+              </w:rPr>
               <w:t>S</w:t>
             </w:r>
             <w:r>
+              <w:rPr>
+                <w:strike/>
+                <w:color w:val="215868" w:themeColor="accent5" w:themeShade="80"/>
+              </w:rPr>
               <w:t>olutions</w:t>
             </w:r>
             <w:r>
+              <w:rPr>
+                <w:strike/>
+                <w:color w:val="215868" w:themeColor="accent5" w:themeShade="80"/>
+              </w:rPr>
               <w:t xml:space="preserve"> </w:t>
             </w:r>
           </w:p>
@@ -3958,8 +3991,16 @@
           <w:p>
             <w:pPr>
               <w:jc w:val="center"/>
-            </w:pPr>
-            <w:r>
+              <w:rPr>
+                <w:strike/>
+                <w:color w:val="215868" w:themeColor="accent5" w:themeShade="80"/>
+              </w:rPr>
+            </w:pPr>
+            <w:r>
+              <w:rPr>
+                <w:strike/>
+                <w:color w:val="215868" w:themeColor="accent5" w:themeShade="80"/>
+              </w:rPr>
               <w:t>10</w:t>
             </w:r>
           </w:p>
@@ -3971,7 +4012,17 @@
             <w:tcW w:w="4621" w:type="dxa"/>
           </w:tcPr>
           <w:p>
-            <w:r>
+            <w:pPr>
+              <w:rPr>
+                <w:strike/>
+                <w:color w:val="215868" w:themeColor="accent5" w:themeShade="80"/>
+              </w:rPr>
+            </w:pPr>
+            <w:r>
+              <w:rPr>
+                <w:strike/>
+                <w:color w:val="215868" w:themeColor="accent5" w:themeShade="80"/>
+              </w:rPr>
               <w:t>Infinity timers</w:t>
             </w:r>
           </w:p>
@@ -3983,8 +4034,16 @@
           <w:p>
             <w:pPr>
               <w:jc w:val="center"/>
-            </w:pPr>
-            <w:r>
+              <w:rPr>
+                <w:strike/>
+                <w:color w:val="215868" w:themeColor="accent5" w:themeShade="80"/>
+              </w:rPr>
+            </w:pPr>
+            <w:r>
+              <w:rPr>
+                <w:strike/>
+                <w:color w:val="215868" w:themeColor="accent5" w:themeShade="80"/>
+              </w:rPr>
               <w:t>3</w:t>
             </w:r>
           </w:p>
@@ -3996,7 +4055,17 @@
             <w:tcW w:w="4621" w:type="dxa"/>
           </w:tcPr>
           <w:p>
-            <w:r>
+            <w:pPr>
+              <w:rPr>
+                <w:strike/>
+                <w:color w:val="215868" w:themeColor="accent5" w:themeShade="80"/>
+              </w:rPr>
+            </w:pPr>
+            <w:r>
+              <w:rPr>
+                <w:strike/>
+                <w:color w:val="215868" w:themeColor="accent5" w:themeShade="80"/>
+              </w:rPr>
               <w:t>Infinity moves</w:t>
             </w:r>
           </w:p>
@@ -4008,8 +4077,16 @@
           <w:p>
             <w:pPr>
               <w:jc w:val="center"/>
-            </w:pPr>
-            <w:r>
+              <w:rPr>
+                <w:strike/>
+                <w:color w:val="215868" w:themeColor="accent5" w:themeShade="80"/>
+              </w:rPr>
+            </w:pPr>
+            <w:r>
+              <w:rPr>
+                <w:strike/>
+                <w:color w:val="215868" w:themeColor="accent5" w:themeShade="80"/>
+              </w:rPr>
               <w:t>3</w:t>
             </w:r>
           </w:p>
@@ -4021,7 +4098,17 @@
             <w:tcW w:w="4621" w:type="dxa"/>
           </w:tcPr>
           <w:p>
-            <w:r>
+            <w:pPr>
+              <w:rPr>
+                <w:strike/>
+                <w:color w:val="215868" w:themeColor="accent5" w:themeShade="80"/>
+              </w:rPr>
+            </w:pPr>
+            <w:r>
+              <w:rPr>
+                <w:strike/>
+                <w:color w:val="215868" w:themeColor="accent5" w:themeShade="80"/>
+              </w:rPr>
               <w:t>Exploders</w:t>
             </w:r>
           </w:p>
@@ -4033,8 +4120,16 @@
           <w:p>
             <w:pPr>
               <w:jc w:val="center"/>
-            </w:pPr>
-            <w:r>
+              <w:rPr>
+                <w:strike/>
+                <w:color w:val="215868" w:themeColor="accent5" w:themeShade="80"/>
+              </w:rPr>
+            </w:pPr>
+            <w:r>
+              <w:rPr>
+                <w:strike/>
+                <w:color w:val="215868" w:themeColor="accent5" w:themeShade="80"/>
+              </w:rPr>
               <w:t>3</w:t>
             </w:r>
           </w:p>
@@ -4490,7 +4585,17 @@
             <w:tcW w:w="4621" w:type="dxa"/>
           </w:tcPr>
           <w:p>
-            <w:r>
+            <w:pPr>
+              <w:rPr>
+                <w:strike/>
+                <w:color w:val="215868" w:themeColor="accent5" w:themeShade="80"/>
+              </w:rPr>
+            </w:pPr>
+            <w:r>
+              <w:rPr>
+                <w:strike/>
+                <w:color w:val="215868" w:themeColor="accent5" w:themeShade="80"/>
+              </w:rPr>
               <w:t>Solve 3 Easy puzzles</w:t>
             </w:r>
           </w:p>
@@ -4500,7 +4605,17 @@
             <w:tcW w:w="4621" w:type="dxa"/>
           </w:tcPr>
           <w:p>
-            <w:r>
+            <w:pPr>
+              <w:rPr>
+                <w:strike/>
+                <w:color w:val="215868" w:themeColor="accent5" w:themeShade="80"/>
+              </w:rPr>
+            </w:pPr>
+            <w:r>
+              <w:rPr>
+                <w:strike/>
+                <w:color w:val="215868" w:themeColor="accent5" w:themeShade="80"/>
+              </w:rPr>
               <w:t>1 Infinity timer</w:t>
             </w:r>
           </w:p>
@@ -4512,7 +4627,17 @@
             <w:tcW w:w="4621" w:type="dxa"/>
           </w:tcPr>
           <w:p>
-            <w:r>
+            <w:pPr>
+              <w:rPr>
+                <w:strike/>
+                <w:color w:val="215868" w:themeColor="accent5" w:themeShade="80"/>
+              </w:rPr>
+            </w:pPr>
+            <w:r>
+              <w:rPr>
+                <w:strike/>
+                <w:color w:val="215868" w:themeColor="accent5" w:themeShade="80"/>
+              </w:rPr>
               <w:t>Solve 3 Medium puzzles</w:t>
             </w:r>
           </w:p>
@@ -4522,7 +4647,17 @@
             <w:tcW w:w="4621" w:type="dxa"/>
           </w:tcPr>
           <w:p>
-            <w:r>
+            <w:pPr>
+              <w:rPr>
+                <w:strike/>
+                <w:color w:val="215868" w:themeColor="accent5" w:themeShade="80"/>
+              </w:rPr>
+            </w:pPr>
+            <w:r>
+              <w:rPr>
+                <w:strike/>
+                <w:color w:val="215868" w:themeColor="accent5" w:themeShade="80"/>
+              </w:rPr>
               <w:t>1 Infinity move</w:t>
             </w:r>
           </w:p>
@@ -4534,7 +4669,17 @@
             <w:tcW w:w="4621" w:type="dxa"/>
           </w:tcPr>
           <w:p>
-            <w:r>
+            <w:pPr>
+              <w:rPr>
+                <w:strike/>
+                <w:color w:val="215868" w:themeColor="accent5" w:themeShade="80"/>
+              </w:rPr>
+            </w:pPr>
+            <w:r>
+              <w:rPr>
+                <w:strike/>
+                <w:color w:val="215868" w:themeColor="accent5" w:themeShade="80"/>
+              </w:rPr>
               <w:t>Use Flip horizontal</w:t>
             </w:r>
           </w:p>
@@ -4544,7 +4689,17 @@
             <w:tcW w:w="4621" w:type="dxa"/>
           </w:tcPr>
           <w:p>
-            <w:r>
+            <w:pPr>
+              <w:rPr>
+                <w:strike/>
+                <w:color w:val="215868" w:themeColor="accent5" w:themeShade="80"/>
+              </w:rPr>
+            </w:pPr>
+            <w:r>
+              <w:rPr>
+                <w:strike/>
+                <w:color w:val="215868" w:themeColor="accent5" w:themeShade="80"/>
+              </w:rPr>
               <w:t>1 Exploder</w:t>
             </w:r>
           </w:p>
@@ -4556,7 +4711,17 @@
             <w:tcW w:w="4621" w:type="dxa"/>
           </w:tcPr>
           <w:p>
-            <w:r>
+            <w:pPr>
+              <w:rPr>
+                <w:strike/>
+                <w:color w:val="215868" w:themeColor="accent5" w:themeShade="80"/>
+              </w:rPr>
+            </w:pPr>
+            <w:r>
+              <w:rPr>
+                <w:strike/>
+                <w:color w:val="215868" w:themeColor="accent5" w:themeShade="80"/>
+              </w:rPr>
               <w:t>Use Flip vertical</w:t>
             </w:r>
           </w:p>
@@ -4566,7 +4731,17 @@
             <w:tcW w:w="4621" w:type="dxa"/>
           </w:tcPr>
           <w:p>
-            <w:r>
+            <w:pPr>
+              <w:rPr>
+                <w:strike/>
+                <w:color w:val="215868" w:themeColor="accent5" w:themeShade="80"/>
+              </w:rPr>
+            </w:pPr>
+            <w:r>
+              <w:rPr>
+                <w:strike/>
+                <w:color w:val="215868" w:themeColor="accent5" w:themeShade="80"/>
+              </w:rPr>
               <w:t>1 Infinity timer</w:t>
             </w:r>
           </w:p>
@@ -4578,11 +4753,25 @@
             <w:tcW w:w="4621" w:type="dxa"/>
           </w:tcPr>
           <w:p>
-            <w:r>
+            <w:pPr>
+              <w:rPr>
+                <w:strike/>
+                <w:color w:val="215868" w:themeColor="accent5" w:themeShade="80"/>
+              </w:rPr>
+            </w:pPr>
+            <w:r>
+              <w:rPr>
+                <w:strike/>
+                <w:color w:val="215868" w:themeColor="accent5" w:themeShade="80"/>
+              </w:rPr>
               <w:t xml:space="preserve">Use Flip </w:t>
             </w:r>
             <w:proofErr w:type="spellStart"/>
             <w:r>
+              <w:rPr>
+                <w:strike/>
+                <w:color w:val="215868" w:themeColor="accent5" w:themeShade="80"/>
+              </w:rPr>
               <w:t>colors</w:t>
             </w:r>
             <w:proofErr w:type="spellEnd"/>
@@ -4593,7 +4782,17 @@
             <w:tcW w:w="4621" w:type="dxa"/>
           </w:tcPr>
           <w:p>
-            <w:r>
+            <w:pPr>
+              <w:rPr>
+                <w:strike/>
+                <w:color w:val="215868" w:themeColor="accent5" w:themeShade="80"/>
+              </w:rPr>
+            </w:pPr>
+            <w:r>
+              <w:rPr>
+                <w:strike/>
+                <w:color w:val="215868" w:themeColor="accent5" w:themeShade="80"/>
+              </w:rPr>
               <w:t>1 Infinity move</w:t>
             </w:r>
           </w:p>
@@ -4605,7 +4804,17 @@
             <w:tcW w:w="4621" w:type="dxa"/>
           </w:tcPr>
           <w:p>
-            <w:r>
+            <w:pPr>
+              <w:rPr>
+                <w:strike/>
+                <w:color w:val="215868" w:themeColor="accent5" w:themeShade="80"/>
+              </w:rPr>
+            </w:pPr>
+            <w:r>
+              <w:rPr>
+                <w:strike/>
+                <w:color w:val="215868" w:themeColor="accent5" w:themeShade="80"/>
+              </w:rPr>
               <w:t>Use Infinity timer</w:t>
             </w:r>
           </w:p>
@@ -4615,7 +4824,17 @@
             <w:tcW w:w="4621" w:type="dxa"/>
           </w:tcPr>
           <w:p>
-            <w:r>
+            <w:pPr>
+              <w:rPr>
+                <w:strike/>
+                <w:color w:val="215868" w:themeColor="accent5" w:themeShade="80"/>
+              </w:rPr>
+            </w:pPr>
+            <w:r>
+              <w:rPr>
+                <w:strike/>
+                <w:color w:val="215868" w:themeColor="accent5" w:themeShade="80"/>
+              </w:rPr>
               <w:t>1 Infinity timer</w:t>
             </w:r>
           </w:p>
@@ -4627,7 +4846,17 @@
             <w:tcW w:w="4621" w:type="dxa"/>
           </w:tcPr>
           <w:p>
-            <w:r>
+            <w:pPr>
+              <w:rPr>
+                <w:strike/>
+                <w:color w:val="215868" w:themeColor="accent5" w:themeShade="80"/>
+              </w:rPr>
+            </w:pPr>
+            <w:r>
+              <w:rPr>
+                <w:strike/>
+                <w:color w:val="215868" w:themeColor="accent5" w:themeShade="80"/>
+              </w:rPr>
               <w:t>Use Infinity moves</w:t>
             </w:r>
           </w:p>
@@ -4637,7 +4866,17 @@
             <w:tcW w:w="4621" w:type="dxa"/>
           </w:tcPr>
           <w:p>
-            <w:r>
+            <w:pPr>
+              <w:rPr>
+                <w:strike/>
+                <w:color w:val="215868" w:themeColor="accent5" w:themeShade="80"/>
+              </w:rPr>
+            </w:pPr>
+            <w:r>
+              <w:rPr>
+                <w:strike/>
+                <w:color w:val="215868" w:themeColor="accent5" w:themeShade="80"/>
+              </w:rPr>
               <w:t>1 Infinity move</w:t>
             </w:r>
           </w:p>
@@ -4649,7 +4888,17 @@
             <w:tcW w:w="4621" w:type="dxa"/>
           </w:tcPr>
           <w:p>
-            <w:r>
+            <w:pPr>
+              <w:rPr>
+                <w:strike/>
+                <w:color w:val="215868" w:themeColor="accent5" w:themeShade="80"/>
+              </w:rPr>
+            </w:pPr>
+            <w:r>
+              <w:rPr>
+                <w:strike/>
+                <w:color w:val="215868" w:themeColor="accent5" w:themeShade="80"/>
+              </w:rPr>
               <w:t>Use Exploder</w:t>
             </w:r>
           </w:p>
@@ -4659,7 +4908,17 @@
             <w:tcW w:w="4621" w:type="dxa"/>
           </w:tcPr>
           <w:p>
-            <w:r>
+            <w:pPr>
+              <w:rPr>
+                <w:strike/>
+                <w:color w:val="215868" w:themeColor="accent5" w:themeShade="80"/>
+              </w:rPr>
+            </w:pPr>
+            <w:r>
+              <w:rPr>
+                <w:strike/>
+                <w:color w:val="215868" w:themeColor="accent5" w:themeShade="80"/>
+              </w:rPr>
               <w:t>1 Exploder</w:t>
             </w:r>
           </w:p>
@@ -4671,7 +4930,17 @@
             <w:tcW w:w="4621" w:type="dxa"/>
           </w:tcPr>
           <w:p>
-            <w:r>
+            <w:pPr>
+              <w:rPr>
+                <w:strike/>
+                <w:color w:val="215868" w:themeColor="accent5" w:themeShade="80"/>
+              </w:rPr>
+            </w:pPr>
+            <w:r>
+              <w:rPr>
+                <w:strike/>
+                <w:color w:val="215868" w:themeColor="accent5" w:themeShade="80"/>
+              </w:rPr>
               <w:t>Make a streak of solving 5 Hard puzzles</w:t>
             </w:r>
           </w:p>
@@ -4681,7 +4950,17 @@
             <w:tcW w:w="4621" w:type="dxa"/>
           </w:tcPr>
           <w:p>
-            <w:r>
+            <w:pPr>
+              <w:rPr>
+                <w:strike/>
+                <w:color w:val="215868" w:themeColor="accent5" w:themeShade="80"/>
+              </w:rPr>
+            </w:pPr>
+            <w:r>
+              <w:rPr>
+                <w:strike/>
+                <w:color w:val="215868" w:themeColor="accent5" w:themeShade="80"/>
+              </w:rPr>
               <w:t>1 Infinity timer</w:t>
             </w:r>
           </w:p>
@@ -4693,7 +4972,17 @@
             <w:tcW w:w="4621" w:type="dxa"/>
           </w:tcPr>
           <w:p>
-            <w:r>
+            <w:pPr>
+              <w:rPr>
+                <w:strike/>
+                <w:color w:val="215868" w:themeColor="accent5" w:themeShade="80"/>
+              </w:rPr>
+            </w:pPr>
+            <w:r>
+              <w:rPr>
+                <w:strike/>
+                <w:color w:val="215868" w:themeColor="accent5" w:themeShade="80"/>
+              </w:rPr>
               <w:t>Make a streak of solving 3 Expert puzzles</w:t>
             </w:r>
           </w:p>
@@ -4703,7 +4992,17 @@
             <w:tcW w:w="4621" w:type="dxa"/>
           </w:tcPr>
           <w:p>
-            <w:r>
+            <w:pPr>
+              <w:rPr>
+                <w:strike/>
+                <w:color w:val="215868" w:themeColor="accent5" w:themeShade="80"/>
+              </w:rPr>
+            </w:pPr>
+            <w:r>
+              <w:rPr>
+                <w:strike/>
+                <w:color w:val="215868" w:themeColor="accent5" w:themeShade="80"/>
+              </w:rPr>
               <w:t>1 Infinity move</w:t>
             </w:r>
           </w:p>
@@ -4715,7 +5014,17 @@
             <w:tcW w:w="4621" w:type="dxa"/>
           </w:tcPr>
           <w:p>
-            <w:r>
+            <w:pPr>
+              <w:rPr>
+                <w:strike/>
+                <w:color w:val="215868" w:themeColor="accent5" w:themeShade="80"/>
+              </w:rPr>
+            </w:pPr>
+            <w:r>
+              <w:rPr>
+                <w:strike/>
+                <w:color w:val="215868" w:themeColor="accent5" w:themeShade="80"/>
+              </w:rPr>
               <w:t>Play a game with Circle tiles</w:t>
             </w:r>
           </w:p>
@@ -4725,7 +5034,17 @@
             <w:tcW w:w="4621" w:type="dxa"/>
           </w:tcPr>
           <w:p>
-            <w:r>
+            <w:pPr>
+              <w:rPr>
+                <w:strike/>
+                <w:color w:val="215868" w:themeColor="accent5" w:themeShade="80"/>
+              </w:rPr>
+            </w:pPr>
+            <w:r>
+              <w:rPr>
+                <w:strike/>
+                <w:color w:val="215868" w:themeColor="accent5" w:themeShade="80"/>
+              </w:rPr>
               <w:t>1 Exploder</w:t>
             </w:r>
           </w:p>
@@ -4737,7 +5056,17 @@
             <w:tcW w:w="4621" w:type="dxa"/>
           </w:tcPr>
           <w:p>
-            <w:r>
+            <w:pPr>
+              <w:rPr>
+                <w:strike/>
+                <w:color w:val="215868" w:themeColor="accent5" w:themeShade="80"/>
+              </w:rPr>
+            </w:pPr>
+            <w:r>
+              <w:rPr>
+                <w:strike/>
+                <w:color w:val="215868" w:themeColor="accent5" w:themeShade="80"/>
+              </w:rPr>
               <w:t>Play a game with sharp corner square tiles</w:t>
             </w:r>
           </w:p>
@@ -4747,7 +5076,17 @@
             <w:tcW w:w="4621" w:type="dxa"/>
           </w:tcPr>
           <w:p>
-            <w:r>
+            <w:pPr>
+              <w:rPr>
+                <w:strike/>
+                <w:color w:val="215868" w:themeColor="accent5" w:themeShade="80"/>
+              </w:rPr>
+            </w:pPr>
+            <w:r>
+              <w:rPr>
+                <w:strike/>
+                <w:color w:val="215868" w:themeColor="accent5" w:themeShade="80"/>
+              </w:rPr>
               <w:t>1 Infinity timer</w:t>
             </w:r>
           </w:p>
@@ -4759,7 +5098,17 @@
             <w:tcW w:w="4621" w:type="dxa"/>
           </w:tcPr>
           <w:p>
-            <w:r>
+            <w:pPr>
+              <w:rPr>
+                <w:strike/>
+                <w:color w:val="215868" w:themeColor="accent5" w:themeShade="80"/>
+              </w:rPr>
+            </w:pPr>
+            <w:r>
+              <w:rPr>
+                <w:strike/>
+                <w:color w:val="215868" w:themeColor="accent5" w:themeShade="80"/>
+              </w:rPr>
               <w:t>Play a game with Red-white theme</w:t>
             </w:r>
           </w:p>
@@ -4769,7 +5118,17 @@
             <w:tcW w:w="4621" w:type="dxa"/>
           </w:tcPr>
           <w:p>
-            <w:r>
+            <w:pPr>
+              <w:rPr>
+                <w:strike/>
+                <w:color w:val="215868" w:themeColor="accent5" w:themeShade="80"/>
+              </w:rPr>
+            </w:pPr>
+            <w:r>
+              <w:rPr>
+                <w:strike/>
+                <w:color w:val="215868" w:themeColor="accent5" w:themeShade="80"/>
+              </w:rPr>
               <w:t>1 Infinity move</w:t>
             </w:r>
           </w:p>
@@ -4781,7 +5140,17 @@
             <w:tcW w:w="4621" w:type="dxa"/>
           </w:tcPr>
           <w:p>
-            <w:r>
+            <w:pPr>
+              <w:rPr>
+                <w:strike/>
+                <w:color w:val="215868" w:themeColor="accent5" w:themeShade="80"/>
+              </w:rPr>
+            </w:pPr>
+            <w:r>
+              <w:rPr>
+                <w:strike/>
+                <w:color w:val="215868" w:themeColor="accent5" w:themeShade="80"/>
+              </w:rPr>
               <w:lastRenderedPageBreak/>
               <w:t>Play a game with Black-Red theme</w:t>
             </w:r>
@@ -4792,7 +5161,17 @@
             <w:tcW w:w="4621" w:type="dxa"/>
           </w:tcPr>
           <w:p>
-            <w:r>
+            <w:pPr>
+              <w:rPr>
+                <w:strike/>
+                <w:color w:val="215868" w:themeColor="accent5" w:themeShade="80"/>
+              </w:rPr>
+            </w:pPr>
+            <w:r>
+              <w:rPr>
+                <w:strike/>
+                <w:color w:val="215868" w:themeColor="accent5" w:themeShade="80"/>
+              </w:rPr>
               <w:t>1 Infinity timer</w:t>
             </w:r>
           </w:p>
@@ -4804,7 +5183,17 @@
             <w:tcW w:w="4621" w:type="dxa"/>
           </w:tcPr>
           <w:p>
-            <w:r>
+            <w:pPr>
+              <w:rPr>
+                <w:strike/>
+                <w:color w:val="215868" w:themeColor="accent5" w:themeShade="80"/>
+              </w:rPr>
+            </w:pPr>
+            <w:r>
+              <w:rPr>
+                <w:strike/>
+                <w:color w:val="215868" w:themeColor="accent5" w:themeShade="80"/>
+              </w:rPr>
               <w:t>Solve Easy puzzle in less than 30 s</w:t>
             </w:r>
           </w:p>
@@ -4814,7 +5203,17 @@
             <w:tcW w:w="4621" w:type="dxa"/>
           </w:tcPr>
           <w:p>
-            <w:r>
+            <w:pPr>
+              <w:rPr>
+                <w:strike/>
+                <w:color w:val="215868" w:themeColor="accent5" w:themeShade="80"/>
+              </w:rPr>
+            </w:pPr>
+            <w:r>
+              <w:rPr>
+                <w:strike/>
+                <w:color w:val="215868" w:themeColor="accent5" w:themeShade="80"/>
+              </w:rPr>
               <w:t>1 Infinity move</w:t>
             </w:r>
           </w:p>
@@ -4826,7 +5225,17 @@
             <w:tcW w:w="4621" w:type="dxa"/>
           </w:tcPr>
           <w:p>
-            <w:r>
+            <w:pPr>
+              <w:rPr>
+                <w:strike/>
+                <w:color w:val="215868" w:themeColor="accent5" w:themeShade="80"/>
+              </w:rPr>
+            </w:pPr>
+            <w:r>
+              <w:rPr>
+                <w:strike/>
+                <w:color w:val="215868" w:themeColor="accent5" w:themeShade="80"/>
+              </w:rPr>
               <w:t>Solve Medium puzzle in less than 30 s</w:t>
             </w:r>
           </w:p>
@@ -4836,7 +5245,17 @@
             <w:tcW w:w="4621" w:type="dxa"/>
           </w:tcPr>
           <w:p>
-            <w:r>
+            <w:pPr>
+              <w:rPr>
+                <w:strike/>
+                <w:color w:val="215868" w:themeColor="accent5" w:themeShade="80"/>
+              </w:rPr>
+            </w:pPr>
+            <w:r>
+              <w:rPr>
+                <w:strike/>
+                <w:color w:val="215868" w:themeColor="accent5" w:themeShade="80"/>
+              </w:rPr>
               <w:t>1 Exploder</w:t>
             </w:r>
           </w:p>
@@ -4848,7 +5267,17 @@
             <w:tcW w:w="4621" w:type="dxa"/>
           </w:tcPr>
           <w:p>
-            <w:r>
+            <w:pPr>
+              <w:rPr>
+                <w:strike/>
+                <w:color w:val="215868" w:themeColor="accent5" w:themeShade="80"/>
+              </w:rPr>
+            </w:pPr>
+            <w:r>
+              <w:rPr>
+                <w:strike/>
+                <w:color w:val="215868" w:themeColor="accent5" w:themeShade="80"/>
+              </w:rPr>
               <w:t>Solve 1 Hard puzzle</w:t>
             </w:r>
           </w:p>
@@ -4858,7 +5287,17 @@
             <w:tcW w:w="4621" w:type="dxa"/>
           </w:tcPr>
           <w:p>
-            <w:r>
+            <w:pPr>
+              <w:rPr>
+                <w:strike/>
+                <w:color w:val="215868" w:themeColor="accent5" w:themeShade="80"/>
+              </w:rPr>
+            </w:pPr>
+            <w:r>
+              <w:rPr>
+                <w:strike/>
+                <w:color w:val="215868" w:themeColor="accent5" w:themeShade="80"/>
+              </w:rPr>
               <w:t>1 Infinity timer</w:t>
             </w:r>
           </w:p>
@@ -4870,7 +5309,17 @@
             <w:tcW w:w="4621" w:type="dxa"/>
           </w:tcPr>
           <w:p>
-            <w:r>
+            <w:pPr>
+              <w:rPr>
+                <w:strike/>
+                <w:color w:val="215868" w:themeColor="accent5" w:themeShade="80"/>
+              </w:rPr>
+            </w:pPr>
+            <w:r>
+              <w:rPr>
+                <w:strike/>
+                <w:color w:val="215868" w:themeColor="accent5" w:themeShade="80"/>
+              </w:rPr>
               <w:t>Solve 1 Expert puzzle</w:t>
             </w:r>
           </w:p>
@@ -4880,7 +5329,17 @@
             <w:tcW w:w="4621" w:type="dxa"/>
           </w:tcPr>
           <w:p>
-            <w:r>
+            <w:pPr>
+              <w:rPr>
+                <w:strike/>
+                <w:color w:val="215868" w:themeColor="accent5" w:themeShade="80"/>
+              </w:rPr>
+            </w:pPr>
+            <w:r>
+              <w:rPr>
+                <w:strike/>
+                <w:color w:val="215868" w:themeColor="accent5" w:themeShade="80"/>
+              </w:rPr>
               <w:t>1 Infinity move</w:t>
             </w:r>
           </w:p>
@@ -4892,7 +5351,17 @@
             <w:tcW w:w="4621" w:type="dxa"/>
           </w:tcPr>
           <w:p>
-            <w:r>
+            <w:pPr>
+              <w:rPr>
+                <w:strike/>
+                <w:color w:val="215868" w:themeColor="accent5" w:themeShade="80"/>
+              </w:rPr>
+            </w:pPr>
+            <w:r>
+              <w:rPr>
+                <w:strike/>
+                <w:color w:val="215868" w:themeColor="accent5" w:themeShade="80"/>
+              </w:rPr>
               <w:t>Solve 1 Giant puzzle</w:t>
             </w:r>
           </w:p>
@@ -4902,7 +5371,17 @@
             <w:tcW w:w="4621" w:type="dxa"/>
           </w:tcPr>
           <w:p>
-            <w:r>
+            <w:pPr>
+              <w:rPr>
+                <w:strike/>
+                <w:color w:val="215868" w:themeColor="accent5" w:themeShade="80"/>
+              </w:rPr>
+            </w:pPr>
+            <w:r>
+              <w:rPr>
+                <w:strike/>
+                <w:color w:val="215868" w:themeColor="accent5" w:themeShade="80"/>
+              </w:rPr>
               <w:t>1 Exploder</w:t>
             </w:r>
           </w:p>
@@ -4914,7 +5393,17 @@
             <w:tcW w:w="4621" w:type="dxa"/>
           </w:tcPr>
           <w:p>
-            <w:r>
+            <w:pPr>
+              <w:rPr>
+                <w:strike/>
+                <w:color w:val="215868" w:themeColor="accent5" w:themeShade="80"/>
+              </w:rPr>
+            </w:pPr>
+            <w:r>
+              <w:rPr>
+                <w:strike/>
+                <w:color w:val="215868" w:themeColor="accent5" w:themeShade="80"/>
+              </w:rPr>
               <w:t>Solve a Hard puzzle without any undo</w:t>
             </w:r>
           </w:p>
@@ -4924,7 +5413,17 @@
             <w:tcW w:w="4621" w:type="dxa"/>
           </w:tcPr>
           <w:p>
-            <w:r>
+            <w:pPr>
+              <w:rPr>
+                <w:strike/>
+                <w:color w:val="215868" w:themeColor="accent5" w:themeShade="80"/>
+              </w:rPr>
+            </w:pPr>
+            <w:r>
+              <w:rPr>
+                <w:strike/>
+                <w:color w:val="215868" w:themeColor="accent5" w:themeShade="80"/>
+              </w:rPr>
               <w:t>1 Infinity timer</w:t>
             </w:r>
           </w:p>
@@ -4936,7 +5435,17 @@
             <w:tcW w:w="4621" w:type="dxa"/>
           </w:tcPr>
           <w:p>
-            <w:r>
+            <w:pPr>
+              <w:rPr>
+                <w:strike/>
+                <w:color w:val="215868" w:themeColor="accent5" w:themeShade="80"/>
+              </w:rPr>
+            </w:pPr>
+            <w:r>
+              <w:rPr>
+                <w:strike/>
+                <w:color w:val="215868" w:themeColor="accent5" w:themeShade="80"/>
+              </w:rPr>
               <w:t>Solve an Expert puzzle without any undo</w:t>
             </w:r>
           </w:p>
@@ -4946,7 +5455,17 @@
             <w:tcW w:w="4621" w:type="dxa"/>
           </w:tcPr>
           <w:p>
-            <w:r>
+            <w:pPr>
+              <w:rPr>
+                <w:strike/>
+                <w:color w:val="215868" w:themeColor="accent5" w:themeShade="80"/>
+              </w:rPr>
+            </w:pPr>
+            <w:r>
+              <w:rPr>
+                <w:strike/>
+                <w:color w:val="215868" w:themeColor="accent5" w:themeShade="80"/>
+              </w:rPr>
               <w:t>1 Infinity move</w:t>
             </w:r>
           </w:p>
@@ -4958,7 +5477,17 @@
             <w:tcW w:w="4621" w:type="dxa"/>
           </w:tcPr>
           <w:p>
-            <w:r>
+            <w:pPr>
+              <w:rPr>
+                <w:strike/>
+                <w:color w:val="215868" w:themeColor="accent5" w:themeShade="80"/>
+              </w:rPr>
+            </w:pPr>
+            <w:r>
+              <w:rPr>
+                <w:strike/>
+                <w:color w:val="215868" w:themeColor="accent5" w:themeShade="80"/>
+              </w:rPr>
               <w:t>Solve 10 Hard puzzles</w:t>
             </w:r>
           </w:p>
@@ -4968,7 +5497,17 @@
             <w:tcW w:w="4621" w:type="dxa"/>
           </w:tcPr>
           <w:p>
-            <w:r>
+            <w:pPr>
+              <w:rPr>
+                <w:strike/>
+                <w:color w:val="215868" w:themeColor="accent5" w:themeShade="80"/>
+              </w:rPr>
+            </w:pPr>
+            <w:r>
+              <w:rPr>
+                <w:strike/>
+                <w:color w:val="215868" w:themeColor="accent5" w:themeShade="80"/>
+              </w:rPr>
               <w:t>1 Infinity timer</w:t>
             </w:r>
           </w:p>
@@ -4980,7 +5519,17 @@
             <w:tcW w:w="4621" w:type="dxa"/>
           </w:tcPr>
           <w:p>
-            <w:r>
+            <w:pPr>
+              <w:rPr>
+                <w:strike/>
+                <w:color w:val="215868" w:themeColor="accent5" w:themeShade="80"/>
+              </w:rPr>
+            </w:pPr>
+            <w:r>
+              <w:rPr>
+                <w:strike/>
+                <w:color w:val="215868" w:themeColor="accent5" w:themeShade="80"/>
+              </w:rPr>
               <w:t>Solve 10 Expert puzzles</w:t>
             </w:r>
           </w:p>
@@ -4990,7 +5539,17 @@
             <w:tcW w:w="4621" w:type="dxa"/>
           </w:tcPr>
           <w:p>
-            <w:r>
+            <w:pPr>
+              <w:rPr>
+                <w:strike/>
+                <w:color w:val="215868" w:themeColor="accent5" w:themeShade="80"/>
+              </w:rPr>
+            </w:pPr>
+            <w:r>
+              <w:rPr>
+                <w:strike/>
+                <w:color w:val="215868" w:themeColor="accent5" w:themeShade="80"/>
+              </w:rPr>
               <w:t>1 Infinity move</w:t>
             </w:r>
           </w:p>
@@ -5002,7 +5561,17 @@
             <w:tcW w:w="4621" w:type="dxa"/>
           </w:tcPr>
           <w:p>
-            <w:r>
+            <w:pPr>
+              <w:rPr>
+                <w:strike/>
+                <w:color w:val="215868" w:themeColor="accent5" w:themeShade="80"/>
+              </w:rPr>
+            </w:pPr>
+            <w:r>
+              <w:rPr>
+                <w:strike/>
+                <w:color w:val="215868" w:themeColor="accent5" w:themeShade="80"/>
+              </w:rPr>
               <w:t>Solve 5 Giant puzzles</w:t>
             </w:r>
           </w:p>
@@ -5012,7 +5581,17 @@
             <w:tcW w:w="4621" w:type="dxa"/>
           </w:tcPr>
           <w:p>
-            <w:r>
+            <w:pPr>
+              <w:rPr>
+                <w:strike/>
+                <w:color w:val="215868" w:themeColor="accent5" w:themeShade="80"/>
+              </w:rPr>
+            </w:pPr>
+            <w:r>
+              <w:rPr>
+                <w:strike/>
+                <w:color w:val="215868" w:themeColor="accent5" w:themeShade="80"/>
+              </w:rPr>
               <w:t>1 Exploder</w:t>
             </w:r>
           </w:p>
@@ -5024,7 +5603,17 @@
             <w:tcW w:w="4621" w:type="dxa"/>
           </w:tcPr>
           <w:p>
-            <w:r>
+            <w:pPr>
+              <w:rPr>
+                <w:strike/>
+                <w:color w:val="215868" w:themeColor="accent5" w:themeShade="80"/>
+              </w:rPr>
+            </w:pPr>
+            <w:r>
+              <w:rPr>
+                <w:strike/>
+                <w:color w:val="215868" w:themeColor="accent5" w:themeShade="80"/>
+              </w:rPr>
               <w:t>Make a streak of solving 5 Hard puzzles</w:t>
             </w:r>
           </w:p>
@@ -5034,7 +5623,17 @@
             <w:tcW w:w="4621" w:type="dxa"/>
           </w:tcPr>
           <w:p>
-            <w:r>
+            <w:pPr>
+              <w:rPr>
+                <w:strike/>
+                <w:color w:val="215868" w:themeColor="accent5" w:themeShade="80"/>
+              </w:rPr>
+            </w:pPr>
+            <w:r>
+              <w:rPr>
+                <w:strike/>
+                <w:color w:val="215868" w:themeColor="accent5" w:themeShade="80"/>
+              </w:rPr>
               <w:t>1 Infinity timer</w:t>
             </w:r>
           </w:p>
@@ -5046,7 +5645,17 @@
             <w:tcW w:w="4621" w:type="dxa"/>
           </w:tcPr>
           <w:p>
-            <w:r>
+            <w:pPr>
+              <w:rPr>
+                <w:strike/>
+                <w:color w:val="215868" w:themeColor="accent5" w:themeShade="80"/>
+              </w:rPr>
+            </w:pPr>
+            <w:r>
+              <w:rPr>
+                <w:strike/>
+                <w:color w:val="215868" w:themeColor="accent5" w:themeShade="80"/>
+              </w:rPr>
               <w:t>Make a streak of solving 5 Expert puzzles</w:t>
             </w:r>
           </w:p>
@@ -5056,7 +5665,17 @@
             <w:tcW w:w="4621" w:type="dxa"/>
           </w:tcPr>
           <w:p>
-            <w:r>
+            <w:pPr>
+              <w:rPr>
+                <w:strike/>
+                <w:color w:val="215868" w:themeColor="accent5" w:themeShade="80"/>
+              </w:rPr>
+            </w:pPr>
+            <w:r>
+              <w:rPr>
+                <w:strike/>
+                <w:color w:val="215868" w:themeColor="accent5" w:themeShade="80"/>
+              </w:rPr>
               <w:t>1 Infinity move</w:t>
             </w:r>
           </w:p>
@@ -5068,7 +5687,17 @@
             <w:tcW w:w="4621" w:type="dxa"/>
           </w:tcPr>
           <w:p>
-            <w:r>
+            <w:pPr>
+              <w:rPr>
+                <w:strike/>
+                <w:color w:val="215868" w:themeColor="accent5" w:themeShade="80"/>
+              </w:rPr>
+            </w:pPr>
+            <w:r>
+              <w:rPr>
+                <w:strike/>
+                <w:color w:val="215868" w:themeColor="accent5" w:themeShade="80"/>
+              </w:rPr>
               <w:t>Make a streak of solving 5 Giant puzzles</w:t>
             </w:r>
           </w:p>
@@ -5078,7 +5707,17 @@
             <w:tcW w:w="4621" w:type="dxa"/>
           </w:tcPr>
           <w:p>
-            <w:r>
+            <w:pPr>
+              <w:rPr>
+                <w:strike/>
+                <w:color w:val="215868" w:themeColor="accent5" w:themeShade="80"/>
+              </w:rPr>
+            </w:pPr>
+            <w:r>
+              <w:rPr>
+                <w:strike/>
+                <w:color w:val="215868" w:themeColor="accent5" w:themeShade="80"/>
+              </w:rPr>
               <w:t>1 Exploder</w:t>
             </w:r>
           </w:p>
@@ -5090,7 +5729,17 @@
             <w:tcW w:w="4621" w:type="dxa"/>
           </w:tcPr>
           <w:p>
-            <w:r>
+            <w:pPr>
+              <w:rPr>
+                <w:strike/>
+                <w:color w:val="215868" w:themeColor="accent5" w:themeShade="80"/>
+              </w:rPr>
+            </w:pPr>
+            <w:r>
+              <w:rPr>
+                <w:strike/>
+                <w:color w:val="215868" w:themeColor="accent5" w:themeShade="80"/>
+              </w:rPr>
               <w:t>Solve 30 Easy puzzles</w:t>
             </w:r>
           </w:p>
@@ -5100,7 +5749,17 @@
             <w:tcW w:w="4621" w:type="dxa"/>
           </w:tcPr>
           <w:p>
-            <w:r>
+            <w:pPr>
+              <w:rPr>
+                <w:strike/>
+                <w:color w:val="215868" w:themeColor="accent5" w:themeShade="80"/>
+              </w:rPr>
+            </w:pPr>
+            <w:r>
+              <w:rPr>
+                <w:strike/>
+                <w:color w:val="215868" w:themeColor="accent5" w:themeShade="80"/>
+              </w:rPr>
               <w:t>1 Infinity timer</w:t>
             </w:r>
           </w:p>
@@ -5112,7 +5771,17 @@
             <w:tcW w:w="4621" w:type="dxa"/>
           </w:tcPr>
           <w:p>
-            <w:r>
+            <w:pPr>
+              <w:rPr>
+                <w:strike/>
+                <w:color w:val="215868" w:themeColor="accent5" w:themeShade="80"/>
+              </w:rPr>
+            </w:pPr>
+            <w:r>
+              <w:rPr>
+                <w:strike/>
+                <w:color w:val="215868" w:themeColor="accent5" w:themeShade="80"/>
+              </w:rPr>
               <w:t>Solve 30 Medium puzzles</w:t>
             </w:r>
           </w:p>
@@ -5122,7 +5791,17 @@
             <w:tcW w:w="4621" w:type="dxa"/>
           </w:tcPr>
           <w:p>
-            <w:r>
+            <w:pPr>
+              <w:rPr>
+                <w:strike/>
+                <w:color w:val="215868" w:themeColor="accent5" w:themeShade="80"/>
+              </w:rPr>
+            </w:pPr>
+            <w:r>
+              <w:rPr>
+                <w:strike/>
+                <w:color w:val="215868" w:themeColor="accent5" w:themeShade="80"/>
+              </w:rPr>
               <w:t>1 Infinity move</w:t>
             </w:r>
           </w:p>
@@ -5134,7 +5813,17 @@
             <w:tcW w:w="4621" w:type="dxa"/>
           </w:tcPr>
           <w:p>
-            <w:r>
+            <w:pPr>
+              <w:rPr>
+                <w:strike/>
+                <w:color w:val="215868" w:themeColor="accent5" w:themeShade="80"/>
+              </w:rPr>
+            </w:pPr>
+            <w:r>
+              <w:rPr>
+                <w:strike/>
+                <w:color w:val="215868" w:themeColor="accent5" w:themeShade="80"/>
+              </w:rPr>
               <w:t>Solve 30 Hard puzzles</w:t>
             </w:r>
           </w:p>
@@ -5144,7 +5833,17 @@
             <w:tcW w:w="4621" w:type="dxa"/>
           </w:tcPr>
           <w:p>
-            <w:r>
+            <w:pPr>
+              <w:rPr>
+                <w:strike/>
+                <w:color w:val="215868" w:themeColor="accent5" w:themeShade="80"/>
+              </w:rPr>
+            </w:pPr>
+            <w:r>
+              <w:rPr>
+                <w:strike/>
+                <w:color w:val="215868" w:themeColor="accent5" w:themeShade="80"/>
+              </w:rPr>
               <w:t>1 Infinity timer</w:t>
             </w:r>
           </w:p>
@@ -5156,7 +5855,17 @@
             <w:tcW w:w="4621" w:type="dxa"/>
           </w:tcPr>
           <w:p>
-            <w:r>
+            <w:pPr>
+              <w:rPr>
+                <w:strike/>
+                <w:color w:val="215868" w:themeColor="accent5" w:themeShade="80"/>
+              </w:rPr>
+            </w:pPr>
+            <w:r>
+              <w:rPr>
+                <w:strike/>
+                <w:color w:val="215868" w:themeColor="accent5" w:themeShade="80"/>
+              </w:rPr>
               <w:t>Solve 30 Expert puzzles</w:t>
             </w:r>
           </w:p>
@@ -5166,7 +5875,17 @@
             <w:tcW w:w="4621" w:type="dxa"/>
           </w:tcPr>
           <w:p>
-            <w:r>
+            <w:pPr>
+              <w:rPr>
+                <w:strike/>
+                <w:color w:val="215868" w:themeColor="accent5" w:themeShade="80"/>
+              </w:rPr>
+            </w:pPr>
+            <w:r>
+              <w:rPr>
+                <w:strike/>
+                <w:color w:val="215868" w:themeColor="accent5" w:themeShade="80"/>
+              </w:rPr>
               <w:t>1 Infinity move</w:t>
             </w:r>
           </w:p>
@@ -5178,7 +5897,17 @@
             <w:tcW w:w="4621" w:type="dxa"/>
           </w:tcPr>
           <w:p>
-            <w:r>
+            <w:pPr>
+              <w:rPr>
+                <w:strike/>
+                <w:color w:val="215868" w:themeColor="accent5" w:themeShade="80"/>
+              </w:rPr>
+            </w:pPr>
+            <w:r>
+              <w:rPr>
+                <w:strike/>
+                <w:color w:val="215868" w:themeColor="accent5" w:themeShade="80"/>
+              </w:rPr>
               <w:t>Solve 30 Giant puzzles</w:t>
             </w:r>
           </w:p>
@@ -5188,7 +5917,17 @@
             <w:tcW w:w="4621" w:type="dxa"/>
           </w:tcPr>
           <w:p>
-            <w:r>
+            <w:pPr>
+              <w:rPr>
+                <w:strike/>
+                <w:color w:val="215868" w:themeColor="accent5" w:themeShade="80"/>
+              </w:rPr>
+            </w:pPr>
+            <w:r>
+              <w:rPr>
+                <w:strike/>
+                <w:color w:val="215868" w:themeColor="accent5" w:themeShade="80"/>
+              </w:rPr>
               <w:t>1 Exploder</w:t>
             </w:r>
           </w:p>
@@ -5200,7 +5939,17 @@
             <w:tcW w:w="4621" w:type="dxa"/>
           </w:tcPr>
           <w:p>
-            <w:r>
+            <w:pPr>
+              <w:rPr>
+                <w:strike/>
+                <w:color w:val="215868" w:themeColor="accent5" w:themeShade="80"/>
+              </w:rPr>
+            </w:pPr>
+            <w:r>
+              <w:rPr>
+                <w:strike/>
+                <w:color w:val="215868" w:themeColor="accent5" w:themeShade="80"/>
+              </w:rPr>
               <w:t>Make a streak of solving 10 Hard puzzles</w:t>
             </w:r>
           </w:p>
@@ -5210,7 +5959,17 @@
             <w:tcW w:w="4621" w:type="dxa"/>
           </w:tcPr>
           <w:p>
-            <w:r>
+            <w:pPr>
+              <w:rPr>
+                <w:strike/>
+                <w:color w:val="215868" w:themeColor="accent5" w:themeShade="80"/>
+              </w:rPr>
+            </w:pPr>
+            <w:r>
+              <w:rPr>
+                <w:strike/>
+                <w:color w:val="215868" w:themeColor="accent5" w:themeShade="80"/>
+              </w:rPr>
               <w:t>1 Infinity timer</w:t>
             </w:r>
           </w:p>
@@ -5222,7 +5981,17 @@
             <w:tcW w:w="4621" w:type="dxa"/>
           </w:tcPr>
           <w:p>
-            <w:r>
+            <w:pPr>
+              <w:rPr>
+                <w:strike/>
+                <w:color w:val="215868" w:themeColor="accent5" w:themeShade="80"/>
+              </w:rPr>
+            </w:pPr>
+            <w:r>
+              <w:rPr>
+                <w:strike/>
+                <w:color w:val="215868" w:themeColor="accent5" w:themeShade="80"/>
+              </w:rPr>
               <w:t>Make a streak of solving 10 Expert puzzles</w:t>
             </w:r>
           </w:p>
@@ -5232,7 +6001,17 @@
             <w:tcW w:w="4621" w:type="dxa"/>
           </w:tcPr>
           <w:p>
-            <w:r>
+            <w:pPr>
+              <w:rPr>
+                <w:strike/>
+                <w:color w:val="215868" w:themeColor="accent5" w:themeShade="80"/>
+              </w:rPr>
+            </w:pPr>
+            <w:r>
+              <w:rPr>
+                <w:strike/>
+                <w:color w:val="215868" w:themeColor="accent5" w:themeShade="80"/>
+              </w:rPr>
               <w:t>1 Infinity move</w:t>
             </w:r>
           </w:p>
@@ -5244,7 +6023,17 @@
             <w:tcW w:w="4621" w:type="dxa"/>
           </w:tcPr>
           <w:p>
-            <w:r>
+            <w:pPr>
+              <w:rPr>
+                <w:strike/>
+                <w:color w:val="215868" w:themeColor="accent5" w:themeShade="80"/>
+              </w:rPr>
+            </w:pPr>
+            <w:r>
+              <w:rPr>
+                <w:strike/>
+                <w:color w:val="215868" w:themeColor="accent5" w:themeShade="80"/>
+              </w:rPr>
               <w:t>Make a streak of solving 10 Giant puzzles</w:t>
             </w:r>
           </w:p>
@@ -5254,7 +6043,17 @@
             <w:tcW w:w="4621" w:type="dxa"/>
           </w:tcPr>
           <w:p>
-            <w:r>
+            <w:pPr>
+              <w:rPr>
+                <w:strike/>
+                <w:color w:val="215868" w:themeColor="accent5" w:themeShade="80"/>
+              </w:rPr>
+            </w:pPr>
+            <w:r>
+              <w:rPr>
+                <w:strike/>
+                <w:color w:val="215868" w:themeColor="accent5" w:themeShade="80"/>
+              </w:rPr>
               <w:t>1 Exploder</w:t>
             </w:r>
           </w:p>
@@ -5266,7 +6065,17 @@
             <w:tcW w:w="4621" w:type="dxa"/>
           </w:tcPr>
           <w:p>
-            <w:r>
+            <w:pPr>
+              <w:rPr>
+                <w:strike/>
+                <w:color w:val="215868" w:themeColor="accent5" w:themeShade="80"/>
+              </w:rPr>
+            </w:pPr>
+            <w:r>
+              <w:rPr>
+                <w:strike/>
+                <w:color w:val="215868" w:themeColor="accent5" w:themeShade="80"/>
+              </w:rPr>
               <w:t>Solve a Hard Puzzle in less than 3 minutes</w:t>
             </w:r>
           </w:p>
@@ -5276,7 +6085,17 @@
             <w:tcW w:w="4621" w:type="dxa"/>
           </w:tcPr>
           <w:p>
-            <w:r>
+            <w:pPr>
+              <w:rPr>
+                <w:strike/>
+                <w:color w:val="215868" w:themeColor="accent5" w:themeShade="80"/>
+              </w:rPr>
+            </w:pPr>
+            <w:r>
+              <w:rPr>
+                <w:strike/>
+                <w:color w:val="215868" w:themeColor="accent5" w:themeShade="80"/>
+              </w:rPr>
               <w:t>1 Infinity timer</w:t>
             </w:r>
           </w:p>
@@ -5288,7 +6107,17 @@
             <w:tcW w:w="4621" w:type="dxa"/>
           </w:tcPr>
           <w:p>
-            <w:r>
+            <w:pPr>
+              <w:rPr>
+                <w:strike/>
+                <w:color w:val="215868" w:themeColor="accent5" w:themeShade="80"/>
+              </w:rPr>
+            </w:pPr>
+            <w:r>
+              <w:rPr>
+                <w:strike/>
+                <w:color w:val="215868" w:themeColor="accent5" w:themeShade="80"/>
+              </w:rPr>
               <w:t>Solve an Expert Puzzle in less than 3 minutes</w:t>
             </w:r>
           </w:p>
@@ -5298,7 +6127,17 @@
             <w:tcW w:w="4621" w:type="dxa"/>
           </w:tcPr>
           <w:p>
-            <w:r>
+            <w:pPr>
+              <w:rPr>
+                <w:strike/>
+                <w:color w:val="215868" w:themeColor="accent5" w:themeShade="80"/>
+              </w:rPr>
+            </w:pPr>
+            <w:r>
+              <w:rPr>
+                <w:strike/>
+                <w:color w:val="215868" w:themeColor="accent5" w:themeShade="80"/>
+              </w:rPr>
               <w:t>1 Infinity move</w:t>
             </w:r>
           </w:p>
@@ -5310,7 +6149,17 @@
             <w:tcW w:w="4621" w:type="dxa"/>
           </w:tcPr>
           <w:p>
-            <w:r>
+            <w:pPr>
+              <w:rPr>
+                <w:strike/>
+                <w:color w:val="215868" w:themeColor="accent5" w:themeShade="80"/>
+              </w:rPr>
+            </w:pPr>
+            <w:r>
+              <w:rPr>
+                <w:strike/>
+                <w:color w:val="215868" w:themeColor="accent5" w:themeShade="80"/>
+              </w:rPr>
               <w:t>Solve the Giant Puzzle in less than 3 minutes</w:t>
             </w:r>
           </w:p>
@@ -5320,7 +6169,17 @@
             <w:tcW w:w="4621" w:type="dxa"/>
           </w:tcPr>
           <w:p>
-            <w:r>
+            <w:pPr>
+              <w:rPr>
+                <w:strike/>
+                <w:color w:val="215868" w:themeColor="accent5" w:themeShade="80"/>
+              </w:rPr>
+            </w:pPr>
+            <w:r>
+              <w:rPr>
+                <w:strike/>
+                <w:color w:val="215868" w:themeColor="accent5" w:themeShade="80"/>
+              </w:rPr>
               <w:t>1 Infinity timer</w:t>
             </w:r>
           </w:p>
@@ -5332,7 +6191,17 @@
             <w:tcW w:w="4621" w:type="dxa"/>
           </w:tcPr>
           <w:p>
-            <w:r>
+            <w:pPr>
+              <w:rPr>
+                <w:strike/>
+                <w:color w:val="215868" w:themeColor="accent5" w:themeShade="80"/>
+              </w:rPr>
+            </w:pPr>
+            <w:r>
+              <w:rPr>
+                <w:strike/>
+                <w:color w:val="215868" w:themeColor="accent5" w:themeShade="80"/>
+              </w:rPr>
               <w:t>Solve a Hard Puzzle in less than 1 minute</w:t>
             </w:r>
           </w:p>
@@ -5342,7 +6211,17 @@
             <w:tcW w:w="4621" w:type="dxa"/>
           </w:tcPr>
           <w:p>
-            <w:r>
+            <w:pPr>
+              <w:rPr>
+                <w:strike/>
+                <w:color w:val="215868" w:themeColor="accent5" w:themeShade="80"/>
+              </w:rPr>
+            </w:pPr>
+            <w:r>
+              <w:rPr>
+                <w:strike/>
+                <w:color w:val="215868" w:themeColor="accent5" w:themeShade="80"/>
+              </w:rPr>
               <w:t>1 Infinity move</w:t>
             </w:r>
           </w:p>
@@ -5354,7 +6233,17 @@
             <w:tcW w:w="4621" w:type="dxa"/>
           </w:tcPr>
           <w:p>
-            <w:r>
+            <w:pPr>
+              <w:rPr>
+                <w:strike/>
+                <w:color w:val="215868" w:themeColor="accent5" w:themeShade="80"/>
+              </w:rPr>
+            </w:pPr>
+            <w:r>
+              <w:rPr>
+                <w:strike/>
+                <w:color w:val="215868" w:themeColor="accent5" w:themeShade="80"/>
+              </w:rPr>
               <w:t>Solve an Expert Puzzle in less than 1 minute</w:t>
             </w:r>
           </w:p>
@@ -5364,7 +6253,17 @@
             <w:tcW w:w="4621" w:type="dxa"/>
           </w:tcPr>
           <w:p>
-            <w:r>
+            <w:pPr>
+              <w:rPr>
+                <w:strike/>
+                <w:color w:val="215868" w:themeColor="accent5" w:themeShade="80"/>
+              </w:rPr>
+            </w:pPr>
+            <w:r>
+              <w:rPr>
+                <w:strike/>
+                <w:color w:val="215868" w:themeColor="accent5" w:themeShade="80"/>
+              </w:rPr>
               <w:t>1 Exploder</w:t>
             </w:r>
           </w:p>
@@ -5376,7 +6275,17 @@
             <w:tcW w:w="4621" w:type="dxa"/>
           </w:tcPr>
           <w:p>
-            <w:r>
+            <w:pPr>
+              <w:rPr>
+                <w:strike/>
+                <w:color w:val="215868" w:themeColor="accent5" w:themeShade="80"/>
+              </w:rPr>
+            </w:pPr>
+            <w:r>
+              <w:rPr>
+                <w:strike/>
+                <w:color w:val="215868" w:themeColor="accent5" w:themeShade="80"/>
+              </w:rPr>
               <w:t>Solve the Giant Puzzle in less than 1 minute</w:t>
             </w:r>
           </w:p>
@@ -5386,22 +6295,34 @@
             <w:tcW w:w="4621" w:type="dxa"/>
           </w:tcPr>
           <w:p>
-            <w:r>
+            <w:pPr>
+              <w:rPr>
+                <w:strike/>
+                <w:color w:val="215868" w:themeColor="accent5" w:themeShade="80"/>
+              </w:rPr>
+            </w:pPr>
+            <w:r>
+              <w:rPr>
+                <w:strike/>
+                <w:color w:val="215868" w:themeColor="accent5" w:themeShade="80"/>
+              </w:rPr>
               <w:t>1 Infinity timer</w:t>
             </w:r>
           </w:p>
         </w:tc>
+        <w:bookmarkStart w:id="12" w:name="_GoBack"/>
+        <w:bookmarkEnd w:id="12"/>
       </w:tr>
     </w:tbl>
     <w:p>
       <w:pPr>
         <w:pStyle w:val="Heading1"/>
       </w:pPr>
-      <w:bookmarkStart w:id="12" w:name="_Toc54905375"/>
+      <w:bookmarkStart w:id="13" w:name="_Toc54905375"/>
       <w:r>
         <w:t>The Statistics Screen</w:t>
       </w:r>
-      <w:bookmarkEnd w:id="12"/>
+      <w:bookmarkEnd w:id="13"/>
     </w:p>
     <w:p>
       <w:pPr>
@@ -5695,11 +6616,11 @@
       <w:pPr>
         <w:pStyle w:val="Heading1"/>
       </w:pPr>
-      <w:bookmarkStart w:id="13" w:name="_Toc54905376"/>
+      <w:bookmarkStart w:id="14" w:name="_Toc54905376"/>
       <w:r>
         <w:t>The Design Settings</w:t>
       </w:r>
-      <w:bookmarkEnd w:id="13"/>
+      <w:bookmarkEnd w:id="14"/>
     </w:p>
     <w:p>
       <w:r>
@@ -6111,11 +7032,11 @@
       <w:pPr>
         <w:pStyle w:val="Heading1"/>
       </w:pPr>
-      <w:bookmarkStart w:id="14" w:name="_Toc54905377"/>
+      <w:bookmarkStart w:id="15" w:name="_Toc54905377"/>
       <w:r>
         <w:t>The Accessibility Settings</w:t>
       </w:r>
-      <w:bookmarkEnd w:id="14"/>
+      <w:bookmarkEnd w:id="15"/>
     </w:p>
     <w:p>
       <w:pPr>
@@ -6159,11 +7080,11 @@
       <w:pPr>
         <w:pStyle w:val="Heading1"/>
       </w:pPr>
-      <w:bookmarkStart w:id="15" w:name="_Toc54905378"/>
+      <w:bookmarkStart w:id="16" w:name="_Toc54905378"/>
       <w:r>
         <w:t>Ads</w:t>
       </w:r>
-      <w:bookmarkEnd w:id="15"/>
+      <w:bookmarkEnd w:id="16"/>
     </w:p>
     <w:p>
       <w:pPr>
@@ -6285,8 +7206,6 @@
         </w:rPr>
         <w:t>:</w:t>
       </w:r>
-      <w:bookmarkStart w:id="16" w:name="_GoBack"/>
-      <w:bookmarkEnd w:id="16"/>
     </w:p>
     <w:p>
       <w:pPr>
@@ -7471,8 +8390,16 @@
         <w:tabs>
           <w:tab w:val="left" w:pos="5245"/>
         </w:tabs>
-      </w:pPr>
-      <w:r>
+        <w:rPr>
+          <w:strike/>
+          <w:color w:val="215868" w:themeColor="accent5" w:themeShade="80"/>
+        </w:rPr>
+      </w:pPr>
+      <w:r>
+        <w:rPr>
+          <w:strike/>
+          <w:color w:val="215868" w:themeColor="accent5" w:themeShade="80"/>
+        </w:rPr>
         <w:t>Interstitial add</w:t>
       </w:r>
     </w:p>
@@ -7481,10 +8408,174 @@
         <w:tabs>
           <w:tab w:val="left" w:pos="5245"/>
         </w:tabs>
-      </w:pPr>
-      <w:r>
+        <w:rPr>
+          <w:strike/>
+          <w:color w:val="215868" w:themeColor="accent5" w:themeShade="80"/>
+        </w:rPr>
+      </w:pPr>
+      <w:r>
+        <w:rPr>
+          <w:strike/>
+          <w:color w:val="215868" w:themeColor="accent5" w:themeShade="80"/>
+        </w:rPr>
         <w:t>Sprite document</w:t>
       </w:r>
+    </w:p>
+    <w:p>
+      <w:pPr>
+        <w:tabs>
+          <w:tab w:val="left" w:pos="5245"/>
+        </w:tabs>
+      </w:pPr>
+    </w:p>
+    <w:p>
+      <w:pPr>
+        <w:tabs>
+          <w:tab w:val="left" w:pos="5245"/>
+        </w:tabs>
+      </w:pPr>
+    </w:p>
+    <w:p>
+      <w:pPr>
+        <w:tabs>
+          <w:tab w:val="left" w:pos="5245"/>
+        </w:tabs>
+        <w:rPr>
+          <w:rStyle w:val="nativeelement"/>
+          <w:color w:val="0E1724"/>
+          <w:sz w:val="20"/>
+          <w:szCs w:val="20"/>
+        </w:rPr>
+      </w:pPr>
+      <w:r>
+        <w:rPr>
+          <w:rStyle w:val="nativeelement"/>
+          <w:color w:val="0E1724"/>
+          <w:sz w:val="20"/>
+          <w:szCs w:val="20"/>
+        </w:rPr>
+        <w:t>- The correct spelling is "Easy", not "</w:t>
+      </w:r>
+      <w:proofErr w:type="spellStart"/>
+      <w:r>
+        <w:rPr>
+          <w:rStyle w:val="nativeelement"/>
+          <w:color w:val="0E1724"/>
+          <w:sz w:val="20"/>
+          <w:szCs w:val="20"/>
+        </w:rPr>
+        <w:t>Eassy</w:t>
+      </w:r>
+      <w:proofErr w:type="spellEnd"/>
+      <w:r>
+        <w:rPr>
+          <w:rStyle w:val="nativeelement"/>
+          <w:color w:val="0E1724"/>
+          <w:sz w:val="20"/>
+          <w:szCs w:val="20"/>
+        </w:rPr>
+        <w:t>". - Thanks for the icons list. I will ask my designer to provide the icons. - When the game begins, the titles are appearing a very slow speed. May be, you can show them all black tiles and then flip the required ones to white. - What are those numbers in circle below the game puzzle (1</w:t>
+      </w:r>
+      <w:proofErr w:type="gramStart"/>
+      <w:r>
+        <w:rPr>
+          <w:rStyle w:val="nativeelement"/>
+          <w:color w:val="0E1724"/>
+          <w:sz w:val="20"/>
+          <w:szCs w:val="20"/>
+        </w:rPr>
+        <w:t>,2,3,A</w:t>
+      </w:r>
+      <w:proofErr w:type="gramEnd"/>
+      <w:r>
+        <w:rPr>
+          <w:rStyle w:val="nativeelement"/>
+          <w:color w:val="0E1724"/>
+          <w:sz w:val="20"/>
+          <w:szCs w:val="20"/>
+        </w:rPr>
+        <w:t>...)?</w:t>
+      </w:r>
+    </w:p>
+    <w:p>
+      <w:pPr>
+        <w:tabs>
+          <w:tab w:val="left" w:pos="5245"/>
+        </w:tabs>
+        <w:rPr>
+          <w:rStyle w:val="nativeelement"/>
+          <w:color w:val="0E1724"/>
+          <w:sz w:val="20"/>
+          <w:szCs w:val="20"/>
+        </w:rPr>
+      </w:pPr>
+      <w:r>
+        <w:rPr>
+          <w:rStyle w:val="nativeelement"/>
+          <w:color w:val="0E1724"/>
+          <w:sz w:val="20"/>
+          <w:szCs w:val="20"/>
+        </w:rPr>
+        <w:t xml:space="preserve"> - There are some designing concerns but I am waiting for you finish the first fully featured demo. Overall, I am impressed by your work.</w:t>
+      </w:r>
+      <w:r>
+        <w:t>N</w:t>
+      </w:r>
+      <w:r>
+        <w:rPr>
+          <w:rStyle w:val="nativeelement"/>
+          <w:color w:val="0E1724"/>
+          <w:sz w:val="20"/>
+          <w:szCs w:val="20"/>
+        </w:rPr>
+        <w:t xml:space="preserve">I need your </w:t>
+      </w:r>
+      <w:proofErr w:type="spellStart"/>
+      <w:r>
+        <w:rPr>
+          <w:rStyle w:val="nativeelement"/>
+          <w:color w:val="0E1724"/>
+          <w:sz w:val="20"/>
+          <w:szCs w:val="20"/>
+        </w:rPr>
+        <w:t>favor</w:t>
+      </w:r>
+      <w:proofErr w:type="spellEnd"/>
+      <w:r>
+        <w:rPr>
+          <w:rStyle w:val="nativeelement"/>
+          <w:color w:val="0E1724"/>
+          <w:sz w:val="20"/>
+          <w:szCs w:val="20"/>
+        </w:rPr>
+        <w:t xml:space="preserve"> in terms of icons. Can you paste the currently used icons in the list? Otherwise, it will be very hard for me/designer to find the right icon since only you have the app.</w:t>
+      </w:r>
+    </w:p>
+    <w:p>
+      <w:pPr>
+        <w:tabs>
+          <w:tab w:val="left" w:pos="5245"/>
+        </w:tabs>
+        <w:rPr>
+          <w:rStyle w:val="nativeelement"/>
+          <w:color w:val="0E1724"/>
+          <w:sz w:val="20"/>
+          <w:szCs w:val="20"/>
+        </w:rPr>
+      </w:pPr>
+    </w:p>
+    <w:p>
+      <w:pPr>
+        <w:tabs>
+          <w:tab w:val="left" w:pos="5245"/>
+        </w:tabs>
+        <w:rPr>
+          <w:rStyle w:val="nativeelement"/>
+          <w:color w:val="0E1724"/>
+          <w:sz w:val="20"/>
+          <w:szCs w:val="20"/>
+        </w:rPr>
+      </w:pPr>
     </w:p>
     <w:p>
       <w:pPr>
@@ -12227,6 +13318,11 @@
       </w:tcPr>
     </w:tblStylePr>
   </w:style>
+  <w:style w:type="character" w:customStyle="1" w:styleId="nativeelement">
+    <w:name w:val="nativeelement"/>
+    <w:basedOn w:val="DefaultParagraphFont"/>
+    <w:rsid w:val="00AE1748"/>
+  </w:style>
 </w:styles>
 </file>
 
@@ -13258,6 +14354,11 @@
       </w:tcPr>
     </w:tblStylePr>
   </w:style>
+  <w:style w:type="character" w:customStyle="1" w:styleId="nativeelement">
+    <w:name w:val="nativeelement"/>
+    <w:basedOn w:val="DefaultParagraphFont"/>
+    <w:rsid w:val="00AE1748"/>
+  </w:style>
 </w:styles>
 </file>
 
@@ -13551,7 +14652,7 @@
 </file>
 
 <file path=customXml/itemProps1.xml><?xml version="1.0" encoding="utf-8"?>
-<ds:datastoreItem xmlns:ds="http://schemas.openxmlformats.org/officeDocument/2006/customXml" ds:itemID="{D7E1B408-2766-48FE-9C24-5D4CD2F819B6}">
+<ds:datastoreItem xmlns:ds="http://schemas.openxmlformats.org/officeDocument/2006/customXml" ds:itemID="{5ABADC80-6DEF-4572-85E6-99BFDA82CAAF}">
   <ds:schemaRefs>
     <ds:schemaRef ds:uri="http://schemas.openxmlformats.org/officeDocument/2006/bibliography"/>
   </ds:schemaRefs>

</xml_diff>

<commit_message>
added flip horizontal and flip vertical
</commit_message>
<xml_diff>
--- a/Game Document/Specs-TilesTeaser.docx
+++ b/Game Document/Specs-TilesTeaser.docx
@@ -3672,11 +3672,13 @@
           <w:numId w:val="22"/>
         </w:numPr>
         <w:rPr>
-          <w:color w:val="215868" w:themeColor="accent5" w:themeShade="80"/>
-        </w:rPr>
-      </w:pPr>
-      <w:r>
-        <w:rPr>
+          <w:strike/>
+          <w:color w:val="215868" w:themeColor="accent5" w:themeShade="80"/>
+        </w:rPr>
+      </w:pPr>
+      <w:r>
+        <w:rPr>
+          <w:strike/>
           <w:color w:val="215868" w:themeColor="accent5" w:themeShade="80"/>
         </w:rPr>
         <w:t>Flip horizontal (count one move)</w:t>
@@ -3690,23 +3692,27 @@
           <w:numId w:val="22"/>
         </w:numPr>
         <w:rPr>
-          <w:color w:val="215868" w:themeColor="accent5" w:themeShade="80"/>
-        </w:rPr>
-      </w:pPr>
-      <w:r>
-        <w:rPr>
+          <w:strike/>
+          <w:color w:val="215868" w:themeColor="accent5" w:themeShade="80"/>
+        </w:rPr>
+      </w:pPr>
+      <w:r>
+        <w:rPr>
+          <w:strike/>
           <w:color w:val="215868" w:themeColor="accent5" w:themeShade="80"/>
         </w:rPr>
         <w:t xml:space="preserve">Flip </w:t>
       </w:r>
       <w:r>
         <w:rPr>
+          <w:strike/>
           <w:color w:val="215868" w:themeColor="accent5" w:themeShade="80"/>
         </w:rPr>
         <w:t>vertical</w:t>
       </w:r>
       <w:r>
         <w:rPr>
+          <w:strike/>
           <w:color w:val="215868" w:themeColor="accent5" w:themeShade="80"/>
         </w:rPr>
         <w:t xml:space="preserve"> (count one move)</w:t>
@@ -3763,11 +3769,13 @@
           <w:numId w:val="22"/>
         </w:numPr>
         <w:rPr>
-          <w:color w:val="215868" w:themeColor="accent5" w:themeShade="80"/>
-        </w:rPr>
-      </w:pPr>
-      <w:r>
-        <w:rPr>
+          <w:strike/>
+          <w:color w:val="215868" w:themeColor="accent5" w:themeShade="80"/>
+        </w:rPr>
+      </w:pPr>
+      <w:r>
+        <w:rPr>
+          <w:strike/>
           <w:color w:val="215868" w:themeColor="accent5" w:themeShade="80"/>
         </w:rPr>
         <w:t>Infinity timer: If the add-on is available, stop the timer.</w:t>
@@ -3781,23 +3789,27 @@
           <w:numId w:val="22"/>
         </w:numPr>
         <w:rPr>
-          <w:color w:val="215868" w:themeColor="accent5" w:themeShade="80"/>
-        </w:rPr>
-      </w:pPr>
-      <w:r>
-        <w:rPr>
+          <w:strike/>
+          <w:color w:val="215868" w:themeColor="accent5" w:themeShade="80"/>
+        </w:rPr>
+      </w:pPr>
+      <w:r>
+        <w:rPr>
+          <w:strike/>
           <w:color w:val="215868" w:themeColor="accent5" w:themeShade="80"/>
         </w:rPr>
         <w:t>Infinity moves:</w:t>
       </w:r>
       <w:r>
         <w:rPr>
+          <w:strike/>
           <w:color w:val="215868" w:themeColor="accent5" w:themeShade="80"/>
         </w:rPr>
         <w:t xml:space="preserve"> If the add-on is available,</w:t>
       </w:r>
       <w:r>
         <w:rPr>
+          <w:strike/>
           <w:color w:val="215868" w:themeColor="accent5" w:themeShade="80"/>
         </w:rPr>
         <w:t xml:space="preserve"> stop counting the moves at all.</w:t>
@@ -3811,11 +3823,13 @@
           <w:numId w:val="22"/>
         </w:numPr>
         <w:rPr>
-          <w:color w:val="215868" w:themeColor="accent5" w:themeShade="80"/>
-        </w:rPr>
-      </w:pPr>
-      <w:r>
-        <w:rPr>
+          <w:strike/>
+          <w:color w:val="215868" w:themeColor="accent5" w:themeShade="80"/>
+        </w:rPr>
+      </w:pPr>
+      <w:r>
+        <w:rPr>
+          <w:strike/>
           <w:color w:val="215868" w:themeColor="accent5" w:themeShade="80"/>
         </w:rPr>
         <w:lastRenderedPageBreak/>
@@ -3823,6 +3837,7 @@
       </w:r>
       <w:r>
         <w:rPr>
+          <w:strike/>
           <w:color w:val="215868" w:themeColor="accent5" w:themeShade="80"/>
         </w:rPr>
         <w:t xml:space="preserve">If available and is clicked and then a box is clicked after that as well, the </w:t>
@@ -3830,6 +3845,7 @@
       <w:proofErr w:type="spellStart"/>
       <w:r>
         <w:rPr>
+          <w:strike/>
           <w:color w:val="215868" w:themeColor="accent5" w:themeShade="80"/>
         </w:rPr>
         <w:t>color</w:t>
@@ -3837,6 +3853,7 @@
       <w:proofErr w:type="spellEnd"/>
       <w:r>
         <w:rPr>
+          <w:strike/>
           <w:color w:val="215868" w:themeColor="accent5" w:themeShade="80"/>
         </w:rPr>
         <w:t xml:space="preserve"> of that box is reversed (and not its surroundings)</w:t>
@@ -6310,19 +6327,17 @@
             </w:r>
           </w:p>
         </w:tc>
-        <w:bookmarkStart w:id="12" w:name="_GoBack"/>
-        <w:bookmarkEnd w:id="12"/>
       </w:tr>
     </w:tbl>
     <w:p>
       <w:pPr>
         <w:pStyle w:val="Heading1"/>
       </w:pPr>
-      <w:bookmarkStart w:id="13" w:name="_Toc54905375"/>
+      <w:bookmarkStart w:id="12" w:name="_Toc54905375"/>
       <w:r>
         <w:t>The Statistics Screen</w:t>
       </w:r>
-      <w:bookmarkEnd w:id="13"/>
+      <w:bookmarkEnd w:id="12"/>
     </w:p>
     <w:p>
       <w:pPr>
@@ -6616,11 +6631,11 @@
       <w:pPr>
         <w:pStyle w:val="Heading1"/>
       </w:pPr>
-      <w:bookmarkStart w:id="14" w:name="_Toc54905376"/>
+      <w:bookmarkStart w:id="13" w:name="_Toc54905376"/>
       <w:r>
         <w:t>The Design Settings</w:t>
       </w:r>
-      <w:bookmarkEnd w:id="14"/>
+      <w:bookmarkEnd w:id="13"/>
     </w:p>
     <w:p>
       <w:r>
@@ -7032,11 +7047,11 @@
       <w:pPr>
         <w:pStyle w:val="Heading1"/>
       </w:pPr>
-      <w:bookmarkStart w:id="15" w:name="_Toc54905377"/>
+      <w:bookmarkStart w:id="14" w:name="_Toc54905377"/>
       <w:r>
         <w:t>The Accessibility Settings</w:t>
       </w:r>
-      <w:bookmarkEnd w:id="15"/>
+      <w:bookmarkEnd w:id="14"/>
     </w:p>
     <w:p>
       <w:pPr>
@@ -7080,11 +7095,11 @@
       <w:pPr>
         <w:pStyle w:val="Heading1"/>
       </w:pPr>
-      <w:bookmarkStart w:id="16" w:name="_Toc54905378"/>
+      <w:bookmarkStart w:id="15" w:name="_Toc54905378"/>
       <w:r>
         <w:t>Ads</w:t>
       </w:r>
-      <w:bookmarkEnd w:id="16"/>
+      <w:bookmarkEnd w:id="15"/>
     </w:p>
     <w:p>
       <w:pPr>
@@ -7247,11 +7262,11 @@
       <w:pPr>
         <w:pStyle w:val="Heading1"/>
       </w:pPr>
-      <w:bookmarkStart w:id="17" w:name="_Toc54905379"/>
+      <w:bookmarkStart w:id="16" w:name="_Toc54905379"/>
       <w:r>
         <w:t>Delivery</w:t>
       </w:r>
-      <w:bookmarkEnd w:id="17"/>
+      <w:bookmarkEnd w:id="16"/>
     </w:p>
     <w:p>
       <w:pPr>
@@ -8579,10 +8594,549 @@
     </w:p>
     <w:p>
       <w:pPr>
+        <w:rPr>
+          <w:rFonts w:ascii="Helvetica" w:hAnsi="Helvetica" w:cs="Helvetica"/>
+          <w:color w:val="0E1724"/>
+          <w:sz w:val="20"/>
+          <w:szCs w:val="20"/>
+          <w:shd w:val="clear" w:color="auto" w:fill="F0F0F0"/>
+        </w:rPr>
+      </w:pPr>
+      <w:r>
+        <w:rPr>
+          <w:rFonts w:ascii="Helvetica" w:hAnsi="Helvetica" w:cs="Helvetica"/>
+          <w:color w:val="0E1724"/>
+          <w:sz w:val="20"/>
+          <w:szCs w:val="20"/>
+          <w:shd w:val="clear" w:color="auto" w:fill="F0F0F0"/>
+        </w:rPr>
+        <w:lastRenderedPageBreak/>
+        <w:t xml:space="preserve">Hi, I am now providing you the feedback on the </w:t>
+      </w:r>
+      <w:proofErr w:type="spellStart"/>
+      <w:r>
+        <w:rPr>
+          <w:rFonts w:ascii="Helvetica" w:hAnsi="Helvetica" w:cs="Helvetica"/>
+          <w:color w:val="0E1724"/>
+          <w:sz w:val="20"/>
+          <w:szCs w:val="20"/>
+          <w:shd w:val="clear" w:color="auto" w:fill="F0F0F0"/>
+        </w:rPr>
+        <w:t>apk</w:t>
+      </w:r>
+      <w:proofErr w:type="spellEnd"/>
+      <w:r>
+        <w:rPr>
+          <w:rFonts w:ascii="Helvetica" w:hAnsi="Helvetica" w:cs="Helvetica"/>
+          <w:color w:val="0E1724"/>
+          <w:sz w:val="20"/>
+          <w:szCs w:val="20"/>
+          <w:shd w:val="clear" w:color="auto" w:fill="F0F0F0"/>
+        </w:rPr>
+        <w:t xml:space="preserve"> file. </w:t>
+      </w:r>
+    </w:p>
+    <w:p>
+      <w:pPr>
+        <w:rPr>
+          <w:rFonts w:ascii="Helvetica" w:hAnsi="Helvetica" w:cs="Helvetica"/>
+          <w:color w:val="0E1724"/>
+          <w:sz w:val="20"/>
+          <w:szCs w:val="20"/>
+          <w:shd w:val="clear" w:color="auto" w:fill="F0F0F0"/>
+        </w:rPr>
+      </w:pPr>
+      <w:r>
+        <w:rPr>
+          <w:rFonts w:ascii="Helvetica" w:hAnsi="Helvetica" w:cs="Helvetica"/>
+          <w:color w:val="0E1724"/>
+          <w:sz w:val="20"/>
+          <w:szCs w:val="20"/>
+          <w:shd w:val="clear" w:color="auto" w:fill="F0F0F0"/>
+        </w:rPr>
+        <w:t xml:space="preserve">Note that, I haven't compared it yet with the specs since I can see that some work is still remaining. </w:t>
+      </w:r>
+    </w:p>
+    <w:p>
+      <w:pPr>
+        <w:rPr>
+          <w:rFonts w:ascii="Helvetica" w:hAnsi="Helvetica" w:cs="Helvetica"/>
+          <w:strike/>
+          <w:color w:val="0E1724"/>
+          <w:sz w:val="20"/>
+          <w:szCs w:val="20"/>
+          <w:shd w:val="clear" w:color="auto" w:fill="F0F0F0"/>
+        </w:rPr>
+      </w:pPr>
+      <w:r>
+        <w:rPr>
+          <w:rFonts w:ascii="Helvetica" w:hAnsi="Helvetica" w:cs="Helvetica"/>
+          <w:strike/>
+          <w:color w:val="0E1724"/>
+          <w:sz w:val="20"/>
+          <w:szCs w:val="20"/>
+          <w:shd w:val="clear" w:color="auto" w:fill="F0F0F0"/>
+        </w:rPr>
+        <w:t xml:space="preserve">- Can you hide the mobile's control buttons? In most of the games, they are hidden and are accessible only when player slides the finger. </w:t>
+      </w:r>
+    </w:p>
+    <w:p>
+      <w:pPr>
+        <w:rPr>
+          <w:rFonts w:ascii="Helvetica" w:hAnsi="Helvetica" w:cs="Helvetica"/>
+          <w:strike/>
+          <w:color w:val="0E1724"/>
+          <w:sz w:val="20"/>
+          <w:szCs w:val="20"/>
+          <w:shd w:val="clear" w:color="auto" w:fill="F0F0F0"/>
+        </w:rPr>
+      </w:pPr>
+      <w:r>
+        <w:rPr>
+          <w:rFonts w:ascii="Helvetica" w:hAnsi="Helvetica" w:cs="Helvetica"/>
+          <w:color w:val="0E1724"/>
+          <w:sz w:val="20"/>
+          <w:szCs w:val="20"/>
+          <w:shd w:val="clear" w:color="auto" w:fill="F0F0F0"/>
+        </w:rPr>
+        <w:t xml:space="preserve">- </w:t>
+      </w:r>
+      <w:r>
+        <w:rPr>
+          <w:rFonts w:ascii="Helvetica" w:hAnsi="Helvetica" w:cs="Helvetica"/>
+          <w:strike/>
+          <w:color w:val="0E1724"/>
+          <w:sz w:val="20"/>
+          <w:szCs w:val="20"/>
+          <w:shd w:val="clear" w:color="auto" w:fill="F0F0F0"/>
+        </w:rPr>
+        <w:t xml:space="preserve">When the </w:t>
+      </w:r>
+      <w:proofErr w:type="spellStart"/>
+      <w:r>
+        <w:rPr>
+          <w:rFonts w:ascii="Helvetica" w:hAnsi="Helvetica" w:cs="Helvetica"/>
+          <w:strike/>
+          <w:color w:val="0E1724"/>
+          <w:sz w:val="20"/>
+          <w:szCs w:val="20"/>
+          <w:shd w:val="clear" w:color="auto" w:fill="F0F0F0"/>
+        </w:rPr>
+        <w:t>inifnite</w:t>
+      </w:r>
+      <w:proofErr w:type="spellEnd"/>
+      <w:r>
+        <w:rPr>
+          <w:rFonts w:ascii="Helvetica" w:hAnsi="Helvetica" w:cs="Helvetica"/>
+          <w:strike/>
+          <w:color w:val="0E1724"/>
+          <w:sz w:val="20"/>
+          <w:szCs w:val="20"/>
+          <w:shd w:val="clear" w:color="auto" w:fill="F0F0F0"/>
+        </w:rPr>
+        <w:t xml:space="preserve"> timer or turns are pressed, please show the "</w:t>
+      </w:r>
+      <w:proofErr w:type="spellStart"/>
+      <w:r>
+        <w:rPr>
+          <w:rFonts w:ascii="Helvetica" w:hAnsi="Helvetica" w:cs="Helvetica"/>
+          <w:strike/>
+          <w:color w:val="0E1724"/>
+          <w:sz w:val="20"/>
+          <w:szCs w:val="20"/>
+          <w:shd w:val="clear" w:color="auto" w:fill="F0F0F0"/>
+        </w:rPr>
+        <w:t>inifinity</w:t>
+      </w:r>
+      <w:proofErr w:type="spellEnd"/>
+      <w:r>
+        <w:rPr>
+          <w:rFonts w:ascii="Helvetica" w:hAnsi="Helvetica" w:cs="Helvetica"/>
+          <w:strike/>
+          <w:color w:val="0E1724"/>
+          <w:sz w:val="20"/>
+          <w:szCs w:val="20"/>
+          <w:shd w:val="clear" w:color="auto" w:fill="F0F0F0"/>
+        </w:rPr>
+        <w:t xml:space="preserve"> symbol" rather than crazy number like 999 and 99:99. </w:t>
+      </w:r>
+    </w:p>
+    <w:p>
+      <w:pPr>
+        <w:rPr>
+          <w:rFonts w:ascii="Helvetica" w:hAnsi="Helvetica" w:cs="Helvetica"/>
+          <w:strike/>
+          <w:color w:val="0E1724"/>
+          <w:sz w:val="20"/>
+          <w:szCs w:val="20"/>
+          <w:shd w:val="clear" w:color="auto" w:fill="F0F0F0"/>
+        </w:rPr>
+      </w:pPr>
+      <w:r>
+        <w:rPr>
+          <w:rFonts w:ascii="Helvetica" w:hAnsi="Helvetica" w:cs="Helvetica"/>
+          <w:strike/>
+          <w:color w:val="0E1724"/>
+          <w:sz w:val="20"/>
+          <w:szCs w:val="20"/>
+          <w:shd w:val="clear" w:color="auto" w:fill="F0F0F0"/>
+        </w:rPr>
+        <w:t xml:space="preserve">- When the exploder is pressed, the player should be able to explode only one tile. And after that, it should go as normal game. If the player wants more explosions, he should press the exploder again. </w:t>
+      </w:r>
+    </w:p>
+    <w:p>
+      <w:pPr>
+        <w:rPr>
+          <w:rFonts w:ascii="Helvetica" w:hAnsi="Helvetica" w:cs="Helvetica"/>
+          <w:strike/>
+          <w:color w:val="0E1724"/>
+          <w:sz w:val="20"/>
+          <w:szCs w:val="20"/>
+          <w:shd w:val="clear" w:color="auto" w:fill="F0F0F0"/>
+        </w:rPr>
+      </w:pPr>
+      <w:r>
+        <w:rPr>
+          <w:rFonts w:ascii="Helvetica" w:hAnsi="Helvetica" w:cs="Helvetica"/>
+          <w:strike/>
+          <w:color w:val="0E1724"/>
+          <w:sz w:val="20"/>
+          <w:szCs w:val="20"/>
+          <w:shd w:val="clear" w:color="auto" w:fill="F0F0F0"/>
+        </w:rPr>
+        <w:t xml:space="preserve">- The flip tiles controls are not working properly. </w:t>
+      </w:r>
+    </w:p>
+    <w:p>
+      <w:pPr>
+        <w:rPr>
+          <w:rFonts w:ascii="Helvetica" w:hAnsi="Helvetica" w:cs="Helvetica"/>
+          <w:color w:val="0E1724"/>
+          <w:sz w:val="20"/>
+          <w:szCs w:val="20"/>
+          <w:shd w:val="clear" w:color="auto" w:fill="F0F0F0"/>
+        </w:rPr>
+      </w:pPr>
+      <w:r>
+        <w:rPr>
+          <w:rFonts w:ascii="Helvetica" w:hAnsi="Helvetica" w:cs="Helvetica"/>
+          <w:color w:val="0E1724"/>
+          <w:sz w:val="20"/>
+          <w:szCs w:val="20"/>
+          <w:shd w:val="clear" w:color="auto" w:fill="F0F0F0"/>
+        </w:rPr>
+        <w:t xml:space="preserve">- When the game is over, player should get an option to go to home as well. Right now, I have to restart the app if I wish to go back to home. </w:t>
+      </w:r>
+    </w:p>
+    <w:p>
+      <w:pPr>
+        <w:rPr>
+          <w:rFonts w:ascii="Helvetica" w:hAnsi="Helvetica" w:cs="Helvetica"/>
+          <w:color w:val="0E1724"/>
+          <w:sz w:val="20"/>
+          <w:szCs w:val="20"/>
+          <w:shd w:val="clear" w:color="auto" w:fill="F0F0F0"/>
+        </w:rPr>
+      </w:pPr>
+      <w:r>
+        <w:rPr>
+          <w:rFonts w:ascii="Helvetica" w:hAnsi="Helvetica" w:cs="Helvetica"/>
+          <w:color w:val="0E1724"/>
+          <w:sz w:val="20"/>
+          <w:szCs w:val="20"/>
+          <w:shd w:val="clear" w:color="auto" w:fill="F0F0F0"/>
+        </w:rPr>
+        <w:t>- Can you please make sure that there is one advertisement to run in 3 minutes?</w:t>
+      </w:r>
+    </w:p>
+    <w:p>
+      <w:pPr>
+        <w:rPr>
+          <w:rFonts w:ascii="Helvetica" w:hAnsi="Helvetica" w:cs="Helvetica"/>
+          <w:color w:val="0E1724"/>
+          <w:sz w:val="20"/>
+          <w:szCs w:val="20"/>
+          <w:shd w:val="clear" w:color="auto" w:fill="F0F0F0"/>
+        </w:rPr>
+      </w:pPr>
+      <w:r>
+        <w:rPr>
+          <w:rFonts w:ascii="Helvetica" w:hAnsi="Helvetica" w:cs="Helvetica"/>
+          <w:color w:val="0E1724"/>
+          <w:sz w:val="20"/>
+          <w:szCs w:val="20"/>
+          <w:shd w:val="clear" w:color="auto" w:fill="F0F0F0"/>
+        </w:rPr>
+        <w:t xml:space="preserve">- For the challenges, please show the whole list as I want the players to know </w:t>
+      </w:r>
+      <w:proofErr w:type="gramStart"/>
+      <w:r>
+        <w:rPr>
+          <w:rFonts w:ascii="Helvetica" w:hAnsi="Helvetica" w:cs="Helvetica"/>
+          <w:color w:val="0E1724"/>
+          <w:sz w:val="20"/>
+          <w:szCs w:val="20"/>
+          <w:shd w:val="clear" w:color="auto" w:fill="F0F0F0"/>
+        </w:rPr>
+        <w:t>what are the upcoming achievements to create excitement - locked/unlocked kind of thing</w:t>
+      </w:r>
+      <w:proofErr w:type="gramEnd"/>
+      <w:r>
+        <w:rPr>
+          <w:rFonts w:ascii="Helvetica" w:hAnsi="Helvetica" w:cs="Helvetica"/>
+          <w:color w:val="0E1724"/>
+          <w:sz w:val="20"/>
+          <w:szCs w:val="20"/>
+          <w:shd w:val="clear" w:color="auto" w:fill="F0F0F0"/>
+        </w:rPr>
+        <w:t xml:space="preserve">. </w:t>
+      </w:r>
+    </w:p>
+    <w:p>
+      <w:pPr>
+        <w:rPr>
+          <w:rFonts w:ascii="Helvetica" w:hAnsi="Helvetica" w:cs="Helvetica"/>
+          <w:color w:val="0E1724"/>
+          <w:sz w:val="20"/>
+          <w:szCs w:val="20"/>
+          <w:shd w:val="clear" w:color="auto" w:fill="F0F0F0"/>
+        </w:rPr>
+      </w:pPr>
+      <w:r>
+        <w:rPr>
+          <w:rFonts w:ascii="Helvetica" w:hAnsi="Helvetica" w:cs="Helvetica"/>
+          <w:color w:val="0E1724"/>
+          <w:sz w:val="20"/>
+          <w:szCs w:val="20"/>
+          <w:shd w:val="clear" w:color="auto" w:fill="F0F0F0"/>
+        </w:rPr>
+        <w:t xml:space="preserve">- In the settings, the selection of </w:t>
+      </w:r>
+      <w:proofErr w:type="spellStart"/>
+      <w:r>
+        <w:rPr>
+          <w:rFonts w:ascii="Helvetica" w:hAnsi="Helvetica" w:cs="Helvetica"/>
+          <w:color w:val="0E1724"/>
+          <w:sz w:val="20"/>
+          <w:szCs w:val="20"/>
+          <w:shd w:val="clear" w:color="auto" w:fill="F0F0F0"/>
+        </w:rPr>
+        <w:t>color</w:t>
+      </w:r>
+      <w:proofErr w:type="spellEnd"/>
+      <w:r>
+        <w:rPr>
+          <w:rFonts w:ascii="Helvetica" w:hAnsi="Helvetica" w:cs="Helvetica"/>
+          <w:color w:val="0E1724"/>
+          <w:sz w:val="20"/>
+          <w:szCs w:val="20"/>
+          <w:shd w:val="clear" w:color="auto" w:fill="F0F0F0"/>
+        </w:rPr>
+        <w:t xml:space="preserve"> tiles is not as what I said. Can you please show the combination to select rather than individual light and dark </w:t>
+      </w:r>
+      <w:proofErr w:type="spellStart"/>
+      <w:r>
+        <w:rPr>
+          <w:rFonts w:ascii="Helvetica" w:hAnsi="Helvetica" w:cs="Helvetica"/>
+          <w:color w:val="0E1724"/>
+          <w:sz w:val="20"/>
+          <w:szCs w:val="20"/>
+          <w:shd w:val="clear" w:color="auto" w:fill="F0F0F0"/>
+        </w:rPr>
+        <w:t>colors</w:t>
+      </w:r>
+      <w:proofErr w:type="spellEnd"/>
+      <w:r>
+        <w:rPr>
+          <w:rFonts w:ascii="Helvetica" w:hAnsi="Helvetica" w:cs="Helvetica"/>
+          <w:color w:val="0E1724"/>
+          <w:sz w:val="20"/>
+          <w:szCs w:val="20"/>
+          <w:shd w:val="clear" w:color="auto" w:fill="F0F0F0"/>
+        </w:rPr>
+        <w:t xml:space="preserve">? At the moment, I choose both red and the game was screwed! </w:t>
+      </w:r>
+      <w:bookmarkStart w:id="17" w:name="_GoBack"/>
+      <w:bookmarkEnd w:id="17"/>
+    </w:p>
+    <w:p>
+      <w:pPr>
+        <w:rPr>
+          <w:rFonts w:ascii="Helvetica" w:hAnsi="Helvetica" w:cs="Helvetica"/>
+          <w:strike/>
+          <w:color w:val="0E1724"/>
+          <w:sz w:val="20"/>
+          <w:szCs w:val="20"/>
+          <w:shd w:val="clear" w:color="auto" w:fill="F0F0F0"/>
+        </w:rPr>
+      </w:pPr>
+      <w:r>
+        <w:rPr>
+          <w:rFonts w:ascii="Helvetica" w:hAnsi="Helvetica" w:cs="Helvetica"/>
+          <w:strike/>
+          <w:color w:val="0E1724"/>
+          <w:sz w:val="20"/>
+          <w:szCs w:val="20"/>
+          <w:shd w:val="clear" w:color="auto" w:fill="F0F0F0"/>
+        </w:rPr>
+        <w:t xml:space="preserve">- The vibration should </w:t>
+      </w:r>
+      <w:proofErr w:type="spellStart"/>
+      <w:r>
+        <w:rPr>
+          <w:rFonts w:ascii="Helvetica" w:hAnsi="Helvetica" w:cs="Helvetica"/>
+          <w:strike/>
+          <w:color w:val="0E1724"/>
+          <w:sz w:val="20"/>
+          <w:szCs w:val="20"/>
+          <w:shd w:val="clear" w:color="auto" w:fill="F0F0F0"/>
+        </w:rPr>
+        <w:t>triger</w:t>
+      </w:r>
+      <w:proofErr w:type="spellEnd"/>
+      <w:r>
+        <w:rPr>
+          <w:rFonts w:ascii="Helvetica" w:hAnsi="Helvetica" w:cs="Helvetica"/>
+          <w:strike/>
+          <w:color w:val="0E1724"/>
+          <w:sz w:val="20"/>
+          <w:szCs w:val="20"/>
+          <w:shd w:val="clear" w:color="auto" w:fill="F0F0F0"/>
+        </w:rPr>
+        <w:t xml:space="preserve"> only at the game over screen. </w:t>
+      </w:r>
+    </w:p>
+    <w:p>
+      <w:pPr>
+        <w:rPr>
+          <w:rFonts w:ascii="Helvetica" w:hAnsi="Helvetica" w:cs="Helvetica"/>
+          <w:strike/>
+          <w:color w:val="0E1724"/>
+          <w:sz w:val="20"/>
+          <w:szCs w:val="20"/>
+          <w:shd w:val="clear" w:color="auto" w:fill="F0F0F0"/>
+        </w:rPr>
+      </w:pPr>
+      <w:r>
+        <w:rPr>
+          <w:rFonts w:ascii="Helvetica" w:hAnsi="Helvetica" w:cs="Helvetica"/>
+          <w:strike/>
+          <w:color w:val="0E1724"/>
+          <w:sz w:val="20"/>
+          <w:szCs w:val="20"/>
+          <w:shd w:val="clear" w:color="auto" w:fill="F0F0F0"/>
+        </w:rPr>
+        <w:t xml:space="preserve">- For every puzzle, the start is extremely slow. Show all the blocks instantly (all dark) then flip the light ones at the same time. It should not take more than 500ms. </w:t>
+      </w:r>
+    </w:p>
+    <w:p>
+      <w:pPr>
+        <w:rPr>
+          <w:rStyle w:val="Hyperlink"/>
+          <w:rFonts w:ascii="inherit" w:hAnsi="inherit"/>
+          <w:strike/>
+          <w:u w:val="none"/>
+          <w:bdr w:val="none" w:sz="0" w:space="0" w:color="auto" w:frame="1"/>
+        </w:rPr>
+      </w:pPr>
+      <w:r>
+        <w:rPr>
+          <w:rFonts w:ascii="Helvetica" w:hAnsi="Helvetica" w:cs="Helvetica"/>
+          <w:strike/>
+          <w:color w:val="0E1724"/>
+          <w:sz w:val="20"/>
+          <w:szCs w:val="20"/>
+          <w:shd w:val="clear" w:color="auto" w:fill="F0F0F0"/>
+        </w:rPr>
+        <w:t xml:space="preserve">- Please </w:t>
+      </w:r>
+      <w:proofErr w:type="gramStart"/>
+      <w:r>
+        <w:rPr>
+          <w:rFonts w:ascii="Helvetica" w:hAnsi="Helvetica" w:cs="Helvetica"/>
+          <w:strike/>
+          <w:color w:val="0E1724"/>
+          <w:sz w:val="20"/>
+          <w:szCs w:val="20"/>
+          <w:shd w:val="clear" w:color="auto" w:fill="F0F0F0"/>
+        </w:rPr>
+        <w:t>remove "</w:t>
+      </w:r>
+      <w:proofErr w:type="gramEnd"/>
+      <w:r>
+        <w:rPr>
+          <w:strike/>
+        </w:rPr>
+        <w:fldChar w:fldCharType="begin"/>
+      </w:r>
+      <w:r>
+        <w:rPr>
+          <w:strike/>
+        </w:rPr>
+        <w:instrText xml:space="preserve"> HYPERLINK "https://www.freelancer.com/users/l.php?url=http:%2F%2Fpawstash.com&amp;sig=0453b256f2cac4cee9ed0404a3523d6099bbceebc2ad8836514139084a63cd11" \t "_blank" </w:instrText>
+      </w:r>
+      <w:r>
+        <w:rPr>
+          <w:strike/>
+        </w:rPr>
+        <w:fldChar w:fldCharType="separate"/>
+      </w:r>
+    </w:p>
+    <w:p>
+      <w:pPr>
+        <w:rPr>
+          <w:strike/>
+        </w:rPr>
+      </w:pPr>
+      <w:r>
+        <w:rPr>
+          <w:rFonts w:ascii="inherit" w:hAnsi="inherit"/>
+          <w:strike/>
+          <w:color w:val="0000FF"/>
+          <w:bdr w:val="none" w:sz="0" w:space="0" w:color="auto" w:frame="1"/>
+        </w:rPr>
+        <w:t>pawstash.com</w:t>
+      </w:r>
+    </w:p>
+    <w:p>
+      <w:pPr>
         <w:tabs>
           <w:tab w:val="left" w:pos="5245"/>
         </w:tabs>
-      </w:pPr>
+        <w:rPr>
+          <w:strike/>
+        </w:rPr>
+      </w:pPr>
+      <w:r>
+        <w:rPr>
+          <w:strike/>
+        </w:rPr>
+        <w:fldChar w:fldCharType="end"/>
+      </w:r>
+      <w:proofErr w:type="gramStart"/>
+      <w:r>
+        <w:rPr>
+          <w:rFonts w:ascii="Helvetica" w:hAnsi="Helvetica" w:cs="Helvetica"/>
+          <w:strike/>
+          <w:color w:val="0E1724"/>
+          <w:sz w:val="20"/>
+          <w:szCs w:val="20"/>
+          <w:shd w:val="clear" w:color="auto" w:fill="F0F0F0"/>
+        </w:rPr>
+        <w:t>" from</w:t>
+      </w:r>
+      <w:proofErr w:type="gramEnd"/>
+      <w:r>
+        <w:rPr>
+          <w:rFonts w:ascii="Helvetica" w:hAnsi="Helvetica" w:cs="Helvetica"/>
+          <w:strike/>
+          <w:color w:val="0E1724"/>
+          <w:sz w:val="20"/>
+          <w:szCs w:val="20"/>
+          <w:shd w:val="clear" w:color="auto" w:fill="F0F0F0"/>
+        </w:rPr>
+        <w:t xml:space="preserve"> everywhere where as I have turned it down. Thanks</w:t>
+      </w:r>
     </w:p>
     <w:p>
       <w:pPr>
@@ -8664,7 +9218,7 @@
           <w:rPr>
             <w:noProof/>
           </w:rPr>
-          <w:t>6</w:t>
+          <w:t>8</w:t>
         </w:r>
         <w:r>
           <w:rPr>
@@ -14652,7 +15206,7 @@
 </file>
 
 <file path=customXml/itemProps1.xml><?xml version="1.0" encoding="utf-8"?>
-<ds:datastoreItem xmlns:ds="http://schemas.openxmlformats.org/officeDocument/2006/customXml" ds:itemID="{5ABADC80-6DEF-4572-85E6-99BFDA82CAAF}">
+<ds:datastoreItem xmlns:ds="http://schemas.openxmlformats.org/officeDocument/2006/customXml" ds:itemID="{63CE0287-24AD-4EC8-855C-F751065CCCBF}">
   <ds:schemaRefs>
     <ds:schemaRef ds:uri="http://schemas.openxmlformats.org/officeDocument/2006/bibliography"/>
   </ds:schemaRefs>

</xml_diff>

<commit_message>
add preclick, add solution, add in app purchase, connect achievement to play service, fix bug in setting, add new warning panel if puzzle run out, add infinite timer, add infinite turn, add exploder
</commit_message>
<xml_diff>
--- a/Game Document/Specs-TilesTeaser.docx
+++ b/Game Document/Specs-TilesTeaser.docx
@@ -2115,11 +2115,13 @@
           <w:numId w:val="18"/>
         </w:numPr>
         <w:rPr>
-          <w:color w:val="215868" w:themeColor="accent5" w:themeShade="80"/>
-        </w:rPr>
-      </w:pPr>
-      <w:r>
-        <w:rPr>
+          <w:strike/>
+          <w:color w:val="215868" w:themeColor="accent5" w:themeShade="80"/>
+        </w:rPr>
+      </w:pPr>
+      <w:r>
+        <w:rPr>
+          <w:strike/>
           <w:color w:val="215868" w:themeColor="accent5" w:themeShade="80"/>
         </w:rPr>
         <w:t>Challenges</w:t>
@@ -2361,6 +2363,22 @@
         </w:rPr>
         <w:t>While pre-clicking, do not click on the same box that was clicked just before that new click.</w:t>
       </w:r>
+    </w:p>
+    <w:p>
+      <w:pPr>
+        <w:rPr>
+          <w:strike/>
+          <w:color w:val="215868" w:themeColor="accent5" w:themeShade="80"/>
+        </w:rPr>
+      </w:pPr>
+    </w:p>
+    <w:p>
+      <w:pPr>
+        <w:rPr>
+          <w:strike/>
+          <w:color w:val="215868" w:themeColor="accent5" w:themeShade="80"/>
+        </w:rPr>
+      </w:pPr>
     </w:p>
     <w:tbl>
       <w:tblPr>
@@ -2392,6 +2410,7 @@
               <w:rPr>
                 <w:b/>
               </w:rPr>
+              <w:lastRenderedPageBreak/>
               <w:t>Level</w:t>
             </w:r>
           </w:p>
@@ -2500,14 +2519,7 @@
               <w:rPr>
                 <w:b/>
               </w:rPr>
-              <w:t xml:space="preserve">Maximum number of </w:t>
-            </w:r>
-            <w:r>
-              <w:rPr>
-                <w:b/>
-              </w:rPr>
-              <w:lastRenderedPageBreak/>
-              <w:t>puzzles available per day</w:t>
+              <w:t>Maximum number of puzzles available per day</w:t>
             </w:r>
           </w:p>
         </w:tc>
@@ -2529,7 +2541,6 @@
                 <w:strike/>
                 <w:color w:val="0070C0"/>
               </w:rPr>
-              <w:lastRenderedPageBreak/>
               <w:t>Easy</w:t>
             </w:r>
           </w:p>
@@ -2562,11 +2573,20 @@
           <w:p>
             <w:pPr>
               <w:jc w:val="center"/>
-            </w:pPr>
-            <w:r>
+              <w:rPr>
+                <w:strike/>
+              </w:rPr>
+            </w:pPr>
+            <w:r>
+              <w:rPr>
+                <w:strike/>
+              </w:rPr>
               <w:t>3</w:t>
             </w:r>
             <w:r>
+              <w:rPr>
+                <w:strike/>
+              </w:rPr>
               <w:t xml:space="preserve"> to 7</w:t>
             </w:r>
           </w:p>
@@ -2684,8 +2704,14 @@
           <w:p>
             <w:pPr>
               <w:jc w:val="center"/>
-            </w:pPr>
-            <w:r>
+              <w:rPr>
+                <w:strike/>
+              </w:rPr>
+            </w:pPr>
+            <w:r>
+              <w:rPr>
+                <w:strike/>
+              </w:rPr>
               <w:t>8 to 11</w:t>
             </w:r>
           </w:p>
@@ -2803,8 +2829,14 @@
           <w:p>
             <w:pPr>
               <w:jc w:val="center"/>
-            </w:pPr>
-            <w:r>
+              <w:rPr>
+                <w:strike/>
+              </w:rPr>
+            </w:pPr>
+            <w:r>
+              <w:rPr>
+                <w:strike/>
+              </w:rPr>
               <w:t>12 to 14</w:t>
             </w:r>
           </w:p>
@@ -2922,8 +2954,14 @@
           <w:p>
             <w:pPr>
               <w:jc w:val="center"/>
-            </w:pPr>
-            <w:r>
+              <w:rPr>
+                <w:strike/>
+              </w:rPr>
+            </w:pPr>
+            <w:r>
+              <w:rPr>
+                <w:strike/>
+              </w:rPr>
               <w:t>15 to 18</w:t>
             </w:r>
           </w:p>
@@ -3041,11 +3079,20 @@
           <w:p>
             <w:pPr>
               <w:jc w:val="center"/>
-            </w:pPr>
-            <w:r>
+              <w:rPr>
+                <w:strike/>
+              </w:rPr>
+            </w:pPr>
+            <w:r>
+              <w:rPr>
+                <w:strike/>
+              </w:rPr>
               <w:t xml:space="preserve">19 to </w:t>
             </w:r>
             <w:r>
+              <w:rPr>
+                <w:strike/>
+              </w:rPr>
               <w:t>25</w:t>
             </w:r>
           </w:p>
@@ -3616,29 +3663,34 @@
           <w:numId w:val="22"/>
         </w:numPr>
         <w:rPr>
-          <w:color w:val="215868" w:themeColor="accent5" w:themeShade="80"/>
-        </w:rPr>
-      </w:pPr>
-      <w:r>
-        <w:rPr>
+          <w:strike/>
+          <w:color w:val="215868" w:themeColor="accent5" w:themeShade="80"/>
+        </w:rPr>
+      </w:pPr>
+      <w:r>
+        <w:rPr>
+          <w:strike/>
           <w:color w:val="215868" w:themeColor="accent5" w:themeShade="80"/>
         </w:rPr>
         <w:t>Also s</w:t>
       </w:r>
       <w:r>
         <w:rPr>
+          <w:strike/>
           <w:color w:val="215868" w:themeColor="accent5" w:themeShade="80"/>
         </w:rPr>
         <w:t>top the timer if the player</w:t>
       </w:r>
       <w:r>
         <w:rPr>
+          <w:strike/>
           <w:color w:val="215868" w:themeColor="accent5" w:themeShade="80"/>
         </w:rPr>
         <w:t xml:space="preserve"> wants to go back to the home screen or closes the app.</w:t>
       </w:r>
       <w:r>
         <w:rPr>
+          <w:strike/>
           <w:color w:val="215868" w:themeColor="accent5" w:themeShade="80"/>
         </w:rPr>
         <w:t xml:space="preserve"> Continue from the same time when the player was left.</w:t>
@@ -3778,6 +3830,7 @@
           <w:strike/>
           <w:color w:val="215868" w:themeColor="accent5" w:themeShade="80"/>
         </w:rPr>
+        <w:lastRenderedPageBreak/>
         <w:t>Infinity timer: If the add-on is available, stop the timer.</w:t>
       </w:r>
     </w:p>
@@ -3832,7 +3885,6 @@
           <w:strike/>
           <w:color w:val="215868" w:themeColor="accent5" w:themeShade="80"/>
         </w:rPr>
-        <w:lastRenderedPageBreak/>
         <w:t xml:space="preserve">Exploder: </w:t>
       </w:r>
       <w:r>
@@ -4478,14 +4530,30 @@
           <w:ilvl w:val="0"/>
           <w:numId w:val="31"/>
         </w:numPr>
-      </w:pPr>
-      <w:r>
+        <w:rPr>
+          <w:strike/>
+          <w:color w:val="215868" w:themeColor="accent5" w:themeShade="80"/>
+        </w:rPr>
+      </w:pPr>
+      <w:r>
+        <w:rPr>
+          <w:strike/>
+          <w:color w:val="215868" w:themeColor="accent5" w:themeShade="80"/>
+        </w:rPr>
         <w:t xml:space="preserve">The challenges along with the </w:t>
       </w:r>
       <w:r>
+        <w:rPr>
+          <w:strike/>
+          <w:color w:val="215868" w:themeColor="accent5" w:themeShade="80"/>
+        </w:rPr>
         <w:t xml:space="preserve">rewards </w:t>
       </w:r>
       <w:r>
+        <w:rPr>
+          <w:strike/>
+          <w:color w:val="215868" w:themeColor="accent5" w:themeShade="80"/>
+        </w:rPr>
         <w:t>are given in the following table.</w:t>
       </w:r>
     </w:p>
@@ -4496,11 +4564,23 @@
           <w:ilvl w:val="0"/>
           <w:numId w:val="31"/>
         </w:numPr>
-      </w:pPr>
-      <w:r>
+        <w:rPr>
+          <w:strike/>
+          <w:color w:val="215868" w:themeColor="accent5" w:themeShade="80"/>
+        </w:rPr>
+      </w:pPr>
+      <w:r>
+        <w:rPr>
+          <w:strike/>
+          <w:color w:val="215868" w:themeColor="accent5" w:themeShade="80"/>
+        </w:rPr>
         <w:t>Do not show all the challenges at once</w:t>
       </w:r>
       <w:r>
+        <w:rPr>
+          <w:strike/>
+          <w:color w:val="215868" w:themeColor="accent5" w:themeShade="80"/>
+        </w:rPr>
         <w:t>.</w:t>
       </w:r>
     </w:p>
@@ -4511,8 +4591,16 @@
           <w:ilvl w:val="0"/>
           <w:numId w:val="31"/>
         </w:numPr>
-      </w:pPr>
-      <w:r>
+        <w:rPr>
+          <w:strike/>
+          <w:color w:val="215868" w:themeColor="accent5" w:themeShade="80"/>
+        </w:rPr>
+      </w:pPr>
+      <w:r>
+        <w:rPr>
+          <w:strike/>
+          <w:color w:val="215868" w:themeColor="accent5" w:themeShade="80"/>
+        </w:rPr>
         <w:t>Show them one by one i.e. when one finished, show the next with the reward</w:t>
       </w:r>
     </w:p>
@@ -4523,20 +4611,44 @@
           <w:ilvl w:val="0"/>
           <w:numId w:val="31"/>
         </w:numPr>
-      </w:pPr>
-      <w:r>
+        <w:rPr>
+          <w:strike/>
+          <w:color w:val="215868" w:themeColor="accent5" w:themeShade="80"/>
+        </w:rPr>
+      </w:pPr>
+      <w:r>
+        <w:rPr>
+          <w:strike/>
+          <w:color w:val="215868" w:themeColor="accent5" w:themeShade="80"/>
+        </w:rPr>
         <w:t>In other words, a</w:t>
       </w:r>
       <w:r>
+        <w:rPr>
+          <w:strike/>
+          <w:color w:val="215868" w:themeColor="accent5" w:themeShade="80"/>
+        </w:rPr>
         <w:t xml:space="preserve">ll </w:t>
       </w:r>
       <w:r>
+        <w:rPr>
+          <w:strike/>
+          <w:color w:val="215868" w:themeColor="accent5" w:themeShade="80"/>
+        </w:rPr>
         <w:t xml:space="preserve">the </w:t>
       </w:r>
       <w:r>
+        <w:rPr>
+          <w:strike/>
+          <w:color w:val="215868" w:themeColor="accent5" w:themeShade="80"/>
+        </w:rPr>
         <w:t xml:space="preserve">challenges should be solved in the </w:t>
       </w:r>
       <w:r>
+        <w:rPr>
+          <w:strike/>
+          <w:color w:val="215868" w:themeColor="accent5" w:themeShade="80"/>
+        </w:rPr>
         <w:t>order as given.</w:t>
       </w:r>
     </w:p>
@@ -4605,13 +4717,15 @@
             <w:pPr>
               <w:rPr>
                 <w:strike/>
-                <w:color w:val="215868" w:themeColor="accent5" w:themeShade="80"/>
-              </w:rPr>
-            </w:pPr>
-            <w:r>
-              <w:rPr>
-                <w:strike/>
-                <w:color w:val="215868" w:themeColor="accent5" w:themeShade="80"/>
+                <w:color w:val="FF0000"/>
+                <w:highlight w:val="yellow"/>
+              </w:rPr>
+            </w:pPr>
+            <w:r>
+              <w:rPr>
+                <w:strike/>
+                <w:color w:val="FF0000"/>
+                <w:highlight w:val="yellow"/>
               </w:rPr>
               <w:t>Solve 3 Easy puzzles</w:t>
             </w:r>
@@ -4625,13 +4739,15 @@
             <w:pPr>
               <w:rPr>
                 <w:strike/>
-                <w:color w:val="215868" w:themeColor="accent5" w:themeShade="80"/>
-              </w:rPr>
-            </w:pPr>
-            <w:r>
-              <w:rPr>
-                <w:strike/>
-                <w:color w:val="215868" w:themeColor="accent5" w:themeShade="80"/>
+                <w:color w:val="FF0000"/>
+                <w:highlight w:val="yellow"/>
+              </w:rPr>
+            </w:pPr>
+            <w:r>
+              <w:rPr>
+                <w:strike/>
+                <w:color w:val="FF0000"/>
+                <w:highlight w:val="yellow"/>
               </w:rPr>
               <w:t>1 Infinity timer</w:t>
             </w:r>
@@ -4647,13 +4763,15 @@
             <w:pPr>
               <w:rPr>
                 <w:strike/>
-                <w:color w:val="215868" w:themeColor="accent5" w:themeShade="80"/>
-              </w:rPr>
-            </w:pPr>
-            <w:r>
-              <w:rPr>
-                <w:strike/>
-                <w:color w:val="215868" w:themeColor="accent5" w:themeShade="80"/>
+                <w:color w:val="FF0000"/>
+                <w:highlight w:val="yellow"/>
+              </w:rPr>
+            </w:pPr>
+            <w:r>
+              <w:rPr>
+                <w:strike/>
+                <w:color w:val="FF0000"/>
+                <w:highlight w:val="yellow"/>
               </w:rPr>
               <w:t>Solve 3 Medium puzzles</w:t>
             </w:r>
@@ -4667,13 +4785,15 @@
             <w:pPr>
               <w:rPr>
                 <w:strike/>
-                <w:color w:val="215868" w:themeColor="accent5" w:themeShade="80"/>
-              </w:rPr>
-            </w:pPr>
-            <w:r>
-              <w:rPr>
-                <w:strike/>
-                <w:color w:val="215868" w:themeColor="accent5" w:themeShade="80"/>
+                <w:color w:val="FF0000"/>
+                <w:highlight w:val="yellow"/>
+              </w:rPr>
+            </w:pPr>
+            <w:r>
+              <w:rPr>
+                <w:strike/>
+                <w:color w:val="FF0000"/>
+                <w:highlight w:val="yellow"/>
               </w:rPr>
               <w:t>1 Infinity move</w:t>
             </w:r>
@@ -4689,13 +4809,15 @@
             <w:pPr>
               <w:rPr>
                 <w:strike/>
-                <w:color w:val="215868" w:themeColor="accent5" w:themeShade="80"/>
-              </w:rPr>
-            </w:pPr>
-            <w:r>
-              <w:rPr>
-                <w:strike/>
-                <w:color w:val="215868" w:themeColor="accent5" w:themeShade="80"/>
+                <w:color w:val="FF0000"/>
+                <w:highlight w:val="yellow"/>
+              </w:rPr>
+            </w:pPr>
+            <w:r>
+              <w:rPr>
+                <w:strike/>
+                <w:color w:val="FF0000"/>
+                <w:highlight w:val="yellow"/>
               </w:rPr>
               <w:t>Use Flip horizontal</w:t>
             </w:r>
@@ -4709,13 +4831,15 @@
             <w:pPr>
               <w:rPr>
                 <w:strike/>
-                <w:color w:val="215868" w:themeColor="accent5" w:themeShade="80"/>
-              </w:rPr>
-            </w:pPr>
-            <w:r>
-              <w:rPr>
-                <w:strike/>
-                <w:color w:val="215868" w:themeColor="accent5" w:themeShade="80"/>
+                <w:color w:val="FF0000"/>
+                <w:highlight w:val="yellow"/>
+              </w:rPr>
+            </w:pPr>
+            <w:r>
+              <w:rPr>
+                <w:strike/>
+                <w:color w:val="FF0000"/>
+                <w:highlight w:val="yellow"/>
               </w:rPr>
               <w:t>1 Exploder</w:t>
             </w:r>
@@ -4731,13 +4855,15 @@
             <w:pPr>
               <w:rPr>
                 <w:strike/>
-                <w:color w:val="215868" w:themeColor="accent5" w:themeShade="80"/>
-              </w:rPr>
-            </w:pPr>
-            <w:r>
-              <w:rPr>
-                <w:strike/>
-                <w:color w:val="215868" w:themeColor="accent5" w:themeShade="80"/>
+                <w:color w:val="FF0000"/>
+                <w:highlight w:val="yellow"/>
+              </w:rPr>
+            </w:pPr>
+            <w:r>
+              <w:rPr>
+                <w:strike/>
+                <w:color w:val="FF0000"/>
+                <w:highlight w:val="yellow"/>
               </w:rPr>
               <w:t>Use Flip vertical</w:t>
             </w:r>
@@ -4751,13 +4877,15 @@
             <w:pPr>
               <w:rPr>
                 <w:strike/>
-                <w:color w:val="215868" w:themeColor="accent5" w:themeShade="80"/>
-              </w:rPr>
-            </w:pPr>
-            <w:r>
-              <w:rPr>
-                <w:strike/>
-                <w:color w:val="215868" w:themeColor="accent5" w:themeShade="80"/>
+                <w:color w:val="FF0000"/>
+                <w:highlight w:val="yellow"/>
+              </w:rPr>
+            </w:pPr>
+            <w:r>
+              <w:rPr>
+                <w:strike/>
+                <w:color w:val="FF0000"/>
+                <w:highlight w:val="yellow"/>
               </w:rPr>
               <w:t>1 Infinity timer</w:t>
             </w:r>
@@ -4773,13 +4901,15 @@
             <w:pPr>
               <w:rPr>
                 <w:strike/>
-                <w:color w:val="215868" w:themeColor="accent5" w:themeShade="80"/>
-              </w:rPr>
-            </w:pPr>
-            <w:r>
-              <w:rPr>
-                <w:strike/>
-                <w:color w:val="215868" w:themeColor="accent5" w:themeShade="80"/>
+                <w:color w:val="FF0000"/>
+                <w:highlight w:val="yellow"/>
+              </w:rPr>
+            </w:pPr>
+            <w:r>
+              <w:rPr>
+                <w:strike/>
+                <w:color w:val="FF0000"/>
+                <w:highlight w:val="yellow"/>
               </w:rPr>
               <w:t xml:space="preserve">Use Flip </w:t>
             </w:r>
@@ -4787,7 +4917,8 @@
             <w:r>
               <w:rPr>
                 <w:strike/>
-                <w:color w:val="215868" w:themeColor="accent5" w:themeShade="80"/>
+                <w:color w:val="FF0000"/>
+                <w:highlight w:val="yellow"/>
               </w:rPr>
               <w:t>colors</w:t>
             </w:r>
@@ -4802,13 +4933,15 @@
             <w:pPr>
               <w:rPr>
                 <w:strike/>
-                <w:color w:val="215868" w:themeColor="accent5" w:themeShade="80"/>
-              </w:rPr>
-            </w:pPr>
-            <w:r>
-              <w:rPr>
-                <w:strike/>
-                <w:color w:val="215868" w:themeColor="accent5" w:themeShade="80"/>
+                <w:color w:val="FF0000"/>
+                <w:highlight w:val="yellow"/>
+              </w:rPr>
+            </w:pPr>
+            <w:r>
+              <w:rPr>
+                <w:strike/>
+                <w:color w:val="FF0000"/>
+                <w:highlight w:val="yellow"/>
               </w:rPr>
               <w:t>1 Infinity move</w:t>
             </w:r>
@@ -4824,13 +4957,15 @@
             <w:pPr>
               <w:rPr>
                 <w:strike/>
-                <w:color w:val="215868" w:themeColor="accent5" w:themeShade="80"/>
-              </w:rPr>
-            </w:pPr>
-            <w:r>
-              <w:rPr>
-                <w:strike/>
-                <w:color w:val="215868" w:themeColor="accent5" w:themeShade="80"/>
+                <w:color w:val="FF0000"/>
+                <w:highlight w:val="yellow"/>
+              </w:rPr>
+            </w:pPr>
+            <w:r>
+              <w:rPr>
+                <w:strike/>
+                <w:color w:val="FF0000"/>
+                <w:highlight w:val="yellow"/>
               </w:rPr>
               <w:t>Use Infinity timer</w:t>
             </w:r>
@@ -4844,13 +4979,15 @@
             <w:pPr>
               <w:rPr>
                 <w:strike/>
-                <w:color w:val="215868" w:themeColor="accent5" w:themeShade="80"/>
-              </w:rPr>
-            </w:pPr>
-            <w:r>
-              <w:rPr>
-                <w:strike/>
-                <w:color w:val="215868" w:themeColor="accent5" w:themeShade="80"/>
+                <w:color w:val="FF0000"/>
+                <w:highlight w:val="yellow"/>
+              </w:rPr>
+            </w:pPr>
+            <w:r>
+              <w:rPr>
+                <w:strike/>
+                <w:color w:val="FF0000"/>
+                <w:highlight w:val="yellow"/>
               </w:rPr>
               <w:t>1 Infinity timer</w:t>
             </w:r>
@@ -4866,13 +5003,15 @@
             <w:pPr>
               <w:rPr>
                 <w:strike/>
-                <w:color w:val="215868" w:themeColor="accent5" w:themeShade="80"/>
-              </w:rPr>
-            </w:pPr>
-            <w:r>
-              <w:rPr>
-                <w:strike/>
-                <w:color w:val="215868" w:themeColor="accent5" w:themeShade="80"/>
+                <w:color w:val="FF0000"/>
+                <w:highlight w:val="yellow"/>
+              </w:rPr>
+            </w:pPr>
+            <w:r>
+              <w:rPr>
+                <w:strike/>
+                <w:color w:val="FF0000"/>
+                <w:highlight w:val="yellow"/>
               </w:rPr>
               <w:t>Use Infinity moves</w:t>
             </w:r>
@@ -4886,13 +5025,15 @@
             <w:pPr>
               <w:rPr>
                 <w:strike/>
-                <w:color w:val="215868" w:themeColor="accent5" w:themeShade="80"/>
-              </w:rPr>
-            </w:pPr>
-            <w:r>
-              <w:rPr>
-                <w:strike/>
-                <w:color w:val="215868" w:themeColor="accent5" w:themeShade="80"/>
+                <w:color w:val="FF0000"/>
+                <w:highlight w:val="yellow"/>
+              </w:rPr>
+            </w:pPr>
+            <w:r>
+              <w:rPr>
+                <w:strike/>
+                <w:color w:val="FF0000"/>
+                <w:highlight w:val="yellow"/>
               </w:rPr>
               <w:t>1 Infinity move</w:t>
             </w:r>
@@ -4908,13 +5049,15 @@
             <w:pPr>
               <w:rPr>
                 <w:strike/>
-                <w:color w:val="215868" w:themeColor="accent5" w:themeShade="80"/>
-              </w:rPr>
-            </w:pPr>
-            <w:r>
-              <w:rPr>
-                <w:strike/>
-                <w:color w:val="215868" w:themeColor="accent5" w:themeShade="80"/>
+                <w:color w:val="FF0000"/>
+                <w:highlight w:val="yellow"/>
+              </w:rPr>
+            </w:pPr>
+            <w:r>
+              <w:rPr>
+                <w:strike/>
+                <w:color w:val="FF0000"/>
+                <w:highlight w:val="yellow"/>
               </w:rPr>
               <w:t>Use Exploder</w:t>
             </w:r>
@@ -4928,13 +5071,15 @@
             <w:pPr>
               <w:rPr>
                 <w:strike/>
-                <w:color w:val="215868" w:themeColor="accent5" w:themeShade="80"/>
-              </w:rPr>
-            </w:pPr>
-            <w:r>
-              <w:rPr>
-                <w:strike/>
-                <w:color w:val="215868" w:themeColor="accent5" w:themeShade="80"/>
+                <w:color w:val="FF0000"/>
+                <w:highlight w:val="yellow"/>
+              </w:rPr>
+            </w:pPr>
+            <w:r>
+              <w:rPr>
+                <w:strike/>
+                <w:color w:val="FF0000"/>
+                <w:highlight w:val="yellow"/>
               </w:rPr>
               <w:t>1 Exploder</w:t>
             </w:r>
@@ -4950,13 +5095,15 @@
             <w:pPr>
               <w:rPr>
                 <w:strike/>
-                <w:color w:val="215868" w:themeColor="accent5" w:themeShade="80"/>
-              </w:rPr>
-            </w:pPr>
-            <w:r>
-              <w:rPr>
-                <w:strike/>
-                <w:color w:val="215868" w:themeColor="accent5" w:themeShade="80"/>
+                <w:color w:val="FF0000"/>
+                <w:highlight w:val="yellow"/>
+              </w:rPr>
+            </w:pPr>
+            <w:r>
+              <w:rPr>
+                <w:strike/>
+                <w:color w:val="FF0000"/>
+                <w:highlight w:val="yellow"/>
               </w:rPr>
               <w:t>Make a streak of solving 5 Hard puzzles</w:t>
             </w:r>
@@ -4970,13 +5117,15 @@
             <w:pPr>
               <w:rPr>
                 <w:strike/>
-                <w:color w:val="215868" w:themeColor="accent5" w:themeShade="80"/>
-              </w:rPr>
-            </w:pPr>
-            <w:r>
-              <w:rPr>
-                <w:strike/>
-                <w:color w:val="215868" w:themeColor="accent5" w:themeShade="80"/>
+                <w:color w:val="FF0000"/>
+                <w:highlight w:val="yellow"/>
+              </w:rPr>
+            </w:pPr>
+            <w:r>
+              <w:rPr>
+                <w:strike/>
+                <w:color w:val="FF0000"/>
+                <w:highlight w:val="yellow"/>
               </w:rPr>
               <w:t>1 Infinity timer</w:t>
             </w:r>
@@ -4992,13 +5141,15 @@
             <w:pPr>
               <w:rPr>
                 <w:strike/>
-                <w:color w:val="215868" w:themeColor="accent5" w:themeShade="80"/>
-              </w:rPr>
-            </w:pPr>
-            <w:r>
-              <w:rPr>
-                <w:strike/>
-                <w:color w:val="215868" w:themeColor="accent5" w:themeShade="80"/>
+                <w:color w:val="FF0000"/>
+                <w:highlight w:val="yellow"/>
+              </w:rPr>
+            </w:pPr>
+            <w:r>
+              <w:rPr>
+                <w:strike/>
+                <w:color w:val="FF0000"/>
+                <w:highlight w:val="yellow"/>
               </w:rPr>
               <w:t>Make a streak of solving 3 Expert puzzles</w:t>
             </w:r>
@@ -5012,13 +5163,15 @@
             <w:pPr>
               <w:rPr>
                 <w:strike/>
-                <w:color w:val="215868" w:themeColor="accent5" w:themeShade="80"/>
-              </w:rPr>
-            </w:pPr>
-            <w:r>
-              <w:rPr>
-                <w:strike/>
-                <w:color w:val="215868" w:themeColor="accent5" w:themeShade="80"/>
+                <w:color w:val="FF0000"/>
+                <w:highlight w:val="yellow"/>
+              </w:rPr>
+            </w:pPr>
+            <w:r>
+              <w:rPr>
+                <w:strike/>
+                <w:color w:val="FF0000"/>
+                <w:highlight w:val="yellow"/>
               </w:rPr>
               <w:t>1 Infinity move</w:t>
             </w:r>
@@ -5034,14 +5187,17 @@
             <w:pPr>
               <w:rPr>
                 <w:strike/>
-                <w:color w:val="215868" w:themeColor="accent5" w:themeShade="80"/>
-              </w:rPr>
-            </w:pPr>
-            <w:r>
-              <w:rPr>
-                <w:strike/>
-                <w:color w:val="215868" w:themeColor="accent5" w:themeShade="80"/>
-              </w:rPr>
+                <w:color w:val="FF0000"/>
+                <w:highlight w:val="yellow"/>
+              </w:rPr>
+            </w:pPr>
+            <w:r>
+              <w:rPr>
+                <w:strike/>
+                <w:color w:val="FF0000"/>
+                <w:highlight w:val="yellow"/>
+              </w:rPr>
+              <w:lastRenderedPageBreak/>
               <w:t>Play a game with Circle tiles</w:t>
             </w:r>
           </w:p>
@@ -5054,13 +5210,15 @@
             <w:pPr>
               <w:rPr>
                 <w:strike/>
-                <w:color w:val="215868" w:themeColor="accent5" w:themeShade="80"/>
-              </w:rPr>
-            </w:pPr>
-            <w:r>
-              <w:rPr>
-                <w:strike/>
-                <w:color w:val="215868" w:themeColor="accent5" w:themeShade="80"/>
+                <w:color w:val="FF0000"/>
+                <w:highlight w:val="yellow"/>
+              </w:rPr>
+            </w:pPr>
+            <w:r>
+              <w:rPr>
+                <w:strike/>
+                <w:color w:val="FF0000"/>
+                <w:highlight w:val="yellow"/>
               </w:rPr>
               <w:t>1 Exploder</w:t>
             </w:r>
@@ -5076,13 +5234,15 @@
             <w:pPr>
               <w:rPr>
                 <w:strike/>
-                <w:color w:val="215868" w:themeColor="accent5" w:themeShade="80"/>
-              </w:rPr>
-            </w:pPr>
-            <w:r>
-              <w:rPr>
-                <w:strike/>
-                <w:color w:val="215868" w:themeColor="accent5" w:themeShade="80"/>
+                <w:color w:val="FF0000"/>
+                <w:highlight w:val="yellow"/>
+              </w:rPr>
+            </w:pPr>
+            <w:r>
+              <w:rPr>
+                <w:strike/>
+                <w:color w:val="FF0000"/>
+                <w:highlight w:val="yellow"/>
               </w:rPr>
               <w:t>Play a game with sharp corner square tiles</w:t>
             </w:r>
@@ -5096,13 +5256,15 @@
             <w:pPr>
               <w:rPr>
                 <w:strike/>
-                <w:color w:val="215868" w:themeColor="accent5" w:themeShade="80"/>
-              </w:rPr>
-            </w:pPr>
-            <w:r>
-              <w:rPr>
-                <w:strike/>
-                <w:color w:val="215868" w:themeColor="accent5" w:themeShade="80"/>
+                <w:color w:val="FF0000"/>
+                <w:highlight w:val="yellow"/>
+              </w:rPr>
+            </w:pPr>
+            <w:r>
+              <w:rPr>
+                <w:strike/>
+                <w:color w:val="FF0000"/>
+                <w:highlight w:val="yellow"/>
               </w:rPr>
               <w:t>1 Infinity timer</w:t>
             </w:r>
@@ -5118,13 +5280,15 @@
             <w:pPr>
               <w:rPr>
                 <w:strike/>
-                <w:color w:val="215868" w:themeColor="accent5" w:themeShade="80"/>
-              </w:rPr>
-            </w:pPr>
-            <w:r>
-              <w:rPr>
-                <w:strike/>
-                <w:color w:val="215868" w:themeColor="accent5" w:themeShade="80"/>
+                <w:color w:val="FF0000"/>
+                <w:highlight w:val="yellow"/>
+              </w:rPr>
+            </w:pPr>
+            <w:r>
+              <w:rPr>
+                <w:strike/>
+                <w:color w:val="FF0000"/>
+                <w:highlight w:val="yellow"/>
               </w:rPr>
               <w:t>Play a game with Red-white theme</w:t>
             </w:r>
@@ -5138,13 +5302,15 @@
             <w:pPr>
               <w:rPr>
                 <w:strike/>
-                <w:color w:val="215868" w:themeColor="accent5" w:themeShade="80"/>
-              </w:rPr>
-            </w:pPr>
-            <w:r>
-              <w:rPr>
-                <w:strike/>
-                <w:color w:val="215868" w:themeColor="accent5" w:themeShade="80"/>
+                <w:color w:val="FF0000"/>
+                <w:highlight w:val="yellow"/>
+              </w:rPr>
+            </w:pPr>
+            <w:r>
+              <w:rPr>
+                <w:strike/>
+                <w:color w:val="FF0000"/>
+                <w:highlight w:val="yellow"/>
               </w:rPr>
               <w:t>1 Infinity move</w:t>
             </w:r>
@@ -5160,15 +5326,16 @@
             <w:pPr>
               <w:rPr>
                 <w:strike/>
-                <w:color w:val="215868" w:themeColor="accent5" w:themeShade="80"/>
-              </w:rPr>
-            </w:pPr>
-            <w:r>
-              <w:rPr>
-                <w:strike/>
-                <w:color w:val="215868" w:themeColor="accent5" w:themeShade="80"/>
-              </w:rPr>
-              <w:lastRenderedPageBreak/>
+                <w:color w:val="FF0000"/>
+                <w:highlight w:val="yellow"/>
+              </w:rPr>
+            </w:pPr>
+            <w:r>
+              <w:rPr>
+                <w:strike/>
+                <w:color w:val="FF0000"/>
+                <w:highlight w:val="yellow"/>
+              </w:rPr>
               <w:t>Play a game with Black-Red theme</w:t>
             </w:r>
           </w:p>
@@ -5181,13 +5348,15 @@
             <w:pPr>
               <w:rPr>
                 <w:strike/>
-                <w:color w:val="215868" w:themeColor="accent5" w:themeShade="80"/>
-              </w:rPr>
-            </w:pPr>
-            <w:r>
-              <w:rPr>
-                <w:strike/>
-                <w:color w:val="215868" w:themeColor="accent5" w:themeShade="80"/>
+                <w:color w:val="FF0000"/>
+                <w:highlight w:val="yellow"/>
+              </w:rPr>
+            </w:pPr>
+            <w:r>
+              <w:rPr>
+                <w:strike/>
+                <w:color w:val="FF0000"/>
+                <w:highlight w:val="yellow"/>
               </w:rPr>
               <w:t>1 Infinity timer</w:t>
             </w:r>
@@ -5203,13 +5372,15 @@
             <w:pPr>
               <w:rPr>
                 <w:strike/>
-                <w:color w:val="215868" w:themeColor="accent5" w:themeShade="80"/>
-              </w:rPr>
-            </w:pPr>
-            <w:r>
-              <w:rPr>
-                <w:strike/>
-                <w:color w:val="215868" w:themeColor="accent5" w:themeShade="80"/>
+                <w:color w:val="FF0000"/>
+                <w:highlight w:val="yellow"/>
+              </w:rPr>
+            </w:pPr>
+            <w:r>
+              <w:rPr>
+                <w:strike/>
+                <w:color w:val="FF0000"/>
+                <w:highlight w:val="yellow"/>
               </w:rPr>
               <w:t>Solve Easy puzzle in less than 30 s</w:t>
             </w:r>
@@ -5223,13 +5394,15 @@
             <w:pPr>
               <w:rPr>
                 <w:strike/>
-                <w:color w:val="215868" w:themeColor="accent5" w:themeShade="80"/>
-              </w:rPr>
-            </w:pPr>
-            <w:r>
-              <w:rPr>
-                <w:strike/>
-                <w:color w:val="215868" w:themeColor="accent5" w:themeShade="80"/>
+                <w:color w:val="FF0000"/>
+                <w:highlight w:val="yellow"/>
+              </w:rPr>
+            </w:pPr>
+            <w:r>
+              <w:rPr>
+                <w:strike/>
+                <w:color w:val="FF0000"/>
+                <w:highlight w:val="yellow"/>
               </w:rPr>
               <w:t>1 Infinity move</w:t>
             </w:r>
@@ -5245,13 +5418,15 @@
             <w:pPr>
               <w:rPr>
                 <w:strike/>
-                <w:color w:val="215868" w:themeColor="accent5" w:themeShade="80"/>
-              </w:rPr>
-            </w:pPr>
-            <w:r>
-              <w:rPr>
-                <w:strike/>
-                <w:color w:val="215868" w:themeColor="accent5" w:themeShade="80"/>
+                <w:color w:val="FF0000"/>
+                <w:highlight w:val="yellow"/>
+              </w:rPr>
+            </w:pPr>
+            <w:r>
+              <w:rPr>
+                <w:strike/>
+                <w:color w:val="FF0000"/>
+                <w:highlight w:val="yellow"/>
               </w:rPr>
               <w:t>Solve Medium puzzle in less than 30 s</w:t>
             </w:r>
@@ -5265,13 +5440,15 @@
             <w:pPr>
               <w:rPr>
                 <w:strike/>
-                <w:color w:val="215868" w:themeColor="accent5" w:themeShade="80"/>
-              </w:rPr>
-            </w:pPr>
-            <w:r>
-              <w:rPr>
-                <w:strike/>
-                <w:color w:val="215868" w:themeColor="accent5" w:themeShade="80"/>
+                <w:color w:val="FF0000"/>
+                <w:highlight w:val="yellow"/>
+              </w:rPr>
+            </w:pPr>
+            <w:r>
+              <w:rPr>
+                <w:strike/>
+                <w:color w:val="FF0000"/>
+                <w:highlight w:val="yellow"/>
               </w:rPr>
               <w:t>1 Exploder</w:t>
             </w:r>
@@ -5287,13 +5464,15 @@
             <w:pPr>
               <w:rPr>
                 <w:strike/>
-                <w:color w:val="215868" w:themeColor="accent5" w:themeShade="80"/>
-              </w:rPr>
-            </w:pPr>
-            <w:r>
-              <w:rPr>
-                <w:strike/>
-                <w:color w:val="215868" w:themeColor="accent5" w:themeShade="80"/>
+                <w:color w:val="FF0000"/>
+                <w:highlight w:val="yellow"/>
+              </w:rPr>
+            </w:pPr>
+            <w:r>
+              <w:rPr>
+                <w:strike/>
+                <w:color w:val="FF0000"/>
+                <w:highlight w:val="yellow"/>
               </w:rPr>
               <w:t>Solve 1 Hard puzzle</w:t>
             </w:r>
@@ -5307,13 +5486,15 @@
             <w:pPr>
               <w:rPr>
                 <w:strike/>
-                <w:color w:val="215868" w:themeColor="accent5" w:themeShade="80"/>
-              </w:rPr>
-            </w:pPr>
-            <w:r>
-              <w:rPr>
-                <w:strike/>
-                <w:color w:val="215868" w:themeColor="accent5" w:themeShade="80"/>
+                <w:color w:val="FF0000"/>
+                <w:highlight w:val="yellow"/>
+              </w:rPr>
+            </w:pPr>
+            <w:r>
+              <w:rPr>
+                <w:strike/>
+                <w:color w:val="FF0000"/>
+                <w:highlight w:val="yellow"/>
               </w:rPr>
               <w:t>1 Infinity timer</w:t>
             </w:r>
@@ -5329,13 +5510,15 @@
             <w:pPr>
               <w:rPr>
                 <w:strike/>
-                <w:color w:val="215868" w:themeColor="accent5" w:themeShade="80"/>
-              </w:rPr>
-            </w:pPr>
-            <w:r>
-              <w:rPr>
-                <w:strike/>
-                <w:color w:val="215868" w:themeColor="accent5" w:themeShade="80"/>
+                <w:color w:val="FF0000"/>
+                <w:highlight w:val="yellow"/>
+              </w:rPr>
+            </w:pPr>
+            <w:r>
+              <w:rPr>
+                <w:strike/>
+                <w:color w:val="FF0000"/>
+                <w:highlight w:val="yellow"/>
               </w:rPr>
               <w:t>Solve 1 Expert puzzle</w:t>
             </w:r>
@@ -5349,13 +5532,15 @@
             <w:pPr>
               <w:rPr>
                 <w:strike/>
-                <w:color w:val="215868" w:themeColor="accent5" w:themeShade="80"/>
-              </w:rPr>
-            </w:pPr>
-            <w:r>
-              <w:rPr>
-                <w:strike/>
-                <w:color w:val="215868" w:themeColor="accent5" w:themeShade="80"/>
+                <w:color w:val="FF0000"/>
+                <w:highlight w:val="yellow"/>
+              </w:rPr>
+            </w:pPr>
+            <w:r>
+              <w:rPr>
+                <w:strike/>
+                <w:color w:val="FF0000"/>
+                <w:highlight w:val="yellow"/>
               </w:rPr>
               <w:t>1 Infinity move</w:t>
             </w:r>
@@ -5371,13 +5556,15 @@
             <w:pPr>
               <w:rPr>
                 <w:strike/>
-                <w:color w:val="215868" w:themeColor="accent5" w:themeShade="80"/>
-              </w:rPr>
-            </w:pPr>
-            <w:r>
-              <w:rPr>
-                <w:strike/>
-                <w:color w:val="215868" w:themeColor="accent5" w:themeShade="80"/>
+                <w:color w:val="FF0000"/>
+                <w:highlight w:val="yellow"/>
+              </w:rPr>
+            </w:pPr>
+            <w:r>
+              <w:rPr>
+                <w:strike/>
+                <w:color w:val="FF0000"/>
+                <w:highlight w:val="yellow"/>
               </w:rPr>
               <w:t>Solve 1 Giant puzzle</w:t>
             </w:r>
@@ -5391,13 +5578,15 @@
             <w:pPr>
               <w:rPr>
                 <w:strike/>
-                <w:color w:val="215868" w:themeColor="accent5" w:themeShade="80"/>
-              </w:rPr>
-            </w:pPr>
-            <w:r>
-              <w:rPr>
-                <w:strike/>
-                <w:color w:val="215868" w:themeColor="accent5" w:themeShade="80"/>
+                <w:color w:val="FF0000"/>
+                <w:highlight w:val="yellow"/>
+              </w:rPr>
+            </w:pPr>
+            <w:r>
+              <w:rPr>
+                <w:strike/>
+                <w:color w:val="FF0000"/>
+                <w:highlight w:val="yellow"/>
               </w:rPr>
               <w:t>1 Exploder</w:t>
             </w:r>
@@ -5413,13 +5602,15 @@
             <w:pPr>
               <w:rPr>
                 <w:strike/>
-                <w:color w:val="215868" w:themeColor="accent5" w:themeShade="80"/>
-              </w:rPr>
-            </w:pPr>
-            <w:r>
-              <w:rPr>
-                <w:strike/>
-                <w:color w:val="215868" w:themeColor="accent5" w:themeShade="80"/>
+                <w:color w:val="FF0000"/>
+                <w:highlight w:val="yellow"/>
+              </w:rPr>
+            </w:pPr>
+            <w:r>
+              <w:rPr>
+                <w:strike/>
+                <w:color w:val="FF0000"/>
+                <w:highlight w:val="yellow"/>
               </w:rPr>
               <w:t>Solve a Hard puzzle without any undo</w:t>
             </w:r>
@@ -5433,13 +5624,15 @@
             <w:pPr>
               <w:rPr>
                 <w:strike/>
-                <w:color w:val="215868" w:themeColor="accent5" w:themeShade="80"/>
-              </w:rPr>
-            </w:pPr>
-            <w:r>
-              <w:rPr>
-                <w:strike/>
-                <w:color w:val="215868" w:themeColor="accent5" w:themeShade="80"/>
+                <w:color w:val="FF0000"/>
+                <w:highlight w:val="yellow"/>
+              </w:rPr>
+            </w:pPr>
+            <w:r>
+              <w:rPr>
+                <w:strike/>
+                <w:color w:val="FF0000"/>
+                <w:highlight w:val="yellow"/>
               </w:rPr>
               <w:t>1 Infinity timer</w:t>
             </w:r>
@@ -5455,13 +5648,15 @@
             <w:pPr>
               <w:rPr>
                 <w:strike/>
-                <w:color w:val="215868" w:themeColor="accent5" w:themeShade="80"/>
-              </w:rPr>
-            </w:pPr>
-            <w:r>
-              <w:rPr>
-                <w:strike/>
-                <w:color w:val="215868" w:themeColor="accent5" w:themeShade="80"/>
+                <w:color w:val="FF0000"/>
+                <w:highlight w:val="yellow"/>
+              </w:rPr>
+            </w:pPr>
+            <w:r>
+              <w:rPr>
+                <w:strike/>
+                <w:color w:val="FF0000"/>
+                <w:highlight w:val="yellow"/>
               </w:rPr>
               <w:t>Solve an Expert puzzle without any undo</w:t>
             </w:r>
@@ -5475,13 +5670,15 @@
             <w:pPr>
               <w:rPr>
                 <w:strike/>
-                <w:color w:val="215868" w:themeColor="accent5" w:themeShade="80"/>
-              </w:rPr>
-            </w:pPr>
-            <w:r>
-              <w:rPr>
-                <w:strike/>
-                <w:color w:val="215868" w:themeColor="accent5" w:themeShade="80"/>
+                <w:color w:val="FF0000"/>
+                <w:highlight w:val="yellow"/>
+              </w:rPr>
+            </w:pPr>
+            <w:r>
+              <w:rPr>
+                <w:strike/>
+                <w:color w:val="FF0000"/>
+                <w:highlight w:val="yellow"/>
               </w:rPr>
               <w:t>1 Infinity move</w:t>
             </w:r>
@@ -5497,13 +5694,15 @@
             <w:pPr>
               <w:rPr>
                 <w:strike/>
-                <w:color w:val="215868" w:themeColor="accent5" w:themeShade="80"/>
-              </w:rPr>
-            </w:pPr>
-            <w:r>
-              <w:rPr>
-                <w:strike/>
-                <w:color w:val="215868" w:themeColor="accent5" w:themeShade="80"/>
+                <w:color w:val="FF0000"/>
+                <w:highlight w:val="yellow"/>
+              </w:rPr>
+            </w:pPr>
+            <w:r>
+              <w:rPr>
+                <w:strike/>
+                <w:color w:val="FF0000"/>
+                <w:highlight w:val="yellow"/>
               </w:rPr>
               <w:t>Solve 10 Hard puzzles</w:t>
             </w:r>
@@ -5517,13 +5716,15 @@
             <w:pPr>
               <w:rPr>
                 <w:strike/>
-                <w:color w:val="215868" w:themeColor="accent5" w:themeShade="80"/>
-              </w:rPr>
-            </w:pPr>
-            <w:r>
-              <w:rPr>
-                <w:strike/>
-                <w:color w:val="215868" w:themeColor="accent5" w:themeShade="80"/>
+                <w:color w:val="FF0000"/>
+                <w:highlight w:val="yellow"/>
+              </w:rPr>
+            </w:pPr>
+            <w:r>
+              <w:rPr>
+                <w:strike/>
+                <w:color w:val="FF0000"/>
+                <w:highlight w:val="yellow"/>
               </w:rPr>
               <w:t>1 Infinity timer</w:t>
             </w:r>
@@ -5539,13 +5740,15 @@
             <w:pPr>
               <w:rPr>
                 <w:strike/>
-                <w:color w:val="215868" w:themeColor="accent5" w:themeShade="80"/>
-              </w:rPr>
-            </w:pPr>
-            <w:r>
-              <w:rPr>
-                <w:strike/>
-                <w:color w:val="215868" w:themeColor="accent5" w:themeShade="80"/>
+                <w:color w:val="FF0000"/>
+                <w:highlight w:val="yellow"/>
+              </w:rPr>
+            </w:pPr>
+            <w:r>
+              <w:rPr>
+                <w:strike/>
+                <w:color w:val="FF0000"/>
+                <w:highlight w:val="yellow"/>
               </w:rPr>
               <w:t>Solve 10 Expert puzzles</w:t>
             </w:r>
@@ -5559,13 +5762,15 @@
             <w:pPr>
               <w:rPr>
                 <w:strike/>
-                <w:color w:val="215868" w:themeColor="accent5" w:themeShade="80"/>
-              </w:rPr>
-            </w:pPr>
-            <w:r>
-              <w:rPr>
-                <w:strike/>
-                <w:color w:val="215868" w:themeColor="accent5" w:themeShade="80"/>
+                <w:color w:val="FF0000"/>
+                <w:highlight w:val="yellow"/>
+              </w:rPr>
+            </w:pPr>
+            <w:r>
+              <w:rPr>
+                <w:strike/>
+                <w:color w:val="FF0000"/>
+                <w:highlight w:val="yellow"/>
               </w:rPr>
               <w:t>1 Infinity move</w:t>
             </w:r>
@@ -5581,13 +5786,15 @@
             <w:pPr>
               <w:rPr>
                 <w:strike/>
-                <w:color w:val="215868" w:themeColor="accent5" w:themeShade="80"/>
-              </w:rPr>
-            </w:pPr>
-            <w:r>
-              <w:rPr>
-                <w:strike/>
-                <w:color w:val="215868" w:themeColor="accent5" w:themeShade="80"/>
+                <w:color w:val="FF0000"/>
+                <w:highlight w:val="yellow"/>
+              </w:rPr>
+            </w:pPr>
+            <w:r>
+              <w:rPr>
+                <w:strike/>
+                <w:color w:val="FF0000"/>
+                <w:highlight w:val="yellow"/>
               </w:rPr>
               <w:t>Solve 5 Giant puzzles</w:t>
             </w:r>
@@ -5601,13 +5808,15 @@
             <w:pPr>
               <w:rPr>
                 <w:strike/>
-                <w:color w:val="215868" w:themeColor="accent5" w:themeShade="80"/>
-              </w:rPr>
-            </w:pPr>
-            <w:r>
-              <w:rPr>
-                <w:strike/>
-                <w:color w:val="215868" w:themeColor="accent5" w:themeShade="80"/>
+                <w:color w:val="FF0000"/>
+                <w:highlight w:val="yellow"/>
+              </w:rPr>
+            </w:pPr>
+            <w:r>
+              <w:rPr>
+                <w:strike/>
+                <w:color w:val="FF0000"/>
+                <w:highlight w:val="yellow"/>
               </w:rPr>
               <w:t>1 Exploder</w:t>
             </w:r>
@@ -5623,13 +5832,15 @@
             <w:pPr>
               <w:rPr>
                 <w:strike/>
-                <w:color w:val="215868" w:themeColor="accent5" w:themeShade="80"/>
-              </w:rPr>
-            </w:pPr>
-            <w:r>
-              <w:rPr>
-                <w:strike/>
-                <w:color w:val="215868" w:themeColor="accent5" w:themeShade="80"/>
+                <w:color w:val="FF0000"/>
+                <w:highlight w:val="yellow"/>
+              </w:rPr>
+            </w:pPr>
+            <w:r>
+              <w:rPr>
+                <w:strike/>
+                <w:color w:val="FF0000"/>
+                <w:highlight w:val="yellow"/>
               </w:rPr>
               <w:t>Make a streak of solving 5 Hard puzzles</w:t>
             </w:r>
@@ -5643,13 +5854,15 @@
             <w:pPr>
               <w:rPr>
                 <w:strike/>
-                <w:color w:val="215868" w:themeColor="accent5" w:themeShade="80"/>
-              </w:rPr>
-            </w:pPr>
-            <w:r>
-              <w:rPr>
-                <w:strike/>
-                <w:color w:val="215868" w:themeColor="accent5" w:themeShade="80"/>
+                <w:color w:val="FF0000"/>
+                <w:highlight w:val="yellow"/>
+              </w:rPr>
+            </w:pPr>
+            <w:r>
+              <w:rPr>
+                <w:strike/>
+                <w:color w:val="FF0000"/>
+                <w:highlight w:val="yellow"/>
               </w:rPr>
               <w:t>1 Infinity timer</w:t>
             </w:r>
@@ -5665,13 +5878,15 @@
             <w:pPr>
               <w:rPr>
                 <w:strike/>
-                <w:color w:val="215868" w:themeColor="accent5" w:themeShade="80"/>
-              </w:rPr>
-            </w:pPr>
-            <w:r>
-              <w:rPr>
-                <w:strike/>
-                <w:color w:val="215868" w:themeColor="accent5" w:themeShade="80"/>
+                <w:color w:val="FF0000"/>
+                <w:highlight w:val="yellow"/>
+              </w:rPr>
+            </w:pPr>
+            <w:r>
+              <w:rPr>
+                <w:strike/>
+                <w:color w:val="FF0000"/>
+                <w:highlight w:val="yellow"/>
               </w:rPr>
               <w:t>Make a streak of solving 5 Expert puzzles</w:t>
             </w:r>
@@ -5685,13 +5900,15 @@
             <w:pPr>
               <w:rPr>
                 <w:strike/>
-                <w:color w:val="215868" w:themeColor="accent5" w:themeShade="80"/>
-              </w:rPr>
-            </w:pPr>
-            <w:r>
-              <w:rPr>
-                <w:strike/>
-                <w:color w:val="215868" w:themeColor="accent5" w:themeShade="80"/>
+                <w:color w:val="FF0000"/>
+                <w:highlight w:val="yellow"/>
+              </w:rPr>
+            </w:pPr>
+            <w:r>
+              <w:rPr>
+                <w:strike/>
+                <w:color w:val="FF0000"/>
+                <w:highlight w:val="yellow"/>
               </w:rPr>
               <w:t>1 Infinity move</w:t>
             </w:r>
@@ -5707,13 +5924,15 @@
             <w:pPr>
               <w:rPr>
                 <w:strike/>
-                <w:color w:val="215868" w:themeColor="accent5" w:themeShade="80"/>
-              </w:rPr>
-            </w:pPr>
-            <w:r>
-              <w:rPr>
-                <w:strike/>
-                <w:color w:val="215868" w:themeColor="accent5" w:themeShade="80"/>
+                <w:color w:val="FF0000"/>
+                <w:highlight w:val="yellow"/>
+              </w:rPr>
+            </w:pPr>
+            <w:r>
+              <w:rPr>
+                <w:strike/>
+                <w:color w:val="FF0000"/>
+                <w:highlight w:val="yellow"/>
               </w:rPr>
               <w:t>Make a streak of solving 5 Giant puzzles</w:t>
             </w:r>
@@ -5727,13 +5946,15 @@
             <w:pPr>
               <w:rPr>
                 <w:strike/>
-                <w:color w:val="215868" w:themeColor="accent5" w:themeShade="80"/>
-              </w:rPr>
-            </w:pPr>
-            <w:r>
-              <w:rPr>
-                <w:strike/>
-                <w:color w:val="215868" w:themeColor="accent5" w:themeShade="80"/>
+                <w:color w:val="FF0000"/>
+                <w:highlight w:val="yellow"/>
+              </w:rPr>
+            </w:pPr>
+            <w:r>
+              <w:rPr>
+                <w:strike/>
+                <w:color w:val="FF0000"/>
+                <w:highlight w:val="yellow"/>
               </w:rPr>
               <w:t>1 Exploder</w:t>
             </w:r>
@@ -5749,13 +5970,15 @@
             <w:pPr>
               <w:rPr>
                 <w:strike/>
-                <w:color w:val="215868" w:themeColor="accent5" w:themeShade="80"/>
-              </w:rPr>
-            </w:pPr>
-            <w:r>
-              <w:rPr>
-                <w:strike/>
-                <w:color w:val="215868" w:themeColor="accent5" w:themeShade="80"/>
+                <w:color w:val="FF0000"/>
+                <w:highlight w:val="yellow"/>
+              </w:rPr>
+            </w:pPr>
+            <w:r>
+              <w:rPr>
+                <w:strike/>
+                <w:color w:val="FF0000"/>
+                <w:highlight w:val="yellow"/>
               </w:rPr>
               <w:t>Solve 30 Easy puzzles</w:t>
             </w:r>
@@ -5769,13 +5992,15 @@
             <w:pPr>
               <w:rPr>
                 <w:strike/>
-                <w:color w:val="215868" w:themeColor="accent5" w:themeShade="80"/>
-              </w:rPr>
-            </w:pPr>
-            <w:r>
-              <w:rPr>
-                <w:strike/>
-                <w:color w:val="215868" w:themeColor="accent5" w:themeShade="80"/>
+                <w:color w:val="FF0000"/>
+                <w:highlight w:val="yellow"/>
+              </w:rPr>
+            </w:pPr>
+            <w:r>
+              <w:rPr>
+                <w:strike/>
+                <w:color w:val="FF0000"/>
+                <w:highlight w:val="yellow"/>
               </w:rPr>
               <w:t>1 Infinity timer</w:t>
             </w:r>
@@ -5791,13 +6016,15 @@
             <w:pPr>
               <w:rPr>
                 <w:strike/>
-                <w:color w:val="215868" w:themeColor="accent5" w:themeShade="80"/>
-              </w:rPr>
-            </w:pPr>
-            <w:r>
-              <w:rPr>
-                <w:strike/>
-                <w:color w:val="215868" w:themeColor="accent5" w:themeShade="80"/>
+                <w:color w:val="FF0000"/>
+                <w:highlight w:val="yellow"/>
+              </w:rPr>
+            </w:pPr>
+            <w:r>
+              <w:rPr>
+                <w:strike/>
+                <w:color w:val="FF0000"/>
+                <w:highlight w:val="yellow"/>
               </w:rPr>
               <w:t>Solve 30 Medium puzzles</w:t>
             </w:r>
@@ -5811,18 +6038,22 @@
             <w:pPr>
               <w:rPr>
                 <w:strike/>
-                <w:color w:val="215868" w:themeColor="accent5" w:themeShade="80"/>
-              </w:rPr>
-            </w:pPr>
-            <w:r>
-              <w:rPr>
-                <w:strike/>
-                <w:color w:val="215868" w:themeColor="accent5" w:themeShade="80"/>
+                <w:color w:val="FF0000"/>
+                <w:highlight w:val="yellow"/>
+              </w:rPr>
+            </w:pPr>
+            <w:r>
+              <w:rPr>
+                <w:strike/>
+                <w:color w:val="FF0000"/>
+                <w:highlight w:val="yellow"/>
               </w:rPr>
               <w:t>1 Infinity move</w:t>
             </w:r>
           </w:p>
         </w:tc>
+        <w:bookmarkStart w:id="12" w:name="_GoBack"/>
+        <w:bookmarkEnd w:id="12"/>
       </w:tr>
       <w:tr>
         <w:tc>
@@ -5833,13 +6064,15 @@
             <w:pPr>
               <w:rPr>
                 <w:strike/>
-                <w:color w:val="215868" w:themeColor="accent5" w:themeShade="80"/>
-              </w:rPr>
-            </w:pPr>
-            <w:r>
-              <w:rPr>
-                <w:strike/>
-                <w:color w:val="215868" w:themeColor="accent5" w:themeShade="80"/>
+                <w:color w:val="FF0000"/>
+                <w:highlight w:val="yellow"/>
+              </w:rPr>
+            </w:pPr>
+            <w:r>
+              <w:rPr>
+                <w:strike/>
+                <w:color w:val="FF0000"/>
+                <w:highlight w:val="yellow"/>
               </w:rPr>
               <w:t>Solve 30 Hard puzzles</w:t>
             </w:r>
@@ -5853,13 +6086,15 @@
             <w:pPr>
               <w:rPr>
                 <w:strike/>
-                <w:color w:val="215868" w:themeColor="accent5" w:themeShade="80"/>
-              </w:rPr>
-            </w:pPr>
-            <w:r>
-              <w:rPr>
-                <w:strike/>
-                <w:color w:val="215868" w:themeColor="accent5" w:themeShade="80"/>
+                <w:color w:val="FF0000"/>
+                <w:highlight w:val="yellow"/>
+              </w:rPr>
+            </w:pPr>
+            <w:r>
+              <w:rPr>
+                <w:strike/>
+                <w:color w:val="FF0000"/>
+                <w:highlight w:val="yellow"/>
               </w:rPr>
               <w:t>1 Infinity timer</w:t>
             </w:r>
@@ -5875,13 +6110,15 @@
             <w:pPr>
               <w:rPr>
                 <w:strike/>
-                <w:color w:val="215868" w:themeColor="accent5" w:themeShade="80"/>
-              </w:rPr>
-            </w:pPr>
-            <w:r>
-              <w:rPr>
-                <w:strike/>
-                <w:color w:val="215868" w:themeColor="accent5" w:themeShade="80"/>
+                <w:color w:val="FF0000"/>
+                <w:highlight w:val="yellow"/>
+              </w:rPr>
+            </w:pPr>
+            <w:r>
+              <w:rPr>
+                <w:strike/>
+                <w:color w:val="FF0000"/>
+                <w:highlight w:val="yellow"/>
               </w:rPr>
               <w:t>Solve 30 Expert puzzles</w:t>
             </w:r>
@@ -5895,13 +6132,15 @@
             <w:pPr>
               <w:rPr>
                 <w:strike/>
-                <w:color w:val="215868" w:themeColor="accent5" w:themeShade="80"/>
-              </w:rPr>
-            </w:pPr>
-            <w:r>
-              <w:rPr>
-                <w:strike/>
-                <w:color w:val="215868" w:themeColor="accent5" w:themeShade="80"/>
+                <w:color w:val="FF0000"/>
+                <w:highlight w:val="yellow"/>
+              </w:rPr>
+            </w:pPr>
+            <w:r>
+              <w:rPr>
+                <w:strike/>
+                <w:color w:val="FF0000"/>
+                <w:highlight w:val="yellow"/>
               </w:rPr>
               <w:t>1 Infinity move</w:t>
             </w:r>
@@ -5917,13 +6156,15 @@
             <w:pPr>
               <w:rPr>
                 <w:strike/>
-                <w:color w:val="215868" w:themeColor="accent5" w:themeShade="80"/>
-              </w:rPr>
-            </w:pPr>
-            <w:r>
-              <w:rPr>
-                <w:strike/>
-                <w:color w:val="215868" w:themeColor="accent5" w:themeShade="80"/>
+                <w:color w:val="FF0000"/>
+                <w:highlight w:val="yellow"/>
+              </w:rPr>
+            </w:pPr>
+            <w:r>
+              <w:rPr>
+                <w:strike/>
+                <w:color w:val="FF0000"/>
+                <w:highlight w:val="yellow"/>
               </w:rPr>
               <w:t>Solve 30 Giant puzzles</w:t>
             </w:r>
@@ -5937,13 +6178,15 @@
             <w:pPr>
               <w:rPr>
                 <w:strike/>
-                <w:color w:val="215868" w:themeColor="accent5" w:themeShade="80"/>
-              </w:rPr>
-            </w:pPr>
-            <w:r>
-              <w:rPr>
-                <w:strike/>
-                <w:color w:val="215868" w:themeColor="accent5" w:themeShade="80"/>
+                <w:color w:val="FF0000"/>
+                <w:highlight w:val="yellow"/>
+              </w:rPr>
+            </w:pPr>
+            <w:r>
+              <w:rPr>
+                <w:strike/>
+                <w:color w:val="FF0000"/>
+                <w:highlight w:val="yellow"/>
               </w:rPr>
               <w:t>1 Exploder</w:t>
             </w:r>
@@ -5959,13 +6202,15 @@
             <w:pPr>
               <w:rPr>
                 <w:strike/>
-                <w:color w:val="215868" w:themeColor="accent5" w:themeShade="80"/>
-              </w:rPr>
-            </w:pPr>
-            <w:r>
-              <w:rPr>
-                <w:strike/>
-                <w:color w:val="215868" w:themeColor="accent5" w:themeShade="80"/>
+                <w:color w:val="FF0000"/>
+                <w:highlight w:val="yellow"/>
+              </w:rPr>
+            </w:pPr>
+            <w:r>
+              <w:rPr>
+                <w:strike/>
+                <w:color w:val="FF0000"/>
+                <w:highlight w:val="yellow"/>
               </w:rPr>
               <w:t>Make a streak of solving 10 Hard puzzles</w:t>
             </w:r>
@@ -5979,13 +6224,15 @@
             <w:pPr>
               <w:rPr>
                 <w:strike/>
-                <w:color w:val="215868" w:themeColor="accent5" w:themeShade="80"/>
-              </w:rPr>
-            </w:pPr>
-            <w:r>
-              <w:rPr>
-                <w:strike/>
-                <w:color w:val="215868" w:themeColor="accent5" w:themeShade="80"/>
+                <w:color w:val="FF0000"/>
+                <w:highlight w:val="yellow"/>
+              </w:rPr>
+            </w:pPr>
+            <w:r>
+              <w:rPr>
+                <w:strike/>
+                <w:color w:val="FF0000"/>
+                <w:highlight w:val="yellow"/>
               </w:rPr>
               <w:t>1 Infinity timer</w:t>
             </w:r>
@@ -6001,13 +6248,15 @@
             <w:pPr>
               <w:rPr>
                 <w:strike/>
-                <w:color w:val="215868" w:themeColor="accent5" w:themeShade="80"/>
-              </w:rPr>
-            </w:pPr>
-            <w:r>
-              <w:rPr>
-                <w:strike/>
-                <w:color w:val="215868" w:themeColor="accent5" w:themeShade="80"/>
+                <w:color w:val="FF0000"/>
+                <w:highlight w:val="yellow"/>
+              </w:rPr>
+            </w:pPr>
+            <w:r>
+              <w:rPr>
+                <w:strike/>
+                <w:color w:val="FF0000"/>
+                <w:highlight w:val="yellow"/>
               </w:rPr>
               <w:t>Make a streak of solving 10 Expert puzzles</w:t>
             </w:r>
@@ -6021,13 +6270,15 @@
             <w:pPr>
               <w:rPr>
                 <w:strike/>
-                <w:color w:val="215868" w:themeColor="accent5" w:themeShade="80"/>
-              </w:rPr>
-            </w:pPr>
-            <w:r>
-              <w:rPr>
-                <w:strike/>
-                <w:color w:val="215868" w:themeColor="accent5" w:themeShade="80"/>
+                <w:color w:val="FF0000"/>
+                <w:highlight w:val="yellow"/>
+              </w:rPr>
+            </w:pPr>
+            <w:r>
+              <w:rPr>
+                <w:strike/>
+                <w:color w:val="FF0000"/>
+                <w:highlight w:val="yellow"/>
               </w:rPr>
               <w:t>1 Infinity move</w:t>
             </w:r>
@@ -6043,13 +6294,15 @@
             <w:pPr>
               <w:rPr>
                 <w:strike/>
-                <w:color w:val="215868" w:themeColor="accent5" w:themeShade="80"/>
-              </w:rPr>
-            </w:pPr>
-            <w:r>
-              <w:rPr>
-                <w:strike/>
-                <w:color w:val="215868" w:themeColor="accent5" w:themeShade="80"/>
+                <w:color w:val="FF0000"/>
+                <w:highlight w:val="yellow"/>
+              </w:rPr>
+            </w:pPr>
+            <w:r>
+              <w:rPr>
+                <w:strike/>
+                <w:color w:val="FF0000"/>
+                <w:highlight w:val="yellow"/>
               </w:rPr>
               <w:t>Make a streak of solving 10 Giant puzzles</w:t>
             </w:r>
@@ -6063,13 +6316,15 @@
             <w:pPr>
               <w:rPr>
                 <w:strike/>
-                <w:color w:val="215868" w:themeColor="accent5" w:themeShade="80"/>
-              </w:rPr>
-            </w:pPr>
-            <w:r>
-              <w:rPr>
-                <w:strike/>
-                <w:color w:val="215868" w:themeColor="accent5" w:themeShade="80"/>
+                <w:color w:val="FF0000"/>
+                <w:highlight w:val="yellow"/>
+              </w:rPr>
+            </w:pPr>
+            <w:r>
+              <w:rPr>
+                <w:strike/>
+                <w:color w:val="FF0000"/>
+                <w:highlight w:val="yellow"/>
               </w:rPr>
               <w:t>1 Exploder</w:t>
             </w:r>
@@ -6085,13 +6340,15 @@
             <w:pPr>
               <w:rPr>
                 <w:strike/>
-                <w:color w:val="215868" w:themeColor="accent5" w:themeShade="80"/>
-              </w:rPr>
-            </w:pPr>
-            <w:r>
-              <w:rPr>
-                <w:strike/>
-                <w:color w:val="215868" w:themeColor="accent5" w:themeShade="80"/>
+                <w:color w:val="FF0000"/>
+                <w:highlight w:val="yellow"/>
+              </w:rPr>
+            </w:pPr>
+            <w:r>
+              <w:rPr>
+                <w:strike/>
+                <w:color w:val="FF0000"/>
+                <w:highlight w:val="yellow"/>
               </w:rPr>
               <w:t>Solve a Hard Puzzle in less than 3 minutes</w:t>
             </w:r>
@@ -6105,13 +6362,15 @@
             <w:pPr>
               <w:rPr>
                 <w:strike/>
-                <w:color w:val="215868" w:themeColor="accent5" w:themeShade="80"/>
-              </w:rPr>
-            </w:pPr>
-            <w:r>
-              <w:rPr>
-                <w:strike/>
-                <w:color w:val="215868" w:themeColor="accent5" w:themeShade="80"/>
+                <w:color w:val="FF0000"/>
+                <w:highlight w:val="yellow"/>
+              </w:rPr>
+            </w:pPr>
+            <w:r>
+              <w:rPr>
+                <w:strike/>
+                <w:color w:val="FF0000"/>
+                <w:highlight w:val="yellow"/>
               </w:rPr>
               <w:t>1 Infinity timer</w:t>
             </w:r>
@@ -6127,13 +6386,15 @@
             <w:pPr>
               <w:rPr>
                 <w:strike/>
-                <w:color w:val="215868" w:themeColor="accent5" w:themeShade="80"/>
-              </w:rPr>
-            </w:pPr>
-            <w:r>
-              <w:rPr>
-                <w:strike/>
-                <w:color w:val="215868" w:themeColor="accent5" w:themeShade="80"/>
+                <w:color w:val="FF0000"/>
+                <w:highlight w:val="yellow"/>
+              </w:rPr>
+            </w:pPr>
+            <w:r>
+              <w:rPr>
+                <w:strike/>
+                <w:color w:val="FF0000"/>
+                <w:highlight w:val="yellow"/>
               </w:rPr>
               <w:t>Solve an Expert Puzzle in less than 3 minutes</w:t>
             </w:r>
@@ -6147,13 +6408,15 @@
             <w:pPr>
               <w:rPr>
                 <w:strike/>
-                <w:color w:val="215868" w:themeColor="accent5" w:themeShade="80"/>
-              </w:rPr>
-            </w:pPr>
-            <w:r>
-              <w:rPr>
-                <w:strike/>
-                <w:color w:val="215868" w:themeColor="accent5" w:themeShade="80"/>
+                <w:color w:val="FF0000"/>
+                <w:highlight w:val="yellow"/>
+              </w:rPr>
+            </w:pPr>
+            <w:r>
+              <w:rPr>
+                <w:strike/>
+                <w:color w:val="FF0000"/>
+                <w:highlight w:val="yellow"/>
               </w:rPr>
               <w:t>1 Infinity move</w:t>
             </w:r>
@@ -6169,13 +6432,15 @@
             <w:pPr>
               <w:rPr>
                 <w:strike/>
-                <w:color w:val="215868" w:themeColor="accent5" w:themeShade="80"/>
-              </w:rPr>
-            </w:pPr>
-            <w:r>
-              <w:rPr>
-                <w:strike/>
-                <w:color w:val="215868" w:themeColor="accent5" w:themeShade="80"/>
+                <w:color w:val="FF0000"/>
+                <w:highlight w:val="yellow"/>
+              </w:rPr>
+            </w:pPr>
+            <w:r>
+              <w:rPr>
+                <w:strike/>
+                <w:color w:val="FF0000"/>
+                <w:highlight w:val="yellow"/>
               </w:rPr>
               <w:t>Solve the Giant Puzzle in less than 3 minutes</w:t>
             </w:r>
@@ -6189,13 +6454,15 @@
             <w:pPr>
               <w:rPr>
                 <w:strike/>
-                <w:color w:val="215868" w:themeColor="accent5" w:themeShade="80"/>
-              </w:rPr>
-            </w:pPr>
-            <w:r>
-              <w:rPr>
-                <w:strike/>
-                <w:color w:val="215868" w:themeColor="accent5" w:themeShade="80"/>
+                <w:color w:val="FF0000"/>
+                <w:highlight w:val="yellow"/>
+              </w:rPr>
+            </w:pPr>
+            <w:r>
+              <w:rPr>
+                <w:strike/>
+                <w:color w:val="FF0000"/>
+                <w:highlight w:val="yellow"/>
               </w:rPr>
               <w:t>1 Infinity timer</w:t>
             </w:r>
@@ -6211,13 +6478,15 @@
             <w:pPr>
               <w:rPr>
                 <w:strike/>
-                <w:color w:val="215868" w:themeColor="accent5" w:themeShade="80"/>
-              </w:rPr>
-            </w:pPr>
-            <w:r>
-              <w:rPr>
-                <w:strike/>
-                <w:color w:val="215868" w:themeColor="accent5" w:themeShade="80"/>
+                <w:color w:val="FF0000"/>
+                <w:highlight w:val="yellow"/>
+              </w:rPr>
+            </w:pPr>
+            <w:r>
+              <w:rPr>
+                <w:strike/>
+                <w:color w:val="FF0000"/>
+                <w:highlight w:val="yellow"/>
               </w:rPr>
               <w:t>Solve a Hard Puzzle in less than 1 minute</w:t>
             </w:r>
@@ -6231,13 +6500,15 @@
             <w:pPr>
               <w:rPr>
                 <w:strike/>
-                <w:color w:val="215868" w:themeColor="accent5" w:themeShade="80"/>
-              </w:rPr>
-            </w:pPr>
-            <w:r>
-              <w:rPr>
-                <w:strike/>
-                <w:color w:val="215868" w:themeColor="accent5" w:themeShade="80"/>
+                <w:color w:val="FF0000"/>
+                <w:highlight w:val="yellow"/>
+              </w:rPr>
+            </w:pPr>
+            <w:r>
+              <w:rPr>
+                <w:strike/>
+                <w:color w:val="FF0000"/>
+                <w:highlight w:val="yellow"/>
               </w:rPr>
               <w:t>1 Infinity move</w:t>
             </w:r>
@@ -6253,13 +6524,15 @@
             <w:pPr>
               <w:rPr>
                 <w:strike/>
-                <w:color w:val="215868" w:themeColor="accent5" w:themeShade="80"/>
-              </w:rPr>
-            </w:pPr>
-            <w:r>
-              <w:rPr>
-                <w:strike/>
-                <w:color w:val="215868" w:themeColor="accent5" w:themeShade="80"/>
+                <w:color w:val="FF0000"/>
+                <w:highlight w:val="yellow"/>
+              </w:rPr>
+            </w:pPr>
+            <w:r>
+              <w:rPr>
+                <w:strike/>
+                <w:color w:val="FF0000"/>
+                <w:highlight w:val="yellow"/>
               </w:rPr>
               <w:t>Solve an Expert Puzzle in less than 1 minute</w:t>
             </w:r>
@@ -6273,13 +6546,15 @@
             <w:pPr>
               <w:rPr>
                 <w:strike/>
-                <w:color w:val="215868" w:themeColor="accent5" w:themeShade="80"/>
-              </w:rPr>
-            </w:pPr>
-            <w:r>
-              <w:rPr>
-                <w:strike/>
-                <w:color w:val="215868" w:themeColor="accent5" w:themeShade="80"/>
+                <w:color w:val="FF0000"/>
+                <w:highlight w:val="yellow"/>
+              </w:rPr>
+            </w:pPr>
+            <w:r>
+              <w:rPr>
+                <w:strike/>
+                <w:color w:val="FF0000"/>
+                <w:highlight w:val="yellow"/>
               </w:rPr>
               <w:t>1 Exploder</w:t>
             </w:r>
@@ -6295,13 +6570,15 @@
             <w:pPr>
               <w:rPr>
                 <w:strike/>
-                <w:color w:val="215868" w:themeColor="accent5" w:themeShade="80"/>
-              </w:rPr>
-            </w:pPr>
-            <w:r>
-              <w:rPr>
-                <w:strike/>
-                <w:color w:val="215868" w:themeColor="accent5" w:themeShade="80"/>
+                <w:color w:val="FF0000"/>
+                <w:highlight w:val="yellow"/>
+              </w:rPr>
+            </w:pPr>
+            <w:r>
+              <w:rPr>
+                <w:strike/>
+                <w:color w:val="FF0000"/>
+                <w:highlight w:val="yellow"/>
               </w:rPr>
               <w:t>Solve the Giant Puzzle in less than 1 minute</w:t>
             </w:r>
@@ -6315,13 +6592,15 @@
             <w:pPr>
               <w:rPr>
                 <w:strike/>
-                <w:color w:val="215868" w:themeColor="accent5" w:themeShade="80"/>
-              </w:rPr>
-            </w:pPr>
-            <w:r>
-              <w:rPr>
-                <w:strike/>
-                <w:color w:val="215868" w:themeColor="accent5" w:themeShade="80"/>
+                <w:color w:val="FF0000"/>
+                <w:highlight w:val="yellow"/>
+              </w:rPr>
+            </w:pPr>
+            <w:r>
+              <w:rPr>
+                <w:strike/>
+                <w:color w:val="FF0000"/>
+                <w:highlight w:val="yellow"/>
               </w:rPr>
               <w:t>1 Infinity timer</w:t>
             </w:r>
@@ -6333,11 +6612,11 @@
       <w:pPr>
         <w:pStyle w:val="Heading1"/>
       </w:pPr>
-      <w:bookmarkStart w:id="12" w:name="_Toc54905375"/>
+      <w:bookmarkStart w:id="13" w:name="_Toc54905375"/>
       <w:r>
         <w:t>The Statistics Screen</w:t>
       </w:r>
-      <w:bookmarkEnd w:id="12"/>
+      <w:bookmarkEnd w:id="13"/>
     </w:p>
     <w:p>
       <w:pPr>
@@ -6631,15 +6910,15 @@
       <w:pPr>
         <w:pStyle w:val="Heading1"/>
       </w:pPr>
-      <w:bookmarkStart w:id="13" w:name="_Toc54905376"/>
-      <w:r>
+      <w:bookmarkStart w:id="14" w:name="_Toc54905376"/>
+      <w:r>
+        <w:lastRenderedPageBreak/>
         <w:t>The Design Settings</w:t>
       </w:r>
-      <w:bookmarkEnd w:id="13"/>
-    </w:p>
-    <w:p>
-      <w:r>
-        <w:lastRenderedPageBreak/>
+      <w:bookmarkEnd w:id="14"/>
+    </w:p>
+    <w:p>
+      <w:r>
         <w:t xml:space="preserve">Show </w:t>
       </w:r>
       <w:r>
@@ -7047,11 +7326,11 @@
       <w:pPr>
         <w:pStyle w:val="Heading1"/>
       </w:pPr>
-      <w:bookmarkStart w:id="14" w:name="_Toc54905377"/>
+      <w:bookmarkStart w:id="15" w:name="_Toc54905377"/>
       <w:r>
         <w:t>The Accessibility Settings</w:t>
       </w:r>
-      <w:bookmarkEnd w:id="14"/>
+      <w:bookmarkEnd w:id="15"/>
     </w:p>
     <w:p>
       <w:pPr>
@@ -7095,11 +7374,11 @@
       <w:pPr>
         <w:pStyle w:val="Heading1"/>
       </w:pPr>
-      <w:bookmarkStart w:id="15" w:name="_Toc54905378"/>
+      <w:bookmarkStart w:id="16" w:name="_Toc54905378"/>
       <w:r>
         <w:t>Ads</w:t>
       </w:r>
-      <w:bookmarkEnd w:id="15"/>
+      <w:bookmarkEnd w:id="16"/>
     </w:p>
     <w:p>
       <w:pPr>
@@ -7262,11 +7541,11 @@
       <w:pPr>
         <w:pStyle w:val="Heading1"/>
       </w:pPr>
-      <w:bookmarkStart w:id="16" w:name="_Toc54905379"/>
+      <w:bookmarkStart w:id="17" w:name="_Toc54905379"/>
       <w:r>
         <w:t>Delivery</w:t>
       </w:r>
-      <w:bookmarkEnd w:id="16"/>
+      <w:bookmarkEnd w:id="17"/>
     </w:p>
     <w:p>
       <w:pPr>
@@ -7359,7 +7638,6 @@
     <w:p/>
     <w:p>
       <w:r>
-        <w:lastRenderedPageBreak/>
         <w:t>Camera field of view</w:t>
       </w:r>
     </w:p>
@@ -8390,13 +8668,22 @@
         <w:tabs>
           <w:tab w:val="left" w:pos="5245"/>
         </w:tabs>
+        <w:rPr>
+          <w:strike/>
+        </w:rPr>
       </w:pPr>
       <w:proofErr w:type="spellStart"/>
       <w:r>
+        <w:rPr>
+          <w:strike/>
+        </w:rPr>
         <w:t>Multi screen</w:t>
       </w:r>
       <w:proofErr w:type="spellEnd"/>
       <w:r>
+        <w:rPr>
+          <w:strike/>
+        </w:rPr>
         <w:t xml:space="preserve"> work</w:t>
       </w:r>
     </w:p>
@@ -8457,6 +8744,7 @@
         </w:tabs>
         <w:rPr>
           <w:rStyle w:val="nativeelement"/>
+          <w:strike/>
           <w:color w:val="0E1724"/>
           <w:sz w:val="20"/>
           <w:szCs w:val="20"/>
@@ -8465,6 +8753,7 @@
       <w:r>
         <w:rPr>
           <w:rStyle w:val="nativeelement"/>
+          <w:strike/>
           <w:color w:val="0E1724"/>
           <w:sz w:val="20"/>
           <w:szCs w:val="20"/>
@@ -8475,6 +8764,7 @@
       <w:r>
         <w:rPr>
           <w:rStyle w:val="nativeelement"/>
+          <w:strike/>
           <w:color w:val="0E1724"/>
           <w:sz w:val="20"/>
           <w:szCs w:val="20"/>
@@ -8485,26 +8775,77 @@
       <w:r>
         <w:rPr>
           <w:rStyle w:val="nativeelement"/>
+          <w:strike/>
           <w:color w:val="0E1724"/>
           <w:sz w:val="20"/>
           <w:szCs w:val="20"/>
         </w:rPr>
-        <w:t>". - Thanks for the icons list. I will ask my designer to provide the icons. - When the game begins, the titles are appearing a very slow speed. May be, you can show them all black tiles and then flip the required ones to white. - What are those numbers in circle below the game puzzle (1</w:t>
-      </w:r>
-      <w:proofErr w:type="gramStart"/>
-      <w:r>
+        <w:t xml:space="preserve">". - Thanks for the icons list. I will ask my designer to provide the icons. </w:t>
+      </w:r>
+    </w:p>
+    <w:p>
+      <w:pPr>
+        <w:tabs>
+          <w:tab w:val="left" w:pos="5245"/>
+        </w:tabs>
         <w:rPr>
           <w:rStyle w:val="nativeelement"/>
+          <w:strike/>
           <w:color w:val="0E1724"/>
           <w:sz w:val="20"/>
           <w:szCs w:val="20"/>
         </w:rPr>
+      </w:pPr>
+      <w:r>
+        <w:rPr>
+          <w:rStyle w:val="nativeelement"/>
+          <w:strike/>
+          <w:color w:val="0E1724"/>
+          <w:sz w:val="20"/>
+          <w:szCs w:val="20"/>
+        </w:rPr>
+        <w:t>- When the game begins, the titles are appearing a very slow speed. May be, you can show them all black tiles and then flip the required ones to white.</w:t>
+      </w:r>
+    </w:p>
+    <w:p>
+      <w:pPr>
+        <w:tabs>
+          <w:tab w:val="left" w:pos="5245"/>
+        </w:tabs>
+        <w:rPr>
+          <w:rStyle w:val="nativeelement"/>
+          <w:strike/>
+          <w:color w:val="0E1724"/>
+          <w:sz w:val="20"/>
+          <w:szCs w:val="20"/>
+        </w:rPr>
+      </w:pPr>
+      <w:r>
+        <w:rPr>
+          <w:rStyle w:val="nativeelement"/>
+          <w:strike/>
+          <w:color w:val="0E1724"/>
+          <w:sz w:val="20"/>
+          <w:szCs w:val="20"/>
+        </w:rPr>
+        <w:t xml:space="preserve"> - What are those numbers in circle below the game puzzle (1</w:t>
+      </w:r>
+      <w:proofErr w:type="gramStart"/>
+      <w:r>
+        <w:rPr>
+          <w:rStyle w:val="nativeelement"/>
+          <w:strike/>
+          <w:color w:val="0E1724"/>
+          <w:sz w:val="20"/>
+          <w:szCs w:val="20"/>
+        </w:rPr>
         <w:t>,2,3,A</w:t>
       </w:r>
       <w:proofErr w:type="gramEnd"/>
       <w:r>
         <w:rPr>
           <w:rStyle w:val="nativeelement"/>
+          <w:strike/>
           <w:color w:val="0E1724"/>
           <w:sz w:val="20"/>
           <w:szCs w:val="20"/>
@@ -8610,7 +8951,6 @@
           <w:szCs w:val="20"/>
           <w:shd w:val="clear" w:color="auto" w:fill="F0F0F0"/>
         </w:rPr>
-        <w:lastRenderedPageBreak/>
         <w:t xml:space="preserve">Hi, I am now providing you the feedback on the </w:t>
       </w:r>
       <w:proofErr w:type="spellStart"/>
@@ -8811,6 +9151,7 @@
       <w:pPr>
         <w:rPr>
           <w:rFonts w:ascii="Helvetica" w:hAnsi="Helvetica" w:cs="Helvetica"/>
+          <w:strike/>
           <w:color w:val="0E1724"/>
           <w:sz w:val="20"/>
           <w:szCs w:val="20"/>
@@ -8818,6 +9159,19 @@
         </w:rPr>
       </w:pPr>
       <w:r>
+        <w:rPr>
+          <w:rFonts w:ascii="Helvetica" w:hAnsi="Helvetica" w:cs="Helvetica"/>
+          <w:strike/>
+          <w:color w:val="0E1724"/>
+          <w:sz w:val="20"/>
+          <w:szCs w:val="20"/>
+          <w:shd w:val="clear" w:color="auto" w:fill="F0F0F0"/>
+        </w:rPr>
+        <w:t xml:space="preserve">- When the game is over, player should get an option to go to home as well. Right now, I have to restart the app if I wish to go back to home. </w:t>
+      </w:r>
+    </w:p>
+    <w:p>
+      <w:pPr>
         <w:rPr>
           <w:rFonts w:ascii="Helvetica" w:hAnsi="Helvetica" w:cs="Helvetica"/>
           <w:color w:val="0E1724"/>
@@ -8825,11 +9179,8 @@
           <w:szCs w:val="20"/>
           <w:shd w:val="clear" w:color="auto" w:fill="F0F0F0"/>
         </w:rPr>
-        <w:t xml:space="preserve">- When the game is over, player should get an option to go to home as well. Right now, I have to restart the app if I wish to go back to home. </w:t>
-      </w:r>
-    </w:p>
-    <w:p>
-      <w:pPr>
+      </w:pPr>
+      <w:r>
         <w:rPr>
           <w:rFonts w:ascii="Helvetica" w:hAnsi="Helvetica" w:cs="Helvetica"/>
           <w:color w:val="0E1724"/>
@@ -8837,8 +9188,659 @@
           <w:szCs w:val="20"/>
           <w:shd w:val="clear" w:color="auto" w:fill="F0F0F0"/>
         </w:rPr>
-      </w:pPr>
-      <w:r>
+        <w:t>- Can you please make sure that there is one advertisement to run in 3 minutes?</w:t>
+      </w:r>
+    </w:p>
+    <w:p>
+      <w:pPr>
+        <w:rPr>
+          <w:rFonts w:ascii="Helvetica" w:hAnsi="Helvetica" w:cs="Helvetica"/>
+          <w:strike/>
+          <w:color w:val="0E1724"/>
+          <w:sz w:val="20"/>
+          <w:szCs w:val="20"/>
+          <w:shd w:val="clear" w:color="auto" w:fill="F0F0F0"/>
+        </w:rPr>
+      </w:pPr>
+      <w:r>
+        <w:rPr>
+          <w:rFonts w:ascii="Helvetica" w:hAnsi="Helvetica" w:cs="Helvetica"/>
+          <w:strike/>
+          <w:color w:val="0E1724"/>
+          <w:sz w:val="20"/>
+          <w:szCs w:val="20"/>
+          <w:shd w:val="clear" w:color="auto" w:fill="F0F0F0"/>
+        </w:rPr>
+        <w:t xml:space="preserve">- For the challenges, please show the whole list as I want the players to know what </w:t>
+      </w:r>
+      <w:proofErr w:type="gramStart"/>
+      <w:r>
+        <w:rPr>
+          <w:rFonts w:ascii="Helvetica" w:hAnsi="Helvetica" w:cs="Helvetica"/>
+          <w:strike/>
+          <w:color w:val="0E1724"/>
+          <w:sz w:val="20"/>
+          <w:szCs w:val="20"/>
+          <w:shd w:val="clear" w:color="auto" w:fill="F0F0F0"/>
+        </w:rPr>
+        <w:t>are the upcoming achievements to create excitement</w:t>
+      </w:r>
+      <w:proofErr w:type="gramEnd"/>
+      <w:r>
+        <w:rPr>
+          <w:rFonts w:ascii="Helvetica" w:hAnsi="Helvetica" w:cs="Helvetica"/>
+          <w:strike/>
+          <w:color w:val="0E1724"/>
+          <w:sz w:val="20"/>
+          <w:szCs w:val="20"/>
+          <w:shd w:val="clear" w:color="auto" w:fill="F0F0F0"/>
+        </w:rPr>
+        <w:t xml:space="preserve"> </w:t>
+      </w:r>
+    </w:p>
+    <w:p>
+      <w:pPr>
+        <w:rPr>
+          <w:rFonts w:ascii="Helvetica" w:hAnsi="Helvetica" w:cs="Helvetica"/>
+          <w:strike/>
+          <w:color w:val="0E1724"/>
+          <w:sz w:val="20"/>
+          <w:szCs w:val="20"/>
+          <w:shd w:val="clear" w:color="auto" w:fill="F0F0F0"/>
+        </w:rPr>
+      </w:pPr>
+      <w:r>
+        <w:rPr>
+          <w:rFonts w:ascii="Helvetica" w:hAnsi="Helvetica" w:cs="Helvetica"/>
+          <w:strike/>
+          <w:color w:val="0E1724"/>
+          <w:sz w:val="20"/>
+          <w:szCs w:val="20"/>
+          <w:shd w:val="clear" w:color="auto" w:fill="F0F0F0"/>
+        </w:rPr>
+        <w:t xml:space="preserve">- </w:t>
+      </w:r>
+      <w:proofErr w:type="gramStart"/>
+      <w:r>
+        <w:rPr>
+          <w:rFonts w:ascii="Helvetica" w:hAnsi="Helvetica" w:cs="Helvetica"/>
+          <w:strike/>
+          <w:color w:val="0E1724"/>
+          <w:sz w:val="20"/>
+          <w:szCs w:val="20"/>
+          <w:shd w:val="clear" w:color="auto" w:fill="F0F0F0"/>
+        </w:rPr>
+        <w:t>locked/unlocked</w:t>
+      </w:r>
+      <w:proofErr w:type="gramEnd"/>
+      <w:r>
+        <w:rPr>
+          <w:rFonts w:ascii="Helvetica" w:hAnsi="Helvetica" w:cs="Helvetica"/>
+          <w:strike/>
+          <w:color w:val="0E1724"/>
+          <w:sz w:val="20"/>
+          <w:szCs w:val="20"/>
+          <w:shd w:val="clear" w:color="auto" w:fill="F0F0F0"/>
+        </w:rPr>
+        <w:t xml:space="preserve"> kind of thing. </w:t>
+      </w:r>
+    </w:p>
+    <w:p>
+      <w:pPr>
+        <w:rPr>
+          <w:rFonts w:ascii="Helvetica" w:hAnsi="Helvetica" w:cs="Helvetica"/>
+          <w:strike/>
+          <w:color w:val="0E1724"/>
+          <w:sz w:val="20"/>
+          <w:szCs w:val="20"/>
+          <w:shd w:val="clear" w:color="auto" w:fill="F0F0F0"/>
+        </w:rPr>
+      </w:pPr>
+      <w:r>
+        <w:rPr>
+          <w:rFonts w:ascii="Helvetica" w:hAnsi="Helvetica" w:cs="Helvetica"/>
+          <w:strike/>
+          <w:color w:val="0E1724"/>
+          <w:sz w:val="20"/>
+          <w:szCs w:val="20"/>
+          <w:shd w:val="clear" w:color="auto" w:fill="F0F0F0"/>
+        </w:rPr>
+        <w:t xml:space="preserve">- In the settings, the selection of </w:t>
+      </w:r>
+      <w:proofErr w:type="spellStart"/>
+      <w:r>
+        <w:rPr>
+          <w:rFonts w:ascii="Helvetica" w:hAnsi="Helvetica" w:cs="Helvetica"/>
+          <w:strike/>
+          <w:color w:val="0E1724"/>
+          <w:sz w:val="20"/>
+          <w:szCs w:val="20"/>
+          <w:shd w:val="clear" w:color="auto" w:fill="F0F0F0"/>
+        </w:rPr>
+        <w:t>color</w:t>
+      </w:r>
+      <w:proofErr w:type="spellEnd"/>
+      <w:r>
+        <w:rPr>
+          <w:rFonts w:ascii="Helvetica" w:hAnsi="Helvetica" w:cs="Helvetica"/>
+          <w:strike/>
+          <w:color w:val="0E1724"/>
+          <w:sz w:val="20"/>
+          <w:szCs w:val="20"/>
+          <w:shd w:val="clear" w:color="auto" w:fill="F0F0F0"/>
+        </w:rPr>
+        <w:t xml:space="preserve"> tiles is not as what I said. Can you please show the combination to select rather than individual light and dark </w:t>
+      </w:r>
+      <w:proofErr w:type="spellStart"/>
+      <w:r>
+        <w:rPr>
+          <w:rFonts w:ascii="Helvetica" w:hAnsi="Helvetica" w:cs="Helvetica"/>
+          <w:strike/>
+          <w:color w:val="0E1724"/>
+          <w:sz w:val="20"/>
+          <w:szCs w:val="20"/>
+          <w:shd w:val="clear" w:color="auto" w:fill="F0F0F0"/>
+        </w:rPr>
+        <w:t>colors</w:t>
+      </w:r>
+      <w:proofErr w:type="spellEnd"/>
+      <w:r>
+        <w:rPr>
+          <w:rFonts w:ascii="Helvetica" w:hAnsi="Helvetica" w:cs="Helvetica"/>
+          <w:strike/>
+          <w:color w:val="0E1724"/>
+          <w:sz w:val="20"/>
+          <w:szCs w:val="20"/>
+          <w:shd w:val="clear" w:color="auto" w:fill="F0F0F0"/>
+        </w:rPr>
+        <w:t xml:space="preserve">? At the moment, I choose both red and the game was screwed! </w:t>
+      </w:r>
+    </w:p>
+    <w:p>
+      <w:pPr>
+        <w:rPr>
+          <w:rFonts w:ascii="Helvetica" w:hAnsi="Helvetica" w:cs="Helvetica"/>
+          <w:strike/>
+          <w:color w:val="0E1724"/>
+          <w:sz w:val="20"/>
+          <w:szCs w:val="20"/>
+          <w:shd w:val="clear" w:color="auto" w:fill="F0F0F0"/>
+        </w:rPr>
+      </w:pPr>
+      <w:r>
+        <w:rPr>
+          <w:rFonts w:ascii="Helvetica" w:hAnsi="Helvetica" w:cs="Helvetica"/>
+          <w:strike/>
+          <w:color w:val="0E1724"/>
+          <w:sz w:val="20"/>
+          <w:szCs w:val="20"/>
+          <w:shd w:val="clear" w:color="auto" w:fill="F0F0F0"/>
+        </w:rPr>
+        <w:t xml:space="preserve">- The vibration should </w:t>
+      </w:r>
+      <w:proofErr w:type="spellStart"/>
+      <w:r>
+        <w:rPr>
+          <w:rFonts w:ascii="Helvetica" w:hAnsi="Helvetica" w:cs="Helvetica"/>
+          <w:strike/>
+          <w:color w:val="0E1724"/>
+          <w:sz w:val="20"/>
+          <w:szCs w:val="20"/>
+          <w:shd w:val="clear" w:color="auto" w:fill="F0F0F0"/>
+        </w:rPr>
+        <w:t>triger</w:t>
+      </w:r>
+      <w:proofErr w:type="spellEnd"/>
+      <w:r>
+        <w:rPr>
+          <w:rFonts w:ascii="Helvetica" w:hAnsi="Helvetica" w:cs="Helvetica"/>
+          <w:strike/>
+          <w:color w:val="0E1724"/>
+          <w:sz w:val="20"/>
+          <w:szCs w:val="20"/>
+          <w:shd w:val="clear" w:color="auto" w:fill="F0F0F0"/>
+        </w:rPr>
+        <w:t xml:space="preserve"> only at the game over screen. </w:t>
+      </w:r>
+    </w:p>
+    <w:p>
+      <w:pPr>
+        <w:rPr>
+          <w:rFonts w:ascii="Helvetica" w:hAnsi="Helvetica" w:cs="Helvetica"/>
+          <w:strike/>
+          <w:color w:val="0E1724"/>
+          <w:sz w:val="20"/>
+          <w:szCs w:val="20"/>
+          <w:shd w:val="clear" w:color="auto" w:fill="F0F0F0"/>
+        </w:rPr>
+      </w:pPr>
+      <w:r>
+        <w:rPr>
+          <w:rFonts w:ascii="Helvetica" w:hAnsi="Helvetica" w:cs="Helvetica"/>
+          <w:strike/>
+          <w:color w:val="0E1724"/>
+          <w:sz w:val="20"/>
+          <w:szCs w:val="20"/>
+          <w:shd w:val="clear" w:color="auto" w:fill="F0F0F0"/>
+        </w:rPr>
+        <w:t xml:space="preserve">- For every puzzle, the start is extremely slow. Show all the blocks instantly (all dark) then flip the light ones at the same time. It should not take more than 500ms. </w:t>
+      </w:r>
+    </w:p>
+    <w:p>
+      <w:pPr>
+        <w:rPr>
+          <w:rStyle w:val="Hyperlink"/>
+          <w:rFonts w:ascii="inherit" w:hAnsi="inherit"/>
+          <w:strike/>
+          <w:u w:val="none"/>
+          <w:bdr w:val="none" w:sz="0" w:space="0" w:color="auto" w:frame="1"/>
+        </w:rPr>
+      </w:pPr>
+      <w:r>
+        <w:rPr>
+          <w:rFonts w:ascii="Helvetica" w:hAnsi="Helvetica" w:cs="Helvetica"/>
+          <w:strike/>
+          <w:color w:val="0E1724"/>
+          <w:sz w:val="20"/>
+          <w:szCs w:val="20"/>
+          <w:shd w:val="clear" w:color="auto" w:fill="F0F0F0"/>
+        </w:rPr>
+        <w:t xml:space="preserve">- Please </w:t>
+      </w:r>
+      <w:proofErr w:type="gramStart"/>
+      <w:r>
+        <w:rPr>
+          <w:rFonts w:ascii="Helvetica" w:hAnsi="Helvetica" w:cs="Helvetica"/>
+          <w:strike/>
+          <w:color w:val="0E1724"/>
+          <w:sz w:val="20"/>
+          <w:szCs w:val="20"/>
+          <w:shd w:val="clear" w:color="auto" w:fill="F0F0F0"/>
+        </w:rPr>
+        <w:t>remove "</w:t>
+      </w:r>
+      <w:proofErr w:type="gramEnd"/>
+      <w:r>
+        <w:rPr>
+          <w:strike/>
+        </w:rPr>
+        <w:fldChar w:fldCharType="begin"/>
+      </w:r>
+      <w:r>
+        <w:rPr>
+          <w:strike/>
+        </w:rPr>
+        <w:instrText xml:space="preserve"> HYPERLINK "https://www.freelancer.com/users/l.php?url=http:%2F%2Fpawstash.com&amp;sig=0453b256f2cac4cee9ed0404a3523d6099bbceebc2ad8836514139084a63cd11" \t "_blank" </w:instrText>
+      </w:r>
+      <w:r>
+        <w:rPr>
+          <w:strike/>
+        </w:rPr>
+        <w:fldChar w:fldCharType="separate"/>
+      </w:r>
+    </w:p>
+    <w:p>
+      <w:pPr>
+        <w:rPr>
+          <w:strike/>
+        </w:rPr>
+      </w:pPr>
+      <w:r>
+        <w:rPr>
+          <w:rFonts w:ascii="inherit" w:hAnsi="inherit"/>
+          <w:strike/>
+          <w:color w:val="0000FF"/>
+          <w:bdr w:val="none" w:sz="0" w:space="0" w:color="auto" w:frame="1"/>
+        </w:rPr>
+        <w:t>pawstash.com</w:t>
+      </w:r>
+    </w:p>
+    <w:p>
+      <w:pPr>
+        <w:tabs>
+          <w:tab w:val="left" w:pos="5245"/>
+        </w:tabs>
+        <w:rPr>
+          <w:rFonts w:ascii="Helvetica" w:hAnsi="Helvetica" w:cs="Helvetica"/>
+          <w:strike/>
+          <w:color w:val="0E1724"/>
+          <w:sz w:val="20"/>
+          <w:szCs w:val="20"/>
+          <w:shd w:val="clear" w:color="auto" w:fill="F0F0F0"/>
+        </w:rPr>
+      </w:pPr>
+      <w:r>
+        <w:rPr>
+          <w:strike/>
+        </w:rPr>
+        <w:fldChar w:fldCharType="end"/>
+      </w:r>
+      <w:proofErr w:type="gramStart"/>
+      <w:r>
+        <w:rPr>
+          <w:rFonts w:ascii="Helvetica" w:hAnsi="Helvetica" w:cs="Helvetica"/>
+          <w:strike/>
+          <w:color w:val="0E1724"/>
+          <w:sz w:val="20"/>
+          <w:szCs w:val="20"/>
+          <w:shd w:val="clear" w:color="auto" w:fill="F0F0F0"/>
+        </w:rPr>
+        <w:t>" from</w:t>
+      </w:r>
+      <w:proofErr w:type="gramEnd"/>
+      <w:r>
+        <w:rPr>
+          <w:rFonts w:ascii="Helvetica" w:hAnsi="Helvetica" w:cs="Helvetica"/>
+          <w:strike/>
+          <w:color w:val="0E1724"/>
+          <w:sz w:val="20"/>
+          <w:szCs w:val="20"/>
+          <w:shd w:val="clear" w:color="auto" w:fill="F0F0F0"/>
+        </w:rPr>
+        <w:t xml:space="preserve"> everywhere where as I have turned it down. Thanks</w:t>
+      </w:r>
+    </w:p>
+    <w:p>
+      <w:pPr>
+        <w:tabs>
+          <w:tab w:val="left" w:pos="5245"/>
+        </w:tabs>
+        <w:rPr>
+          <w:rFonts w:ascii="Helvetica" w:hAnsi="Helvetica" w:cs="Helvetica"/>
+          <w:strike/>
+          <w:color w:val="0E1724"/>
+          <w:sz w:val="20"/>
+          <w:szCs w:val="20"/>
+          <w:shd w:val="clear" w:color="auto" w:fill="F0F0F0"/>
+        </w:rPr>
+      </w:pPr>
+    </w:p>
+    <w:p>
+      <w:pPr>
+        <w:tabs>
+          <w:tab w:val="left" w:pos="5245"/>
+        </w:tabs>
+        <w:rPr>
+          <w:rFonts w:ascii="Helvetica" w:hAnsi="Helvetica" w:cs="Helvetica"/>
+          <w:strike/>
+          <w:color w:val="0E1724"/>
+          <w:sz w:val="20"/>
+          <w:szCs w:val="20"/>
+          <w:shd w:val="clear" w:color="auto" w:fill="F0F0F0"/>
+        </w:rPr>
+      </w:pPr>
+    </w:p>
+    <w:p>
+      <w:pPr>
+        <w:tabs>
+          <w:tab w:val="left" w:pos="5245"/>
+        </w:tabs>
+        <w:rPr>
+          <w:rFonts w:ascii="Helvetica" w:hAnsi="Helvetica" w:cs="Helvetica"/>
+          <w:strike/>
+          <w:color w:val="0E1724"/>
+          <w:sz w:val="20"/>
+          <w:szCs w:val="20"/>
+          <w:shd w:val="clear" w:color="auto" w:fill="F0F0F0"/>
+        </w:rPr>
+      </w:pPr>
+      <w:r>
+        <w:rPr>
+          <w:rFonts w:ascii="Helvetica" w:hAnsi="Helvetica" w:cs="Helvetica"/>
+          <w:strike/>
+          <w:color w:val="0E1724"/>
+          <w:sz w:val="20"/>
+          <w:szCs w:val="20"/>
+          <w:shd w:val="clear" w:color="auto" w:fill="F0F0F0"/>
+        </w:rPr>
+        <w:t xml:space="preserve">- So, the ads are </w:t>
+      </w:r>
+      <w:proofErr w:type="spellStart"/>
+      <w:r>
+        <w:rPr>
+          <w:rFonts w:ascii="Helvetica" w:hAnsi="Helvetica" w:cs="Helvetica"/>
+          <w:strike/>
+          <w:color w:val="0E1724"/>
+          <w:sz w:val="20"/>
+          <w:szCs w:val="20"/>
+          <w:shd w:val="clear" w:color="auto" w:fill="F0F0F0"/>
+        </w:rPr>
+        <w:t>connecrted</w:t>
+      </w:r>
+      <w:proofErr w:type="spellEnd"/>
+      <w:r>
+        <w:rPr>
+          <w:rFonts w:ascii="Helvetica" w:hAnsi="Helvetica" w:cs="Helvetica"/>
+          <w:strike/>
+          <w:color w:val="0E1724"/>
+          <w:sz w:val="20"/>
+          <w:szCs w:val="20"/>
+          <w:shd w:val="clear" w:color="auto" w:fill="F0F0F0"/>
+        </w:rPr>
+        <w:t xml:space="preserve"> to my </w:t>
+      </w:r>
+      <w:proofErr w:type="spellStart"/>
+      <w:r>
+        <w:rPr>
+          <w:rFonts w:ascii="Helvetica" w:hAnsi="Helvetica" w:cs="Helvetica"/>
+          <w:strike/>
+          <w:color w:val="0E1724"/>
+          <w:sz w:val="20"/>
+          <w:szCs w:val="20"/>
+          <w:shd w:val="clear" w:color="auto" w:fill="F0F0F0"/>
+        </w:rPr>
+        <w:t>admob</w:t>
+      </w:r>
+      <w:proofErr w:type="spellEnd"/>
+      <w:r>
+        <w:rPr>
+          <w:rFonts w:ascii="Helvetica" w:hAnsi="Helvetica" w:cs="Helvetica"/>
+          <w:strike/>
+          <w:color w:val="0E1724"/>
+          <w:sz w:val="20"/>
+          <w:szCs w:val="20"/>
+          <w:shd w:val="clear" w:color="auto" w:fill="F0F0F0"/>
+        </w:rPr>
+        <w:t>?</w:t>
+      </w:r>
+    </w:p>
+    <w:p>
+      <w:pPr>
+        <w:tabs>
+          <w:tab w:val="left" w:pos="5245"/>
+        </w:tabs>
+        <w:rPr>
+          <w:rFonts w:ascii="Helvetica" w:hAnsi="Helvetica" w:cs="Helvetica"/>
+          <w:strike/>
+          <w:color w:val="0E1724"/>
+          <w:sz w:val="20"/>
+          <w:szCs w:val="20"/>
+          <w:shd w:val="clear" w:color="auto" w:fill="F0F0F0"/>
+        </w:rPr>
+      </w:pPr>
+      <w:r>
+        <w:rPr>
+          <w:rFonts w:ascii="Helvetica" w:hAnsi="Helvetica" w:cs="Helvetica"/>
+          <w:strike/>
+          <w:color w:val="0E1724"/>
+          <w:sz w:val="20"/>
+          <w:szCs w:val="20"/>
+          <w:shd w:val="clear" w:color="auto" w:fill="F0F0F0"/>
+        </w:rPr>
+        <w:t>- At home page, just remove the "Achievement" box</w:t>
+      </w:r>
+    </w:p>
+    <w:p>
+      <w:pPr>
+        <w:tabs>
+          <w:tab w:val="left" w:pos="5245"/>
+        </w:tabs>
+        <w:rPr>
+          <w:rFonts w:ascii="Helvetica" w:hAnsi="Helvetica" w:cs="Helvetica"/>
+          <w:strike/>
+          <w:color w:val="0E1724"/>
+          <w:sz w:val="20"/>
+          <w:szCs w:val="20"/>
+          <w:shd w:val="clear" w:color="auto" w:fill="F0F0F0"/>
+        </w:rPr>
+      </w:pPr>
+      <w:r>
+        <w:rPr>
+          <w:rFonts w:ascii="Helvetica" w:hAnsi="Helvetica" w:cs="Helvetica"/>
+          <w:strike/>
+          <w:color w:val="0E1724"/>
+          <w:sz w:val="20"/>
+          <w:szCs w:val="20"/>
+          <w:shd w:val="clear" w:color="auto" w:fill="F0F0F0"/>
+        </w:rPr>
+        <w:t xml:space="preserve">- When the infinite timer or </w:t>
+      </w:r>
+      <w:proofErr w:type="spellStart"/>
+      <w:r>
+        <w:rPr>
+          <w:rFonts w:ascii="Helvetica" w:hAnsi="Helvetica" w:cs="Helvetica"/>
+          <w:strike/>
+          <w:color w:val="0E1724"/>
+          <w:sz w:val="20"/>
+          <w:szCs w:val="20"/>
+          <w:shd w:val="clear" w:color="auto" w:fill="F0F0F0"/>
+        </w:rPr>
+        <w:t>inifinite</w:t>
+      </w:r>
+      <w:proofErr w:type="spellEnd"/>
+      <w:r>
+        <w:rPr>
+          <w:rFonts w:ascii="Helvetica" w:hAnsi="Helvetica" w:cs="Helvetica"/>
+          <w:strike/>
+          <w:color w:val="0E1724"/>
+          <w:sz w:val="20"/>
+          <w:szCs w:val="20"/>
+          <w:shd w:val="clear" w:color="auto" w:fill="F0F0F0"/>
+        </w:rPr>
+        <w:t xml:space="preserve"> turn is clicked, just disable that option. I clicked on the timer 3 times in a single game which doesn't make any sense.</w:t>
+      </w:r>
+    </w:p>
+    <w:p>
+      <w:pPr>
+        <w:tabs>
+          <w:tab w:val="left" w:pos="5245"/>
+        </w:tabs>
+        <w:rPr>
+          <w:rFonts w:ascii="Helvetica" w:hAnsi="Helvetica" w:cs="Helvetica"/>
+          <w:strike/>
+          <w:color w:val="0E1724"/>
+          <w:sz w:val="20"/>
+          <w:szCs w:val="20"/>
+          <w:shd w:val="clear" w:color="auto" w:fill="F0F0F0"/>
+        </w:rPr>
+      </w:pPr>
+      <w:r>
+        <w:rPr>
+          <w:rFonts w:ascii="Helvetica" w:hAnsi="Helvetica" w:cs="Helvetica"/>
+          <w:strike/>
+          <w:color w:val="0E1724"/>
+          <w:sz w:val="20"/>
+          <w:szCs w:val="20"/>
+          <w:shd w:val="clear" w:color="auto" w:fill="F0F0F0"/>
+        </w:rPr>
+        <w:t xml:space="preserve">- Something is wrong with the timer as </w:t>
+      </w:r>
+      <w:proofErr w:type="spellStart"/>
+      <w:proofErr w:type="gramStart"/>
+      <w:r>
+        <w:rPr>
+          <w:rFonts w:ascii="Helvetica" w:hAnsi="Helvetica" w:cs="Helvetica"/>
+          <w:strike/>
+          <w:color w:val="0E1724"/>
+          <w:sz w:val="20"/>
+          <w:szCs w:val="20"/>
+          <w:shd w:val="clear" w:color="auto" w:fill="F0F0F0"/>
+        </w:rPr>
+        <w:t>weill</w:t>
+      </w:r>
+      <w:proofErr w:type="spellEnd"/>
+      <w:proofErr w:type="gramEnd"/>
+      <w:r>
+        <w:rPr>
+          <w:rFonts w:ascii="Helvetica" w:hAnsi="Helvetica" w:cs="Helvetica"/>
+          <w:strike/>
+          <w:color w:val="0E1724"/>
+          <w:sz w:val="20"/>
+          <w:szCs w:val="20"/>
+          <w:shd w:val="clear" w:color="auto" w:fill="F0F0F0"/>
+        </w:rPr>
+        <w:t>. I clicked the timer, finished a level and then I am seeing "Best time = -9939!"</w:t>
+      </w:r>
+    </w:p>
+    <w:p>
+      <w:pPr>
+        <w:tabs>
+          <w:tab w:val="left" w:pos="5245"/>
+        </w:tabs>
+        <w:rPr>
+          <w:rFonts w:ascii="Helvetica" w:hAnsi="Helvetica" w:cs="Helvetica"/>
+          <w:strike/>
+          <w:color w:val="0E1724"/>
+          <w:sz w:val="20"/>
+          <w:szCs w:val="20"/>
+          <w:shd w:val="clear" w:color="auto" w:fill="F0F0F0"/>
+        </w:rPr>
+      </w:pPr>
+      <w:r>
+        <w:rPr>
+          <w:rFonts w:ascii="Helvetica" w:hAnsi="Helvetica" w:cs="Helvetica"/>
+          <w:strike/>
+          <w:color w:val="0E1724"/>
+          <w:sz w:val="20"/>
+          <w:szCs w:val="20"/>
+          <w:shd w:val="clear" w:color="auto" w:fill="F0F0F0"/>
+        </w:rPr>
+        <w:lastRenderedPageBreak/>
+        <w:t xml:space="preserve">- One the exploder is </w:t>
+      </w:r>
+      <w:proofErr w:type="gramStart"/>
+      <w:r>
+        <w:rPr>
+          <w:rFonts w:ascii="Helvetica" w:hAnsi="Helvetica" w:cs="Helvetica"/>
+          <w:strike/>
+          <w:color w:val="0E1724"/>
+          <w:sz w:val="20"/>
+          <w:szCs w:val="20"/>
+          <w:shd w:val="clear" w:color="auto" w:fill="F0F0F0"/>
+        </w:rPr>
+        <w:t>clicked,</w:t>
+      </w:r>
+      <w:proofErr w:type="gramEnd"/>
+      <w:r>
+        <w:rPr>
+          <w:rFonts w:ascii="Helvetica" w:hAnsi="Helvetica" w:cs="Helvetica"/>
+          <w:strike/>
+          <w:color w:val="0E1724"/>
+          <w:sz w:val="20"/>
+          <w:szCs w:val="20"/>
+          <w:shd w:val="clear" w:color="auto" w:fill="F0F0F0"/>
+        </w:rPr>
+        <w:t xml:space="preserve"> do not count it down instantly. Wait for the user to click on the tile. Also, if the user doesn't click on the tile and instead click on the exploder again, undo the exploder. </w:t>
+      </w:r>
+      <w:proofErr w:type="gramStart"/>
+      <w:r>
+        <w:rPr>
+          <w:rFonts w:ascii="Helvetica" w:hAnsi="Helvetica" w:cs="Helvetica"/>
+          <w:strike/>
+          <w:color w:val="0E1724"/>
+          <w:sz w:val="20"/>
+          <w:szCs w:val="20"/>
+          <w:shd w:val="clear" w:color="auto" w:fill="F0F0F0"/>
+        </w:rPr>
+        <w:t>Right now, when I am able to click the exploder all the 3 times which doesn't make any sense.</w:t>
+      </w:r>
+      <w:proofErr w:type="gramEnd"/>
+    </w:p>
+    <w:p>
+      <w:pPr>
+        <w:tabs>
+          <w:tab w:val="left" w:pos="5245"/>
+        </w:tabs>
         <w:rPr>
           <w:rFonts w:ascii="Helvetica" w:hAnsi="Helvetica" w:cs="Helvetica"/>
           <w:color w:val="0E1724"/>
@@ -8846,11 +9848,8 @@
           <w:szCs w:val="20"/>
           <w:shd w:val="clear" w:color="auto" w:fill="F0F0F0"/>
         </w:rPr>
-        <w:t>- Can you please make sure that there is one advertisement to run in 3 minutes?</w:t>
-      </w:r>
-    </w:p>
-    <w:p>
-      <w:pPr>
+      </w:pPr>
+      <w:r>
         <w:rPr>
           <w:rFonts w:ascii="Helvetica" w:hAnsi="Helvetica" w:cs="Helvetica"/>
           <w:color w:val="0E1724"/>
@@ -8858,7 +9857,9 @@
           <w:szCs w:val="20"/>
           <w:shd w:val="clear" w:color="auto" w:fill="F0F0F0"/>
         </w:rPr>
-      </w:pPr>
+        <w:t>- Think</w:t>
+      </w:r>
+      <w:proofErr w:type="gramStart"/>
       <w:r>
         <w:rPr>
           <w:rFonts w:ascii="Helvetica" w:hAnsi="Helvetica" w:cs="Helvetica"/>
@@ -8867,9 +9868,9 @@
           <w:szCs w:val="20"/>
           <w:shd w:val="clear" w:color="auto" w:fill="F0F0F0"/>
         </w:rPr>
-        <w:t xml:space="preserve">- For the challenges, please show the whole list as I want the players to know </w:t>
-      </w:r>
-      <w:proofErr w:type="gramStart"/>
+        <w:t>,</w:t>
+      </w:r>
+      <w:proofErr w:type="gramEnd"/>
       <w:r>
         <w:rPr>
           <w:rFonts w:ascii="Helvetica" w:hAnsi="Helvetica" w:cs="Helvetica"/>
@@ -8878,9 +9879,9 @@
           <w:szCs w:val="20"/>
           <w:shd w:val="clear" w:color="auto" w:fill="F0F0F0"/>
         </w:rPr>
-        <w:t>what are the upcoming achievements to create excitement - locked/unlocked kind of thing</w:t>
-      </w:r>
-      <w:proofErr w:type="gramEnd"/>
+        <w:t xml:space="preserve"> there is </w:t>
+      </w:r>
+      <w:proofErr w:type="spellStart"/>
       <w:r>
         <w:rPr>
           <w:rFonts w:ascii="Helvetica" w:hAnsi="Helvetica" w:cs="Helvetica"/>
@@ -8889,11 +9890,10 @@
           <w:szCs w:val="20"/>
           <w:shd w:val="clear" w:color="auto" w:fill="F0F0F0"/>
         </w:rPr>
-        <w:t xml:space="preserve">. </w:t>
-      </w:r>
-    </w:p>
-    <w:p>
-      <w:pPr>
+        <w:t>sonething</w:t>
+      </w:r>
+      <w:proofErr w:type="spellEnd"/>
+      <w:r>
         <w:rPr>
           <w:rFonts w:ascii="Helvetica" w:hAnsi="Helvetica" w:cs="Helvetica"/>
           <w:color w:val="0E1724"/>
@@ -8901,8 +9901,14 @@
           <w:szCs w:val="20"/>
           <w:shd w:val="clear" w:color="auto" w:fill="F0F0F0"/>
         </w:rPr>
-      </w:pPr>
-      <w:r>
+        <w:t xml:space="preserve"> wrong with the "up/down" flip button. It is flipping diagonal.</w:t>
+      </w:r>
+    </w:p>
+    <w:p>
+      <w:pPr>
+        <w:tabs>
+          <w:tab w:val="left" w:pos="5245"/>
+        </w:tabs>
         <w:rPr>
           <w:rFonts w:ascii="Helvetica" w:hAnsi="Helvetica" w:cs="Helvetica"/>
           <w:color w:val="0E1724"/>
@@ -8910,9 +9916,7 @@
           <w:szCs w:val="20"/>
           <w:shd w:val="clear" w:color="auto" w:fill="F0F0F0"/>
         </w:rPr>
-        <w:t xml:space="preserve">- In the settings, the selection of </w:t>
-      </w:r>
-      <w:proofErr w:type="spellStart"/>
+      </w:pPr>
       <w:r>
         <w:rPr>
           <w:rFonts w:ascii="Helvetica" w:hAnsi="Helvetica" w:cs="Helvetica"/>
@@ -8921,9 +9925,9 @@
           <w:szCs w:val="20"/>
           <w:shd w:val="clear" w:color="auto" w:fill="F0F0F0"/>
         </w:rPr>
-        <w:t>color</w:t>
-      </w:r>
-      <w:proofErr w:type="spellEnd"/>
+        <w:t xml:space="preserve">- Please connect the challenges (achievements) to the </w:t>
+      </w:r>
+      <w:proofErr w:type="spellStart"/>
       <w:r>
         <w:rPr>
           <w:rFonts w:ascii="Helvetica" w:hAnsi="Helvetica" w:cs="Helvetica"/>
@@ -8932,9 +9936,9 @@
           <w:szCs w:val="20"/>
           <w:shd w:val="clear" w:color="auto" w:fill="F0F0F0"/>
         </w:rPr>
-        <w:t xml:space="preserve"> tiles is not as what I said. Can you please show the combination to select rather than individual light and dark </w:t>
-      </w:r>
-      <w:proofErr w:type="spellStart"/>
+        <w:t>playstore</w:t>
+      </w:r>
+      <w:proofErr w:type="spellEnd"/>
       <w:r>
         <w:rPr>
           <w:rFonts w:ascii="Helvetica" w:hAnsi="Helvetica" w:cs="Helvetica"/>
@@ -8943,9 +9947,92 @@
           <w:szCs w:val="20"/>
           <w:shd w:val="clear" w:color="auto" w:fill="F0F0F0"/>
         </w:rPr>
-        <w:t>colors</w:t>
+        <w:t xml:space="preserve"> achievement.</w:t>
+      </w:r>
+    </w:p>
+    <w:p>
+      <w:pPr>
+        <w:tabs>
+          <w:tab w:val="left" w:pos="5245"/>
+        </w:tabs>
+        <w:rPr>
+          <w:rFonts w:ascii="Helvetica" w:hAnsi="Helvetica" w:cs="Helvetica"/>
+          <w:strike/>
+          <w:color w:val="0E1724"/>
+          <w:sz w:val="20"/>
+          <w:szCs w:val="20"/>
+          <w:shd w:val="clear" w:color="auto" w:fill="F0F0F0"/>
+        </w:rPr>
+      </w:pPr>
+    </w:p>
+    <w:p>
+      <w:pPr>
+        <w:tabs>
+          <w:tab w:val="left" w:pos="5245"/>
+        </w:tabs>
+        <w:rPr>
+          <w:rFonts w:ascii="Helvetica" w:hAnsi="Helvetica" w:cs="Helvetica"/>
+          <w:strike/>
+          <w:color w:val="0E1724"/>
+          <w:sz w:val="20"/>
+          <w:szCs w:val="20"/>
+          <w:shd w:val="clear" w:color="auto" w:fill="F0F0F0"/>
+        </w:rPr>
+      </w:pPr>
+    </w:p>
+    <w:p>
+      <w:pPr>
+        <w:tabs>
+          <w:tab w:val="left" w:pos="5245"/>
+        </w:tabs>
+        <w:rPr>
+          <w:rFonts w:ascii="Helvetica" w:hAnsi="Helvetica" w:cs="Helvetica"/>
+          <w:strike/>
+          <w:color w:val="0E1724"/>
+          <w:sz w:val="20"/>
+          <w:szCs w:val="20"/>
+          <w:shd w:val="clear" w:color="auto" w:fill="F0F0F0"/>
+        </w:rPr>
+      </w:pPr>
+    </w:p>
+    <w:p>
+      <w:pPr>
+        <w:tabs>
+          <w:tab w:val="left" w:pos="5245"/>
+        </w:tabs>
+        <w:rPr>
+          <w:rFonts w:ascii="Helvetica" w:hAnsi="Helvetica" w:cs="Helvetica"/>
+          <w:strike/>
+          <w:color w:val="0E1724"/>
+          <w:sz w:val="20"/>
+          <w:szCs w:val="20"/>
+          <w:shd w:val="clear" w:color="auto" w:fill="F0F0F0"/>
+        </w:rPr>
+      </w:pPr>
+      <w:proofErr w:type="spellStart"/>
+      <w:r>
+        <w:rPr>
+          <w:rFonts w:ascii="Helvetica" w:hAnsi="Helvetica" w:cs="Helvetica"/>
+          <w:strike/>
+          <w:color w:val="0E1724"/>
+          <w:sz w:val="20"/>
+          <w:szCs w:val="20"/>
+          <w:shd w:val="clear" w:color="auto" w:fill="F0F0F0"/>
+        </w:rPr>
+        <w:t>Admob</w:t>
       </w:r>
       <w:proofErr w:type="spellEnd"/>
+      <w:r>
+        <w:rPr>
+          <w:rFonts w:ascii="Helvetica" w:hAnsi="Helvetica" w:cs="Helvetica"/>
+          <w:strike/>
+          <w:color w:val="0E1724"/>
+          <w:sz w:val="20"/>
+          <w:szCs w:val="20"/>
+          <w:shd w:val="clear" w:color="auto" w:fill="F0F0F0"/>
+        </w:rPr>
+        <w:t xml:space="preserve"> pass; </w:t>
+      </w:r>
       <w:r>
         <w:rPr>
           <w:rFonts w:ascii="Helvetica" w:hAnsi="Helvetica" w:cs="Helvetica"/>
@@ -8954,13 +10041,25 @@
           <w:szCs w:val="20"/>
           <w:shd w:val="clear" w:color="auto" w:fill="F0F0F0"/>
         </w:rPr>
-        <w:t xml:space="preserve">? At the moment, I choose both red and the game was screwed! </w:t>
-      </w:r>
-      <w:bookmarkStart w:id="17" w:name="_GoBack"/>
-      <w:bookmarkEnd w:id="17"/>
-    </w:p>
-    <w:p>
-      <w:pPr>
+        <w:t>@lphaBeta1</w:t>
+      </w:r>
+    </w:p>
+    <w:p>
+      <w:pPr>
+        <w:tabs>
+          <w:tab w:val="left" w:pos="2847"/>
+        </w:tabs>
+        <w:rPr>
+          <w:rFonts w:ascii="Helvetica" w:hAnsi="Helvetica" w:cs="Helvetica"/>
+          <w:color w:val="0000FF" w:themeColor="hyperlink"/>
+          <w:sz w:val="20"/>
+          <w:szCs w:val="20"/>
+          <w:bdr w:val="none" w:sz="0" w:space="0" w:color="auto" w:frame="1"/>
+          <w:shd w:val="clear" w:color="auto" w:fill="F0F0F0"/>
+        </w:rPr>
+      </w:pPr>
+      <w:proofErr w:type="spellStart"/>
+      <w:r>
         <w:rPr>
           <w:rFonts w:ascii="Helvetica" w:hAnsi="Helvetica" w:cs="Helvetica"/>
           <w:strike/>
@@ -8969,7 +10068,9 @@
           <w:szCs w:val="20"/>
           <w:shd w:val="clear" w:color="auto" w:fill="F0F0F0"/>
         </w:rPr>
-      </w:pPr>
+        <w:t>Admob</w:t>
+      </w:r>
+      <w:proofErr w:type="spellEnd"/>
       <w:r>
         <w:rPr>
           <w:rFonts w:ascii="Helvetica" w:hAnsi="Helvetica" w:cs="Helvetica"/>
@@ -8979,123 +10080,38 @@
           <w:szCs w:val="20"/>
           <w:shd w:val="clear" w:color="auto" w:fill="F0F0F0"/>
         </w:rPr>
-        <w:t xml:space="preserve">- The vibration should </w:t>
-      </w:r>
-      <w:proofErr w:type="spellStart"/>
+        <w:t xml:space="preserve"> id: </w:t>
+      </w:r>
+      <w:r>
+        <w:fldChar w:fldCharType="begin"/>
+      </w:r>
+      <w:r>
+        <w:instrText xml:space="preserve"> HYPERLINK "https://www.freelancer.com/users/l.php?url=http:%2F%2Fnaveed.coder.ad&amp;sig=52be21b24858aacaa83a39d8210adc9dd71ae350bd82d47bb1f87c9fa32e8216" \t "_blank" </w:instrText>
+      </w:r>
+      <w:r>
+        <w:fldChar w:fldCharType="separate"/>
+      </w:r>
       <w:r>
         <w:rPr>
           <w:rFonts w:ascii="Helvetica" w:hAnsi="Helvetica" w:cs="Helvetica"/>
-          <w:strike/>
-          <w:color w:val="0E1724"/>
+          <w:color w:val="0000FF"/>
           <w:sz w:val="20"/>
           <w:szCs w:val="20"/>
+          <w:bdr w:val="none" w:sz="0" w:space="0" w:color="auto" w:frame="1"/>
           <w:shd w:val="clear" w:color="auto" w:fill="F0F0F0"/>
         </w:rPr>
-        <w:t>triger</w:t>
-      </w:r>
-      <w:proofErr w:type="spellEnd"/>
+        <w:t>naveed.coder.ad</w:t>
+      </w:r>
       <w:r>
         <w:rPr>
           <w:rFonts w:ascii="Helvetica" w:hAnsi="Helvetica" w:cs="Helvetica"/>
-          <w:strike/>
-          <w:color w:val="0E1724"/>
+          <w:color w:val="0000FF"/>
           <w:sz w:val="20"/>
           <w:szCs w:val="20"/>
+          <w:bdr w:val="none" w:sz="0" w:space="0" w:color="auto" w:frame="1"/>
           <w:shd w:val="clear" w:color="auto" w:fill="F0F0F0"/>
         </w:rPr>
-        <w:t xml:space="preserve"> only at the game over screen. </w:t>
-      </w:r>
-    </w:p>
-    <w:p>
-      <w:pPr>
-        <w:rPr>
-          <w:rFonts w:ascii="Helvetica" w:hAnsi="Helvetica" w:cs="Helvetica"/>
-          <w:strike/>
-          <w:color w:val="0E1724"/>
-          <w:sz w:val="20"/>
-          <w:szCs w:val="20"/>
-          <w:shd w:val="clear" w:color="auto" w:fill="F0F0F0"/>
-        </w:rPr>
-      </w:pPr>
-      <w:r>
-        <w:rPr>
-          <w:rFonts w:ascii="Helvetica" w:hAnsi="Helvetica" w:cs="Helvetica"/>
-          <w:strike/>
-          <w:color w:val="0E1724"/>
-          <w:sz w:val="20"/>
-          <w:szCs w:val="20"/>
-          <w:shd w:val="clear" w:color="auto" w:fill="F0F0F0"/>
-        </w:rPr>
-        <w:t xml:space="preserve">- For every puzzle, the start is extremely slow. Show all the blocks instantly (all dark) then flip the light ones at the same time. It should not take more than 500ms. </w:t>
-      </w:r>
-    </w:p>
-    <w:p>
-      <w:pPr>
-        <w:rPr>
-          <w:rStyle w:val="Hyperlink"/>
-          <w:rFonts w:ascii="inherit" w:hAnsi="inherit"/>
-          <w:strike/>
-          <w:u w:val="none"/>
-          <w:bdr w:val="none" w:sz="0" w:space="0" w:color="auto" w:frame="1"/>
-        </w:rPr>
-      </w:pPr>
-      <w:r>
-        <w:rPr>
-          <w:rFonts w:ascii="Helvetica" w:hAnsi="Helvetica" w:cs="Helvetica"/>
-          <w:strike/>
-          <w:color w:val="0E1724"/>
-          <w:sz w:val="20"/>
-          <w:szCs w:val="20"/>
-          <w:shd w:val="clear" w:color="auto" w:fill="F0F0F0"/>
-        </w:rPr>
-        <w:t xml:space="preserve">- Please </w:t>
-      </w:r>
-      <w:proofErr w:type="gramStart"/>
-      <w:r>
-        <w:rPr>
-          <w:rFonts w:ascii="Helvetica" w:hAnsi="Helvetica" w:cs="Helvetica"/>
-          <w:strike/>
-          <w:color w:val="0E1724"/>
-          <w:sz w:val="20"/>
-          <w:szCs w:val="20"/>
-          <w:shd w:val="clear" w:color="auto" w:fill="F0F0F0"/>
-        </w:rPr>
-        <w:t>remove "</w:t>
-      </w:r>
-      <w:proofErr w:type="gramEnd"/>
-      <w:r>
-        <w:rPr>
-          <w:strike/>
-        </w:rPr>
-        <w:fldChar w:fldCharType="begin"/>
-      </w:r>
-      <w:r>
-        <w:rPr>
-          <w:strike/>
-        </w:rPr>
-        <w:instrText xml:space="preserve"> HYPERLINK "https://www.freelancer.com/users/l.php?url=http:%2F%2Fpawstash.com&amp;sig=0453b256f2cac4cee9ed0404a3523d6099bbceebc2ad8836514139084a63cd11" \t "_blank" </w:instrText>
-      </w:r>
-      <w:r>
-        <w:rPr>
-          <w:strike/>
-        </w:rPr>
-        <w:fldChar w:fldCharType="separate"/>
-      </w:r>
-    </w:p>
-    <w:p>
-      <w:pPr>
-        <w:rPr>
-          <w:strike/>
-        </w:rPr>
-      </w:pPr>
-      <w:r>
-        <w:rPr>
-          <w:rFonts w:ascii="inherit" w:hAnsi="inherit"/>
-          <w:strike/>
-          <w:color w:val="0000FF"/>
-          <w:bdr w:val="none" w:sz="0" w:space="0" w:color="auto" w:frame="1"/>
-        </w:rPr>
-        <w:t>pawstash.com</w:t>
+        <w:tab/>
       </w:r>
     </w:p>
     <w:p>
@@ -9103,39 +10119,263 @@
         <w:tabs>
           <w:tab w:val="left" w:pos="5245"/>
         </w:tabs>
-        <w:rPr>
-          <w:strike/>
-        </w:rPr>
-      </w:pPr>
-      <w:r>
-        <w:rPr>
-          <w:strike/>
-        </w:rPr>
+      </w:pPr>
+      <w:r>
         <w:fldChar w:fldCharType="end"/>
       </w:r>
+    </w:p>
+    <w:p>
+      <w:pPr>
+        <w:tabs>
+          <w:tab w:val="left" w:pos="5245"/>
+        </w:tabs>
+      </w:pPr>
+      <w:r>
+        <w:t xml:space="preserve">How to get </w:t>
+      </w:r>
+      <w:r>
+        <w:t>SHA1</w:t>
+      </w:r>
+      <w:r>
+        <w:t xml:space="preserve"> from </w:t>
+      </w:r>
+      <w:proofErr w:type="spellStart"/>
+      <w:r>
+        <w:t>keystore</w:t>
+      </w:r>
+      <w:proofErr w:type="spellEnd"/>
+      <w:r>
+        <w:t>:</w:t>
+      </w:r>
+    </w:p>
+    <w:p>
+      <w:pPr>
+        <w:tabs>
+          <w:tab w:val="left" w:pos="5245"/>
+        </w:tabs>
+      </w:pPr>
+      <w:r>
+        <w:t>Open command prompt</w:t>
+      </w:r>
+    </w:p>
+    <w:p>
+      <w:pPr>
+        <w:tabs>
+          <w:tab w:val="left" w:pos="5245"/>
+        </w:tabs>
+      </w:pPr>
+      <w:r>
+        <w:t xml:space="preserve">Paste </w:t>
+      </w:r>
+      <w:proofErr w:type="spellStart"/>
+      <w:r>
+        <w:t>keystore</w:t>
+      </w:r>
+      <w:proofErr w:type="spellEnd"/>
+      <w:r>
+        <w:t xml:space="preserve"> path in the command below in the command prompt:</w:t>
+      </w:r>
+    </w:p>
+    <w:p>
+      <w:pPr>
+        <w:tabs>
+          <w:tab w:val="left" w:pos="5245"/>
+        </w:tabs>
+      </w:pPr>
+      <w:proofErr w:type="spellStart"/>
       <w:proofErr w:type="gramStart"/>
       <w:r>
         <w:rPr>
-          <w:rFonts w:ascii="Helvetica" w:hAnsi="Helvetica" w:cs="Helvetica"/>
-          <w:strike/>
-          <w:color w:val="0E1724"/>
+          <w:i/>
+          <w:iCs/>
           <w:sz w:val="20"/>
           <w:szCs w:val="20"/>
-          <w:shd w:val="clear" w:color="auto" w:fill="F0F0F0"/>
-        </w:rPr>
-        <w:t>" from</w:t>
-      </w:r>
+          <w:highlight w:val="darkCyan"/>
+          <w:shd w:val="clear" w:color="auto" w:fill="333333"/>
+        </w:rPr>
+        <w:t>keytool</w:t>
+      </w:r>
+      <w:proofErr w:type="spellEnd"/>
       <w:proofErr w:type="gramEnd"/>
       <w:r>
         <w:rPr>
-          <w:rFonts w:ascii="Helvetica" w:hAnsi="Helvetica" w:cs="Helvetica"/>
-          <w:strike/>
-          <w:color w:val="0E1724"/>
+          <w:i/>
+          <w:iCs/>
           <w:sz w:val="20"/>
           <w:szCs w:val="20"/>
-          <w:shd w:val="clear" w:color="auto" w:fill="F0F0F0"/>
-        </w:rPr>
-        <w:t xml:space="preserve"> everywhere where as I have turned it down. Thanks</w:t>
+          <w:highlight w:val="darkCyan"/>
+          <w:shd w:val="clear" w:color="auto" w:fill="333333"/>
+        </w:rPr>
+        <w:t xml:space="preserve"> -</w:t>
+      </w:r>
+      <w:proofErr w:type="spellStart"/>
+      <w:r>
+        <w:rPr>
+          <w:i/>
+          <w:iCs/>
+          <w:sz w:val="20"/>
+          <w:szCs w:val="20"/>
+          <w:highlight w:val="darkCyan"/>
+          <w:shd w:val="clear" w:color="auto" w:fill="333333"/>
+        </w:rPr>
+        <w:t>exportcert</w:t>
+      </w:r>
+      <w:proofErr w:type="spellEnd"/>
+      <w:r>
+        <w:rPr>
+          <w:i/>
+          <w:iCs/>
+          <w:sz w:val="20"/>
+          <w:szCs w:val="20"/>
+          <w:highlight w:val="darkCyan"/>
+          <w:shd w:val="clear" w:color="auto" w:fill="333333"/>
+        </w:rPr>
+        <w:t xml:space="preserve"> –</w:t>
+      </w:r>
+      <w:proofErr w:type="spellStart"/>
+      <w:r>
+        <w:rPr>
+          <w:i/>
+          <w:iCs/>
+          <w:sz w:val="20"/>
+          <w:szCs w:val="20"/>
+          <w:highlight w:val="darkCyan"/>
+          <w:shd w:val="clear" w:color="auto" w:fill="333333"/>
+        </w:rPr>
+        <w:t>keystore</w:t>
+      </w:r>
+      <w:proofErr w:type="spellEnd"/>
+      <w:r>
+        <w:rPr>
+          <w:i/>
+          <w:iCs/>
+          <w:sz w:val="20"/>
+          <w:szCs w:val="20"/>
+          <w:highlight w:val="darkCyan"/>
+          <w:shd w:val="clear" w:color="auto" w:fill="333333"/>
+        </w:rPr>
+        <w:t xml:space="preserve"> “</w:t>
+      </w:r>
+      <w:r>
+        <w:rPr>
+          <w:rFonts w:ascii="Courier New" w:hAnsi="Courier New" w:cs="Courier New"/>
+          <w:sz w:val="18"/>
+          <w:szCs w:val="18"/>
+          <w:highlight w:val="darkCyan"/>
+          <w:shd w:val="clear" w:color="auto" w:fill="F7F7F7"/>
+        </w:rPr>
+        <w:t xml:space="preserve">E:\Documents\Project </w:t>
+      </w:r>
+      <w:proofErr w:type="spellStart"/>
+      <w:r>
+        <w:rPr>
+          <w:rFonts w:ascii="Courier New" w:hAnsi="Courier New" w:cs="Courier New"/>
+          <w:sz w:val="18"/>
+          <w:szCs w:val="18"/>
+          <w:highlight w:val="darkCyan"/>
+          <w:shd w:val="clear" w:color="auto" w:fill="F7F7F7"/>
+        </w:rPr>
+        <w:t>gue</w:t>
+      </w:r>
+      <w:proofErr w:type="spellEnd"/>
+      <w:r>
+        <w:rPr>
+          <w:rFonts w:ascii="Courier New" w:hAnsi="Courier New" w:cs="Courier New"/>
+          <w:sz w:val="18"/>
+          <w:szCs w:val="18"/>
+          <w:highlight w:val="darkCyan"/>
+          <w:shd w:val="clear" w:color="auto" w:fill="F7F7F7"/>
+        </w:rPr>
+        <w:t xml:space="preserve">\Puzzle Box Change </w:t>
+      </w:r>
+      <w:proofErr w:type="spellStart"/>
+      <w:r>
+        <w:rPr>
+          <w:rFonts w:ascii="Courier New" w:hAnsi="Courier New" w:cs="Courier New"/>
+          <w:sz w:val="18"/>
+          <w:szCs w:val="18"/>
+          <w:highlight w:val="darkCyan"/>
+          <w:shd w:val="clear" w:color="auto" w:fill="F7F7F7"/>
+        </w:rPr>
+        <w:t>Color</w:t>
+      </w:r>
+      <w:proofErr w:type="spellEnd"/>
+      <w:r>
+        <w:rPr>
+          <w:rFonts w:ascii="Courier New" w:hAnsi="Courier New" w:cs="Courier New"/>
+          <w:sz w:val="18"/>
+          <w:szCs w:val="18"/>
+          <w:highlight w:val="darkCyan"/>
+          <w:shd w:val="clear" w:color="auto" w:fill="F7F7F7"/>
+        </w:rPr>
+        <w:t xml:space="preserve"> Game\</w:t>
+      </w:r>
+      <w:proofErr w:type="spellStart"/>
+      <w:r>
+        <w:rPr>
+          <w:rFonts w:ascii="Courier New" w:hAnsi="Courier New" w:cs="Courier New"/>
+          <w:sz w:val="18"/>
+          <w:szCs w:val="18"/>
+          <w:highlight w:val="darkCyan"/>
+          <w:shd w:val="clear" w:color="auto" w:fill="F7F7F7"/>
+        </w:rPr>
+        <w:t>Keystore</w:t>
+      </w:r>
+      <w:proofErr w:type="spellEnd"/>
+      <w:r>
+        <w:rPr>
+          <w:rFonts w:ascii="Courier New" w:hAnsi="Courier New" w:cs="Courier New"/>
+          <w:sz w:val="18"/>
+          <w:szCs w:val="18"/>
+          <w:highlight w:val="darkCyan"/>
+          <w:shd w:val="clear" w:color="auto" w:fill="F7F7F7"/>
+        </w:rPr>
+        <w:t>\</w:t>
+      </w:r>
+      <w:r>
+        <w:rPr>
+          <w:highlight w:val="darkCyan"/>
+        </w:rPr>
+        <w:t xml:space="preserve"> </w:t>
+      </w:r>
+      <w:proofErr w:type="spellStart"/>
+      <w:r>
+        <w:rPr>
+          <w:rFonts w:ascii="Courier New" w:hAnsi="Courier New" w:cs="Courier New"/>
+          <w:sz w:val="18"/>
+          <w:szCs w:val="18"/>
+          <w:highlight w:val="darkCyan"/>
+          <w:shd w:val="clear" w:color="auto" w:fill="F7F7F7"/>
+        </w:rPr>
+        <w:t>user.keystore</w:t>
+      </w:r>
+      <w:proofErr w:type="spellEnd"/>
+      <w:r>
+        <w:rPr>
+          <w:rFonts w:ascii="Courier New" w:hAnsi="Courier New" w:cs="Courier New"/>
+          <w:sz w:val="18"/>
+          <w:szCs w:val="18"/>
+          <w:highlight w:val="darkCyan"/>
+          <w:shd w:val="clear" w:color="auto" w:fill="F7F7F7"/>
+        </w:rPr>
+        <w:t>”</w:t>
+      </w:r>
+      <w:r>
+        <w:rPr>
+          <w:highlight w:val="darkCyan"/>
+        </w:rPr>
+        <w:t xml:space="preserve">  </w:t>
+      </w:r>
+      <w:r>
+        <w:rPr>
+          <w:i/>
+          <w:iCs/>
+          <w:sz w:val="20"/>
+          <w:szCs w:val="20"/>
+          <w:highlight w:val="darkCyan"/>
+          <w:shd w:val="clear" w:color="auto" w:fill="333333"/>
+        </w:rPr>
+        <w:t>-list -v</w:t>
       </w:r>
     </w:p>
     <w:p>
@@ -9218,7 +10458,7 @@
           <w:rPr>
             <w:noProof/>
           </w:rPr>
-          <w:t>8</w:t>
+          <w:t>5</w:t>
         </w:r>
         <w:r>
           <w:rPr>
@@ -13877,6 +15117,56 @@
     <w:basedOn w:val="DefaultParagraphFont"/>
     <w:rsid w:val="00AE1748"/>
   </w:style>
+  <w:style w:type="paragraph" w:styleId="HTMLPreformatted">
+    <w:name w:val="HTML Preformatted"/>
+    <w:basedOn w:val="Normal"/>
+    <w:link w:val="HTMLPreformattedChar"/>
+    <w:uiPriority w:val="99"/>
+    <w:semiHidden/>
+    <w:unhideWhenUsed/>
+    <w:rsid w:val="00D0354D"/>
+    <w:pPr>
+      <w:tabs>
+        <w:tab w:val="left" w:pos="916"/>
+        <w:tab w:val="left" w:pos="1832"/>
+        <w:tab w:val="left" w:pos="2748"/>
+        <w:tab w:val="left" w:pos="3664"/>
+        <w:tab w:val="left" w:pos="4580"/>
+        <w:tab w:val="left" w:pos="5496"/>
+        <w:tab w:val="left" w:pos="6412"/>
+        <w:tab w:val="left" w:pos="7328"/>
+        <w:tab w:val="left" w:pos="8244"/>
+        <w:tab w:val="left" w:pos="9160"/>
+        <w:tab w:val="left" w:pos="10076"/>
+        <w:tab w:val="left" w:pos="10992"/>
+        <w:tab w:val="left" w:pos="11908"/>
+        <w:tab w:val="left" w:pos="12824"/>
+        <w:tab w:val="left" w:pos="13740"/>
+        <w:tab w:val="left" w:pos="14656"/>
+      </w:tabs>
+      <w:spacing w:after="0" w:line="240" w:lineRule="auto"/>
+    </w:pPr>
+    <w:rPr>
+      <w:rFonts w:ascii="Courier New" w:eastAsia="Times New Roman" w:hAnsi="Courier New" w:cs="Courier New"/>
+      <w:sz w:val="20"/>
+      <w:szCs w:val="20"/>
+      <w:lang w:val="en-US"/>
+    </w:rPr>
+  </w:style>
+  <w:style w:type="character" w:customStyle="1" w:styleId="HTMLPreformattedChar">
+    <w:name w:val="HTML Preformatted Char"/>
+    <w:basedOn w:val="DefaultParagraphFont"/>
+    <w:link w:val="HTMLPreformatted"/>
+    <w:uiPriority w:val="99"/>
+    <w:semiHidden/>
+    <w:rsid w:val="00D0354D"/>
+    <w:rPr>
+      <w:rFonts w:ascii="Courier New" w:eastAsia="Times New Roman" w:hAnsi="Courier New" w:cs="Courier New"/>
+      <w:sz w:val="20"/>
+      <w:szCs w:val="20"/>
+      <w:lang w:val="en-US"/>
+    </w:rPr>
+  </w:style>
 </w:styles>
 </file>
 
@@ -14913,6 +16203,56 @@
     <w:basedOn w:val="DefaultParagraphFont"/>
     <w:rsid w:val="00AE1748"/>
   </w:style>
+  <w:style w:type="paragraph" w:styleId="HTMLPreformatted">
+    <w:name w:val="HTML Preformatted"/>
+    <w:basedOn w:val="Normal"/>
+    <w:link w:val="HTMLPreformattedChar"/>
+    <w:uiPriority w:val="99"/>
+    <w:semiHidden/>
+    <w:unhideWhenUsed/>
+    <w:rsid w:val="00D0354D"/>
+    <w:pPr>
+      <w:tabs>
+        <w:tab w:val="left" w:pos="916"/>
+        <w:tab w:val="left" w:pos="1832"/>
+        <w:tab w:val="left" w:pos="2748"/>
+        <w:tab w:val="left" w:pos="3664"/>
+        <w:tab w:val="left" w:pos="4580"/>
+        <w:tab w:val="left" w:pos="5496"/>
+        <w:tab w:val="left" w:pos="6412"/>
+        <w:tab w:val="left" w:pos="7328"/>
+        <w:tab w:val="left" w:pos="8244"/>
+        <w:tab w:val="left" w:pos="9160"/>
+        <w:tab w:val="left" w:pos="10076"/>
+        <w:tab w:val="left" w:pos="10992"/>
+        <w:tab w:val="left" w:pos="11908"/>
+        <w:tab w:val="left" w:pos="12824"/>
+        <w:tab w:val="left" w:pos="13740"/>
+        <w:tab w:val="left" w:pos="14656"/>
+      </w:tabs>
+      <w:spacing w:after="0" w:line="240" w:lineRule="auto"/>
+    </w:pPr>
+    <w:rPr>
+      <w:rFonts w:ascii="Courier New" w:eastAsia="Times New Roman" w:hAnsi="Courier New" w:cs="Courier New"/>
+      <w:sz w:val="20"/>
+      <w:szCs w:val="20"/>
+      <w:lang w:val="en-US"/>
+    </w:rPr>
+  </w:style>
+  <w:style w:type="character" w:customStyle="1" w:styleId="HTMLPreformattedChar">
+    <w:name w:val="HTML Preformatted Char"/>
+    <w:basedOn w:val="DefaultParagraphFont"/>
+    <w:link w:val="HTMLPreformatted"/>
+    <w:uiPriority w:val="99"/>
+    <w:semiHidden/>
+    <w:rsid w:val="00D0354D"/>
+    <w:rPr>
+      <w:rFonts w:ascii="Courier New" w:eastAsia="Times New Roman" w:hAnsi="Courier New" w:cs="Courier New"/>
+      <w:sz w:val="20"/>
+      <w:szCs w:val="20"/>
+      <w:lang w:val="en-US"/>
+    </w:rPr>
+  </w:style>
 </w:styles>
 </file>
 
@@ -15206,7 +16546,7 @@
 </file>
 
 <file path=customXml/itemProps1.xml><?xml version="1.0" encoding="utf-8"?>
-<ds:datastoreItem xmlns:ds="http://schemas.openxmlformats.org/officeDocument/2006/customXml" ds:itemID="{63CE0287-24AD-4EC8-855C-F751065CCCBF}">
+<ds:datastoreItem xmlns:ds="http://schemas.openxmlformats.org/officeDocument/2006/customXml" ds:itemID="{98A68C5E-8388-44CD-8D2C-D9CE26F4E1A7}">
   <ds:schemaRefs>
     <ds:schemaRef ds:uri="http://schemas.openxmlformats.org/officeDocument/2006/bibliography"/>
   </ds:schemaRefs>

</xml_diff>

<commit_message>
Add IAP, add some bug fix
</commit_message>
<xml_diff>
--- a/Game Document/Specs-TilesTeaser.docx
+++ b/Game Document/Specs-TilesTeaser.docx
@@ -2135,11 +2135,13 @@
           <w:numId w:val="18"/>
         </w:numPr>
         <w:rPr>
-          <w:color w:val="215868" w:themeColor="accent5" w:themeShade="80"/>
-        </w:rPr>
-      </w:pPr>
-      <w:r>
-        <w:rPr>
+          <w:strike/>
+          <w:color w:val="215868" w:themeColor="accent5" w:themeShade="80"/>
+        </w:rPr>
+      </w:pPr>
+      <w:r>
+        <w:rPr>
+          <w:strike/>
           <w:color w:val="215868" w:themeColor="accent5" w:themeShade="80"/>
         </w:rPr>
         <w:t>Store</w:t>
@@ -2575,17 +2577,20 @@
               <w:jc w:val="center"/>
               <w:rPr>
                 <w:strike/>
-              </w:rPr>
-            </w:pPr>
-            <w:r>
-              <w:rPr>
-                <w:strike/>
+                <w:color w:val="215868" w:themeColor="accent5" w:themeShade="80"/>
+              </w:rPr>
+            </w:pPr>
+            <w:r>
+              <w:rPr>
+                <w:strike/>
+                <w:color w:val="215868" w:themeColor="accent5" w:themeShade="80"/>
               </w:rPr>
               <w:t>3</w:t>
             </w:r>
             <w:r>
               <w:rPr>
                 <w:strike/>
+                <w:color w:val="215868" w:themeColor="accent5" w:themeShade="80"/>
               </w:rPr>
               <w:t xml:space="preserve"> to 7</w:t>
             </w:r>
@@ -2706,11 +2711,13 @@
               <w:jc w:val="center"/>
               <w:rPr>
                 <w:strike/>
-              </w:rPr>
-            </w:pPr>
-            <w:r>
-              <w:rPr>
-                <w:strike/>
+                <w:color w:val="215868" w:themeColor="accent5" w:themeShade="80"/>
+              </w:rPr>
+            </w:pPr>
+            <w:r>
+              <w:rPr>
+                <w:strike/>
+                <w:color w:val="215868" w:themeColor="accent5" w:themeShade="80"/>
               </w:rPr>
               <w:t>8 to 11</w:t>
             </w:r>
@@ -2831,11 +2838,13 @@
               <w:jc w:val="center"/>
               <w:rPr>
                 <w:strike/>
-              </w:rPr>
-            </w:pPr>
-            <w:r>
-              <w:rPr>
-                <w:strike/>
+                <w:color w:val="215868" w:themeColor="accent5" w:themeShade="80"/>
+              </w:rPr>
+            </w:pPr>
+            <w:r>
+              <w:rPr>
+                <w:strike/>
+                <w:color w:val="215868" w:themeColor="accent5" w:themeShade="80"/>
               </w:rPr>
               <w:t>12 to 14</w:t>
             </w:r>
@@ -2956,11 +2965,13 @@
               <w:jc w:val="center"/>
               <w:rPr>
                 <w:strike/>
-              </w:rPr>
-            </w:pPr>
-            <w:r>
-              <w:rPr>
-                <w:strike/>
+                <w:color w:val="215868" w:themeColor="accent5" w:themeShade="80"/>
+              </w:rPr>
+            </w:pPr>
+            <w:r>
+              <w:rPr>
+                <w:strike/>
+                <w:color w:val="215868" w:themeColor="accent5" w:themeShade="80"/>
               </w:rPr>
               <w:t>15 to 18</w:t>
             </w:r>
@@ -3081,17 +3092,20 @@
               <w:jc w:val="center"/>
               <w:rPr>
                 <w:strike/>
-              </w:rPr>
-            </w:pPr>
-            <w:r>
-              <w:rPr>
-                <w:strike/>
+                <w:color w:val="215868" w:themeColor="accent5" w:themeShade="80"/>
+              </w:rPr>
+            </w:pPr>
+            <w:r>
+              <w:rPr>
+                <w:strike/>
+                <w:color w:val="215868" w:themeColor="accent5" w:themeShade="80"/>
               </w:rPr>
               <w:t xml:space="preserve">19 to </w:t>
             </w:r>
             <w:r>
               <w:rPr>
                 <w:strike/>
+                <w:color w:val="215868" w:themeColor="accent5" w:themeShade="80"/>
               </w:rPr>
               <w:t>25</w:t>
             </w:r>
@@ -3305,11 +3319,23 @@
           <w:ilvl w:val="0"/>
           <w:numId w:val="26"/>
         </w:numPr>
-      </w:pPr>
-      <w:r>
+        <w:rPr>
+          <w:strike/>
+          <w:color w:val="215868" w:themeColor="accent5" w:themeShade="80"/>
+        </w:rPr>
+      </w:pPr>
+      <w:r>
+        <w:rPr>
+          <w:strike/>
+          <w:color w:val="215868" w:themeColor="accent5" w:themeShade="80"/>
+        </w:rPr>
         <w:t xml:space="preserve">Player quit </w:t>
       </w:r>
       <w:r>
+        <w:rPr>
+          <w:strike/>
+          <w:color w:val="215868" w:themeColor="accent5" w:themeShade="80"/>
+        </w:rPr>
         <w:t>that puzzle</w:t>
       </w:r>
     </w:p>
@@ -3475,20 +3501,44 @@
           <w:ilvl w:val="0"/>
           <w:numId w:val="27"/>
         </w:numPr>
-      </w:pPr>
-      <w:r>
+        <w:rPr>
+          <w:strike/>
+          <w:color w:val="215868" w:themeColor="accent5" w:themeShade="80"/>
+        </w:rPr>
+      </w:pPr>
+      <w:r>
+        <w:rPr>
+          <w:strike/>
+          <w:color w:val="215868" w:themeColor="accent5" w:themeShade="80"/>
+        </w:rPr>
         <w:t xml:space="preserve">If the </w:t>
       </w:r>
       <w:r>
+        <w:rPr>
+          <w:strike/>
+          <w:color w:val="215868" w:themeColor="accent5" w:themeShade="80"/>
+        </w:rPr>
         <w:t xml:space="preserve">solutions ad-on </w:t>
       </w:r>
       <w:r>
+        <w:rPr>
+          <w:strike/>
+          <w:color w:val="215868" w:themeColor="accent5" w:themeShade="80"/>
+        </w:rPr>
         <w:t xml:space="preserve">is </w:t>
       </w:r>
       <w:r>
+        <w:rPr>
+          <w:strike/>
+          <w:color w:val="215868" w:themeColor="accent5" w:themeShade="80"/>
+        </w:rPr>
         <w:t>available, ask player if he wants to see the solution.</w:t>
       </w:r>
       <w:r>
+        <w:rPr>
+          <w:strike/>
+          <w:color w:val="215868" w:themeColor="accent5" w:themeShade="80"/>
+        </w:rPr>
         <w:t xml:space="preserve"> </w:t>
       </w:r>
     </w:p>
@@ -3928,8 +3978,16 @@
           <w:ilvl w:val="0"/>
           <w:numId w:val="31"/>
         </w:numPr>
-      </w:pPr>
-      <w:r>
+        <w:rPr>
+          <w:strike/>
+          <w:color w:val="215868" w:themeColor="accent5" w:themeShade="80"/>
+        </w:rPr>
+      </w:pPr>
+      <w:r>
+        <w:rPr>
+          <w:strike/>
+          <w:color w:val="215868" w:themeColor="accent5" w:themeShade="80"/>
+        </w:rPr>
         <w:t>When the player installs the game, there should be a short, interactive tutorial for them to learn it quickly.</w:t>
       </w:r>
     </w:p>
@@ -4277,17 +4335,20 @@
           <w:p>
             <w:pPr>
               <w:rPr>
+                <w:strike/>
                 <w:color w:val="215868" w:themeColor="accent5" w:themeShade="80"/>
               </w:rPr>
             </w:pPr>
             <w:r>
               <w:rPr>
+                <w:strike/>
                 <w:color w:val="215868" w:themeColor="accent5" w:themeShade="80"/>
               </w:rPr>
               <w:t>Infinite</w:t>
             </w:r>
             <w:r>
               <w:rPr>
+                <w:strike/>
                 <w:color w:val="215868" w:themeColor="accent5" w:themeShade="80"/>
               </w:rPr>
               <w:t xml:space="preserve"> puzzles</w:t>
@@ -4302,11 +4363,13 @@
             <w:pPr>
               <w:jc w:val="center"/>
               <w:rPr>
+                <w:strike/>
                 <w:color w:val="215868" w:themeColor="accent5" w:themeShade="80"/>
               </w:rPr>
             </w:pPr>
             <w:r>
               <w:rPr>
+                <w:strike/>
                 <w:color w:val="215868" w:themeColor="accent5" w:themeShade="80"/>
               </w:rPr>
               <w:t>$5.99 for 30 days</w:t>
@@ -4322,11 +4385,13 @@
           <w:p>
             <w:pPr>
               <w:rPr>
+                <w:strike/>
                 <w:color w:val="215868" w:themeColor="accent5" w:themeShade="80"/>
               </w:rPr>
             </w:pPr>
             <w:r>
               <w:rPr>
+                <w:strike/>
                 <w:color w:val="215868" w:themeColor="accent5" w:themeShade="80"/>
               </w:rPr>
               <w:t>Go Ad free</w:t>
@@ -4341,11 +4406,13 @@
             <w:pPr>
               <w:jc w:val="center"/>
               <w:rPr>
+                <w:strike/>
                 <w:color w:val="215868" w:themeColor="accent5" w:themeShade="80"/>
               </w:rPr>
             </w:pPr>
             <w:r>
               <w:rPr>
+                <w:strike/>
                 <w:color w:val="215868" w:themeColor="accent5" w:themeShade="80"/>
               </w:rPr>
               <w:t>$3.99 for 30 days</w:t>
@@ -4361,11 +4428,13 @@
           <w:p>
             <w:pPr>
               <w:rPr>
+                <w:strike/>
                 <w:color w:val="215868" w:themeColor="accent5" w:themeShade="80"/>
               </w:rPr>
             </w:pPr>
             <w:r>
               <w:rPr>
+                <w:strike/>
                 <w:color w:val="215868" w:themeColor="accent5" w:themeShade="80"/>
               </w:rPr>
               <w:t>10 solutions</w:t>
@@ -4380,11 +4449,13 @@
             <w:pPr>
               <w:jc w:val="center"/>
               <w:rPr>
+                <w:strike/>
                 <w:color w:val="215868" w:themeColor="accent5" w:themeShade="80"/>
               </w:rPr>
             </w:pPr>
             <w:r>
               <w:rPr>
+                <w:strike/>
                 <w:color w:val="215868" w:themeColor="accent5" w:themeShade="80"/>
               </w:rPr>
               <w:t>$1.99</w:t>
@@ -4400,11 +4471,13 @@
           <w:p>
             <w:pPr>
               <w:rPr>
+                <w:strike/>
                 <w:color w:val="215868" w:themeColor="accent5" w:themeShade="80"/>
               </w:rPr>
             </w:pPr>
             <w:r>
               <w:rPr>
+                <w:strike/>
                 <w:color w:val="215868" w:themeColor="accent5" w:themeShade="80"/>
               </w:rPr>
               <w:t>10 Infinity timers</w:t>
@@ -4419,11 +4492,13 @@
             <w:pPr>
               <w:jc w:val="center"/>
               <w:rPr>
+                <w:strike/>
                 <w:color w:val="215868" w:themeColor="accent5" w:themeShade="80"/>
               </w:rPr>
             </w:pPr>
             <w:r>
               <w:rPr>
+                <w:strike/>
                 <w:color w:val="215868" w:themeColor="accent5" w:themeShade="80"/>
               </w:rPr>
               <w:t>$1.99</w:t>
@@ -4439,11 +4514,13 @@
           <w:p>
             <w:pPr>
               <w:rPr>
+                <w:strike/>
                 <w:color w:val="215868" w:themeColor="accent5" w:themeShade="80"/>
               </w:rPr>
             </w:pPr>
             <w:r>
               <w:rPr>
+                <w:strike/>
                 <w:color w:val="215868" w:themeColor="accent5" w:themeShade="80"/>
               </w:rPr>
               <w:t>10 Infinity moves</w:t>
@@ -4458,11 +4535,13 @@
             <w:pPr>
               <w:jc w:val="center"/>
               <w:rPr>
+                <w:strike/>
                 <w:color w:val="215868" w:themeColor="accent5" w:themeShade="80"/>
               </w:rPr>
             </w:pPr>
             <w:r>
               <w:rPr>
+                <w:strike/>
                 <w:color w:val="215868" w:themeColor="accent5" w:themeShade="80"/>
               </w:rPr>
               <w:t>$1.99</w:t>
@@ -4478,11 +4557,13 @@
           <w:p>
             <w:pPr>
               <w:rPr>
+                <w:strike/>
                 <w:color w:val="215868" w:themeColor="accent5" w:themeShade="80"/>
               </w:rPr>
             </w:pPr>
             <w:r>
               <w:rPr>
+                <w:strike/>
                 <w:color w:val="215868" w:themeColor="accent5" w:themeShade="80"/>
               </w:rPr>
               <w:t>10 Exploders</w:t>
@@ -4497,11 +4578,13 @@
             <w:pPr>
               <w:jc w:val="center"/>
               <w:rPr>
+                <w:strike/>
                 <w:color w:val="215868" w:themeColor="accent5" w:themeShade="80"/>
               </w:rPr>
             </w:pPr>
             <w:r>
               <w:rPr>
+                <w:strike/>
                 <w:color w:val="215868" w:themeColor="accent5" w:themeShade="80"/>
               </w:rPr>
               <w:t>$1.99</w:t>
@@ -6052,8 +6135,6 @@
             </w:r>
           </w:p>
         </w:tc>
-        <w:bookmarkStart w:id="12" w:name="_GoBack"/>
-        <w:bookmarkEnd w:id="12"/>
       </w:tr>
       <w:tr>
         <w:tc>
@@ -6612,11 +6693,11 @@
       <w:pPr>
         <w:pStyle w:val="Heading1"/>
       </w:pPr>
-      <w:bookmarkStart w:id="13" w:name="_Toc54905375"/>
+      <w:bookmarkStart w:id="12" w:name="_Toc54905375"/>
       <w:r>
         <w:t>The Statistics Screen</w:t>
       </w:r>
-      <w:bookmarkEnd w:id="13"/>
+      <w:bookmarkEnd w:id="12"/>
     </w:p>
     <w:p>
       <w:pPr>
@@ -6910,12 +6991,12 @@
       <w:pPr>
         <w:pStyle w:val="Heading1"/>
       </w:pPr>
-      <w:bookmarkStart w:id="14" w:name="_Toc54905376"/>
+      <w:bookmarkStart w:id="13" w:name="_Toc54905376"/>
       <w:r>
         <w:lastRenderedPageBreak/>
         <w:t>The Design Settings</w:t>
       </w:r>
-      <w:bookmarkEnd w:id="14"/>
+      <w:bookmarkEnd w:id="13"/>
     </w:p>
     <w:p>
       <w:r>
@@ -7326,11 +7407,11 @@
       <w:pPr>
         <w:pStyle w:val="Heading1"/>
       </w:pPr>
-      <w:bookmarkStart w:id="15" w:name="_Toc54905377"/>
+      <w:bookmarkStart w:id="14" w:name="_Toc54905377"/>
       <w:r>
         <w:t>The Accessibility Settings</w:t>
       </w:r>
-      <w:bookmarkEnd w:id="15"/>
+      <w:bookmarkEnd w:id="14"/>
     </w:p>
     <w:p>
       <w:pPr>
@@ -7374,11 +7455,11 @@
       <w:pPr>
         <w:pStyle w:val="Heading1"/>
       </w:pPr>
-      <w:bookmarkStart w:id="16" w:name="_Toc54905378"/>
+      <w:bookmarkStart w:id="15" w:name="_Toc54905378"/>
       <w:r>
         <w:t>Ads</w:t>
       </w:r>
-      <w:bookmarkEnd w:id="16"/>
+      <w:bookmarkEnd w:id="15"/>
     </w:p>
     <w:p>
       <w:pPr>
@@ -7541,11 +7622,11 @@
       <w:pPr>
         <w:pStyle w:val="Heading1"/>
       </w:pPr>
-      <w:bookmarkStart w:id="17" w:name="_Toc54905379"/>
+      <w:bookmarkStart w:id="16" w:name="_Toc54905379"/>
       <w:r>
         <w:t>Delivery</w:t>
       </w:r>
-      <w:bookmarkEnd w:id="17"/>
+      <w:bookmarkEnd w:id="16"/>
     </w:p>
     <w:p>
       <w:pPr>
@@ -9174,6 +9255,32 @@
       <w:pPr>
         <w:rPr>
           <w:rFonts w:ascii="Helvetica" w:hAnsi="Helvetica" w:cs="Helvetica"/>
+          <w:strike/>
+          <w:color w:val="215868" w:themeColor="accent5" w:themeShade="80"/>
+          <w:sz w:val="20"/>
+          <w:szCs w:val="20"/>
+          <w:shd w:val="clear" w:color="auto" w:fill="F0F0F0"/>
+        </w:rPr>
+      </w:pPr>
+      <w:r>
+        <w:rPr>
+          <w:rFonts w:ascii="Helvetica" w:hAnsi="Helvetica" w:cs="Helvetica"/>
+          <w:strike/>
+          <w:color w:val="215868" w:themeColor="accent5" w:themeShade="80"/>
+          <w:sz w:val="20"/>
+          <w:szCs w:val="20"/>
+          <w:shd w:val="clear" w:color="auto" w:fill="F0F0F0"/>
+        </w:rPr>
+        <w:t>- Can you please make sure that there is one advertisement to run in 3 minutes?</w:t>
+      </w:r>
+      <w:bookmarkStart w:id="17" w:name="_GoBack"/>
+      <w:bookmarkEnd w:id="17"/>
+    </w:p>
+    <w:p>
+      <w:pPr>
+        <w:rPr>
+          <w:rFonts w:ascii="Helvetica" w:hAnsi="Helvetica" w:cs="Helvetica"/>
+          <w:strike/>
           <w:color w:val="0E1724"/>
           <w:sz w:val="20"/>
           <w:szCs w:val="20"/>
@@ -9183,16 +9290,16 @@
       <w:r>
         <w:rPr>
           <w:rFonts w:ascii="Helvetica" w:hAnsi="Helvetica" w:cs="Helvetica"/>
+          <w:strike/>
           <w:color w:val="0E1724"/>
           <w:sz w:val="20"/>
           <w:szCs w:val="20"/>
           <w:shd w:val="clear" w:color="auto" w:fill="F0F0F0"/>
         </w:rPr>
-        <w:t>- Can you please make sure that there is one advertisement to run in 3 minutes?</w:t>
-      </w:r>
-    </w:p>
-    <w:p>
-      <w:pPr>
+        <w:t xml:space="preserve">- For the challenges, please show the whole list as I want the players to know what </w:t>
+      </w:r>
+      <w:proofErr w:type="gramStart"/>
+      <w:r>
         <w:rPr>
           <w:rFonts w:ascii="Helvetica" w:hAnsi="Helvetica" w:cs="Helvetica"/>
           <w:strike/>
@@ -9201,7 +9308,9 @@
           <w:szCs w:val="20"/>
           <w:shd w:val="clear" w:color="auto" w:fill="F0F0F0"/>
         </w:rPr>
-      </w:pPr>
+        <w:t>are the upcoming achievements to create excitement</w:t>
+      </w:r>
+      <w:proofErr w:type="gramEnd"/>
       <w:r>
         <w:rPr>
           <w:rFonts w:ascii="Helvetica" w:hAnsi="Helvetica" w:cs="Helvetica"/>
@@ -9211,10 +9320,11 @@
           <w:szCs w:val="20"/>
           <w:shd w:val="clear" w:color="auto" w:fill="F0F0F0"/>
         </w:rPr>
-        <w:t xml:space="preserve">- For the challenges, please show the whole list as I want the players to know what </w:t>
-      </w:r>
-      <w:proofErr w:type="gramStart"/>
-      <w:r>
+        <w:t xml:space="preserve"> </w:t>
+      </w:r>
+    </w:p>
+    <w:p>
+      <w:pPr>
         <w:rPr>
           <w:rFonts w:ascii="Helvetica" w:hAnsi="Helvetica" w:cs="Helvetica"/>
           <w:strike/>
@@ -9223,9 +9333,7 @@
           <w:szCs w:val="20"/>
           <w:shd w:val="clear" w:color="auto" w:fill="F0F0F0"/>
         </w:rPr>
-        <w:t>are the upcoming achievements to create excitement</w:t>
-      </w:r>
-      <w:proofErr w:type="gramEnd"/>
+      </w:pPr>
       <w:r>
         <w:rPr>
           <w:rFonts w:ascii="Helvetica" w:hAnsi="Helvetica" w:cs="Helvetica"/>
@@ -9235,11 +9343,10 @@
           <w:szCs w:val="20"/>
           <w:shd w:val="clear" w:color="auto" w:fill="F0F0F0"/>
         </w:rPr>
-        <w:t xml:space="preserve"> </w:t>
-      </w:r>
-    </w:p>
-    <w:p>
-      <w:pPr>
+        <w:t xml:space="preserve">- </w:t>
+      </w:r>
+      <w:proofErr w:type="gramStart"/>
+      <w:r>
         <w:rPr>
           <w:rFonts w:ascii="Helvetica" w:hAnsi="Helvetica" w:cs="Helvetica"/>
           <w:strike/>
@@ -9248,7 +9355,9 @@
           <w:szCs w:val="20"/>
           <w:shd w:val="clear" w:color="auto" w:fill="F0F0F0"/>
         </w:rPr>
-      </w:pPr>
+        <w:t>locked/unlocked</w:t>
+      </w:r>
+      <w:proofErr w:type="gramEnd"/>
       <w:r>
         <w:rPr>
           <w:rFonts w:ascii="Helvetica" w:hAnsi="Helvetica" w:cs="Helvetica"/>
@@ -9258,10 +9367,11 @@
           <w:szCs w:val="20"/>
           <w:shd w:val="clear" w:color="auto" w:fill="F0F0F0"/>
         </w:rPr>
-        <w:t xml:space="preserve">- </w:t>
-      </w:r>
-      <w:proofErr w:type="gramStart"/>
-      <w:r>
+        <w:t xml:space="preserve"> kind of thing. </w:t>
+      </w:r>
+    </w:p>
+    <w:p>
+      <w:pPr>
         <w:rPr>
           <w:rFonts w:ascii="Helvetica" w:hAnsi="Helvetica" w:cs="Helvetica"/>
           <w:strike/>
@@ -9270,9 +9380,7 @@
           <w:szCs w:val="20"/>
           <w:shd w:val="clear" w:color="auto" w:fill="F0F0F0"/>
         </w:rPr>
-        <w:t>locked/unlocked</w:t>
-      </w:r>
-      <w:proofErr w:type="gramEnd"/>
+      </w:pPr>
       <w:r>
         <w:rPr>
           <w:rFonts w:ascii="Helvetica" w:hAnsi="Helvetica" w:cs="Helvetica"/>
@@ -9282,11 +9390,10 @@
           <w:szCs w:val="20"/>
           <w:shd w:val="clear" w:color="auto" w:fill="F0F0F0"/>
         </w:rPr>
-        <w:t xml:space="preserve"> kind of thing. </w:t>
-      </w:r>
-    </w:p>
-    <w:p>
-      <w:pPr>
+        <w:t xml:space="preserve">- In the settings, the selection of </w:t>
+      </w:r>
+      <w:proofErr w:type="spellStart"/>
+      <w:r>
         <w:rPr>
           <w:rFonts w:ascii="Helvetica" w:hAnsi="Helvetica" w:cs="Helvetica"/>
           <w:strike/>
@@ -9295,7 +9402,9 @@
           <w:szCs w:val="20"/>
           <w:shd w:val="clear" w:color="auto" w:fill="F0F0F0"/>
         </w:rPr>
-      </w:pPr>
+        <w:t>color</w:t>
+      </w:r>
+      <w:proofErr w:type="spellEnd"/>
       <w:r>
         <w:rPr>
           <w:rFonts w:ascii="Helvetica" w:hAnsi="Helvetica" w:cs="Helvetica"/>
@@ -9305,7 +9414,7 @@
           <w:szCs w:val="20"/>
           <w:shd w:val="clear" w:color="auto" w:fill="F0F0F0"/>
         </w:rPr>
-        <w:t xml:space="preserve">- In the settings, the selection of </w:t>
+        <w:t xml:space="preserve"> tiles is not as what I said. Can you please show the combination to select rather than individual light and dark </w:t>
       </w:r>
       <w:proofErr w:type="spellStart"/>
       <w:r>
@@ -9317,7 +9426,7 @@
           <w:szCs w:val="20"/>
           <w:shd w:val="clear" w:color="auto" w:fill="F0F0F0"/>
         </w:rPr>
-        <w:t>color</w:t>
+        <w:t>colors</w:t>
       </w:r>
       <w:proofErr w:type="spellEnd"/>
       <w:r>
@@ -9329,10 +9438,11 @@
           <w:szCs w:val="20"/>
           <w:shd w:val="clear" w:color="auto" w:fill="F0F0F0"/>
         </w:rPr>
-        <w:t xml:space="preserve"> tiles is not as what I said. Can you please show the combination to select rather than individual light and dark </w:t>
-      </w:r>
-      <w:proofErr w:type="spellStart"/>
-      <w:r>
+        <w:t xml:space="preserve">? At the moment, I choose both red and the game was screwed! </w:t>
+      </w:r>
+    </w:p>
+    <w:p>
+      <w:pPr>
         <w:rPr>
           <w:rFonts w:ascii="Helvetica" w:hAnsi="Helvetica" w:cs="Helvetica"/>
           <w:strike/>
@@ -9341,9 +9451,7 @@
           <w:szCs w:val="20"/>
           <w:shd w:val="clear" w:color="auto" w:fill="F0F0F0"/>
         </w:rPr>
-        <w:t>colors</w:t>
-      </w:r>
-      <w:proofErr w:type="spellEnd"/>
+      </w:pPr>
       <w:r>
         <w:rPr>
           <w:rFonts w:ascii="Helvetica" w:hAnsi="Helvetica" w:cs="Helvetica"/>
@@ -9353,11 +9461,10 @@
           <w:szCs w:val="20"/>
           <w:shd w:val="clear" w:color="auto" w:fill="F0F0F0"/>
         </w:rPr>
-        <w:t xml:space="preserve">? At the moment, I choose both red and the game was screwed! </w:t>
-      </w:r>
-    </w:p>
-    <w:p>
-      <w:pPr>
+        <w:t xml:space="preserve">- The vibration should </w:t>
+      </w:r>
+      <w:proofErr w:type="spellStart"/>
+      <w:r>
         <w:rPr>
           <w:rFonts w:ascii="Helvetica" w:hAnsi="Helvetica" w:cs="Helvetica"/>
           <w:strike/>
@@ -9366,7 +9473,9 @@
           <w:szCs w:val="20"/>
           <w:shd w:val="clear" w:color="auto" w:fill="F0F0F0"/>
         </w:rPr>
-      </w:pPr>
+        <w:t>triger</w:t>
+      </w:r>
+      <w:proofErr w:type="spellEnd"/>
       <w:r>
         <w:rPr>
           <w:rFonts w:ascii="Helvetica" w:hAnsi="Helvetica" w:cs="Helvetica"/>
@@ -9376,10 +9485,11 @@
           <w:szCs w:val="20"/>
           <w:shd w:val="clear" w:color="auto" w:fill="F0F0F0"/>
         </w:rPr>
-        <w:t xml:space="preserve">- The vibration should </w:t>
-      </w:r>
-      <w:proofErr w:type="spellStart"/>
-      <w:r>
+        <w:t xml:space="preserve"> only at the game over screen. </w:t>
+      </w:r>
+    </w:p>
+    <w:p>
+      <w:pPr>
         <w:rPr>
           <w:rFonts w:ascii="Helvetica" w:hAnsi="Helvetica" w:cs="Helvetica"/>
           <w:strike/>
@@ -9388,9 +9498,7 @@
           <w:szCs w:val="20"/>
           <w:shd w:val="clear" w:color="auto" w:fill="F0F0F0"/>
         </w:rPr>
-        <w:t>triger</w:t>
-      </w:r>
-      <w:proofErr w:type="spellEnd"/>
+      </w:pPr>
       <w:r>
         <w:rPr>
           <w:rFonts w:ascii="Helvetica" w:hAnsi="Helvetica" w:cs="Helvetica"/>
@@ -9400,11 +9508,20 @@
           <w:szCs w:val="20"/>
           <w:shd w:val="clear" w:color="auto" w:fill="F0F0F0"/>
         </w:rPr>
-        <w:t xml:space="preserve"> only at the game over screen. </w:t>
-      </w:r>
-    </w:p>
-    <w:p>
-      <w:pPr>
+        <w:t xml:space="preserve">- For every puzzle, the start is extremely slow. Show all the blocks instantly (all dark) then flip the light ones at the same time. It should not take more than 500ms. </w:t>
+      </w:r>
+    </w:p>
+    <w:p>
+      <w:pPr>
+        <w:rPr>
+          <w:rStyle w:val="Hyperlink"/>
+          <w:rFonts w:ascii="inherit" w:hAnsi="inherit"/>
+          <w:strike/>
+          <w:u w:val="none"/>
+          <w:bdr w:val="none" w:sz="0" w:space="0" w:color="auto" w:frame="1"/>
+        </w:rPr>
+      </w:pPr>
+      <w:r>
         <w:rPr>
           <w:rFonts w:ascii="Helvetica" w:hAnsi="Helvetica" w:cs="Helvetica"/>
           <w:strike/>
@@ -9413,7 +9530,9 @@
           <w:szCs w:val="20"/>
           <w:shd w:val="clear" w:color="auto" w:fill="F0F0F0"/>
         </w:rPr>
-      </w:pPr>
+        <w:t xml:space="preserve">- Please </w:t>
+      </w:r>
+      <w:proofErr w:type="gramStart"/>
       <w:r>
         <w:rPr>
           <w:rFonts w:ascii="Helvetica" w:hAnsi="Helvetica" w:cs="Helvetica"/>
@@ -9423,20 +9542,49 @@
           <w:szCs w:val="20"/>
           <w:shd w:val="clear" w:color="auto" w:fill="F0F0F0"/>
         </w:rPr>
-        <w:t xml:space="preserve">- For every puzzle, the start is extremely slow. Show all the blocks instantly (all dark) then flip the light ones at the same time. It should not take more than 500ms. </w:t>
-      </w:r>
-    </w:p>
-    <w:p>
-      <w:pPr>
-        <w:rPr>
-          <w:rStyle w:val="Hyperlink"/>
+        <w:t>remove "</w:t>
+      </w:r>
+      <w:proofErr w:type="gramEnd"/>
+      <w:r>
+        <w:rPr>
+          <w:strike/>
+        </w:rPr>
+        <w:fldChar w:fldCharType="begin"/>
+      </w:r>
+      <w:r>
+        <w:rPr>
+          <w:strike/>
+        </w:rPr>
+        <w:instrText xml:space="preserve"> HYPERLINK "https://www.freelancer.com/users/l.php?url=http:%2F%2Fpawstash.com&amp;sig=0453b256f2cac4cee9ed0404a3523d6099bbceebc2ad8836514139084a63cd11" \t "_blank" </w:instrText>
+      </w:r>
+      <w:r>
+        <w:rPr>
+          <w:strike/>
+        </w:rPr>
+        <w:fldChar w:fldCharType="separate"/>
+      </w:r>
+    </w:p>
+    <w:p>
+      <w:pPr>
+        <w:rPr>
+          <w:strike/>
+        </w:rPr>
+      </w:pPr>
+      <w:r>
+        <w:rPr>
           <w:rFonts w:ascii="inherit" w:hAnsi="inherit"/>
           <w:strike/>
-          <w:u w:val="none"/>
+          <w:color w:val="0000FF"/>
           <w:bdr w:val="none" w:sz="0" w:space="0" w:color="auto" w:frame="1"/>
         </w:rPr>
-      </w:pPr>
-      <w:r>
+        <w:t>pawstash.com</w:t>
+      </w:r>
+    </w:p>
+    <w:p>
+      <w:pPr>
+        <w:tabs>
+          <w:tab w:val="left" w:pos="5245"/>
+        </w:tabs>
         <w:rPr>
           <w:rFonts w:ascii="Helvetica" w:hAnsi="Helvetica" w:cs="Helvetica"/>
           <w:strike/>
@@ -9445,7 +9593,12 @@
           <w:szCs w:val="20"/>
           <w:shd w:val="clear" w:color="auto" w:fill="F0F0F0"/>
         </w:rPr>
-        <w:t xml:space="preserve">- Please </w:t>
+      </w:pPr>
+      <w:r>
+        <w:rPr>
+          <w:strike/>
+        </w:rPr>
+        <w:fldChar w:fldCharType="end"/>
       </w:r>
       <w:proofErr w:type="gramStart"/>
       <w:r>
@@ -9457,49 +9610,10 @@
           <w:szCs w:val="20"/>
           <w:shd w:val="clear" w:color="auto" w:fill="F0F0F0"/>
         </w:rPr>
-        <w:t>remove "</w:t>
+        <w:t>" from</w:t>
       </w:r>
       <w:proofErr w:type="gramEnd"/>
       <w:r>
-        <w:rPr>
-          <w:strike/>
-        </w:rPr>
-        <w:fldChar w:fldCharType="begin"/>
-      </w:r>
-      <w:r>
-        <w:rPr>
-          <w:strike/>
-        </w:rPr>
-        <w:instrText xml:space="preserve"> HYPERLINK "https://www.freelancer.com/users/l.php?url=http:%2F%2Fpawstash.com&amp;sig=0453b256f2cac4cee9ed0404a3523d6099bbceebc2ad8836514139084a63cd11" \t "_blank" </w:instrText>
-      </w:r>
-      <w:r>
-        <w:rPr>
-          <w:strike/>
-        </w:rPr>
-        <w:fldChar w:fldCharType="separate"/>
-      </w:r>
-    </w:p>
-    <w:p>
-      <w:pPr>
-        <w:rPr>
-          <w:strike/>
-        </w:rPr>
-      </w:pPr>
-      <w:r>
-        <w:rPr>
-          <w:rFonts w:ascii="inherit" w:hAnsi="inherit"/>
-          <w:strike/>
-          <w:color w:val="0000FF"/>
-          <w:bdr w:val="none" w:sz="0" w:space="0" w:color="auto" w:frame="1"/>
-        </w:rPr>
-        <w:t>pawstash.com</w:t>
-      </w:r>
-    </w:p>
-    <w:p>
-      <w:pPr>
-        <w:tabs>
-          <w:tab w:val="left" w:pos="5245"/>
-        </w:tabs>
         <w:rPr>
           <w:rFonts w:ascii="Helvetica" w:hAnsi="Helvetica" w:cs="Helvetica"/>
           <w:strike/>
@@ -9508,15 +9622,14 @@
           <w:szCs w:val="20"/>
           <w:shd w:val="clear" w:color="auto" w:fill="F0F0F0"/>
         </w:rPr>
-      </w:pPr>
-      <w:r>
-        <w:rPr>
-          <w:strike/>
-        </w:rPr>
-        <w:fldChar w:fldCharType="end"/>
-      </w:r>
-      <w:proofErr w:type="gramStart"/>
-      <w:r>
+        <w:t xml:space="preserve"> everywhere where as I have turned it down. Thanks</w:t>
+      </w:r>
+    </w:p>
+    <w:p>
+      <w:pPr>
+        <w:tabs>
+          <w:tab w:val="left" w:pos="5245"/>
+        </w:tabs>
         <w:rPr>
           <w:rFonts w:ascii="Helvetica" w:hAnsi="Helvetica" w:cs="Helvetica"/>
           <w:strike/>
@@ -9525,10 +9638,13 @@
           <w:szCs w:val="20"/>
           <w:shd w:val="clear" w:color="auto" w:fill="F0F0F0"/>
         </w:rPr>
-        <w:t>" from</w:t>
-      </w:r>
-      <w:proofErr w:type="gramEnd"/>
-      <w:r>
+      </w:pPr>
+    </w:p>
+    <w:p>
+      <w:pPr>
+        <w:tabs>
+          <w:tab w:val="left" w:pos="5245"/>
+        </w:tabs>
         <w:rPr>
           <w:rFonts w:ascii="Helvetica" w:hAnsi="Helvetica" w:cs="Helvetica"/>
           <w:strike/>
@@ -9537,8 +9653,7 @@
           <w:szCs w:val="20"/>
           <w:shd w:val="clear" w:color="auto" w:fill="F0F0F0"/>
         </w:rPr>
-        <w:t xml:space="preserve"> everywhere where as I have turned it down. Thanks</w:t>
-      </w:r>
+      </w:pPr>
     </w:p>
     <w:p>
       <w:pPr>
@@ -9554,12 +9669,7 @@
           <w:shd w:val="clear" w:color="auto" w:fill="F0F0F0"/>
         </w:rPr>
       </w:pPr>
-    </w:p>
-    <w:p>
-      <w:pPr>
-        <w:tabs>
-          <w:tab w:val="left" w:pos="5245"/>
-        </w:tabs>
+      <w:r>
         <w:rPr>
           <w:rFonts w:ascii="Helvetica" w:hAnsi="Helvetica" w:cs="Helvetica"/>
           <w:strike/>
@@ -9568,13 +9678,10 @@
           <w:szCs w:val="20"/>
           <w:shd w:val="clear" w:color="auto" w:fill="F0F0F0"/>
         </w:rPr>
-      </w:pPr>
-    </w:p>
-    <w:p>
-      <w:pPr>
-        <w:tabs>
-          <w:tab w:val="left" w:pos="5245"/>
-        </w:tabs>
+        <w:t xml:space="preserve">- So, the ads are </w:t>
+      </w:r>
+      <w:proofErr w:type="spellStart"/>
+      <w:r>
         <w:rPr>
           <w:rFonts w:ascii="Helvetica" w:hAnsi="Helvetica" w:cs="Helvetica"/>
           <w:strike/>
@@ -9583,7 +9690,9 @@
           <w:szCs w:val="20"/>
           <w:shd w:val="clear" w:color="auto" w:fill="F0F0F0"/>
         </w:rPr>
-      </w:pPr>
+        <w:t>connecrted</w:t>
+      </w:r>
+      <w:proofErr w:type="spellEnd"/>
       <w:r>
         <w:rPr>
           <w:rFonts w:ascii="Helvetica" w:hAnsi="Helvetica" w:cs="Helvetica"/>
@@ -9593,7 +9702,7 @@
           <w:szCs w:val="20"/>
           <w:shd w:val="clear" w:color="auto" w:fill="F0F0F0"/>
         </w:rPr>
-        <w:t xml:space="preserve">- So, the ads are </w:t>
+        <w:t xml:space="preserve"> to my </w:t>
       </w:r>
       <w:proofErr w:type="spellStart"/>
       <w:r>
@@ -9605,7 +9714,7 @@
           <w:szCs w:val="20"/>
           <w:shd w:val="clear" w:color="auto" w:fill="F0F0F0"/>
         </w:rPr>
-        <w:t>connecrted</w:t>
+        <w:t>admob</w:t>
       </w:r>
       <w:proofErr w:type="spellEnd"/>
       <w:r>
@@ -9617,10 +9726,14 @@
           <w:szCs w:val="20"/>
           <w:shd w:val="clear" w:color="auto" w:fill="F0F0F0"/>
         </w:rPr>
-        <w:t xml:space="preserve"> to my </w:t>
-      </w:r>
-      <w:proofErr w:type="spellStart"/>
-      <w:r>
+        <w:t>?</w:t>
+      </w:r>
+    </w:p>
+    <w:p>
+      <w:pPr>
+        <w:tabs>
+          <w:tab w:val="left" w:pos="5245"/>
+        </w:tabs>
         <w:rPr>
           <w:rFonts w:ascii="Helvetica" w:hAnsi="Helvetica" w:cs="Helvetica"/>
           <w:strike/>
@@ -9629,9 +9742,7 @@
           <w:szCs w:val="20"/>
           <w:shd w:val="clear" w:color="auto" w:fill="F0F0F0"/>
         </w:rPr>
-        <w:t>admob</w:t>
-      </w:r>
-      <w:proofErr w:type="spellEnd"/>
+      </w:pPr>
       <w:r>
         <w:rPr>
           <w:rFonts w:ascii="Helvetica" w:hAnsi="Helvetica" w:cs="Helvetica"/>
@@ -9641,7 +9752,7 @@
           <w:szCs w:val="20"/>
           <w:shd w:val="clear" w:color="auto" w:fill="F0F0F0"/>
         </w:rPr>
-        <w:t>?</w:t>
+        <w:t>- At home page, just remove the "Achievement" box</w:t>
       </w:r>
     </w:p>
     <w:p>
@@ -9667,14 +9778,10 @@
           <w:szCs w:val="20"/>
           <w:shd w:val="clear" w:color="auto" w:fill="F0F0F0"/>
         </w:rPr>
-        <w:t>- At home page, just remove the "Achievement" box</w:t>
-      </w:r>
-    </w:p>
-    <w:p>
-      <w:pPr>
-        <w:tabs>
-          <w:tab w:val="left" w:pos="5245"/>
-        </w:tabs>
+        <w:t xml:space="preserve">- When the infinite timer or </w:t>
+      </w:r>
+      <w:proofErr w:type="spellStart"/>
+      <w:r>
         <w:rPr>
           <w:rFonts w:ascii="Helvetica" w:hAnsi="Helvetica" w:cs="Helvetica"/>
           <w:strike/>
@@ -9683,7 +9790,9 @@
           <w:szCs w:val="20"/>
           <w:shd w:val="clear" w:color="auto" w:fill="F0F0F0"/>
         </w:rPr>
-      </w:pPr>
+        <w:t>inifinite</w:t>
+      </w:r>
+      <w:proofErr w:type="spellEnd"/>
       <w:r>
         <w:rPr>
           <w:rFonts w:ascii="Helvetica" w:hAnsi="Helvetica" w:cs="Helvetica"/>
@@ -9693,10 +9802,14 @@
           <w:szCs w:val="20"/>
           <w:shd w:val="clear" w:color="auto" w:fill="F0F0F0"/>
         </w:rPr>
-        <w:t xml:space="preserve">- When the infinite timer or </w:t>
-      </w:r>
-      <w:proofErr w:type="spellStart"/>
-      <w:r>
+        <w:t xml:space="preserve"> turn is clicked, just disable that option. I clicked on the timer 3 times in a single game which doesn't make any sense.</w:t>
+      </w:r>
+    </w:p>
+    <w:p>
+      <w:pPr>
+        <w:tabs>
+          <w:tab w:val="left" w:pos="5245"/>
+        </w:tabs>
         <w:rPr>
           <w:rFonts w:ascii="Helvetica" w:hAnsi="Helvetica" w:cs="Helvetica"/>
           <w:strike/>
@@ -9705,9 +9818,7 @@
           <w:szCs w:val="20"/>
           <w:shd w:val="clear" w:color="auto" w:fill="F0F0F0"/>
         </w:rPr>
-        <w:t>inifinite</w:t>
-      </w:r>
-      <w:proofErr w:type="spellEnd"/>
+      </w:pPr>
       <w:r>
         <w:rPr>
           <w:rFonts w:ascii="Helvetica" w:hAnsi="Helvetica" w:cs="Helvetica"/>
@@ -9717,14 +9828,11 @@
           <w:szCs w:val="20"/>
           <w:shd w:val="clear" w:color="auto" w:fill="F0F0F0"/>
         </w:rPr>
-        <w:t xml:space="preserve"> turn is clicked, just disable that option. I clicked on the timer 3 times in a single game which doesn't make any sense.</w:t>
-      </w:r>
-    </w:p>
-    <w:p>
-      <w:pPr>
-        <w:tabs>
-          <w:tab w:val="left" w:pos="5245"/>
-        </w:tabs>
+        <w:t xml:space="preserve">- Something is wrong with the timer as </w:t>
+      </w:r>
+      <w:proofErr w:type="spellStart"/>
+      <w:proofErr w:type="gramStart"/>
+      <w:r>
         <w:rPr>
           <w:rFonts w:ascii="Helvetica" w:hAnsi="Helvetica" w:cs="Helvetica"/>
           <w:strike/>
@@ -9733,7 +9841,10 @@
           <w:szCs w:val="20"/>
           <w:shd w:val="clear" w:color="auto" w:fill="F0F0F0"/>
         </w:rPr>
-      </w:pPr>
+        <w:t>weill</w:t>
+      </w:r>
+      <w:proofErr w:type="spellEnd"/>
+      <w:proofErr w:type="gramEnd"/>
       <w:r>
         <w:rPr>
           <w:rFonts w:ascii="Helvetica" w:hAnsi="Helvetica" w:cs="Helvetica"/>
@@ -9743,11 +9854,14 @@
           <w:szCs w:val="20"/>
           <w:shd w:val="clear" w:color="auto" w:fill="F0F0F0"/>
         </w:rPr>
-        <w:t xml:space="preserve">- Something is wrong with the timer as </w:t>
-      </w:r>
-      <w:proofErr w:type="spellStart"/>
-      <w:proofErr w:type="gramStart"/>
-      <w:r>
+        <w:t>. I clicked the timer, finished a level and then I am seeing "Best time = -9939!"</w:t>
+      </w:r>
+    </w:p>
+    <w:p>
+      <w:pPr>
+        <w:tabs>
+          <w:tab w:val="left" w:pos="5245"/>
+        </w:tabs>
         <w:rPr>
           <w:rFonts w:ascii="Helvetica" w:hAnsi="Helvetica" w:cs="Helvetica"/>
           <w:strike/>
@@ -9756,10 +9870,7 @@
           <w:szCs w:val="20"/>
           <w:shd w:val="clear" w:color="auto" w:fill="F0F0F0"/>
         </w:rPr>
-        <w:t>weill</w:t>
-      </w:r>
-      <w:proofErr w:type="spellEnd"/>
-      <w:proofErr w:type="gramEnd"/>
+      </w:pPr>
       <w:r>
         <w:rPr>
           <w:rFonts w:ascii="Helvetica" w:hAnsi="Helvetica" w:cs="Helvetica"/>
@@ -9769,14 +9880,11 @@
           <w:szCs w:val="20"/>
           <w:shd w:val="clear" w:color="auto" w:fill="F0F0F0"/>
         </w:rPr>
-        <w:t>. I clicked the timer, finished a level and then I am seeing "Best time = -9939!"</w:t>
-      </w:r>
-    </w:p>
-    <w:p>
-      <w:pPr>
-        <w:tabs>
-          <w:tab w:val="left" w:pos="5245"/>
-        </w:tabs>
+        <w:lastRenderedPageBreak/>
+        <w:t xml:space="preserve">- One the exploder is </w:t>
+      </w:r>
+      <w:proofErr w:type="gramStart"/>
+      <w:r>
         <w:rPr>
           <w:rFonts w:ascii="Helvetica" w:hAnsi="Helvetica" w:cs="Helvetica"/>
           <w:strike/>
@@ -9785,7 +9893,9 @@
           <w:szCs w:val="20"/>
           <w:shd w:val="clear" w:color="auto" w:fill="F0F0F0"/>
         </w:rPr>
-      </w:pPr>
+        <w:t>clicked,</w:t>
+      </w:r>
+      <w:proofErr w:type="gramEnd"/>
       <w:r>
         <w:rPr>
           <w:rFonts w:ascii="Helvetica" w:hAnsi="Helvetica" w:cs="Helvetica"/>
@@ -9795,8 +9905,7 @@
           <w:szCs w:val="20"/>
           <w:shd w:val="clear" w:color="auto" w:fill="F0F0F0"/>
         </w:rPr>
-        <w:lastRenderedPageBreak/>
-        <w:t xml:space="preserve">- One the exploder is </w:t>
+        <w:t xml:space="preserve"> do not count it down instantly. Wait for the user to click on the tile. Also, if the user doesn't click on the tile and instead click on the exploder again, undo the exploder. </w:t>
       </w:r>
       <w:proofErr w:type="gramStart"/>
       <w:r>
@@ -9808,10 +9917,15 @@
           <w:szCs w:val="20"/>
           <w:shd w:val="clear" w:color="auto" w:fill="F0F0F0"/>
         </w:rPr>
-        <w:t>clicked,</w:t>
+        <w:t>Right now, when I am able to click the exploder all the 3 times which doesn't make any sense.</w:t>
       </w:r>
       <w:proofErr w:type="gramEnd"/>
-      <w:r>
+    </w:p>
+    <w:p>
+      <w:pPr>
+        <w:tabs>
+          <w:tab w:val="left" w:pos="5245"/>
+        </w:tabs>
         <w:rPr>
           <w:rFonts w:ascii="Helvetica" w:hAnsi="Helvetica" w:cs="Helvetica"/>
           <w:strike/>
@@ -9820,9 +9934,7 @@
           <w:szCs w:val="20"/>
           <w:shd w:val="clear" w:color="auto" w:fill="F0F0F0"/>
         </w:rPr>
-        <w:t xml:space="preserve"> do not count it down instantly. Wait for the user to click on the tile. Also, if the user doesn't click on the tile and instead click on the exploder again, undo the exploder. </w:t>
-      </w:r>
-      <w:proofErr w:type="gramStart"/>
+      </w:pPr>
       <w:r>
         <w:rPr>
           <w:rFonts w:ascii="Helvetica" w:hAnsi="Helvetica" w:cs="Helvetica"/>
@@ -9832,116 +9944,99 @@
           <w:szCs w:val="20"/>
           <w:shd w:val="clear" w:color="auto" w:fill="F0F0F0"/>
         </w:rPr>
-        <w:t>Right now, when I am able to click the exploder all the 3 times which doesn't make any sense.</w:t>
-      </w:r>
-      <w:proofErr w:type="gramEnd"/>
-    </w:p>
-    <w:p>
-      <w:pPr>
-        <w:tabs>
-          <w:tab w:val="left" w:pos="5245"/>
-        </w:tabs>
+        <w:t>- Think</w:t>
+      </w:r>
+      <w:proofErr w:type="gramStart"/>
+      <w:r>
         <w:rPr>
           <w:rFonts w:ascii="Helvetica" w:hAnsi="Helvetica" w:cs="Helvetica"/>
+          <w:strike/>
           <w:color w:val="0E1724"/>
           <w:sz w:val="20"/>
           <w:szCs w:val="20"/>
           <w:shd w:val="clear" w:color="auto" w:fill="F0F0F0"/>
         </w:rPr>
-      </w:pPr>
+        <w:t>,</w:t>
+      </w:r>
+      <w:proofErr w:type="gramEnd"/>
       <w:r>
         <w:rPr>
           <w:rFonts w:ascii="Helvetica" w:hAnsi="Helvetica" w:cs="Helvetica"/>
+          <w:strike/>
           <w:color w:val="0E1724"/>
           <w:sz w:val="20"/>
           <w:szCs w:val="20"/>
           <w:shd w:val="clear" w:color="auto" w:fill="F0F0F0"/>
         </w:rPr>
-        <w:t>- Think</w:t>
-      </w:r>
-      <w:proofErr w:type="gramStart"/>
+        <w:t xml:space="preserve"> there is </w:t>
+      </w:r>
+      <w:proofErr w:type="spellStart"/>
       <w:r>
         <w:rPr>
           <w:rFonts w:ascii="Helvetica" w:hAnsi="Helvetica" w:cs="Helvetica"/>
+          <w:strike/>
           <w:color w:val="0E1724"/>
           <w:sz w:val="20"/>
           <w:szCs w:val="20"/>
           <w:shd w:val="clear" w:color="auto" w:fill="F0F0F0"/>
         </w:rPr>
-        <w:t>,</w:t>
-      </w:r>
-      <w:proofErr w:type="gramEnd"/>
+        <w:t>sonething</w:t>
+      </w:r>
+      <w:proofErr w:type="spellEnd"/>
       <w:r>
         <w:rPr>
           <w:rFonts w:ascii="Helvetica" w:hAnsi="Helvetica" w:cs="Helvetica"/>
+          <w:strike/>
           <w:color w:val="0E1724"/>
           <w:sz w:val="20"/>
           <w:szCs w:val="20"/>
           <w:shd w:val="clear" w:color="auto" w:fill="F0F0F0"/>
         </w:rPr>
-        <w:t xml:space="preserve"> there is </w:t>
-      </w:r>
-      <w:proofErr w:type="spellStart"/>
-      <w:r>
+        <w:t xml:space="preserve"> wrong with the "up/down" flip button. It is flipping diagonal.</w:t>
+      </w:r>
+    </w:p>
+    <w:p>
+      <w:pPr>
+        <w:tabs>
+          <w:tab w:val="left" w:pos="5245"/>
+        </w:tabs>
         <w:rPr>
           <w:rFonts w:ascii="Helvetica" w:hAnsi="Helvetica" w:cs="Helvetica"/>
+          <w:strike/>
           <w:color w:val="0E1724"/>
           <w:sz w:val="20"/>
           <w:szCs w:val="20"/>
           <w:shd w:val="clear" w:color="auto" w:fill="F0F0F0"/>
         </w:rPr>
-        <w:t>sonething</w:t>
-      </w:r>
-      <w:proofErr w:type="spellEnd"/>
+      </w:pPr>
       <w:r>
         <w:rPr>
           <w:rFonts w:ascii="Helvetica" w:hAnsi="Helvetica" w:cs="Helvetica"/>
+          <w:strike/>
           <w:color w:val="0E1724"/>
           <w:sz w:val="20"/>
           <w:szCs w:val="20"/>
           <w:shd w:val="clear" w:color="auto" w:fill="F0F0F0"/>
         </w:rPr>
-        <w:t xml:space="preserve"> wrong with the "up/down" flip button. It is flipping diagonal.</w:t>
-      </w:r>
-    </w:p>
-    <w:p>
-      <w:pPr>
-        <w:tabs>
-          <w:tab w:val="left" w:pos="5245"/>
-        </w:tabs>
+        <w:t xml:space="preserve">- Please connect the challenges (achievements) to the </w:t>
+      </w:r>
+      <w:proofErr w:type="spellStart"/>
+      <w:r>
         <w:rPr>
           <w:rFonts w:ascii="Helvetica" w:hAnsi="Helvetica" w:cs="Helvetica"/>
+          <w:strike/>
           <w:color w:val="0E1724"/>
           <w:sz w:val="20"/>
           <w:szCs w:val="20"/>
           <w:shd w:val="clear" w:color="auto" w:fill="F0F0F0"/>
         </w:rPr>
-      </w:pPr>
+        <w:t>playstore</w:t>
+      </w:r>
+      <w:proofErr w:type="spellEnd"/>
       <w:r>
         <w:rPr>
           <w:rFonts w:ascii="Helvetica" w:hAnsi="Helvetica" w:cs="Helvetica"/>
-          <w:color w:val="0E1724"/>
-          <w:sz w:val="20"/>
-          <w:szCs w:val="20"/>
-          <w:shd w:val="clear" w:color="auto" w:fill="F0F0F0"/>
-        </w:rPr>
-        <w:t xml:space="preserve">- Please connect the challenges (achievements) to the </w:t>
-      </w:r>
-      <w:proofErr w:type="spellStart"/>
-      <w:r>
-        <w:rPr>
-          <w:rFonts w:ascii="Helvetica" w:hAnsi="Helvetica" w:cs="Helvetica"/>
-          <w:color w:val="0E1724"/>
-          <w:sz w:val="20"/>
-          <w:szCs w:val="20"/>
-          <w:shd w:val="clear" w:color="auto" w:fill="F0F0F0"/>
-        </w:rPr>
-        <w:t>playstore</w:t>
-      </w:r>
-      <w:proofErr w:type="spellEnd"/>
-      <w:r>
-        <w:rPr>
-          <w:rFonts w:ascii="Helvetica" w:hAnsi="Helvetica" w:cs="Helvetica"/>
+          <w:strike/>
           <w:color w:val="0E1724"/>
           <w:sz w:val="20"/>
           <w:szCs w:val="20"/>
@@ -10458,7 +10553,7 @@
           <w:rPr>
             <w:noProof/>
           </w:rPr>
-          <w:t>5</w:t>
+          <w:t>9</w:t>
         </w:r>
         <w:r>
           <w:rPr>
@@ -16546,7 +16641,7 @@
 </file>
 
 <file path=customXml/itemProps1.xml><?xml version="1.0" encoding="utf-8"?>
-<ds:datastoreItem xmlns:ds="http://schemas.openxmlformats.org/officeDocument/2006/customXml" ds:itemID="{98A68C5E-8388-44CD-8D2C-D9CE26F4E1A7}">
+<ds:datastoreItem xmlns:ds="http://schemas.openxmlformats.org/officeDocument/2006/customXml" ds:itemID="{6C677AC3-9102-4F0A-A032-21F15282D144}">
   <ds:schemaRefs>
     <ds:schemaRef ds:uri="http://schemas.openxmlformats.org/officeDocument/2006/bibliography"/>
   </ds:schemaRefs>

</xml_diff>

<commit_message>
almost finish just a few little change again, all system work
</commit_message>
<xml_diff>
--- a/Game Document/Specs-TilesTeaser.docx
+++ b/Game Document/Specs-TilesTeaser.docx
@@ -3412,25 +3412,47 @@
           <w:ilvl w:val="0"/>
           <w:numId w:val="26"/>
         </w:numPr>
-      </w:pPr>
-      <w:r>
-        <w:rPr>
+        <w:rPr>
+          <w:strike/>
+          <w:color w:val="215868" w:themeColor="accent5" w:themeShade="80"/>
+        </w:rPr>
+      </w:pPr>
+      <w:r>
+        <w:rPr>
+          <w:strike/>
+          <w:color w:val="215868" w:themeColor="accent5" w:themeShade="80"/>
           <w:u w:val="single"/>
         </w:rPr>
         <w:t>Share</w:t>
       </w:r>
       <w:r>
+        <w:rPr>
+          <w:strike/>
+          <w:color w:val="215868" w:themeColor="accent5" w:themeShade="80"/>
+        </w:rPr>
         <w:t xml:space="preserve"> button to share the success</w:t>
       </w:r>
       <w:r>
+        <w:rPr>
+          <w:strike/>
+          <w:color w:val="215868" w:themeColor="accent5" w:themeShade="80"/>
+        </w:rPr>
         <w:t xml:space="preserve"> (</w:t>
       </w:r>
       <w:proofErr w:type="spellStart"/>
       <w:r>
+        <w:rPr>
+          <w:strike/>
+          <w:color w:val="215868" w:themeColor="accent5" w:themeShade="80"/>
+        </w:rPr>
         <w:t>facebook</w:t>
       </w:r>
       <w:proofErr w:type="spellEnd"/>
       <w:r>
+        <w:rPr>
+          <w:strike/>
+          <w:color w:val="215868" w:themeColor="accent5" w:themeShade="80"/>
+        </w:rPr>
         <w:t>, twitter etc.)</w:t>
       </w:r>
     </w:p>
@@ -6917,11 +6939,13 @@
           <w:numId w:val="28"/>
         </w:numPr>
         <w:rPr>
-          <w:color w:val="215868" w:themeColor="accent5" w:themeShade="80"/>
-        </w:rPr>
-      </w:pPr>
-      <w:r>
-        <w:rPr>
+          <w:strike/>
+          <w:color w:val="215868" w:themeColor="accent5" w:themeShade="80"/>
+        </w:rPr>
+      </w:pPr>
+      <w:r>
+        <w:rPr>
+          <w:strike/>
           <w:color w:val="215868" w:themeColor="accent5" w:themeShade="80"/>
         </w:rPr>
         <w:t>Average time</w:t>
@@ -6953,11 +6977,13 @@
           <w:numId w:val="28"/>
         </w:numPr>
         <w:rPr>
-          <w:color w:val="215868" w:themeColor="accent5" w:themeShade="80"/>
-        </w:rPr>
-      </w:pPr>
-      <w:r>
-        <w:rPr>
+          <w:strike/>
+          <w:color w:val="215868" w:themeColor="accent5" w:themeShade="80"/>
+        </w:rPr>
+      </w:pPr>
+      <w:r>
+        <w:rPr>
+          <w:strike/>
           <w:color w:val="215868" w:themeColor="accent5" w:themeShade="80"/>
         </w:rPr>
         <w:t>Current streak</w:t>
@@ -6971,17 +6997,20 @@
           <w:numId w:val="28"/>
         </w:numPr>
         <w:rPr>
-          <w:color w:val="215868" w:themeColor="accent5" w:themeShade="80"/>
-        </w:rPr>
-      </w:pPr>
-      <w:r>
-        <w:rPr>
+          <w:strike/>
+          <w:color w:val="215868" w:themeColor="accent5" w:themeShade="80"/>
+        </w:rPr>
+      </w:pPr>
+      <w:r>
+        <w:rPr>
+          <w:strike/>
           <w:color w:val="215868" w:themeColor="accent5" w:themeShade="80"/>
         </w:rPr>
         <w:t xml:space="preserve">Best (longest) </w:t>
       </w:r>
       <w:r>
         <w:rPr>
+          <w:strike/>
           <w:color w:val="215868" w:themeColor="accent5" w:themeShade="80"/>
         </w:rPr>
         <w:t>win streak</w:t>
@@ -7441,11 +7470,13 @@
           <w:numId w:val="30"/>
         </w:numPr>
         <w:rPr>
-          <w:color w:val="215868" w:themeColor="accent5" w:themeShade="80"/>
-        </w:rPr>
-      </w:pPr>
-      <w:r>
-        <w:rPr>
+          <w:strike/>
+          <w:color w:val="215868" w:themeColor="accent5" w:themeShade="80"/>
+        </w:rPr>
+      </w:pPr>
+      <w:r>
+        <w:rPr>
+          <w:strike/>
           <w:color w:val="215868" w:themeColor="accent5" w:themeShade="80"/>
         </w:rPr>
         <w:t>Sound (Yes/no)</w:t>
@@ -7589,14 +7620,26 @@
           <w:ilvl w:val="1"/>
           <w:numId w:val="19"/>
         </w:numPr>
-      </w:pPr>
-      <w:r>
+        <w:rPr>
+          <w:strike/>
+        </w:rPr>
+      </w:pPr>
+      <w:r>
+        <w:rPr>
+          <w:strike/>
+        </w:rPr>
         <w:t xml:space="preserve">Reward </w:t>
       </w:r>
       <w:r>
+        <w:rPr>
+          <w:strike/>
+        </w:rPr>
         <w:t>1 x E</w:t>
       </w:r>
       <w:r>
+        <w:rPr>
+          <w:strike/>
+        </w:rPr>
         <w:t>xploder</w:t>
       </w:r>
     </w:p>
@@ -7607,14 +7650,26 @@
           <w:ilvl w:val="1"/>
           <w:numId w:val="19"/>
         </w:numPr>
-      </w:pPr>
-      <w:r>
+        <w:rPr>
+          <w:strike/>
+        </w:rPr>
+      </w:pPr>
+      <w:r>
+        <w:rPr>
+          <w:strike/>
+        </w:rPr>
         <w:t xml:space="preserve">Once watched, disable </w:t>
       </w:r>
       <w:r>
+        <w:rPr>
+          <w:strike/>
+        </w:rPr>
         <w:t xml:space="preserve">it </w:t>
       </w:r>
       <w:r>
+        <w:rPr>
+          <w:strike/>
+        </w:rPr>
         <w:t>for the next 5 minutes</w:t>
       </w:r>
     </w:p>
@@ -7663,6 +7718,8 @@
       <w:r>
         <w:t>Graphic Design</w:t>
       </w:r>
+      <w:bookmarkStart w:id="17" w:name="_GoBack"/>
+      <w:bookmarkEnd w:id="17"/>
     </w:p>
     <w:p>
       <w:pPr>
@@ -9273,8 +9330,6 @@
         </w:rPr>
         <w:t>- Can you please make sure that there is one advertisement to run in 3 minutes?</w:t>
       </w:r>
-      <w:bookmarkStart w:id="17" w:name="_GoBack"/>
-      <w:bookmarkEnd w:id="17"/>
     </w:p>
     <w:p>
       <w:pPr>
@@ -10553,7 +10608,7 @@
           <w:rPr>
             <w:noProof/>
           </w:rPr>
-          <w:t>9</w:t>
+          <w:t>6</w:t>
         </w:r>
         <w:r>
           <w:rPr>
@@ -16641,7 +16696,7 @@
 </file>
 
 <file path=customXml/itemProps1.xml><?xml version="1.0" encoding="utf-8"?>
-<ds:datastoreItem xmlns:ds="http://schemas.openxmlformats.org/officeDocument/2006/customXml" ds:itemID="{6C677AC3-9102-4F0A-A032-21F15282D144}">
+<ds:datastoreItem xmlns:ds="http://schemas.openxmlformats.org/officeDocument/2006/customXml" ds:itemID="{6F82353D-3C8F-4C0B-88E8-64502F36C1D0}">
   <ds:schemaRefs>
     <ds:schemaRef ds:uri="http://schemas.openxmlformats.org/officeDocument/2006/bibliography"/>
   </ds:schemaRefs>

</xml_diff>

<commit_message>
almost finish, fixing many bugs, only need approval
</commit_message>
<xml_diff>
--- a/Game Document/Specs-TilesTeaser.docx
+++ b/Game Document/Specs-TilesTeaser.docx
@@ -7718,8 +7718,6 @@
       <w:r>
         <w:t>Graphic Design</w:t>
       </w:r>
-      <w:bookmarkStart w:id="17" w:name="_GoBack"/>
-      <w:bookmarkEnd w:id="17"/>
     </w:p>
     <w:p>
       <w:pPr>
@@ -10122,6 +10120,498 @@
         </w:tabs>
         <w:rPr>
           <w:rFonts w:ascii="Helvetica" w:hAnsi="Helvetica" w:cs="Helvetica"/>
+          <w:color w:val="0E1724"/>
+          <w:sz w:val="20"/>
+          <w:szCs w:val="20"/>
+          <w:shd w:val="clear" w:color="auto" w:fill="F0F0F0"/>
+        </w:rPr>
+      </w:pPr>
+      <w:r>
+        <w:rPr>
+          <w:rFonts w:ascii="Helvetica" w:hAnsi="Helvetica" w:cs="Helvetica"/>
+          <w:color w:val="0E1724"/>
+          <w:sz w:val="20"/>
+          <w:szCs w:val="20"/>
+          <w:shd w:val="clear" w:color="auto" w:fill="F0F0F0"/>
+        </w:rPr>
+        <w:t>You have done a great job! Comments:</w:t>
+      </w:r>
+    </w:p>
+    <w:p>
+      <w:pPr>
+        <w:tabs>
+          <w:tab w:val="left" w:pos="5245"/>
+        </w:tabs>
+        <w:rPr>
+          <w:rFonts w:ascii="Helvetica" w:hAnsi="Helvetica" w:cs="Helvetica"/>
+          <w:strike/>
+          <w:color w:val="0E1724"/>
+          <w:sz w:val="20"/>
+          <w:szCs w:val="20"/>
+          <w:shd w:val="clear" w:color="auto" w:fill="F0F0F0"/>
+        </w:rPr>
+      </w:pPr>
+      <w:r>
+        <w:rPr>
+          <w:rFonts w:ascii="Helvetica" w:hAnsi="Helvetica" w:cs="Helvetica"/>
+          <w:strike/>
+          <w:color w:val="0E1724"/>
+          <w:sz w:val="20"/>
+          <w:szCs w:val="20"/>
+          <w:shd w:val="clear" w:color="auto" w:fill="F0F0F0"/>
+        </w:rPr>
+        <w:t xml:space="preserve"> - Please count the flipping controls (vertical, horizontal and </w:t>
+      </w:r>
+      <w:proofErr w:type="spellStart"/>
+      <w:r>
+        <w:rPr>
+          <w:rFonts w:ascii="Helvetica" w:hAnsi="Helvetica" w:cs="Helvetica"/>
+          <w:strike/>
+          <w:color w:val="0E1724"/>
+          <w:sz w:val="20"/>
+          <w:szCs w:val="20"/>
+          <w:shd w:val="clear" w:color="auto" w:fill="F0F0F0"/>
+        </w:rPr>
+        <w:t>color</w:t>
+      </w:r>
+      <w:proofErr w:type="spellEnd"/>
+      <w:r>
+        <w:rPr>
+          <w:rFonts w:ascii="Helvetica" w:hAnsi="Helvetica" w:cs="Helvetica"/>
+          <w:strike/>
+          <w:color w:val="0E1724"/>
+          <w:sz w:val="20"/>
+          <w:szCs w:val="20"/>
+          <w:shd w:val="clear" w:color="auto" w:fill="F0F0F0"/>
+        </w:rPr>
+        <w:t xml:space="preserve"> switching) as a move. Using these should be recorded for "Undo". I think, right now, since they are not recorded, the undo button messed up the moves. </w:t>
+      </w:r>
+    </w:p>
+    <w:p>
+      <w:pPr>
+        <w:tabs>
+          <w:tab w:val="left" w:pos="5245"/>
+        </w:tabs>
+        <w:rPr>
+          <w:rFonts w:ascii="Helvetica" w:hAnsi="Helvetica" w:cs="Helvetica"/>
+          <w:strike/>
+          <w:color w:val="0E1724"/>
+          <w:sz w:val="20"/>
+          <w:szCs w:val="20"/>
+          <w:shd w:val="clear" w:color="auto" w:fill="F0F0F0"/>
+        </w:rPr>
+      </w:pPr>
+      <w:r>
+        <w:rPr>
+          <w:rFonts w:ascii="Helvetica" w:hAnsi="Helvetica" w:cs="Helvetica"/>
+          <w:strike/>
+          <w:color w:val="0E1724"/>
+          <w:sz w:val="20"/>
+          <w:szCs w:val="20"/>
+          <w:shd w:val="clear" w:color="auto" w:fill="F0F0F0"/>
+        </w:rPr>
+        <w:t>- When I press the Pause, it is showing a different message every time. I am sure that I didn't provide these messages but they look nice. The only problem is</w:t>
+      </w:r>
+      <w:proofErr w:type="gramStart"/>
+      <w:r>
+        <w:rPr>
+          <w:rFonts w:ascii="Helvetica" w:hAnsi="Helvetica" w:cs="Helvetica"/>
+          <w:strike/>
+          <w:color w:val="0E1724"/>
+          <w:sz w:val="20"/>
+          <w:szCs w:val="20"/>
+          <w:shd w:val="clear" w:color="auto" w:fill="F0F0F0"/>
+        </w:rPr>
+        <w:t>,</w:t>
+      </w:r>
+      <w:proofErr w:type="gramEnd"/>
+      <w:r>
+        <w:rPr>
+          <w:rFonts w:ascii="Helvetica" w:hAnsi="Helvetica" w:cs="Helvetica"/>
+          <w:strike/>
+          <w:color w:val="0E1724"/>
+          <w:sz w:val="20"/>
+          <w:szCs w:val="20"/>
+          <w:shd w:val="clear" w:color="auto" w:fill="F0F0F0"/>
+        </w:rPr>
+        <w:t xml:space="preserve"> there are lots of spelling mistakes in these sentences. If you can share the list of these sentences, I will fix all of them. </w:t>
+      </w:r>
+    </w:p>
+    <w:p>
+      <w:pPr>
+        <w:tabs>
+          <w:tab w:val="left" w:pos="5245"/>
+        </w:tabs>
+        <w:rPr>
+          <w:rFonts w:ascii="Helvetica" w:hAnsi="Helvetica" w:cs="Helvetica"/>
+          <w:strike/>
+          <w:color w:val="0E1724"/>
+          <w:sz w:val="20"/>
+          <w:szCs w:val="20"/>
+          <w:shd w:val="clear" w:color="auto" w:fill="F0F0F0"/>
+        </w:rPr>
+      </w:pPr>
+      <w:r>
+        <w:rPr>
+          <w:rFonts w:ascii="Helvetica" w:hAnsi="Helvetica" w:cs="Helvetica"/>
+          <w:strike/>
+          <w:color w:val="0E1724"/>
+          <w:sz w:val="20"/>
+          <w:szCs w:val="20"/>
+          <w:shd w:val="clear" w:color="auto" w:fill="F0F0F0"/>
+        </w:rPr>
+        <w:t xml:space="preserve">- When I am pressing Pause, why it is reducing one move? It shouldn't do that! </w:t>
+      </w:r>
+    </w:p>
+    <w:p>
+      <w:pPr>
+        <w:tabs>
+          <w:tab w:val="left" w:pos="5245"/>
+        </w:tabs>
+        <w:rPr>
+          <w:rFonts w:ascii="Helvetica" w:hAnsi="Helvetica" w:cs="Helvetica"/>
+          <w:strike/>
+          <w:color w:val="0E1724"/>
+          <w:sz w:val="20"/>
+          <w:szCs w:val="20"/>
+          <w:shd w:val="clear" w:color="auto" w:fill="F0F0F0"/>
+        </w:rPr>
+      </w:pPr>
+      <w:r>
+        <w:rPr>
+          <w:rFonts w:ascii="Helvetica" w:hAnsi="Helvetica" w:cs="Helvetica"/>
+          <w:strike/>
+          <w:color w:val="0E1724"/>
+          <w:sz w:val="20"/>
+          <w:szCs w:val="20"/>
+          <w:shd w:val="clear" w:color="auto" w:fill="F0F0F0"/>
+        </w:rPr>
+        <w:t>- What is the Purpose of "Star</w:t>
+      </w:r>
+      <w:r>
+        <w:rPr>
+          <w:rFonts w:ascii="Helvetica" w:hAnsi="Helvetica" w:cs="Helvetica"/>
+          <w:strike/>
+          <w:color w:val="0E1724"/>
+          <w:sz w:val="20"/>
+          <w:szCs w:val="20"/>
+          <w:shd w:val="clear" w:color="auto" w:fill="F0F0F0"/>
+        </w:rPr>
+        <w:t xml:space="preserve">" while playing </w:t>
+      </w:r>
+      <w:proofErr w:type="gramStart"/>
+      <w:r>
+        <w:rPr>
+          <w:rFonts w:ascii="Helvetica" w:hAnsi="Helvetica" w:cs="Helvetica"/>
+          <w:strike/>
+          <w:color w:val="0E1724"/>
+          <w:sz w:val="20"/>
+          <w:szCs w:val="20"/>
+          <w:shd w:val="clear" w:color="auto" w:fill="F0F0F0"/>
+        </w:rPr>
+        <w:t>game.</w:t>
+      </w:r>
+      <w:proofErr w:type="gramEnd"/>
+      <w:r>
+        <w:rPr>
+          <w:rFonts w:ascii="Helvetica" w:hAnsi="Helvetica" w:cs="Helvetica"/>
+          <w:strike/>
+          <w:color w:val="0E1724"/>
+          <w:sz w:val="20"/>
+          <w:szCs w:val="20"/>
+          <w:shd w:val="clear" w:color="auto" w:fill="F0F0F0"/>
+        </w:rPr>
+        <w:t xml:space="preserve"> It is at the top of screen, below the title "Tiles Teaser". </w:t>
+      </w:r>
+    </w:p>
+    <w:p>
+      <w:pPr>
+        <w:tabs>
+          <w:tab w:val="left" w:pos="5245"/>
+        </w:tabs>
+        <w:rPr>
+          <w:rFonts w:ascii="Helvetica" w:hAnsi="Helvetica" w:cs="Helvetica"/>
+          <w:strike/>
+          <w:color w:val="0E1724"/>
+          <w:sz w:val="20"/>
+          <w:szCs w:val="20"/>
+          <w:shd w:val="clear" w:color="auto" w:fill="F0F0F0"/>
+        </w:rPr>
+      </w:pPr>
+      <w:r>
+        <w:rPr>
+          <w:rFonts w:ascii="Helvetica" w:hAnsi="Helvetica" w:cs="Helvetica"/>
+          <w:strike/>
+          <w:color w:val="0E1724"/>
+          <w:sz w:val="20"/>
+          <w:szCs w:val="20"/>
+          <w:shd w:val="clear" w:color="auto" w:fill="F0F0F0"/>
+        </w:rPr>
+        <w:t xml:space="preserve">- For the "games played" statistics, as soon as a player starts a new game, count it. I think, right now, you're waiting for the time out to count it. </w:t>
+      </w:r>
+    </w:p>
+    <w:p>
+      <w:pPr>
+        <w:tabs>
+          <w:tab w:val="left" w:pos="5245"/>
+        </w:tabs>
+        <w:rPr>
+          <w:rFonts w:ascii="Helvetica" w:hAnsi="Helvetica" w:cs="Helvetica"/>
+          <w:strike/>
+          <w:color w:val="0E1724"/>
+          <w:sz w:val="20"/>
+          <w:szCs w:val="20"/>
+          <w:shd w:val="clear" w:color="auto" w:fill="F0F0F0"/>
+        </w:rPr>
+      </w:pPr>
+      <w:r>
+        <w:rPr>
+          <w:rFonts w:ascii="Helvetica" w:hAnsi="Helvetica" w:cs="Helvetica"/>
+          <w:strike/>
+          <w:color w:val="0E1724"/>
+          <w:sz w:val="20"/>
+          <w:szCs w:val="20"/>
+          <w:shd w:val="clear" w:color="auto" w:fill="F0F0F0"/>
+        </w:rPr>
+        <w:t>- How can I see the solution? I guess</w:t>
+      </w:r>
+      <w:proofErr w:type="gramStart"/>
+      <w:r>
+        <w:rPr>
+          <w:rFonts w:ascii="Helvetica" w:hAnsi="Helvetica" w:cs="Helvetica"/>
+          <w:strike/>
+          <w:color w:val="0E1724"/>
+          <w:sz w:val="20"/>
+          <w:szCs w:val="20"/>
+          <w:shd w:val="clear" w:color="auto" w:fill="F0F0F0"/>
+        </w:rPr>
+        <w:t>,</w:t>
+      </w:r>
+      <w:proofErr w:type="gramEnd"/>
+      <w:r>
+        <w:rPr>
+          <w:rFonts w:ascii="Helvetica" w:hAnsi="Helvetica" w:cs="Helvetica"/>
+          <w:strike/>
+          <w:color w:val="0E1724"/>
+          <w:sz w:val="20"/>
+          <w:szCs w:val="20"/>
+          <w:shd w:val="clear" w:color="auto" w:fill="F0F0F0"/>
+        </w:rPr>
+        <w:t xml:space="preserve"> there should be a </w:t>
+      </w:r>
+      <w:r>
+        <w:rPr>
+          <w:rFonts w:ascii="Helvetica" w:hAnsi="Helvetica" w:cs="Helvetica"/>
+          <w:strike/>
+          <w:color w:val="0E1724"/>
+          <w:sz w:val="20"/>
+          <w:szCs w:val="20"/>
+          <w:shd w:val="clear" w:color="auto" w:fill="F0F0F0"/>
+        </w:rPr>
+        <w:t>button</w:t>
+      </w:r>
+    </w:p>
+    <w:p>
+      <w:pPr>
+        <w:tabs>
+          <w:tab w:val="left" w:pos="5245"/>
+        </w:tabs>
+        <w:rPr>
+          <w:rFonts w:ascii="Helvetica" w:hAnsi="Helvetica" w:cs="Helvetica"/>
+          <w:strike/>
+          <w:color w:val="0E1724"/>
+          <w:sz w:val="20"/>
+          <w:szCs w:val="20"/>
+          <w:shd w:val="clear" w:color="auto" w:fill="F0F0F0"/>
+        </w:rPr>
+      </w:pPr>
+      <w:r>
+        <w:rPr>
+          <w:rFonts w:ascii="Helvetica" w:hAnsi="Helvetica" w:cs="Helvetica"/>
+          <w:strike/>
+          <w:color w:val="0E1724"/>
+          <w:sz w:val="20"/>
+          <w:szCs w:val="20"/>
+          <w:shd w:val="clear" w:color="auto" w:fill="F0F0F0"/>
+        </w:rPr>
+        <w:t xml:space="preserve">- In the menu shown after when I press "new game" button, please show how many games are remaining for the day out of total (e.g. 3/20 if I am playing 3rd easy game). Do not show this if I have purchased "Infinite puzzles for 30 days". </w:t>
+      </w:r>
+    </w:p>
+    <w:p>
+      <w:pPr>
+        <w:tabs>
+          <w:tab w:val="left" w:pos="5245"/>
+        </w:tabs>
+        <w:rPr>
+          <w:rFonts w:ascii="Helvetica" w:hAnsi="Helvetica" w:cs="Helvetica"/>
+          <w:strike/>
+          <w:color w:val="0E1724"/>
+          <w:sz w:val="20"/>
+          <w:szCs w:val="20"/>
+          <w:shd w:val="clear" w:color="auto" w:fill="F0F0F0"/>
+        </w:rPr>
+      </w:pPr>
+      <w:r>
+        <w:rPr>
+          <w:rFonts w:ascii="Helvetica" w:hAnsi="Helvetica" w:cs="Helvetica"/>
+          <w:strike/>
+          <w:color w:val="0E1724"/>
+          <w:sz w:val="20"/>
+          <w:szCs w:val="20"/>
+          <w:shd w:val="clear" w:color="auto" w:fill="F0F0F0"/>
+        </w:rPr>
+        <w:t xml:space="preserve">- These </w:t>
+      </w:r>
+      <w:proofErr w:type="gramStart"/>
+      <w:r>
+        <w:rPr>
+          <w:rFonts w:ascii="Helvetica" w:hAnsi="Helvetica" w:cs="Helvetica"/>
+          <w:strike/>
+          <w:color w:val="0E1724"/>
+          <w:sz w:val="20"/>
+          <w:szCs w:val="20"/>
+          <w:shd w:val="clear" w:color="auto" w:fill="F0F0F0"/>
+        </w:rPr>
+        <w:t>is</w:t>
+      </w:r>
+      <w:proofErr w:type="gramEnd"/>
+      <w:r>
+        <w:rPr>
+          <w:rFonts w:ascii="Helvetica" w:hAnsi="Helvetica" w:cs="Helvetica"/>
+          <w:strike/>
+          <w:color w:val="0E1724"/>
+          <w:sz w:val="20"/>
+          <w:szCs w:val="20"/>
+          <w:shd w:val="clear" w:color="auto" w:fill="F0F0F0"/>
+        </w:rPr>
+        <w:t xml:space="preserve"> a little change in specs. Please change all the "Maximum time allowed" to 5 minutes only, doesn't matter which level the player is playing. </w:t>
+      </w:r>
+    </w:p>
+    <w:p>
+      <w:pPr>
+        <w:tabs>
+          <w:tab w:val="left" w:pos="5245"/>
+        </w:tabs>
+        <w:rPr>
+          <w:rFonts w:ascii="Helvetica" w:hAnsi="Helvetica" w:cs="Helvetica"/>
+          <w:strike/>
+          <w:color w:val="0E1724"/>
+          <w:sz w:val="20"/>
+          <w:szCs w:val="20"/>
+          <w:shd w:val="clear" w:color="auto" w:fill="F0F0F0"/>
+        </w:rPr>
+      </w:pPr>
+      <w:r>
+        <w:rPr>
+          <w:rFonts w:ascii="Helvetica" w:hAnsi="Helvetica" w:cs="Helvetica"/>
+          <w:strike/>
+          <w:color w:val="0E1724"/>
+          <w:sz w:val="20"/>
+          <w:szCs w:val="20"/>
+          <w:shd w:val="clear" w:color="auto" w:fill="F0F0F0"/>
+        </w:rPr>
+        <w:t xml:space="preserve">- </w:t>
+      </w:r>
+      <w:proofErr w:type="spellStart"/>
+      <w:r>
+        <w:rPr>
+          <w:rFonts w:ascii="Helvetica" w:hAnsi="Helvetica" w:cs="Helvetica"/>
+          <w:strike/>
+          <w:color w:val="0E1724"/>
+          <w:sz w:val="20"/>
+          <w:szCs w:val="20"/>
+          <w:shd w:val="clear" w:color="auto" w:fill="F0F0F0"/>
+        </w:rPr>
+        <w:t>Some times</w:t>
+      </w:r>
+      <w:proofErr w:type="spellEnd"/>
+      <w:r>
+        <w:rPr>
+          <w:rFonts w:ascii="Helvetica" w:hAnsi="Helvetica" w:cs="Helvetica"/>
+          <w:strike/>
+          <w:color w:val="0E1724"/>
+          <w:sz w:val="20"/>
+          <w:szCs w:val="20"/>
+          <w:shd w:val="clear" w:color="auto" w:fill="F0F0F0"/>
+        </w:rPr>
+        <w:t>, when I go out of game, it doesn't show "Continue". I will have some more comments on solution but at the moment, I can't see it.</w:t>
+      </w:r>
+    </w:p>
+    <w:p>
+      <w:pPr>
+        <w:tabs>
+          <w:tab w:val="left" w:pos="5245"/>
+        </w:tabs>
+        <w:rPr>
+          <w:rFonts w:ascii="Helvetica" w:hAnsi="Helvetica" w:cs="Helvetica"/>
+          <w:strike/>
+          <w:color w:val="0E1724"/>
+          <w:sz w:val="20"/>
+          <w:szCs w:val="20"/>
+          <w:shd w:val="clear" w:color="auto" w:fill="F0F0F0"/>
+        </w:rPr>
+      </w:pPr>
+    </w:p>
+    <w:p>
+      <w:pPr>
+        <w:tabs>
+          <w:tab w:val="left" w:pos="5245"/>
+        </w:tabs>
+        <w:rPr>
+          <w:rFonts w:ascii="Helvetica" w:hAnsi="Helvetica" w:cs="Helvetica"/>
+          <w:strike/>
+          <w:color w:val="0E1724"/>
+          <w:sz w:val="20"/>
+          <w:szCs w:val="20"/>
+          <w:shd w:val="clear" w:color="auto" w:fill="F0F0F0"/>
+        </w:rPr>
+      </w:pPr>
+    </w:p>
+    <w:p>
+      <w:pPr>
+        <w:tabs>
+          <w:tab w:val="left" w:pos="5245"/>
+        </w:tabs>
+        <w:rPr>
+          <w:rFonts w:ascii="Helvetica" w:hAnsi="Helvetica" w:cs="Helvetica"/>
+          <w:color w:val="0E1724"/>
+          <w:sz w:val="20"/>
+          <w:szCs w:val="20"/>
+          <w:shd w:val="clear" w:color="auto" w:fill="F0F0F0"/>
+        </w:rPr>
+      </w:pPr>
+      <w:proofErr w:type="spellStart"/>
+      <w:r>
+        <w:rPr>
+          <w:rFonts w:ascii="Helvetica" w:hAnsi="Helvetica" w:cs="Helvetica"/>
+          <w:color w:val="0E1724"/>
+          <w:sz w:val="20"/>
+          <w:szCs w:val="20"/>
+          <w:shd w:val="clear" w:color="auto" w:fill="F0F0F0"/>
+        </w:rPr>
+        <w:t>Posisi</w:t>
+      </w:r>
+      <w:proofErr w:type="spellEnd"/>
+      <w:r>
+        <w:rPr>
+          <w:rFonts w:ascii="Helvetica" w:hAnsi="Helvetica" w:cs="Helvetica"/>
+          <w:color w:val="0E1724"/>
+          <w:sz w:val="20"/>
+          <w:szCs w:val="20"/>
+          <w:shd w:val="clear" w:color="auto" w:fill="F0F0F0"/>
+        </w:rPr>
+        <w:t xml:space="preserve"> turning 108.5 – 107.5 – 106.5</w:t>
+      </w:r>
+      <w:bookmarkStart w:id="17" w:name="_GoBack"/>
+      <w:bookmarkEnd w:id="17"/>
+    </w:p>
+    <w:p>
+      <w:pPr>
+        <w:tabs>
+          <w:tab w:val="left" w:pos="5245"/>
+        </w:tabs>
+        <w:rPr>
+          <w:rFonts w:ascii="Helvetica" w:hAnsi="Helvetica" w:cs="Helvetica"/>
           <w:strike/>
           <w:color w:val="0E1724"/>
           <w:sz w:val="20"/>
@@ -10305,6 +10795,7 @@
         </w:tabs>
       </w:pPr>
       <w:r>
+        <w:lastRenderedPageBreak/>
         <w:t>Open command prompt</w:t>
       </w:r>
     </w:p>
@@ -10608,7 +11099,7 @@
           <w:rPr>
             <w:noProof/>
           </w:rPr>
-          <w:t>6</w:t>
+          <w:t>9</w:t>
         </w:r>
         <w:r>
           <w:rPr>
@@ -16696,7 +17187,7 @@
 </file>
 
 <file path=customXml/itemProps1.xml><?xml version="1.0" encoding="utf-8"?>
-<ds:datastoreItem xmlns:ds="http://schemas.openxmlformats.org/officeDocument/2006/customXml" ds:itemID="{6F82353D-3C8F-4C0B-88E8-64502F36C1D0}">
+<ds:datastoreItem xmlns:ds="http://schemas.openxmlformats.org/officeDocument/2006/customXml" ds:itemID="{04B6B418-B488-4564-AC6F-9FBA8619ECED}">
   <ds:schemaRefs>
     <ds:schemaRef ds:uri="http://schemas.openxmlformats.org/officeDocument/2006/bibliography"/>
   </ds:schemaRefs>

</xml_diff>